<commit_message>
Update (pre-)protocol templates with different styles for paragraphs.
</commit_message>
<xml_diff>
--- a/opengever/examplecontent/profiles/municipality_content/opengever_content/templates/protokoll.docx
+++ b/opengever/examplecontent/profiles/municipality_content/opengever_content/templates/protokoll.docx
@@ -725,8 +725,6 @@
               </w:rPr>
               <w:fldChar w:fldCharType="end"/>
             </w:r>
-            <w:bookmarkStart w:id="0" w:name="_GoBack"/>
-            <w:bookmarkEnd w:id="0"/>
           </w:p>
         </w:tc>
       </w:tr>
@@ -1030,6 +1028,8 @@
       <w:pPr>
         <w:jc w:val="both"/>
       </w:pPr>
+      <w:bookmarkStart w:id="0" w:name="_GoBack"/>
+      <w:bookmarkEnd w:id="0"/>
     </w:p>
     <w:p>
       <w:pPr>
@@ -1104,6 +1104,58 @@
                 <w:rFonts w:cs="Arial"/>
                 <w:szCs w:val="22"/>
               </w:rPr>
+              <w:instrText xml:space="preserve"> MERGEFIELD agenda_items:each(agenda_item) \* MERGEFORMAT </w:instrText>
+            </w:r>
+            <w:r>
+              <w:rPr>
+                <w:rFonts w:cs="Arial"/>
+                <w:szCs w:val="22"/>
+              </w:rPr>
+              <w:fldChar w:fldCharType="separate"/>
+            </w:r>
+            <w:r>
+              <w:rPr>
+                <w:rFonts w:cs="Arial"/>
+                <w:noProof/>
+                <w:szCs w:val="22"/>
+              </w:rPr>
+              <w:t>«agenda_items:each(agenda_item)»</w:t>
+            </w:r>
+            <w:r>
+              <w:rPr>
+                <w:rFonts w:cs="Arial"/>
+                <w:szCs w:val="22"/>
+              </w:rPr>
+              <w:fldChar w:fldCharType="end"/>
+            </w:r>
+          </w:p>
+        </w:tc>
+      </w:tr>
+      <w:tr>
+        <w:tc>
+          <w:tcPr>
+            <w:tcW w:w="9287" w:type="dxa"/>
+            <w:gridSpan w:val="3"/>
+          </w:tcPr>
+          <w:p>
+            <w:pPr>
+              <w:rPr>
+                <w:rFonts w:cs="Arial"/>
+                <w:szCs w:val="22"/>
+              </w:rPr>
+            </w:pPr>
+            <w:r>
+              <w:rPr>
+                <w:rFonts w:cs="Arial"/>
+                <w:szCs w:val="22"/>
+              </w:rPr>
+              <w:fldChar w:fldCharType="begin"/>
+            </w:r>
+            <w:r>
+              <w:rPr>
+                <w:rFonts w:cs="Arial"/>
+                <w:szCs w:val="22"/>
+              </w:rPr>
               <w:instrText xml:space="preserve"> MERGEFIELD </w:instrText>
             </w:r>
             <w:r>
@@ -1111,20 +1163,6 @@
                 <w:rFonts w:cs="Arial"/>
                 <w:szCs w:val="22"/>
               </w:rPr>
-              <w:instrText>agenda_items</w:instrText>
-            </w:r>
-            <w:r>
-              <w:rPr>
-                <w:rFonts w:cs="Arial"/>
-                <w:szCs w:val="22"/>
-              </w:rPr>
-              <w:instrText>:each(</w:instrText>
-            </w:r>
-            <w:r>
-              <w:rPr>
-                <w:rFonts w:cs="Arial"/>
-                <w:szCs w:val="22"/>
-              </w:rPr>
               <w:instrText>agenda_item</w:instrText>
             </w:r>
             <w:r>
@@ -1132,7 +1170,28 @@
                 <w:rFonts w:cs="Arial"/>
                 <w:szCs w:val="22"/>
               </w:rPr>
-              <w:instrText xml:space="preserve">) \* MERGEFORMAT </w:instrText>
+              <w:instrText>.</w:instrText>
+            </w:r>
+            <w:r>
+              <w:rPr>
+                <w:rFonts w:cs="Arial"/>
+                <w:szCs w:val="22"/>
+              </w:rPr>
+              <w:instrText>is_paragraph</w:instrText>
+            </w:r>
+            <w:r>
+              <w:rPr>
+                <w:rFonts w:cs="Arial"/>
+                <w:szCs w:val="22"/>
+              </w:rPr>
+              <w:instrText>:if</w:instrText>
+            </w:r>
+            <w:r>
+              <w:rPr>
+                <w:rFonts w:cs="Arial"/>
+                <w:szCs w:val="22"/>
+              </w:rPr>
+              <w:instrText xml:space="preserve"> \* MERGEFORMAT </w:instrText>
             </w:r>
             <w:r>
               <w:rPr>
@@ -1147,7 +1206,7 @@
                 <w:noProof/>
                 <w:szCs w:val="22"/>
               </w:rPr>
-              <w:t>«agenda_items:each(agenda_item)»</w:t>
+              <w:t>«agenda_item.is_paragraph:if»</w:t>
             </w:r>
             <w:r>
               <w:rPr>
@@ -1198,21 +1257,7 @@
                 <w:rFonts w:cs="Arial"/>
                 <w:szCs w:val="22"/>
               </w:rPr>
-              <w:instrText>.</w:instrText>
-            </w:r>
-            <w:r>
-              <w:rPr>
-                <w:rFonts w:cs="Arial"/>
-                <w:szCs w:val="22"/>
-              </w:rPr>
-              <w:instrText>number</w:instrText>
-            </w:r>
-            <w:r>
-              <w:rPr>
-                <w:rFonts w:cs="Arial"/>
-                <w:szCs w:val="22"/>
-              </w:rPr>
-              <w:instrText xml:space="preserve"> \* MERGEFORMAT </w:instrText>
+              <w:instrText xml:space="preserve">.number \* MERGEFORMAT </w:instrText>
             </w:r>
             <w:r>
               <w:rPr>
@@ -1247,12 +1292,14 @@
               <w:ind w:left="709" w:hanging="709"/>
               <w:rPr>
                 <w:rFonts w:cs="Arial"/>
+                <w:b/>
                 <w:szCs w:val="22"/>
               </w:rPr>
             </w:pPr>
             <w:r>
               <w:rPr>
                 <w:rFonts w:cs="Arial"/>
+                <w:b/>
                 <w:szCs w:val="22"/>
               </w:rPr>
               <w:fldChar w:fldCharType="begin"/>
@@ -1260,6 +1307,7 @@
             <w:r>
               <w:rPr>
                 <w:rFonts w:cs="Arial"/>
+                <w:b/>
                 <w:szCs w:val="22"/>
               </w:rPr>
               <w:instrText xml:space="preserve"> MERGEFIELD =</w:instrText>
@@ -1267,6 +1315,7 @@
             <w:r>
               <w:rPr>
                 <w:rFonts w:cs="Arial"/>
+                <w:b/>
                 <w:noProof/>
                 <w:szCs w:val="22"/>
               </w:rPr>
@@ -1275,27 +1324,15 @@
             <w:r>
               <w:rPr>
                 <w:rFonts w:cs="Arial"/>
-                <w:szCs w:val="22"/>
-              </w:rPr>
-              <w:instrText>.</w:instrText>
-            </w:r>
-            <w:r>
-              <w:rPr>
-                <w:rFonts w:cs="Arial"/>
-                <w:szCs w:val="22"/>
-              </w:rPr>
-              <w:instrText>description</w:instrText>
-            </w:r>
-            <w:r>
-              <w:rPr>
-                <w:rFonts w:cs="Arial"/>
-                <w:szCs w:val="22"/>
-              </w:rPr>
-              <w:instrText xml:space="preserve"> \* MERGEFORMAT </w:instrText>
-            </w:r>
-            <w:r>
-              <w:rPr>
-                <w:rFonts w:cs="Arial"/>
+                <w:b/>
+                <w:szCs w:val="22"/>
+              </w:rPr>
+              <w:instrText xml:space="preserve">.description \* MERGEFORMAT </w:instrText>
+            </w:r>
+            <w:r>
+              <w:rPr>
+                <w:rFonts w:cs="Arial"/>
+                <w:b/>
                 <w:szCs w:val="22"/>
               </w:rPr>
               <w:fldChar w:fldCharType="separate"/>
@@ -1303,6 +1340,7 @@
             <w:r>
               <w:rPr>
                 <w:rFonts w:cs="Arial"/>
+                <w:b/>
                 <w:noProof/>
                 <w:szCs w:val="22"/>
               </w:rPr>
@@ -1311,6 +1349,7 @@
             <w:r>
               <w:rPr>
                 <w:rFonts w:cs="Arial"/>
+                <w:b/>
                 <w:szCs w:val="22"/>
               </w:rPr>
               <w:fldChar w:fldCharType="end"/>
@@ -1329,6 +1368,454 @@
                 <w:szCs w:val="22"/>
               </w:rPr>
             </w:pPr>
+          </w:p>
+        </w:tc>
+      </w:tr>
+      <w:tr>
+        <w:tc>
+          <w:tcPr>
+            <w:tcW w:w="9287" w:type="dxa"/>
+            <w:gridSpan w:val="3"/>
+          </w:tcPr>
+          <w:p>
+            <w:pPr>
+              <w:rPr>
+                <w:rFonts w:cs="Arial"/>
+                <w:szCs w:val="22"/>
+              </w:rPr>
+            </w:pPr>
+            <w:r>
+              <w:rPr>
+                <w:rFonts w:cs="Arial"/>
+                <w:szCs w:val="22"/>
+              </w:rPr>
+              <w:fldChar w:fldCharType="begin"/>
+            </w:r>
+            <w:r>
+              <w:rPr>
+                <w:rFonts w:cs="Arial"/>
+                <w:szCs w:val="22"/>
+              </w:rPr>
+              <w:instrText xml:space="preserve"> MERGEFIELD </w:instrText>
+            </w:r>
+            <w:r>
+              <w:rPr>
+                <w:rFonts w:cs="Arial"/>
+                <w:szCs w:val="22"/>
+              </w:rPr>
+              <w:instrText>agenda_item.</w:instrText>
+            </w:r>
+            <w:r>
+              <w:rPr>
+                <w:rFonts w:cs="Arial"/>
+                <w:szCs w:val="22"/>
+              </w:rPr>
+              <w:instrText>is_paragraph</w:instrText>
+            </w:r>
+            <w:r>
+              <w:rPr>
+                <w:rFonts w:cs="Arial"/>
+                <w:szCs w:val="22"/>
+              </w:rPr>
+              <w:instrText>:endIf</w:instrText>
+            </w:r>
+            <w:r>
+              <w:rPr>
+                <w:rFonts w:cs="Arial"/>
+                <w:szCs w:val="22"/>
+              </w:rPr>
+              <w:instrText xml:space="preserve"> \* MERGEFORMAT </w:instrText>
+            </w:r>
+            <w:r>
+              <w:rPr>
+                <w:rFonts w:cs="Arial"/>
+                <w:szCs w:val="22"/>
+              </w:rPr>
+              <w:fldChar w:fldCharType="separate"/>
+            </w:r>
+            <w:r>
+              <w:rPr>
+                <w:rFonts w:cs="Arial"/>
+                <w:noProof/>
+                <w:szCs w:val="22"/>
+              </w:rPr>
+              <w:t>«agenda_item.is_paragraph:endIf»</w:t>
+            </w:r>
+            <w:r>
+              <w:rPr>
+                <w:rFonts w:cs="Arial"/>
+                <w:szCs w:val="22"/>
+              </w:rPr>
+              <w:fldChar w:fldCharType="end"/>
+            </w:r>
+          </w:p>
+        </w:tc>
+      </w:tr>
+      <w:tr>
+        <w:tc>
+          <w:tcPr>
+            <w:tcW w:w="9287" w:type="dxa"/>
+            <w:gridSpan w:val="3"/>
+          </w:tcPr>
+          <w:p>
+            <w:pPr>
+              <w:rPr>
+                <w:rFonts w:cs="Arial"/>
+                <w:szCs w:val="22"/>
+              </w:rPr>
+            </w:pPr>
+            <w:r>
+              <w:rPr>
+                <w:rFonts w:cs="Arial"/>
+                <w:szCs w:val="22"/>
+              </w:rPr>
+              <w:fldChar w:fldCharType="begin"/>
+            </w:r>
+            <w:r>
+              <w:rPr>
+                <w:rFonts w:cs="Arial"/>
+                <w:szCs w:val="22"/>
+              </w:rPr>
+              <w:instrText xml:space="preserve"> MERGEFIELD</w:instrText>
+            </w:r>
+            <w:r>
+              <w:rPr>
+                <w:rFonts w:cs="Arial"/>
+                <w:szCs w:val="22"/>
+              </w:rPr>
+              <w:instrText xml:space="preserve"> </w:instrText>
+            </w:r>
+            <w:r>
+              <w:rPr>
+                <w:rFonts w:cs="Arial"/>
+                <w:szCs w:val="22"/>
+              </w:rPr>
+              <w:instrText>agenda_item.</w:instrText>
+            </w:r>
+            <w:r>
+              <w:rPr>
+                <w:rFonts w:cs="Arial"/>
+                <w:szCs w:val="22"/>
+              </w:rPr>
+              <w:instrText>is_paragraph</w:instrText>
+            </w:r>
+            <w:r>
+              <w:rPr>
+                <w:rFonts w:cs="Arial"/>
+                <w:szCs w:val="22"/>
+              </w:rPr>
+              <w:instrText>:if</w:instrText>
+            </w:r>
+            <w:r>
+              <w:rPr>
+                <w:rFonts w:cs="Arial"/>
+                <w:szCs w:val="22"/>
+              </w:rPr>
+              <w:instrText>(</w:instrText>
+            </w:r>
+            <w:r>
+              <w:rPr>
+                <w:rFonts w:cs="Arial"/>
+                <w:szCs w:val="22"/>
+              </w:rPr>
+              <w:instrText>!</w:instrText>
+            </w:r>
+            <w:r>
+              <w:rPr>
+                <w:rFonts w:cs="Arial"/>
+                <w:szCs w:val="22"/>
+              </w:rPr>
+              <w:instrText>)</w:instrText>
+            </w:r>
+            <w:r>
+              <w:rPr>
+                <w:rFonts w:cs="Arial"/>
+                <w:szCs w:val="22"/>
+              </w:rPr>
+              <w:instrText xml:space="preserve"> \* MERGEFORMAT </w:instrText>
+            </w:r>
+            <w:r>
+              <w:rPr>
+                <w:rFonts w:cs="Arial"/>
+                <w:szCs w:val="22"/>
+              </w:rPr>
+              <w:fldChar w:fldCharType="separate"/>
+            </w:r>
+            <w:r>
+              <w:rPr>
+                <w:rFonts w:cs="Arial"/>
+                <w:noProof/>
+                <w:szCs w:val="22"/>
+              </w:rPr>
+              <w:t>«agenda_item.is_paragraph:if(!)»</w:t>
+            </w:r>
+            <w:r>
+              <w:rPr>
+                <w:rFonts w:cs="Arial"/>
+                <w:szCs w:val="22"/>
+              </w:rPr>
+              <w:fldChar w:fldCharType="end"/>
+            </w:r>
+          </w:p>
+        </w:tc>
+      </w:tr>
+      <w:tr>
+        <w:tc>
+          <w:tcPr>
+            <w:tcW w:w="1242" w:type="dxa"/>
+          </w:tcPr>
+          <w:p>
+            <w:pPr>
+              <w:rPr>
+                <w:rFonts w:cs="Arial"/>
+                <w:szCs w:val="22"/>
+              </w:rPr>
+            </w:pPr>
+            <w:r>
+              <w:rPr>
+                <w:rFonts w:cs="Arial"/>
+                <w:szCs w:val="22"/>
+              </w:rPr>
+              <w:fldChar w:fldCharType="begin"/>
+            </w:r>
+            <w:r>
+              <w:rPr>
+                <w:rFonts w:cs="Arial"/>
+                <w:szCs w:val="22"/>
+              </w:rPr>
+              <w:instrText xml:space="preserve"> MERGEFIELD =</w:instrText>
+            </w:r>
+            <w:r>
+              <w:rPr>
+                <w:rFonts w:cs="Arial"/>
+                <w:noProof/>
+                <w:szCs w:val="22"/>
+              </w:rPr>
+              <w:instrText>agenda_item</w:instrText>
+            </w:r>
+            <w:r>
+              <w:rPr>
+                <w:rFonts w:cs="Arial"/>
+                <w:szCs w:val="22"/>
+              </w:rPr>
+              <w:instrText>.</w:instrText>
+            </w:r>
+            <w:r>
+              <w:rPr>
+                <w:rFonts w:cs="Arial"/>
+                <w:szCs w:val="22"/>
+              </w:rPr>
+              <w:instrText>number</w:instrText>
+            </w:r>
+            <w:r>
+              <w:rPr>
+                <w:rFonts w:cs="Arial"/>
+                <w:szCs w:val="22"/>
+              </w:rPr>
+              <w:instrText xml:space="preserve"> \* MERGEFORMAT </w:instrText>
+            </w:r>
+            <w:r>
+              <w:rPr>
+                <w:rFonts w:cs="Arial"/>
+                <w:szCs w:val="22"/>
+              </w:rPr>
+              <w:fldChar w:fldCharType="separate"/>
+            </w:r>
+            <w:r>
+              <w:rPr>
+                <w:rFonts w:cs="Arial"/>
+                <w:noProof/>
+                <w:szCs w:val="22"/>
+              </w:rPr>
+              <w:t>«=agenda_item.number»</w:t>
+            </w:r>
+            <w:r>
+              <w:rPr>
+                <w:rFonts w:cs="Arial"/>
+                <w:szCs w:val="22"/>
+              </w:rPr>
+              <w:fldChar w:fldCharType="end"/>
+            </w:r>
+          </w:p>
+        </w:tc>
+        <w:tc>
+          <w:tcPr>
+            <w:tcW w:w="6804" w:type="dxa"/>
+          </w:tcPr>
+          <w:p>
+            <w:pPr>
+              <w:ind w:left="709" w:hanging="709"/>
+              <w:rPr>
+                <w:rFonts w:cs="Arial"/>
+                <w:szCs w:val="22"/>
+              </w:rPr>
+            </w:pPr>
+            <w:r>
+              <w:rPr>
+                <w:rFonts w:cs="Arial"/>
+                <w:szCs w:val="22"/>
+              </w:rPr>
+              <w:fldChar w:fldCharType="begin"/>
+            </w:r>
+            <w:r>
+              <w:rPr>
+                <w:rFonts w:cs="Arial"/>
+                <w:szCs w:val="22"/>
+              </w:rPr>
+              <w:instrText xml:space="preserve"> MERGEFIELD =</w:instrText>
+            </w:r>
+            <w:r>
+              <w:rPr>
+                <w:rFonts w:cs="Arial"/>
+                <w:noProof/>
+                <w:szCs w:val="22"/>
+              </w:rPr>
+              <w:instrText>agenda_item</w:instrText>
+            </w:r>
+            <w:r>
+              <w:rPr>
+                <w:rFonts w:cs="Arial"/>
+                <w:szCs w:val="22"/>
+              </w:rPr>
+              <w:instrText>.</w:instrText>
+            </w:r>
+            <w:r>
+              <w:rPr>
+                <w:rFonts w:cs="Arial"/>
+                <w:szCs w:val="22"/>
+              </w:rPr>
+              <w:instrText>description</w:instrText>
+            </w:r>
+            <w:r>
+              <w:rPr>
+                <w:rFonts w:cs="Arial"/>
+                <w:szCs w:val="22"/>
+              </w:rPr>
+              <w:instrText xml:space="preserve"> \* MERGEFORMAT </w:instrText>
+            </w:r>
+            <w:r>
+              <w:rPr>
+                <w:rFonts w:cs="Arial"/>
+                <w:szCs w:val="22"/>
+              </w:rPr>
+              <w:fldChar w:fldCharType="separate"/>
+            </w:r>
+            <w:r>
+              <w:rPr>
+                <w:rFonts w:cs="Arial"/>
+                <w:noProof/>
+                <w:szCs w:val="22"/>
+              </w:rPr>
+              <w:t>«=agenda_item.description»</w:t>
+            </w:r>
+            <w:r>
+              <w:rPr>
+                <w:rFonts w:cs="Arial"/>
+                <w:szCs w:val="22"/>
+              </w:rPr>
+              <w:fldChar w:fldCharType="end"/>
+            </w:r>
+          </w:p>
+        </w:tc>
+        <w:tc>
+          <w:tcPr>
+            <w:tcW w:w="1241" w:type="dxa"/>
+          </w:tcPr>
+          <w:p>
+            <w:pPr>
+              <w:ind w:left="709" w:hanging="709"/>
+              <w:rPr>
+                <w:rFonts w:cs="Arial"/>
+                <w:szCs w:val="22"/>
+              </w:rPr>
+            </w:pPr>
+          </w:p>
+        </w:tc>
+      </w:tr>
+      <w:tr>
+        <w:tc>
+          <w:tcPr>
+            <w:tcW w:w="9287" w:type="dxa"/>
+            <w:gridSpan w:val="3"/>
+          </w:tcPr>
+          <w:p>
+            <w:pPr>
+              <w:rPr>
+                <w:rFonts w:cs="Arial"/>
+                <w:szCs w:val="22"/>
+              </w:rPr>
+            </w:pPr>
+            <w:r>
+              <w:rPr>
+                <w:rFonts w:cs="Arial"/>
+                <w:szCs w:val="22"/>
+              </w:rPr>
+              <w:fldChar w:fldCharType="begin"/>
+            </w:r>
+            <w:r>
+              <w:rPr>
+                <w:rFonts w:cs="Arial"/>
+                <w:szCs w:val="22"/>
+              </w:rPr>
+              <w:instrText xml:space="preserve"> MERGEFIELD</w:instrText>
+            </w:r>
+            <w:r>
+              <w:rPr>
+                <w:rFonts w:cs="Arial"/>
+                <w:szCs w:val="22"/>
+              </w:rPr>
+              <w:instrText xml:space="preserve"> </w:instrText>
+            </w:r>
+            <w:r>
+              <w:rPr>
+                <w:rFonts w:cs="Arial"/>
+                <w:szCs w:val="22"/>
+              </w:rPr>
+              <w:instrText>agenda_item.</w:instrText>
+            </w:r>
+            <w:r>
+              <w:rPr>
+                <w:rFonts w:cs="Arial"/>
+                <w:szCs w:val="22"/>
+              </w:rPr>
+              <w:instrText>is_paragraph</w:instrText>
+            </w:r>
+            <w:r>
+              <w:rPr>
+                <w:rFonts w:cs="Arial"/>
+                <w:szCs w:val="22"/>
+              </w:rPr>
+              <w:instrText>:endIf</w:instrText>
+            </w:r>
+            <w:r>
+              <w:rPr>
+                <w:rFonts w:cs="Arial"/>
+                <w:szCs w:val="22"/>
+              </w:rPr>
+              <w:instrText xml:space="preserve"> \* MERGEFORMAT </w:instrText>
+            </w:r>
+            <w:r>
+              <w:rPr>
+                <w:rFonts w:cs="Arial"/>
+                <w:szCs w:val="22"/>
+              </w:rPr>
+              <w:fldChar w:fldCharType="separate"/>
+            </w:r>
+            <w:r>
+              <w:rPr>
+                <w:rFonts w:cs="Arial"/>
+                <w:noProof/>
+                <w:szCs w:val="22"/>
+              </w:rPr>
+              <w:t>«agenda_item.is_paragraph:endIf»</w:t>
+            </w:r>
+            <w:r>
+              <w:rPr>
+                <w:rFonts w:cs="Arial"/>
+                <w:szCs w:val="22"/>
+              </w:rPr>
+              <w:fldChar w:fldCharType="end"/>
+            </w:r>
           </w:p>
         </w:tc>
       </w:tr>
@@ -3088,7 +3575,7 @@
         <w:noProof/>
         <w:sz w:val="20"/>
       </w:rPr>
-      <w:t>1</w:t>
+      <w:t>2</w:t>
     </w:r>
     <w:r>
       <w:rPr>
@@ -3585,7 +4072,7 @@
   <w:abstractNum w:abstractNumId="0">
     <w:nsid w:val="FFFFFF1D"/>
     <w:multiLevelType w:val="multilevel"/>
-    <w:tmpl w:val="836C3460"/>
+    <w:tmpl w:val="7430C6BC"/>
     <w:lvl w:ilvl="0">
       <w:start w:val="1"/>
       <w:numFmt w:val="bullet"/>
@@ -5446,7 +5933,7 @@
     <w:name w:val="Paragraph"/>
     <w:basedOn w:val="Normal"/>
     <w:qFormat/>
-    <w:rsid w:val="00234A5B"/>
+    <w:rsid w:val="00921810"/>
     <w:pPr>
       <w:tabs>
         <w:tab w:val="left" w:pos="2080"/>
@@ -6354,7 +6841,7 @@
     <w:name w:val="Paragraph"/>
     <w:basedOn w:val="Normal"/>
     <w:qFormat/>
-    <w:rsid w:val="00234A5B"/>
+    <w:rsid w:val="00921810"/>
     <w:pPr>
       <w:tabs>
         <w:tab w:val="left" w:pos="2080"/>
@@ -6653,7 +7140,7 @@
 </file>
 
 <file path=customXml/itemProps1.xml><?xml version="1.0" encoding="utf-8"?>
-<ds:datastoreItem xmlns:ds="http://schemas.openxmlformats.org/officeDocument/2006/customXml" ds:itemID="{094A9BE6-8450-8143-BB12-09D5D4AD5A5E}">
+<ds:datastoreItem xmlns:ds="http://schemas.openxmlformats.org/officeDocument/2006/customXml" ds:itemID="{4B942E5B-7EDE-8F44-A172-AD944E5A611E}">
   <ds:schemaRefs>
     <ds:schemaRef ds:uri="http://schemas.openxmlformats.org/officeDocument/2006/bibliography"/>
   </ds:schemaRefs>

</xml_diff>

<commit_message>
Update templates with manually highlighted syntax.
</commit_message>
<xml_diff>
--- a/opengever/examplecontent/profiles/municipality_content/opengever_content/templates/protokoll.docx
+++ b/opengever/examplecontent/profiles/municipality_content/opengever_content/templates/protokoll.docx
@@ -509,12 +509,14 @@
               </w:tabs>
               <w:rPr>
                 <w:rFonts w:cs="Arial"/>
+                <w:color w:val="0000FF"/>
                 <w:szCs w:val="22"/>
               </w:rPr>
             </w:pPr>
             <w:r>
               <w:rPr>
                 <w:rFonts w:cs="Arial"/>
+                <w:color w:val="0000FF"/>
                 <w:szCs w:val="22"/>
               </w:rPr>
               <w:fldChar w:fldCharType="begin"/>
@@ -522,6 +524,7 @@
             <w:r>
               <w:rPr>
                 <w:rFonts w:cs="Arial"/>
+                <w:color w:val="0000FF"/>
                 <w:szCs w:val="22"/>
               </w:rPr>
               <w:instrText xml:space="preserve"> MERGEFIELD </w:instrText>
@@ -529,6 +532,7 @@
             <w:r>
               <w:rPr>
                 <w:rFonts w:cs="Arial"/>
+                <w:color w:val="0000FF"/>
                 <w:szCs w:val="22"/>
               </w:rPr>
               <w:instrText>participants</w:instrText>
@@ -536,6 +540,7 @@
             <w:r>
               <w:rPr>
                 <w:rFonts w:cs="Arial"/>
+                <w:color w:val="0000FF"/>
                 <w:szCs w:val="22"/>
               </w:rPr>
               <w:instrText>.</w:instrText>
@@ -543,6 +548,7 @@
             <w:r>
               <w:rPr>
                 <w:rFonts w:cs="Arial"/>
+                <w:color w:val="0000FF"/>
                 <w:szCs w:val="22"/>
               </w:rPr>
               <w:instrText>members</w:instrText>
@@ -550,6 +556,7 @@
             <w:r>
               <w:rPr>
                 <w:rFonts w:cs="Arial"/>
+                <w:color w:val="0000FF"/>
                 <w:szCs w:val="22"/>
               </w:rPr>
               <w:instrText>:each(</w:instrText>
@@ -557,6 +564,7 @@
             <w:r>
               <w:rPr>
                 <w:rFonts w:cs="Arial"/>
+                <w:color w:val="0000FF"/>
                 <w:szCs w:val="22"/>
               </w:rPr>
               <w:instrText>member</w:instrText>
@@ -564,6 +572,7 @@
             <w:r>
               <w:rPr>
                 <w:rFonts w:cs="Arial"/>
+                <w:color w:val="0000FF"/>
                 <w:szCs w:val="22"/>
               </w:rPr>
               <w:instrText xml:space="preserve">) \* MERGEFORMAT </w:instrText>
@@ -571,6 +580,7 @@
             <w:r>
               <w:rPr>
                 <w:rFonts w:cs="Arial"/>
+                <w:color w:val="0000FF"/>
                 <w:szCs w:val="22"/>
               </w:rPr>
               <w:fldChar w:fldCharType="separate"/>
@@ -579,9 +589,67 @@
               <w:rPr>
                 <w:rFonts w:cs="Arial"/>
                 <w:noProof/>
+                <w:color w:val="0000FF"/>
                 <w:szCs w:val="22"/>
               </w:rPr>
               <w:t>«participants.members:each(member)»</w:t>
+            </w:r>
+            <w:r>
+              <w:rPr>
+                <w:rFonts w:cs="Arial"/>
+                <w:color w:val="0000FF"/>
+                <w:szCs w:val="22"/>
+              </w:rPr>
+              <w:fldChar w:fldCharType="end"/>
+            </w:r>
+          </w:p>
+          <w:bookmarkStart w:id="0" w:name="_GoBack"/>
+          <w:bookmarkEnd w:id="0"/>
+          <w:p>
+            <w:pPr>
+              <w:tabs>
+                <w:tab w:val="left" w:pos="3402"/>
+              </w:tabs>
+              <w:rPr>
+                <w:rFonts w:cs="Arial"/>
+                <w:szCs w:val="22"/>
+              </w:rPr>
+            </w:pPr>
+            <w:r>
+              <w:rPr>
+                <w:rFonts w:cs="Arial"/>
+                <w:szCs w:val="22"/>
+              </w:rPr>
+              <w:fldChar w:fldCharType="begin"/>
+            </w:r>
+            <w:r>
+              <w:rPr>
+                <w:rFonts w:cs="Arial"/>
+                <w:szCs w:val="22"/>
+              </w:rPr>
+              <w:instrText xml:space="preserve"> MERGEFIELD =member</w:instrText>
+            </w:r>
+            <w:r>
+              <w:rPr>
+                <w:rFonts w:cs="Arial"/>
+                <w:szCs w:val="22"/>
+              </w:rPr>
+              <w:instrText xml:space="preserve"> \* MERGEFORMAT </w:instrText>
+            </w:r>
+            <w:r>
+              <w:rPr>
+                <w:rFonts w:cs="Arial"/>
+                <w:szCs w:val="22"/>
+              </w:rPr>
+              <w:fldChar w:fldCharType="separate"/>
+            </w:r>
+            <w:r>
+              <w:rPr>
+                <w:rFonts w:cs="Arial"/>
+                <w:noProof/>
+                <w:szCs w:val="22"/>
+              </w:rPr>
+              <w:t>«=member»</w:t>
             </w:r>
             <w:r>
               <w:rPr>
@@ -597,13 +665,14 @@
                 <w:tab w:val="left" w:pos="3402"/>
               </w:tabs>
               <w:rPr>
-                <w:rFonts w:cs="Arial"/>
+                <w:color w:val="0000FF"/>
                 <w:szCs w:val="22"/>
               </w:rPr>
             </w:pPr>
             <w:r>
               <w:rPr>
                 <w:rFonts w:cs="Arial"/>
+                <w:color w:val="0000FF"/>
                 <w:szCs w:val="22"/>
               </w:rPr>
               <w:fldChar w:fldCharType="begin"/>
@@ -611,27 +680,47 @@
             <w:r>
               <w:rPr>
                 <w:rFonts w:cs="Arial"/>
-                <w:szCs w:val="22"/>
-              </w:rPr>
-              <w:instrText xml:space="preserve"> MERGEFIELD =</w:instrText>
-            </w:r>
-            <w:r>
-              <w:rPr>
-                <w:rFonts w:cs="Arial"/>
-                <w:szCs w:val="22"/>
-              </w:rPr>
-              <w:instrText>member</w:instrText>
-            </w:r>
-            <w:r>
-              <w:rPr>
-                <w:rFonts w:cs="Arial"/>
-                <w:szCs w:val="22"/>
-              </w:rPr>
-              <w:instrText xml:space="preserve"> \* MERGEFORMAT </w:instrText>
-            </w:r>
-            <w:r>
-              <w:rPr>
-                <w:rFonts w:cs="Arial"/>
+                <w:color w:val="0000FF"/>
+                <w:szCs w:val="22"/>
+              </w:rPr>
+              <w:instrText xml:space="preserve"> MERGEFIELD </w:instrText>
+            </w:r>
+            <w:r>
+              <w:rPr>
+                <w:rFonts w:cs="Arial"/>
+                <w:color w:val="0000FF"/>
+                <w:szCs w:val="22"/>
+              </w:rPr>
+              <w:instrText>participants</w:instrText>
+            </w:r>
+            <w:r>
+              <w:rPr>
+                <w:rFonts w:cs="Arial"/>
+                <w:color w:val="0000FF"/>
+                <w:szCs w:val="22"/>
+              </w:rPr>
+              <w:instrText>.</w:instrText>
+            </w:r>
+            <w:r>
+              <w:rPr>
+                <w:rFonts w:cs="Arial"/>
+                <w:color w:val="0000FF"/>
+                <w:szCs w:val="22"/>
+              </w:rPr>
+              <w:instrText>members</w:instrText>
+            </w:r>
+            <w:r>
+              <w:rPr>
+                <w:rFonts w:cs="Arial"/>
+                <w:color w:val="0000FF"/>
+                <w:szCs w:val="22"/>
+              </w:rPr>
+              <w:instrText xml:space="preserve">:endEach \* MERGEFORMAT </w:instrText>
+            </w:r>
+            <w:r>
+              <w:rPr>
+                <w:rFonts w:cs="Arial"/>
+                <w:color w:val="0000FF"/>
                 <w:szCs w:val="22"/>
               </w:rPr>
               <w:fldChar w:fldCharType="separate"/>
@@ -640,80 +729,7 @@
               <w:rPr>
                 <w:rFonts w:cs="Arial"/>
                 <w:noProof/>
-                <w:szCs w:val="22"/>
-              </w:rPr>
-              <w:t>«=member»</w:t>
-            </w:r>
-            <w:r>
-              <w:rPr>
-                <w:rFonts w:cs="Arial"/>
-                <w:szCs w:val="22"/>
-              </w:rPr>
-              <w:fldChar w:fldCharType="end"/>
-            </w:r>
-          </w:p>
-          <w:p>
-            <w:pPr>
-              <w:tabs>
-                <w:tab w:val="left" w:pos="3402"/>
-              </w:tabs>
-              <w:rPr>
-                <w:szCs w:val="22"/>
-              </w:rPr>
-            </w:pPr>
-            <w:r>
-              <w:rPr>
-                <w:rFonts w:cs="Arial"/>
-                <w:szCs w:val="22"/>
-              </w:rPr>
-              <w:fldChar w:fldCharType="begin"/>
-            </w:r>
-            <w:r>
-              <w:rPr>
-                <w:rFonts w:cs="Arial"/>
-                <w:szCs w:val="22"/>
-              </w:rPr>
-              <w:instrText xml:space="preserve"> MERGEFIELD </w:instrText>
-            </w:r>
-            <w:r>
-              <w:rPr>
-                <w:rFonts w:cs="Arial"/>
-                <w:szCs w:val="22"/>
-              </w:rPr>
-              <w:instrText>participants</w:instrText>
-            </w:r>
-            <w:r>
-              <w:rPr>
-                <w:rFonts w:cs="Arial"/>
-                <w:szCs w:val="22"/>
-              </w:rPr>
-              <w:instrText>.</w:instrText>
-            </w:r>
-            <w:r>
-              <w:rPr>
-                <w:rFonts w:cs="Arial"/>
-                <w:szCs w:val="22"/>
-              </w:rPr>
-              <w:instrText>members</w:instrText>
-            </w:r>
-            <w:r>
-              <w:rPr>
-                <w:rFonts w:cs="Arial"/>
-                <w:szCs w:val="22"/>
-              </w:rPr>
-              <w:instrText xml:space="preserve">:endEach \* MERGEFORMAT </w:instrText>
-            </w:r>
-            <w:r>
-              <w:rPr>
-                <w:rFonts w:cs="Arial"/>
-                <w:szCs w:val="22"/>
-              </w:rPr>
-              <w:fldChar w:fldCharType="separate"/>
-            </w:r>
-            <w:r>
-              <w:rPr>
-                <w:rFonts w:cs="Arial"/>
-                <w:noProof/>
+                <w:color w:val="0000FF"/>
                 <w:szCs w:val="22"/>
               </w:rPr>
               <w:t>«participants.members:endEach»</w:t>
@@ -721,6 +737,7 @@
             <w:r>
               <w:rPr>
                 <w:rFonts w:cs="Arial"/>
+                <w:color w:val="0000FF"/>
                 <w:szCs w:val="22"/>
               </w:rPr>
               <w:fldChar w:fldCharType="end"/>
@@ -767,12 +784,14 @@
               </w:tabs>
               <w:rPr>
                 <w:rFonts w:cs="Arial"/>
+                <w:color w:val="0000FF"/>
                 <w:szCs w:val="22"/>
               </w:rPr>
             </w:pPr>
             <w:r>
               <w:rPr>
                 <w:rFonts w:cs="Arial"/>
+                <w:color w:val="0000FF"/>
                 <w:szCs w:val="22"/>
               </w:rPr>
               <w:fldChar w:fldCharType="begin"/>
@@ -780,6 +799,7 @@
             <w:r>
               <w:rPr>
                 <w:rFonts w:cs="Arial"/>
+                <w:color w:val="0000FF"/>
                 <w:szCs w:val="22"/>
               </w:rPr>
               <w:instrText xml:space="preserve"> MERGEFIELD participants.other:each(member) \* MERGEFORMAT </w:instrText>
@@ -787,6 +807,7 @@
             <w:r>
               <w:rPr>
                 <w:rFonts w:cs="Arial"/>
+                <w:color w:val="0000FF"/>
                 <w:szCs w:val="22"/>
               </w:rPr>
               <w:fldChar w:fldCharType="separate"/>
@@ -795,6 +816,7 @@
               <w:rPr>
                 <w:rFonts w:cs="Arial"/>
                 <w:noProof/>
+                <w:color w:val="0000FF"/>
                 <w:szCs w:val="22"/>
               </w:rPr>
               <w:t>«participants.other:each(member)»</w:t>
@@ -802,6 +824,7 @@
             <w:r>
               <w:rPr>
                 <w:rFonts w:cs="Arial"/>
+                <w:color w:val="0000FF"/>
                 <w:szCs w:val="22"/>
               </w:rPr>
               <w:fldChar w:fldCharType="end"/>
@@ -820,6 +843,7 @@
             <w:r>
               <w:rPr>
                 <w:rFonts w:cs="Arial"/>
+                <w:color w:val="0000FF"/>
                 <w:szCs w:val="22"/>
               </w:rPr>
               <w:fldChar w:fldCharType="begin"/>
@@ -827,6 +851,7 @@
             <w:r>
               <w:rPr>
                 <w:rFonts w:cs="Arial"/>
+                <w:color w:val="0000FF"/>
                 <w:szCs w:val="22"/>
               </w:rPr>
               <w:instrText xml:space="preserve"> MERGEFIELD =member \* MERGEFORMAT </w:instrText>
@@ -834,6 +859,7 @@
             <w:r>
               <w:rPr>
                 <w:rFonts w:cs="Arial"/>
+                <w:color w:val="0000FF"/>
                 <w:szCs w:val="22"/>
               </w:rPr>
               <w:fldChar w:fldCharType="separate"/>
@@ -861,12 +887,14 @@
               </w:tabs>
               <w:rPr>
                 <w:rFonts w:cs="Arial"/>
+                <w:color w:val="0000FF"/>
                 <w:szCs w:val="22"/>
               </w:rPr>
             </w:pPr>
             <w:r>
               <w:rPr>
                 <w:rFonts w:cs="Arial"/>
+                <w:color w:val="0000FF"/>
                 <w:szCs w:val="22"/>
               </w:rPr>
               <w:fldChar w:fldCharType="begin"/>
@@ -874,6 +902,7 @@
             <w:r>
               <w:rPr>
                 <w:rFonts w:cs="Arial"/>
+                <w:color w:val="0000FF"/>
                 <w:szCs w:val="22"/>
               </w:rPr>
               <w:instrText xml:space="preserve"> MERGEFIELD participants.other:endEach \* MERGEFORMAT </w:instrText>
@@ -881,6 +910,7 @@
             <w:r>
               <w:rPr>
                 <w:rFonts w:cs="Arial"/>
+                <w:color w:val="0000FF"/>
                 <w:szCs w:val="22"/>
               </w:rPr>
               <w:fldChar w:fldCharType="separate"/>
@@ -889,6 +919,7 @@
               <w:rPr>
                 <w:rFonts w:cs="Arial"/>
                 <w:noProof/>
+                <w:color w:val="0000FF"/>
                 <w:szCs w:val="22"/>
               </w:rPr>
               <w:t>«participants.other:endEach»</w:t>
@@ -896,6 +927,7 @@
             <w:r>
               <w:rPr>
                 <w:rFonts w:cs="Arial"/>
+                <w:color w:val="0000FF"/>
                 <w:szCs w:val="22"/>
               </w:rPr>
               <w:fldChar w:fldCharType="end"/>
@@ -1028,8 +1060,6 @@
       <w:pPr>
         <w:jc w:val="both"/>
       </w:pPr>
-      <w:bookmarkStart w:id="0" w:name="_GoBack"/>
-      <w:bookmarkEnd w:id="0"/>
     </w:p>
     <w:p>
       <w:pPr>
@@ -1084,17 +1114,20 @@
           <w:tcPr>
             <w:tcW w:w="9287" w:type="dxa"/>
             <w:gridSpan w:val="3"/>
+            <w:shd w:val="clear" w:color="auto" w:fill="auto"/>
           </w:tcPr>
           <w:p>
             <w:pPr>
               <w:rPr>
                 <w:rFonts w:cs="Arial"/>
+                <w:color w:val="0000FF"/>
                 <w:szCs w:val="22"/>
               </w:rPr>
             </w:pPr>
             <w:r>
               <w:rPr>
                 <w:rFonts w:cs="Arial"/>
+                <w:color w:val="0000FF"/>
                 <w:szCs w:val="22"/>
               </w:rPr>
               <w:fldChar w:fldCharType="begin"/>
@@ -1102,13 +1135,63 @@
             <w:r>
               <w:rPr>
                 <w:rFonts w:cs="Arial"/>
-                <w:szCs w:val="22"/>
-              </w:rPr>
-              <w:instrText xml:space="preserve"> MERGEFIELD agenda_items:each(agenda_item) \* MERGEFORMAT </w:instrText>
-            </w:r>
-            <w:r>
-              <w:rPr>
-                <w:rFonts w:cs="Arial"/>
+                <w:color w:val="0000FF"/>
+                <w:szCs w:val="22"/>
+              </w:rPr>
+              <w:instrText xml:space="preserve"> MERGEFIELD </w:instrText>
+            </w:r>
+            <w:r>
+              <w:rPr>
+                <w:rFonts w:cs="Arial"/>
+                <w:color w:val="4F6228" w:themeColor="accent3" w:themeShade="80"/>
+                <w:szCs w:val="22"/>
+              </w:rPr>
+              <w:instrText>agenda_items</w:instrText>
+            </w:r>
+            <w:r>
+              <w:rPr>
+                <w:rFonts w:cs="Arial"/>
+                <w:color w:val="0000FF"/>
+                <w:szCs w:val="22"/>
+              </w:rPr>
+              <w:instrText>:</w:instrText>
+            </w:r>
+            <w:r>
+              <w:rPr>
+                <w:rFonts w:cs="Arial"/>
+                <w:color w:val="4F6228" w:themeColor="accent3" w:themeShade="80"/>
+                <w:szCs w:val="22"/>
+              </w:rPr>
+              <w:instrText>each</w:instrText>
+            </w:r>
+            <w:r>
+              <w:rPr>
+                <w:rFonts w:cs="Arial"/>
+                <w:color w:val="0000FF"/>
+                <w:szCs w:val="22"/>
+              </w:rPr>
+              <w:instrText>(</w:instrText>
+            </w:r>
+            <w:r>
+              <w:rPr>
+                <w:rFonts w:cs="Arial"/>
+                <w:color w:val="FF0000"/>
+                <w:szCs w:val="22"/>
+              </w:rPr>
+              <w:instrText>agenda_item</w:instrText>
+            </w:r>
+            <w:r>
+              <w:rPr>
+                <w:rFonts w:cs="Arial"/>
+                <w:color w:val="0000FF"/>
+                <w:szCs w:val="22"/>
+              </w:rPr>
+              <w:instrText xml:space="preserve">) \* MERGEFORMAT </w:instrText>
+            </w:r>
+            <w:r>
+              <w:rPr>
+                <w:rFonts w:cs="Arial"/>
+                <w:color w:val="0000FF"/>
                 <w:szCs w:val="22"/>
               </w:rPr>
               <w:fldChar w:fldCharType="separate"/>
@@ -1117,6 +1200,7 @@
               <w:rPr>
                 <w:rFonts w:cs="Arial"/>
                 <w:noProof/>
+                <w:color w:val="0000FF"/>
                 <w:szCs w:val="22"/>
               </w:rPr>
               <w:t>«agenda_items:each(agenda_item)»</w:t>
@@ -1124,6 +1208,7 @@
             <w:r>
               <w:rPr>
                 <w:rFonts w:cs="Arial"/>
+                <w:color w:val="0000FF"/>
                 <w:szCs w:val="22"/>
               </w:rPr>
               <w:fldChar w:fldCharType="end"/>
@@ -1136,17 +1221,20 @@
           <w:tcPr>
             <w:tcW w:w="9287" w:type="dxa"/>
             <w:gridSpan w:val="3"/>
+            <w:shd w:val="clear" w:color="auto" w:fill="auto"/>
           </w:tcPr>
           <w:p>
             <w:pPr>
               <w:rPr>
                 <w:rFonts w:cs="Arial"/>
+                <w:color w:val="FF6600"/>
                 <w:szCs w:val="22"/>
               </w:rPr>
             </w:pPr>
             <w:r>
               <w:rPr>
                 <w:rFonts w:cs="Arial"/>
+                <w:color w:val="FF6600"/>
                 <w:szCs w:val="22"/>
               </w:rPr>
               <w:fldChar w:fldCharType="begin"/>
@@ -1154,6 +1242,7 @@
             <w:r>
               <w:rPr>
                 <w:rFonts w:cs="Arial"/>
+                <w:color w:val="FF6600"/>
                 <w:szCs w:val="22"/>
               </w:rPr>
               <w:instrText xml:space="preserve"> MERGEFIELD </w:instrText>
@@ -1161,6 +1250,7 @@
             <w:r>
               <w:rPr>
                 <w:rFonts w:cs="Arial"/>
+                <w:color w:val="FF6600"/>
                 <w:szCs w:val="22"/>
               </w:rPr>
               <w:instrText>agenda_item</w:instrText>
@@ -1168,27 +1258,15 @@
             <w:r>
               <w:rPr>
                 <w:rFonts w:cs="Arial"/>
-                <w:szCs w:val="22"/>
-              </w:rPr>
-              <w:instrText>.</w:instrText>
-            </w:r>
-            <w:r>
-              <w:rPr>
-                <w:rFonts w:cs="Arial"/>
-                <w:szCs w:val="22"/>
-              </w:rPr>
-              <w:instrText>is_paragraph</w:instrText>
-            </w:r>
-            <w:r>
-              <w:rPr>
-                <w:rFonts w:cs="Arial"/>
-                <w:szCs w:val="22"/>
-              </w:rPr>
-              <w:instrText>:if</w:instrText>
-            </w:r>
-            <w:r>
-              <w:rPr>
-                <w:rFonts w:cs="Arial"/>
+                <w:color w:val="FF6600"/>
+                <w:szCs w:val="22"/>
+              </w:rPr>
+              <w:instrText>.is_paragraph:if</w:instrText>
+            </w:r>
+            <w:r>
+              <w:rPr>
+                <w:rFonts w:cs="Arial"/>
+                <w:color w:val="FF6600"/>
                 <w:szCs w:val="22"/>
               </w:rPr>
               <w:instrText xml:space="preserve"> \* MERGEFORMAT </w:instrText>
@@ -1196,6 +1274,7 @@
             <w:r>
               <w:rPr>
                 <w:rFonts w:cs="Arial"/>
+                <w:color w:val="FF6600"/>
                 <w:szCs w:val="22"/>
               </w:rPr>
               <w:fldChar w:fldCharType="separate"/>
@@ -1204,6 +1283,7 @@
               <w:rPr>
                 <w:rFonts w:cs="Arial"/>
                 <w:noProof/>
+                <w:color w:val="FF6600"/>
                 <w:szCs w:val="22"/>
               </w:rPr>
               <w:t>«agenda_item.is_paragraph:if»</w:t>
@@ -1211,6 +1291,7 @@
             <w:r>
               <w:rPr>
                 <w:rFonts w:cs="Arial"/>
+                <w:color w:val="FF6600"/>
                 <w:szCs w:val="22"/>
               </w:rPr>
               <w:fldChar w:fldCharType="end"/>
@@ -1222,6 +1303,7 @@
         <w:tc>
           <w:tcPr>
             <w:tcW w:w="1242" w:type="dxa"/>
+            <w:shd w:val="clear" w:color="auto" w:fill="auto"/>
           </w:tcPr>
           <w:p>
             <w:pPr>
@@ -1286,20 +1368,19 @@
         <w:tc>
           <w:tcPr>
             <w:tcW w:w="6804" w:type="dxa"/>
+            <w:shd w:val="clear" w:color="auto" w:fill="auto"/>
           </w:tcPr>
           <w:p>
             <w:pPr>
               <w:ind w:left="709" w:hanging="709"/>
               <w:rPr>
                 <w:rFonts w:cs="Arial"/>
-                <w:b/>
                 <w:szCs w:val="22"/>
               </w:rPr>
             </w:pPr>
             <w:r>
               <w:rPr>
                 <w:rFonts w:cs="Arial"/>
-                <w:b/>
                 <w:szCs w:val="22"/>
               </w:rPr>
               <w:fldChar w:fldCharType="begin"/>
@@ -1307,7 +1388,6 @@
             <w:r>
               <w:rPr>
                 <w:rFonts w:cs="Arial"/>
-                <w:b/>
                 <w:szCs w:val="22"/>
               </w:rPr>
               <w:instrText xml:space="preserve"> MERGEFIELD =</w:instrText>
@@ -1315,7 +1395,6 @@
             <w:r>
               <w:rPr>
                 <w:rFonts w:cs="Arial"/>
-                <w:b/>
                 <w:noProof/>
                 <w:szCs w:val="22"/>
               </w:rPr>
@@ -1324,7 +1403,6 @@
             <w:r>
               <w:rPr>
                 <w:rFonts w:cs="Arial"/>
-                <w:b/>
                 <w:szCs w:val="22"/>
               </w:rPr>
               <w:instrText xml:space="preserve">.description \* MERGEFORMAT </w:instrText>
@@ -1332,7 +1410,6 @@
             <w:r>
               <w:rPr>
                 <w:rFonts w:cs="Arial"/>
-                <w:b/>
                 <w:szCs w:val="22"/>
               </w:rPr>
               <w:fldChar w:fldCharType="separate"/>
@@ -1340,7 +1417,6 @@
             <w:r>
               <w:rPr>
                 <w:rFonts w:cs="Arial"/>
-                <w:b/>
                 <w:noProof/>
                 <w:szCs w:val="22"/>
               </w:rPr>
@@ -1349,7 +1425,6 @@
             <w:r>
               <w:rPr>
                 <w:rFonts w:cs="Arial"/>
-                <w:b/>
                 <w:szCs w:val="22"/>
               </w:rPr>
               <w:fldChar w:fldCharType="end"/>
@@ -1359,6 +1434,7 @@
         <w:tc>
           <w:tcPr>
             <w:tcW w:w="1241" w:type="dxa"/>
+            <w:shd w:val="clear" w:color="auto" w:fill="auto"/>
           </w:tcPr>
           <w:p>
             <w:pPr>
@@ -1376,17 +1452,20 @@
           <w:tcPr>
             <w:tcW w:w="9287" w:type="dxa"/>
             <w:gridSpan w:val="3"/>
+            <w:shd w:val="clear" w:color="auto" w:fill="auto"/>
           </w:tcPr>
           <w:p>
             <w:pPr>
               <w:rPr>
                 <w:rFonts w:cs="Arial"/>
+                <w:color w:val="E36C0A" w:themeColor="accent6" w:themeShade="BF"/>
                 <w:szCs w:val="22"/>
               </w:rPr>
             </w:pPr>
             <w:r>
               <w:rPr>
                 <w:rFonts w:cs="Arial"/>
+                <w:color w:val="E36C0A" w:themeColor="accent6" w:themeShade="BF"/>
                 <w:szCs w:val="22"/>
               </w:rPr>
               <w:fldChar w:fldCharType="begin"/>
@@ -1394,6 +1473,7 @@
             <w:r>
               <w:rPr>
                 <w:rFonts w:cs="Arial"/>
+                <w:color w:val="E36C0A" w:themeColor="accent6" w:themeShade="BF"/>
                 <w:szCs w:val="22"/>
               </w:rPr>
               <w:instrText xml:space="preserve"> MERGEFIELD </w:instrText>
@@ -1401,27 +1481,15 @@
             <w:r>
               <w:rPr>
                 <w:rFonts w:cs="Arial"/>
-                <w:szCs w:val="22"/>
-              </w:rPr>
-              <w:instrText>agenda_item.</w:instrText>
-            </w:r>
-            <w:r>
-              <w:rPr>
-                <w:rFonts w:cs="Arial"/>
-                <w:szCs w:val="22"/>
-              </w:rPr>
-              <w:instrText>is_paragraph</w:instrText>
-            </w:r>
-            <w:r>
-              <w:rPr>
-                <w:rFonts w:cs="Arial"/>
-                <w:szCs w:val="22"/>
-              </w:rPr>
-              <w:instrText>:endIf</w:instrText>
-            </w:r>
-            <w:r>
-              <w:rPr>
-                <w:rFonts w:cs="Arial"/>
+                <w:color w:val="E36C0A" w:themeColor="accent6" w:themeShade="BF"/>
+                <w:szCs w:val="22"/>
+              </w:rPr>
+              <w:instrText>agenda_item.is_paragraph:endIf</w:instrText>
+            </w:r>
+            <w:r>
+              <w:rPr>
+                <w:rFonts w:cs="Arial"/>
+                <w:color w:val="E36C0A" w:themeColor="accent6" w:themeShade="BF"/>
                 <w:szCs w:val="22"/>
               </w:rPr>
               <w:instrText xml:space="preserve"> \* MERGEFORMAT </w:instrText>
@@ -1429,6 +1497,7 @@
             <w:r>
               <w:rPr>
                 <w:rFonts w:cs="Arial"/>
+                <w:color w:val="E36C0A" w:themeColor="accent6" w:themeShade="BF"/>
                 <w:szCs w:val="22"/>
               </w:rPr>
               <w:fldChar w:fldCharType="separate"/>
@@ -1437,6 +1506,7 @@
               <w:rPr>
                 <w:rFonts w:cs="Arial"/>
                 <w:noProof/>
+                <w:color w:val="E36C0A" w:themeColor="accent6" w:themeShade="BF"/>
                 <w:szCs w:val="22"/>
               </w:rPr>
               <w:t>«agenda_item.is_paragraph:endIf»</w:t>
@@ -1444,6 +1514,7 @@
             <w:r>
               <w:rPr>
                 <w:rFonts w:cs="Arial"/>
+                <w:color w:val="E36C0A" w:themeColor="accent6" w:themeShade="BF"/>
                 <w:szCs w:val="22"/>
               </w:rPr>
               <w:fldChar w:fldCharType="end"/>
@@ -1456,17 +1527,20 @@
           <w:tcPr>
             <w:tcW w:w="9287" w:type="dxa"/>
             <w:gridSpan w:val="3"/>
+            <w:shd w:val="clear" w:color="auto" w:fill="auto"/>
           </w:tcPr>
           <w:p>
             <w:pPr>
               <w:rPr>
                 <w:rFonts w:cs="Arial"/>
+                <w:color w:val="E36C0A" w:themeColor="accent6" w:themeShade="BF"/>
                 <w:szCs w:val="22"/>
               </w:rPr>
             </w:pPr>
             <w:r>
               <w:rPr>
                 <w:rFonts w:cs="Arial"/>
+                <w:color w:val="E36C0A" w:themeColor="accent6" w:themeShade="BF"/>
                 <w:szCs w:val="22"/>
               </w:rPr>
               <w:fldChar w:fldCharType="begin"/>
@@ -1474,6 +1548,7 @@
             <w:r>
               <w:rPr>
                 <w:rFonts w:cs="Arial"/>
+                <w:color w:val="E36C0A" w:themeColor="accent6" w:themeShade="BF"/>
                 <w:szCs w:val="22"/>
               </w:rPr>
               <w:instrText xml:space="preserve"> MERGEFIELD</w:instrText>
@@ -1481,6 +1556,7 @@
             <w:r>
               <w:rPr>
                 <w:rFonts w:cs="Arial"/>
+                <w:color w:val="E36C0A" w:themeColor="accent6" w:themeShade="BF"/>
                 <w:szCs w:val="22"/>
               </w:rPr>
               <w:instrText xml:space="preserve"> </w:instrText>
@@ -1488,27 +1564,15 @@
             <w:r>
               <w:rPr>
                 <w:rFonts w:cs="Arial"/>
-                <w:szCs w:val="22"/>
-              </w:rPr>
-              <w:instrText>agenda_item.</w:instrText>
-            </w:r>
-            <w:r>
-              <w:rPr>
-                <w:rFonts w:cs="Arial"/>
-                <w:szCs w:val="22"/>
-              </w:rPr>
-              <w:instrText>is_paragraph</w:instrText>
-            </w:r>
-            <w:r>
-              <w:rPr>
-                <w:rFonts w:cs="Arial"/>
-                <w:szCs w:val="22"/>
-              </w:rPr>
-              <w:instrText>:if</w:instrText>
-            </w:r>
-            <w:r>
-              <w:rPr>
-                <w:rFonts w:cs="Arial"/>
+                <w:color w:val="E36C0A" w:themeColor="accent6" w:themeShade="BF"/>
+                <w:szCs w:val="22"/>
+              </w:rPr>
+              <w:instrText>agenda_item.is_paragraph:if</w:instrText>
+            </w:r>
+            <w:r>
+              <w:rPr>
+                <w:rFonts w:cs="Arial"/>
+                <w:color w:val="E36C0A" w:themeColor="accent6" w:themeShade="BF"/>
                 <w:szCs w:val="22"/>
               </w:rPr>
               <w:instrText>(</w:instrText>
@@ -1516,6 +1580,7 @@
             <w:r>
               <w:rPr>
                 <w:rFonts w:cs="Arial"/>
+                <w:color w:val="E36C0A" w:themeColor="accent6" w:themeShade="BF"/>
                 <w:szCs w:val="22"/>
               </w:rPr>
               <w:instrText>!</w:instrText>
@@ -1523,6 +1588,7 @@
             <w:r>
               <w:rPr>
                 <w:rFonts w:cs="Arial"/>
+                <w:color w:val="E36C0A" w:themeColor="accent6" w:themeShade="BF"/>
                 <w:szCs w:val="22"/>
               </w:rPr>
               <w:instrText>)</w:instrText>
@@ -1530,6 +1596,7 @@
             <w:r>
               <w:rPr>
                 <w:rFonts w:cs="Arial"/>
+                <w:color w:val="E36C0A" w:themeColor="accent6" w:themeShade="BF"/>
                 <w:szCs w:val="22"/>
               </w:rPr>
               <w:instrText xml:space="preserve"> \* MERGEFORMAT </w:instrText>
@@ -1537,6 +1604,7 @@
             <w:r>
               <w:rPr>
                 <w:rFonts w:cs="Arial"/>
+                <w:color w:val="E36C0A" w:themeColor="accent6" w:themeShade="BF"/>
                 <w:szCs w:val="22"/>
               </w:rPr>
               <w:fldChar w:fldCharType="separate"/>
@@ -1545,6 +1613,7 @@
               <w:rPr>
                 <w:rFonts w:cs="Arial"/>
                 <w:noProof/>
+                <w:color w:val="E36C0A" w:themeColor="accent6" w:themeShade="BF"/>
                 <w:szCs w:val="22"/>
               </w:rPr>
               <w:t>«agenda_item.is_paragraph:if(!)»</w:t>
@@ -1552,6 +1621,7 @@
             <w:r>
               <w:rPr>
                 <w:rFonts w:cs="Arial"/>
+                <w:color w:val="E36C0A" w:themeColor="accent6" w:themeShade="BF"/>
                 <w:szCs w:val="22"/>
               </w:rPr>
               <w:fldChar w:fldCharType="end"/>
@@ -1563,6 +1633,7 @@
         <w:tc>
           <w:tcPr>
             <w:tcW w:w="1242" w:type="dxa"/>
+            <w:shd w:val="clear" w:color="auto" w:fill="auto"/>
           </w:tcPr>
           <w:p>
             <w:pPr>
@@ -1641,6 +1712,7 @@
         <w:tc>
           <w:tcPr>
             <w:tcW w:w="6804" w:type="dxa"/>
+            <w:shd w:val="clear" w:color="auto" w:fill="auto"/>
           </w:tcPr>
           <w:p>
             <w:pPr>
@@ -1720,6 +1792,7 @@
         <w:tc>
           <w:tcPr>
             <w:tcW w:w="1241" w:type="dxa"/>
+            <w:shd w:val="clear" w:color="auto" w:fill="auto"/>
           </w:tcPr>
           <w:p>
             <w:pPr>
@@ -1737,17 +1810,20 @@
           <w:tcPr>
             <w:tcW w:w="9287" w:type="dxa"/>
             <w:gridSpan w:val="3"/>
+            <w:shd w:val="clear" w:color="auto" w:fill="auto"/>
           </w:tcPr>
           <w:p>
             <w:pPr>
               <w:rPr>
                 <w:rFonts w:cs="Arial"/>
+                <w:color w:val="E36C0A" w:themeColor="accent6" w:themeShade="BF"/>
                 <w:szCs w:val="22"/>
               </w:rPr>
             </w:pPr>
             <w:r>
               <w:rPr>
                 <w:rFonts w:cs="Arial"/>
+                <w:color w:val="E36C0A" w:themeColor="accent6" w:themeShade="BF"/>
                 <w:szCs w:val="22"/>
               </w:rPr>
               <w:fldChar w:fldCharType="begin"/>
@@ -1755,6 +1831,7 @@
             <w:r>
               <w:rPr>
                 <w:rFonts w:cs="Arial"/>
+                <w:color w:val="E36C0A" w:themeColor="accent6" w:themeShade="BF"/>
                 <w:szCs w:val="22"/>
               </w:rPr>
               <w:instrText xml:space="preserve"> MERGEFIELD</w:instrText>
@@ -1762,6 +1839,7 @@
             <w:r>
               <w:rPr>
                 <w:rFonts w:cs="Arial"/>
+                <w:color w:val="E36C0A" w:themeColor="accent6" w:themeShade="BF"/>
                 <w:szCs w:val="22"/>
               </w:rPr>
               <w:instrText xml:space="preserve"> </w:instrText>
@@ -1769,27 +1847,15 @@
             <w:r>
               <w:rPr>
                 <w:rFonts w:cs="Arial"/>
-                <w:szCs w:val="22"/>
-              </w:rPr>
-              <w:instrText>agenda_item.</w:instrText>
-            </w:r>
-            <w:r>
-              <w:rPr>
-                <w:rFonts w:cs="Arial"/>
-                <w:szCs w:val="22"/>
-              </w:rPr>
-              <w:instrText>is_paragraph</w:instrText>
-            </w:r>
-            <w:r>
-              <w:rPr>
-                <w:rFonts w:cs="Arial"/>
-                <w:szCs w:val="22"/>
-              </w:rPr>
-              <w:instrText>:endIf</w:instrText>
-            </w:r>
-            <w:r>
-              <w:rPr>
-                <w:rFonts w:cs="Arial"/>
+                <w:color w:val="E36C0A" w:themeColor="accent6" w:themeShade="BF"/>
+                <w:szCs w:val="22"/>
+              </w:rPr>
+              <w:instrText>agenda_item.is_paragraph:endIf</w:instrText>
+            </w:r>
+            <w:r>
+              <w:rPr>
+                <w:rFonts w:cs="Arial"/>
+                <w:color w:val="E36C0A" w:themeColor="accent6" w:themeShade="BF"/>
                 <w:szCs w:val="22"/>
               </w:rPr>
               <w:instrText xml:space="preserve"> \* MERGEFORMAT </w:instrText>
@@ -1797,6 +1863,7 @@
             <w:r>
               <w:rPr>
                 <w:rFonts w:cs="Arial"/>
+                <w:color w:val="E36C0A" w:themeColor="accent6" w:themeShade="BF"/>
                 <w:szCs w:val="22"/>
               </w:rPr>
               <w:fldChar w:fldCharType="separate"/>
@@ -1805,6 +1872,7 @@
               <w:rPr>
                 <w:rFonts w:cs="Arial"/>
                 <w:noProof/>
+                <w:color w:val="E36C0A" w:themeColor="accent6" w:themeShade="BF"/>
                 <w:szCs w:val="22"/>
               </w:rPr>
               <w:t>«agenda_item.is_paragraph:endIf»</w:t>
@@ -1812,6 +1880,7 @@
             <w:r>
               <w:rPr>
                 <w:rFonts w:cs="Arial"/>
+                <w:color w:val="E36C0A" w:themeColor="accent6" w:themeShade="BF"/>
                 <w:szCs w:val="22"/>
               </w:rPr>
               <w:fldChar w:fldCharType="end"/>
@@ -1824,17 +1893,20 @@
           <w:tcPr>
             <w:tcW w:w="9287" w:type="dxa"/>
             <w:gridSpan w:val="3"/>
+            <w:shd w:val="clear" w:color="auto" w:fill="auto"/>
           </w:tcPr>
           <w:p>
             <w:pPr>
               <w:rPr>
                 <w:rFonts w:cs="Arial"/>
+                <w:color w:val="0000FF"/>
                 <w:szCs w:val="22"/>
               </w:rPr>
             </w:pPr>
             <w:r>
               <w:rPr>
                 <w:rFonts w:cs="Arial"/>
+                <w:color w:val="0000FF"/>
                 <w:szCs w:val="22"/>
               </w:rPr>
               <w:fldChar w:fldCharType="begin"/>
@@ -1842,6 +1914,7 @@
             <w:r>
               <w:rPr>
                 <w:rFonts w:cs="Arial"/>
+                <w:color w:val="0000FF"/>
                 <w:szCs w:val="22"/>
               </w:rPr>
               <w:instrText xml:space="preserve"> MERGEFIELD </w:instrText>
@@ -1849,6 +1922,7 @@
             <w:r>
               <w:rPr>
                 <w:rFonts w:cs="Arial"/>
+                <w:color w:val="0000FF"/>
                 <w:szCs w:val="22"/>
               </w:rPr>
               <w:instrText>agenda_items</w:instrText>
@@ -1856,6 +1930,7 @@
             <w:r>
               <w:rPr>
                 <w:rFonts w:cs="Arial"/>
+                <w:color w:val="0000FF"/>
                 <w:szCs w:val="22"/>
               </w:rPr>
               <w:instrText xml:space="preserve">:endEach \* MERGEFORMAT </w:instrText>
@@ -1863,6 +1938,7 @@
             <w:r>
               <w:rPr>
                 <w:rFonts w:cs="Arial"/>
+                <w:color w:val="0000FF"/>
                 <w:szCs w:val="22"/>
               </w:rPr>
               <w:fldChar w:fldCharType="separate"/>
@@ -1871,6 +1947,7 @@
               <w:rPr>
                 <w:rFonts w:cs="Arial"/>
                 <w:noProof/>
+                <w:color w:val="0000FF"/>
                 <w:szCs w:val="22"/>
               </w:rPr>
               <w:t>«agenda_items:endEach»</w:t>
@@ -1878,6 +1955,7 @@
             <w:r>
               <w:rPr>
                 <w:rFonts w:cs="Arial"/>
+                <w:color w:val="0000FF"/>
                 <w:szCs w:val="22"/>
               </w:rPr>
               <w:fldChar w:fldCharType="end"/>
@@ -1906,12 +1984,14 @@
         <w:jc w:val="both"/>
         <w:rPr>
           <w:rFonts w:cs="Arial"/>
-          <w:szCs w:val="22"/>
-        </w:rPr>
-      </w:pPr>
-      <w:r>
-        <w:rPr>
-          <w:rFonts w:cs="Arial"/>
+          <w:color w:val="0000FF"/>
+          <w:szCs w:val="22"/>
+        </w:rPr>
+      </w:pPr>
+      <w:r>
+        <w:rPr>
+          <w:rFonts w:cs="Arial"/>
+          <w:color w:val="0000FF"/>
           <w:szCs w:val="22"/>
         </w:rPr>
         <w:lastRenderedPageBreak/>
@@ -1920,6 +2000,7 @@
       <w:r>
         <w:rPr>
           <w:rFonts w:cs="Arial"/>
+          <w:color w:val="0000FF"/>
           <w:szCs w:val="22"/>
         </w:rPr>
         <w:instrText xml:space="preserve"> MERGEFIELD </w:instrText>
@@ -1927,6 +2008,7 @@
       <w:r>
         <w:rPr>
           <w:rFonts w:cs="Arial"/>
+          <w:color w:val="0000FF"/>
           <w:szCs w:val="22"/>
         </w:rPr>
         <w:instrText>agenda_items</w:instrText>
@@ -1934,6 +2016,7 @@
       <w:r>
         <w:rPr>
           <w:rFonts w:cs="Arial"/>
+          <w:color w:val="0000FF"/>
           <w:szCs w:val="22"/>
         </w:rPr>
         <w:instrText>:each(</w:instrText>
@@ -1941,6 +2024,7 @@
       <w:r>
         <w:rPr>
           <w:rFonts w:cs="Arial"/>
+          <w:color w:val="0000FF"/>
           <w:szCs w:val="22"/>
         </w:rPr>
         <w:instrText>agenda_item</w:instrText>
@@ -1948,6 +2032,7 @@
       <w:r>
         <w:rPr>
           <w:rFonts w:cs="Arial"/>
+          <w:color w:val="0000FF"/>
           <w:szCs w:val="22"/>
         </w:rPr>
         <w:instrText xml:space="preserve">) \* MERGEFORMAT </w:instrText>
@@ -1955,6 +2040,7 @@
       <w:r>
         <w:rPr>
           <w:rFonts w:cs="Arial"/>
+          <w:color w:val="0000FF"/>
           <w:szCs w:val="22"/>
         </w:rPr>
         <w:fldChar w:fldCharType="separate"/>
@@ -1963,6 +2049,7 @@
         <w:rPr>
           <w:rFonts w:cs="Arial"/>
           <w:noProof/>
+          <w:color w:val="0000FF"/>
           <w:szCs w:val="22"/>
         </w:rPr>
         <w:t>«agenda_items:each(agenda_item)»</w:t>
@@ -1970,6 +2057,7 @@
       <w:r>
         <w:rPr>
           <w:rFonts w:cs="Arial"/>
+          <w:color w:val="0000FF"/>
           <w:szCs w:val="22"/>
         </w:rPr>
         <w:fldChar w:fldCharType="end"/>
@@ -2085,12 +2173,14 @@
         <w:jc w:val="both"/>
         <w:rPr>
           <w:rFonts w:cs="Arial"/>
-          <w:szCs w:val="22"/>
-        </w:rPr>
-      </w:pPr>
-      <w:r>
-        <w:rPr>
-          <w:rFonts w:cs="Arial"/>
+          <w:color w:val="E36C0A" w:themeColor="accent6" w:themeShade="BF"/>
+          <w:szCs w:val="22"/>
+        </w:rPr>
+      </w:pPr>
+      <w:r>
+        <w:rPr>
+          <w:rFonts w:cs="Arial"/>
+          <w:color w:val="E36C0A" w:themeColor="accent6" w:themeShade="BF"/>
           <w:szCs w:val="22"/>
         </w:rPr>
         <w:fldChar w:fldCharType="begin"/>
@@ -2098,6 +2188,7 @@
       <w:r>
         <w:rPr>
           <w:rFonts w:cs="Arial"/>
+          <w:color w:val="E36C0A" w:themeColor="accent6" w:themeShade="BF"/>
           <w:szCs w:val="22"/>
         </w:rPr>
         <w:instrText xml:space="preserve"> MERGEFIELD agenda_item.legal_basis:if \* MERGEFORMAT </w:instrText>
@@ -2105,6 +2196,7 @@
       <w:r>
         <w:rPr>
           <w:rFonts w:cs="Arial"/>
+          <w:color w:val="E36C0A" w:themeColor="accent6" w:themeShade="BF"/>
           <w:szCs w:val="22"/>
         </w:rPr>
         <w:fldChar w:fldCharType="separate"/>
@@ -2113,6 +2205,7 @@
         <w:rPr>
           <w:rFonts w:cs="Arial"/>
           <w:noProof/>
+          <w:color w:val="E36C0A" w:themeColor="accent6" w:themeShade="BF"/>
           <w:szCs w:val="22"/>
         </w:rPr>
         <w:t>«agenda_item.legal_basis:if»</w:t>
@@ -2120,6 +2213,7 @@
       <w:r>
         <w:rPr>
           <w:rFonts w:cs="Arial"/>
+          <w:color w:val="E36C0A" w:themeColor="accent6" w:themeShade="BF"/>
           <w:szCs w:val="22"/>
         </w:rPr>
         <w:fldChar w:fldCharType="end"/>
@@ -2197,12 +2291,14 @@
         <w:jc w:val="both"/>
         <w:rPr>
           <w:rFonts w:cs="Arial"/>
-          <w:szCs w:val="22"/>
-        </w:rPr>
-      </w:pPr>
-      <w:r>
-        <w:rPr>
-          <w:rFonts w:cs="Arial"/>
+          <w:color w:val="E36C0A" w:themeColor="accent6" w:themeShade="BF"/>
+          <w:szCs w:val="22"/>
+        </w:rPr>
+      </w:pPr>
+      <w:r>
+        <w:rPr>
+          <w:rFonts w:cs="Arial"/>
+          <w:color w:val="E36C0A" w:themeColor="accent6" w:themeShade="BF"/>
           <w:szCs w:val="22"/>
         </w:rPr>
         <w:fldChar w:fldCharType="begin"/>
@@ -2210,6 +2306,7 @@
       <w:r>
         <w:rPr>
           <w:rFonts w:cs="Arial"/>
+          <w:color w:val="E36C0A" w:themeColor="accent6" w:themeShade="BF"/>
           <w:szCs w:val="22"/>
         </w:rPr>
         <w:instrText xml:space="preserve"> MERGEFIELD agenda_item.legal_basis:endIf \* MERGEFORMAT </w:instrText>
@@ -2217,6 +2314,7 @@
       <w:r>
         <w:rPr>
           <w:rFonts w:cs="Arial"/>
+          <w:color w:val="E36C0A" w:themeColor="accent6" w:themeShade="BF"/>
           <w:szCs w:val="22"/>
         </w:rPr>
         <w:fldChar w:fldCharType="separate"/>
@@ -2225,6 +2323,7 @@
         <w:rPr>
           <w:rFonts w:cs="Arial"/>
           <w:noProof/>
+          <w:color w:val="E36C0A" w:themeColor="accent6" w:themeShade="BF"/>
           <w:szCs w:val="22"/>
         </w:rPr>
         <w:t>«agenda_item.legal_basis:endIf»</w:t>
@@ -2232,6 +2331,7 @@
       <w:r>
         <w:rPr>
           <w:rFonts w:cs="Arial"/>
+          <w:color w:val="E36C0A" w:themeColor="accent6" w:themeShade="BF"/>
           <w:szCs w:val="22"/>
         </w:rPr>
         <w:fldChar w:fldCharType="end"/>
@@ -2240,10 +2340,14 @@
     <w:p>
       <w:pPr>
         <w:jc w:val="both"/>
-      </w:pPr>
-      <w:r>
-        <w:rPr>
-          <w:rFonts w:cs="Arial"/>
+        <w:rPr>
+          <w:color w:val="E36C0A" w:themeColor="accent6" w:themeShade="BF"/>
+        </w:rPr>
+      </w:pPr>
+      <w:r>
+        <w:rPr>
+          <w:rFonts w:cs="Arial"/>
+          <w:color w:val="E36C0A" w:themeColor="accent6" w:themeShade="BF"/>
           <w:szCs w:val="22"/>
         </w:rPr>
         <w:fldChar w:fldCharType="begin"/>
@@ -2251,6 +2355,7 @@
       <w:r>
         <w:rPr>
           <w:rFonts w:cs="Arial"/>
+          <w:color w:val="E36C0A" w:themeColor="accent6" w:themeShade="BF"/>
           <w:szCs w:val="22"/>
         </w:rPr>
         <w:instrText xml:space="preserve"> MERGEFIELD </w:instrText>
@@ -2258,6 +2363,7 @@
       <w:r>
         <w:rPr>
           <w:rFonts w:cs="Arial"/>
+          <w:color w:val="E36C0A" w:themeColor="accent6" w:themeShade="BF"/>
           <w:szCs w:val="22"/>
         </w:rPr>
         <w:instrText>agenda_item</w:instrText>
@@ -2265,6 +2371,7 @@
       <w:r>
         <w:rPr>
           <w:rFonts w:cs="Arial"/>
+          <w:color w:val="E36C0A" w:themeColor="accent6" w:themeShade="BF"/>
           <w:szCs w:val="22"/>
         </w:rPr>
         <w:instrText>.</w:instrText>
@@ -2272,6 +2379,7 @@
       <w:r>
         <w:rPr>
           <w:rFonts w:cs="Arial"/>
+          <w:color w:val="E36C0A" w:themeColor="accent6" w:themeShade="BF"/>
           <w:szCs w:val="22"/>
         </w:rPr>
         <w:instrText>initial_position</w:instrText>
@@ -2279,6 +2387,7 @@
       <w:r>
         <w:rPr>
           <w:rFonts w:cs="Arial"/>
+          <w:color w:val="E36C0A" w:themeColor="accent6" w:themeShade="BF"/>
           <w:szCs w:val="22"/>
         </w:rPr>
         <w:instrText>:if</w:instrText>
@@ -2286,6 +2395,7 @@
       <w:r>
         <w:rPr>
           <w:rFonts w:cs="Arial"/>
+          <w:color w:val="E36C0A" w:themeColor="accent6" w:themeShade="BF"/>
           <w:szCs w:val="22"/>
         </w:rPr>
         <w:instrText xml:space="preserve"> </w:instrText>
@@ -2293,6 +2403,7 @@
       <w:r>
         <w:rPr>
           <w:rFonts w:cs="Arial"/>
+          <w:color w:val="E36C0A" w:themeColor="accent6" w:themeShade="BF"/>
           <w:szCs w:val="22"/>
         </w:rPr>
         <w:instrText xml:space="preserve">\* MERGEFORMAT </w:instrText>
@@ -2300,6 +2411,7 @@
       <w:r>
         <w:rPr>
           <w:rFonts w:cs="Arial"/>
+          <w:color w:val="E36C0A" w:themeColor="accent6" w:themeShade="BF"/>
           <w:szCs w:val="22"/>
         </w:rPr>
         <w:fldChar w:fldCharType="separate"/>
@@ -2308,6 +2420,7 @@
         <w:rPr>
           <w:rFonts w:cs="Arial"/>
           <w:noProof/>
+          <w:color w:val="E36C0A" w:themeColor="accent6" w:themeShade="BF"/>
           <w:szCs w:val="22"/>
         </w:rPr>
         <w:t>«agenda_item.initial_position:if»</w:t>
@@ -2315,6 +2428,7 @@
       <w:r>
         <w:rPr>
           <w:rFonts w:cs="Arial"/>
+          <w:color w:val="E36C0A" w:themeColor="accent6" w:themeShade="BF"/>
           <w:szCs w:val="22"/>
         </w:rPr>
         <w:fldChar w:fldCharType="end"/>
@@ -2424,9 +2538,15 @@
       </w:r>
     </w:p>
     <w:p>
-      <w:r>
-        <w:rPr>
-          <w:rFonts w:cs="Arial"/>
+      <w:pPr>
+        <w:rPr>
+          <w:color w:val="E36C0A" w:themeColor="accent6" w:themeShade="BF"/>
+        </w:rPr>
+      </w:pPr>
+      <w:r>
+        <w:rPr>
+          <w:rFonts w:cs="Arial"/>
+          <w:color w:val="E36C0A" w:themeColor="accent6" w:themeShade="BF"/>
           <w:szCs w:val="22"/>
         </w:rPr>
         <w:fldChar w:fldCharType="begin"/>
@@ -2434,6 +2554,7 @@
       <w:r>
         <w:rPr>
           <w:rFonts w:cs="Arial"/>
+          <w:color w:val="E36C0A" w:themeColor="accent6" w:themeShade="BF"/>
           <w:szCs w:val="22"/>
         </w:rPr>
         <w:instrText xml:space="preserve"> MERGEFIELD </w:instrText>
@@ -2441,6 +2562,7 @@
       <w:r>
         <w:rPr>
           <w:rFonts w:cs="Arial"/>
+          <w:color w:val="E36C0A" w:themeColor="accent6" w:themeShade="BF"/>
           <w:szCs w:val="22"/>
         </w:rPr>
         <w:instrText>agenda_item</w:instrText>
@@ -2448,6 +2570,7 @@
       <w:r>
         <w:rPr>
           <w:rFonts w:cs="Arial"/>
+          <w:color w:val="E36C0A" w:themeColor="accent6" w:themeShade="BF"/>
           <w:szCs w:val="22"/>
         </w:rPr>
         <w:instrText>.</w:instrText>
@@ -2455,6 +2578,7 @@
       <w:r>
         <w:rPr>
           <w:rFonts w:cs="Arial"/>
+          <w:color w:val="E36C0A" w:themeColor="accent6" w:themeShade="BF"/>
           <w:szCs w:val="22"/>
         </w:rPr>
         <w:instrText>initial_position</w:instrText>
@@ -2462,6 +2586,7 @@
       <w:r>
         <w:rPr>
           <w:rFonts w:cs="Arial"/>
+          <w:color w:val="E36C0A" w:themeColor="accent6" w:themeShade="BF"/>
           <w:szCs w:val="22"/>
         </w:rPr>
         <w:instrText xml:space="preserve">:endIf \* MERGEFORMAT </w:instrText>
@@ -2469,6 +2594,7 @@
       <w:r>
         <w:rPr>
           <w:rFonts w:cs="Arial"/>
+          <w:color w:val="E36C0A" w:themeColor="accent6" w:themeShade="BF"/>
           <w:szCs w:val="22"/>
         </w:rPr>
         <w:fldChar w:fldCharType="separate"/>
@@ -2477,6 +2603,7 @@
         <w:rPr>
           <w:rFonts w:cs="Arial"/>
           <w:noProof/>
+          <w:color w:val="E36C0A" w:themeColor="accent6" w:themeShade="BF"/>
           <w:szCs w:val="22"/>
         </w:rPr>
         <w:t>«agenda_item.initial_position:endIf»</w:t>
@@ -2484,6 +2611,7 @@
       <w:r>
         <w:rPr>
           <w:rFonts w:cs="Arial"/>
+          <w:color w:val="E36C0A" w:themeColor="accent6" w:themeShade="BF"/>
           <w:szCs w:val="22"/>
         </w:rPr>
         <w:fldChar w:fldCharType="end"/>
@@ -2492,10 +2620,14 @@
     <w:p>
       <w:pPr>
         <w:jc w:val="both"/>
-      </w:pPr>
-      <w:r>
-        <w:rPr>
-          <w:rFonts w:cs="Arial"/>
+        <w:rPr>
+          <w:color w:val="E36C0A" w:themeColor="accent6" w:themeShade="BF"/>
+        </w:rPr>
+      </w:pPr>
+      <w:r>
+        <w:rPr>
+          <w:rFonts w:cs="Arial"/>
+          <w:color w:val="E36C0A" w:themeColor="accent6" w:themeShade="BF"/>
           <w:szCs w:val="22"/>
         </w:rPr>
         <w:fldChar w:fldCharType="begin"/>
@@ -2503,6 +2635,7 @@
       <w:r>
         <w:rPr>
           <w:rFonts w:cs="Arial"/>
+          <w:color w:val="E36C0A" w:themeColor="accent6" w:themeShade="BF"/>
           <w:szCs w:val="22"/>
         </w:rPr>
         <w:instrText xml:space="preserve"> MERGEFIELD </w:instrText>
@@ -2510,6 +2643,7 @@
       <w:r>
         <w:rPr>
           <w:rFonts w:cs="Arial"/>
+          <w:color w:val="E36C0A" w:themeColor="accent6" w:themeShade="BF"/>
           <w:szCs w:val="22"/>
         </w:rPr>
         <w:instrText>agenda_item</w:instrText>
@@ -2517,6 +2651,7 @@
       <w:r>
         <w:rPr>
           <w:rFonts w:cs="Arial"/>
+          <w:color w:val="E36C0A" w:themeColor="accent6" w:themeShade="BF"/>
           <w:szCs w:val="22"/>
         </w:rPr>
         <w:instrText>.</w:instrText>
@@ -2524,6 +2659,7 @@
       <w:r>
         <w:rPr>
           <w:rFonts w:cs="Arial"/>
+          <w:color w:val="E36C0A" w:themeColor="accent6" w:themeShade="BF"/>
           <w:szCs w:val="22"/>
         </w:rPr>
         <w:instrText>considerations</w:instrText>
@@ -2531,6 +2667,7 @@
       <w:r>
         <w:rPr>
           <w:rFonts w:cs="Arial"/>
+          <w:color w:val="E36C0A" w:themeColor="accent6" w:themeShade="BF"/>
           <w:szCs w:val="22"/>
         </w:rPr>
         <w:instrText xml:space="preserve">:if \* MERGEFORMAT </w:instrText>
@@ -2538,6 +2675,7 @@
       <w:r>
         <w:rPr>
           <w:rFonts w:cs="Arial"/>
+          <w:color w:val="E36C0A" w:themeColor="accent6" w:themeShade="BF"/>
           <w:szCs w:val="22"/>
         </w:rPr>
         <w:fldChar w:fldCharType="separate"/>
@@ -2546,6 +2684,7 @@
         <w:rPr>
           <w:rFonts w:cs="Arial"/>
           <w:noProof/>
+          <w:color w:val="E36C0A" w:themeColor="accent6" w:themeShade="BF"/>
           <w:szCs w:val="22"/>
         </w:rPr>
         <w:t>«agenda_item.considerations:if»</w:t>
@@ -2553,6 +2692,7 @@
       <w:r>
         <w:rPr>
           <w:rFonts w:cs="Arial"/>
+          <w:color w:val="E36C0A" w:themeColor="accent6" w:themeShade="BF"/>
           <w:szCs w:val="22"/>
         </w:rPr>
         <w:fldChar w:fldCharType="end"/>
@@ -2659,9 +2799,15 @@
       </w:r>
     </w:p>
     <w:p>
-      <w:r>
-        <w:rPr>
-          <w:rFonts w:cs="Arial"/>
+      <w:pPr>
+        <w:rPr>
+          <w:color w:val="E36C0A" w:themeColor="accent6" w:themeShade="BF"/>
+        </w:rPr>
+      </w:pPr>
+      <w:r>
+        <w:rPr>
+          <w:rFonts w:cs="Arial"/>
+          <w:color w:val="E36C0A" w:themeColor="accent6" w:themeShade="BF"/>
           <w:szCs w:val="22"/>
         </w:rPr>
         <w:fldChar w:fldCharType="begin"/>
@@ -2669,6 +2815,7 @@
       <w:r>
         <w:rPr>
           <w:rFonts w:cs="Arial"/>
+          <w:color w:val="E36C0A" w:themeColor="accent6" w:themeShade="BF"/>
           <w:szCs w:val="22"/>
         </w:rPr>
         <w:instrText xml:space="preserve"> MERGEFIELD </w:instrText>
@@ -2676,6 +2823,7 @@
       <w:r>
         <w:rPr>
           <w:rFonts w:cs="Arial"/>
+          <w:color w:val="E36C0A" w:themeColor="accent6" w:themeShade="BF"/>
           <w:szCs w:val="22"/>
         </w:rPr>
         <w:instrText>agenda_item</w:instrText>
@@ -2683,6 +2831,7 @@
       <w:r>
         <w:rPr>
           <w:rFonts w:cs="Arial"/>
+          <w:color w:val="E36C0A" w:themeColor="accent6" w:themeShade="BF"/>
           <w:szCs w:val="22"/>
         </w:rPr>
         <w:instrText>.</w:instrText>
@@ -2690,6 +2839,7 @@
       <w:r>
         <w:rPr>
           <w:rFonts w:cs="Arial"/>
+          <w:color w:val="E36C0A" w:themeColor="accent6" w:themeShade="BF"/>
           <w:szCs w:val="22"/>
         </w:rPr>
         <w:instrText>considerations</w:instrText>
@@ -2697,6 +2847,7 @@
       <w:r>
         <w:rPr>
           <w:rFonts w:cs="Arial"/>
+          <w:color w:val="E36C0A" w:themeColor="accent6" w:themeShade="BF"/>
           <w:szCs w:val="22"/>
         </w:rPr>
         <w:instrText xml:space="preserve">:endIf \* MERGEFORMAT </w:instrText>
@@ -2704,6 +2855,7 @@
       <w:r>
         <w:rPr>
           <w:rFonts w:cs="Arial"/>
+          <w:color w:val="E36C0A" w:themeColor="accent6" w:themeShade="BF"/>
           <w:szCs w:val="22"/>
         </w:rPr>
         <w:fldChar w:fldCharType="separate"/>
@@ -2712,6 +2864,7 @@
         <w:rPr>
           <w:rFonts w:cs="Arial"/>
           <w:noProof/>
+          <w:color w:val="E36C0A" w:themeColor="accent6" w:themeShade="BF"/>
           <w:szCs w:val="22"/>
         </w:rPr>
         <w:t>«agenda_item.considerations:endIf»</w:t>
@@ -2719,6 +2872,7 @@
       <w:r>
         <w:rPr>
           <w:rFonts w:cs="Arial"/>
+          <w:color w:val="E36C0A" w:themeColor="accent6" w:themeShade="BF"/>
           <w:szCs w:val="22"/>
         </w:rPr>
         <w:fldChar w:fldCharType="end"/>
@@ -2727,10 +2881,14 @@
     <w:p>
       <w:pPr>
         <w:jc w:val="both"/>
-      </w:pPr>
-      <w:r>
-        <w:rPr>
-          <w:rFonts w:cs="Arial"/>
+        <w:rPr>
+          <w:color w:val="E36C0A" w:themeColor="accent6" w:themeShade="BF"/>
+        </w:rPr>
+      </w:pPr>
+      <w:r>
+        <w:rPr>
+          <w:rFonts w:cs="Arial"/>
+          <w:color w:val="E36C0A" w:themeColor="accent6" w:themeShade="BF"/>
           <w:szCs w:val="22"/>
         </w:rPr>
         <w:fldChar w:fldCharType="begin"/>
@@ -2738,6 +2896,7 @@
       <w:r>
         <w:rPr>
           <w:rFonts w:cs="Arial"/>
+          <w:color w:val="E36C0A" w:themeColor="accent6" w:themeShade="BF"/>
           <w:szCs w:val="22"/>
         </w:rPr>
         <w:instrText xml:space="preserve"> MERGEFIELD </w:instrText>
@@ -2745,6 +2904,7 @@
       <w:r>
         <w:rPr>
           <w:rFonts w:cs="Arial"/>
+          <w:color w:val="E36C0A" w:themeColor="accent6" w:themeShade="BF"/>
           <w:szCs w:val="22"/>
         </w:rPr>
         <w:instrText>agenda_item</w:instrText>
@@ -2752,6 +2912,7 @@
       <w:r>
         <w:rPr>
           <w:rFonts w:cs="Arial"/>
+          <w:color w:val="E36C0A" w:themeColor="accent6" w:themeShade="BF"/>
           <w:szCs w:val="22"/>
         </w:rPr>
         <w:instrText>.</w:instrText>
@@ -2759,6 +2920,7 @@
       <w:r>
         <w:rPr>
           <w:rFonts w:cs="Arial"/>
+          <w:color w:val="E36C0A" w:themeColor="accent6" w:themeShade="BF"/>
           <w:szCs w:val="22"/>
         </w:rPr>
         <w:instrText>proposed_action</w:instrText>
@@ -2766,6 +2928,7 @@
       <w:r>
         <w:rPr>
           <w:rFonts w:cs="Arial"/>
+          <w:color w:val="E36C0A" w:themeColor="accent6" w:themeShade="BF"/>
           <w:szCs w:val="22"/>
         </w:rPr>
         <w:instrText xml:space="preserve">:if \* MERGEFORMAT </w:instrText>
@@ -2773,6 +2936,7 @@
       <w:r>
         <w:rPr>
           <w:rFonts w:cs="Arial"/>
+          <w:color w:val="E36C0A" w:themeColor="accent6" w:themeShade="BF"/>
           <w:szCs w:val="22"/>
         </w:rPr>
         <w:fldChar w:fldCharType="separate"/>
@@ -2781,6 +2945,7 @@
         <w:rPr>
           <w:rFonts w:cs="Arial"/>
           <w:noProof/>
+          <w:color w:val="E36C0A" w:themeColor="accent6" w:themeShade="BF"/>
           <w:szCs w:val="22"/>
         </w:rPr>
         <w:t>«agenda_item.proposed_action:if»</w:t>
@@ -2788,6 +2953,7 @@
       <w:r>
         <w:rPr>
           <w:rFonts w:cs="Arial"/>
+          <w:color w:val="E36C0A" w:themeColor="accent6" w:themeShade="BF"/>
           <w:szCs w:val="22"/>
         </w:rPr>
         <w:fldChar w:fldCharType="end"/>
@@ -2893,10 +3059,14 @@
     <w:p>
       <w:pPr>
         <w:jc w:val="both"/>
-      </w:pPr>
-      <w:r>
-        <w:rPr>
-          <w:rFonts w:cs="Arial"/>
+        <w:rPr>
+          <w:color w:val="E36C0A" w:themeColor="accent6" w:themeShade="BF"/>
+        </w:rPr>
+      </w:pPr>
+      <w:r>
+        <w:rPr>
+          <w:rFonts w:cs="Arial"/>
+          <w:color w:val="E36C0A" w:themeColor="accent6" w:themeShade="BF"/>
           <w:szCs w:val="22"/>
         </w:rPr>
         <w:fldChar w:fldCharType="begin"/>
@@ -2904,6 +3074,7 @@
       <w:r>
         <w:rPr>
           <w:rFonts w:cs="Arial"/>
+          <w:color w:val="E36C0A" w:themeColor="accent6" w:themeShade="BF"/>
           <w:szCs w:val="22"/>
         </w:rPr>
         <w:instrText xml:space="preserve"> MERGEFIELD </w:instrText>
@@ -2911,6 +3082,7 @@
       <w:r>
         <w:rPr>
           <w:rFonts w:cs="Arial"/>
+          <w:color w:val="E36C0A" w:themeColor="accent6" w:themeShade="BF"/>
           <w:szCs w:val="22"/>
         </w:rPr>
         <w:instrText>agenda_item</w:instrText>
@@ -2918,6 +3090,7 @@
       <w:r>
         <w:rPr>
           <w:rFonts w:cs="Arial"/>
+          <w:color w:val="E36C0A" w:themeColor="accent6" w:themeShade="BF"/>
           <w:szCs w:val="22"/>
         </w:rPr>
         <w:instrText>.</w:instrText>
@@ -2926,6 +3099,7 @@
         <w:rPr>
           <w:rFonts w:cs="Arial"/>
           <w:noProof/>
+          <w:color w:val="E36C0A" w:themeColor="accent6" w:themeShade="BF"/>
           <w:szCs w:val="22"/>
         </w:rPr>
         <w:instrText>proposed_action</w:instrText>
@@ -2933,6 +3107,7 @@
       <w:r>
         <w:rPr>
           <w:rFonts w:cs="Arial"/>
+          <w:color w:val="E36C0A" w:themeColor="accent6" w:themeShade="BF"/>
           <w:szCs w:val="22"/>
         </w:rPr>
         <w:instrText xml:space="preserve">:endIf \* MERGEFORMAT </w:instrText>
@@ -2940,6 +3115,7 @@
       <w:r>
         <w:rPr>
           <w:rFonts w:cs="Arial"/>
+          <w:color w:val="E36C0A" w:themeColor="accent6" w:themeShade="BF"/>
           <w:szCs w:val="22"/>
         </w:rPr>
         <w:fldChar w:fldCharType="separate"/>
@@ -2948,6 +3124,7 @@
         <w:rPr>
           <w:rFonts w:cs="Arial"/>
           <w:noProof/>
+          <w:color w:val="E36C0A" w:themeColor="accent6" w:themeShade="BF"/>
           <w:szCs w:val="22"/>
         </w:rPr>
         <w:t>«agenda_item.proposed_action:endIf»</w:t>
@@ -2955,6 +3132,7 @@
       <w:r>
         <w:rPr>
           <w:rFonts w:cs="Arial"/>
+          <w:color w:val="E36C0A" w:themeColor="accent6" w:themeShade="BF"/>
           <w:szCs w:val="22"/>
         </w:rPr>
         <w:fldChar w:fldCharType="end"/>
@@ -2963,10 +3141,14 @@
     <w:p>
       <w:pPr>
         <w:jc w:val="both"/>
-      </w:pPr>
-      <w:r>
-        <w:rPr>
-          <w:rFonts w:cs="Arial"/>
+        <w:rPr>
+          <w:color w:val="E36C0A" w:themeColor="accent6" w:themeShade="BF"/>
+        </w:rPr>
+      </w:pPr>
+      <w:r>
+        <w:rPr>
+          <w:rFonts w:cs="Arial"/>
+          <w:color w:val="E36C0A" w:themeColor="accent6" w:themeShade="BF"/>
           <w:szCs w:val="22"/>
         </w:rPr>
         <w:fldChar w:fldCharType="begin"/>
@@ -2974,6 +3156,7 @@
       <w:r>
         <w:rPr>
           <w:rFonts w:cs="Arial"/>
+          <w:color w:val="E36C0A" w:themeColor="accent6" w:themeShade="BF"/>
           <w:szCs w:val="22"/>
         </w:rPr>
         <w:instrText xml:space="preserve"> MERGEFIELD </w:instrText>
@@ -2981,6 +3164,7 @@
       <w:r>
         <w:rPr>
           <w:rFonts w:cs="Arial"/>
+          <w:color w:val="E36C0A" w:themeColor="accent6" w:themeShade="BF"/>
           <w:szCs w:val="22"/>
         </w:rPr>
         <w:instrText>agenda_item</w:instrText>
@@ -2988,6 +3172,7 @@
       <w:r>
         <w:rPr>
           <w:rFonts w:cs="Arial"/>
+          <w:color w:val="E36C0A" w:themeColor="accent6" w:themeShade="BF"/>
           <w:szCs w:val="22"/>
         </w:rPr>
         <w:instrText>.</w:instrText>
@@ -2995,6 +3180,7 @@
       <w:r>
         <w:rPr>
           <w:rFonts w:cs="Arial"/>
+          <w:color w:val="E36C0A" w:themeColor="accent6" w:themeShade="BF"/>
           <w:szCs w:val="22"/>
         </w:rPr>
         <w:instrText>discussion</w:instrText>
@@ -3002,6 +3188,7 @@
       <w:r>
         <w:rPr>
           <w:rFonts w:cs="Arial"/>
+          <w:color w:val="E36C0A" w:themeColor="accent6" w:themeShade="BF"/>
           <w:szCs w:val="22"/>
         </w:rPr>
         <w:instrText xml:space="preserve">:if \* MERGEFORMAT </w:instrText>
@@ -3009,6 +3196,7 @@
       <w:r>
         <w:rPr>
           <w:rFonts w:cs="Arial"/>
+          <w:color w:val="E36C0A" w:themeColor="accent6" w:themeShade="BF"/>
           <w:szCs w:val="22"/>
         </w:rPr>
         <w:fldChar w:fldCharType="separate"/>
@@ -3017,6 +3205,7 @@
         <w:rPr>
           <w:rFonts w:cs="Arial"/>
           <w:noProof/>
+          <w:color w:val="E36C0A" w:themeColor="accent6" w:themeShade="BF"/>
           <w:szCs w:val="22"/>
         </w:rPr>
         <w:t>«agenda_item.discussion:if»</w:t>
@@ -3024,6 +3213,7 @@
       <w:r>
         <w:rPr>
           <w:rFonts w:cs="Arial"/>
+          <w:color w:val="E36C0A" w:themeColor="accent6" w:themeShade="BF"/>
           <w:szCs w:val="22"/>
         </w:rPr>
         <w:fldChar w:fldCharType="end"/>
@@ -3133,10 +3323,14 @@
     <w:p>
       <w:pPr>
         <w:jc w:val="both"/>
-      </w:pPr>
-      <w:r>
-        <w:rPr>
-          <w:rFonts w:cs="Arial"/>
+        <w:rPr>
+          <w:color w:val="E36C0A" w:themeColor="accent6" w:themeShade="BF"/>
+        </w:rPr>
+      </w:pPr>
+      <w:r>
+        <w:rPr>
+          <w:rFonts w:cs="Arial"/>
+          <w:color w:val="E36C0A" w:themeColor="accent6" w:themeShade="BF"/>
           <w:szCs w:val="22"/>
         </w:rPr>
         <w:fldChar w:fldCharType="begin"/>
@@ -3144,6 +3338,7 @@
       <w:r>
         <w:rPr>
           <w:rFonts w:cs="Arial"/>
+          <w:color w:val="E36C0A" w:themeColor="accent6" w:themeShade="BF"/>
           <w:szCs w:val="22"/>
         </w:rPr>
         <w:instrText xml:space="preserve"> MERGEFIELD </w:instrText>
@@ -3151,6 +3346,7 @@
       <w:r>
         <w:rPr>
           <w:rFonts w:cs="Arial"/>
+          <w:color w:val="E36C0A" w:themeColor="accent6" w:themeShade="BF"/>
           <w:szCs w:val="22"/>
         </w:rPr>
         <w:instrText>agenda_item</w:instrText>
@@ -3158,6 +3354,7 @@
       <w:r>
         <w:rPr>
           <w:rFonts w:cs="Arial"/>
+          <w:color w:val="E36C0A" w:themeColor="accent6" w:themeShade="BF"/>
           <w:szCs w:val="22"/>
         </w:rPr>
         <w:instrText>.</w:instrText>
@@ -3165,6 +3362,7 @@
       <w:r>
         <w:rPr>
           <w:rFonts w:cs="Arial"/>
+          <w:color w:val="E36C0A" w:themeColor="accent6" w:themeShade="BF"/>
           <w:szCs w:val="22"/>
         </w:rPr>
         <w:instrText>discussion</w:instrText>
@@ -3172,6 +3370,7 @@
       <w:r>
         <w:rPr>
           <w:rFonts w:cs="Arial"/>
+          <w:color w:val="E36C0A" w:themeColor="accent6" w:themeShade="BF"/>
           <w:szCs w:val="22"/>
         </w:rPr>
         <w:instrText xml:space="preserve">:endIf \* MERGEFORMAT </w:instrText>
@@ -3179,6 +3378,7 @@
       <w:r>
         <w:rPr>
           <w:rFonts w:cs="Arial"/>
+          <w:color w:val="E36C0A" w:themeColor="accent6" w:themeShade="BF"/>
           <w:szCs w:val="22"/>
         </w:rPr>
         <w:fldChar w:fldCharType="separate"/>
@@ -3187,6 +3387,7 @@
         <w:rPr>
           <w:rFonts w:cs="Arial"/>
           <w:noProof/>
+          <w:color w:val="E36C0A" w:themeColor="accent6" w:themeShade="BF"/>
           <w:szCs w:val="22"/>
         </w:rPr>
         <w:t>«agenda_item.discussion:endIf»</w:t>
@@ -3194,6 +3395,7 @@
       <w:r>
         <w:rPr>
           <w:rFonts w:cs="Arial"/>
+          <w:color w:val="E36C0A" w:themeColor="accent6" w:themeShade="BF"/>
           <w:szCs w:val="22"/>
         </w:rPr>
         <w:fldChar w:fldCharType="end"/>
@@ -3202,10 +3404,14 @@
     <w:p>
       <w:pPr>
         <w:jc w:val="both"/>
-      </w:pPr>
-      <w:r>
-        <w:rPr>
-          <w:rFonts w:cs="Arial"/>
+        <w:rPr>
+          <w:color w:val="E36C0A" w:themeColor="accent6" w:themeShade="BF"/>
+        </w:rPr>
+      </w:pPr>
+      <w:r>
+        <w:rPr>
+          <w:rFonts w:cs="Arial"/>
+          <w:color w:val="E36C0A" w:themeColor="accent6" w:themeShade="BF"/>
           <w:szCs w:val="22"/>
         </w:rPr>
         <w:fldChar w:fldCharType="begin"/>
@@ -3213,6 +3419,7 @@
       <w:r>
         <w:rPr>
           <w:rFonts w:cs="Arial"/>
+          <w:color w:val="E36C0A" w:themeColor="accent6" w:themeShade="BF"/>
           <w:szCs w:val="22"/>
         </w:rPr>
         <w:instrText xml:space="preserve"> MERGEFIELD </w:instrText>
@@ -3220,6 +3427,7 @@
       <w:r>
         <w:rPr>
           <w:rFonts w:cs="Arial"/>
+          <w:color w:val="E36C0A" w:themeColor="accent6" w:themeShade="BF"/>
           <w:szCs w:val="22"/>
         </w:rPr>
         <w:instrText>agenda_item</w:instrText>
@@ -3227,6 +3435,7 @@
       <w:r>
         <w:rPr>
           <w:rFonts w:cs="Arial"/>
+          <w:color w:val="E36C0A" w:themeColor="accent6" w:themeShade="BF"/>
           <w:szCs w:val="22"/>
         </w:rPr>
         <w:instrText>.</w:instrText>
@@ -3234,6 +3443,7 @@
       <w:r>
         <w:rPr>
           <w:rFonts w:cs="Arial"/>
+          <w:color w:val="E36C0A" w:themeColor="accent6" w:themeShade="BF"/>
           <w:szCs w:val="22"/>
         </w:rPr>
         <w:instrText>decision</w:instrText>
@@ -3241,6 +3451,7 @@
       <w:r>
         <w:rPr>
           <w:rFonts w:cs="Arial"/>
+          <w:color w:val="E36C0A" w:themeColor="accent6" w:themeShade="BF"/>
           <w:szCs w:val="22"/>
         </w:rPr>
         <w:instrText xml:space="preserve">:if \* MERGEFORMAT </w:instrText>
@@ -3248,6 +3459,7 @@
       <w:r>
         <w:rPr>
           <w:rFonts w:cs="Arial"/>
+          <w:color w:val="E36C0A" w:themeColor="accent6" w:themeShade="BF"/>
           <w:szCs w:val="22"/>
         </w:rPr>
         <w:fldChar w:fldCharType="separate"/>
@@ -3256,6 +3468,7 @@
         <w:rPr>
           <w:rFonts w:cs="Arial"/>
           <w:noProof/>
+          <w:color w:val="E36C0A" w:themeColor="accent6" w:themeShade="BF"/>
           <w:szCs w:val="22"/>
         </w:rPr>
         <w:t>«agenda_item.decision:if»</w:t>
@@ -3263,6 +3476,7 @@
       <w:r>
         <w:rPr>
           <w:rFonts w:cs="Arial"/>
+          <w:color w:val="E36C0A" w:themeColor="accent6" w:themeShade="BF"/>
           <w:szCs w:val="22"/>
         </w:rPr>
         <w:fldChar w:fldCharType="end"/>
@@ -3360,10 +3574,14 @@
     <w:p>
       <w:pPr>
         <w:jc w:val="both"/>
-      </w:pPr>
-      <w:r>
-        <w:rPr>
-          <w:rFonts w:cs="Arial"/>
+        <w:rPr>
+          <w:color w:val="E36C0A" w:themeColor="accent6" w:themeShade="BF"/>
+        </w:rPr>
+      </w:pPr>
+      <w:r>
+        <w:rPr>
+          <w:rFonts w:cs="Arial"/>
+          <w:color w:val="E36C0A" w:themeColor="accent6" w:themeShade="BF"/>
           <w:szCs w:val="22"/>
         </w:rPr>
         <w:fldChar w:fldCharType="begin"/>
@@ -3371,6 +3589,7 @@
       <w:r>
         <w:rPr>
           <w:rFonts w:cs="Arial"/>
+          <w:color w:val="E36C0A" w:themeColor="accent6" w:themeShade="BF"/>
           <w:szCs w:val="22"/>
         </w:rPr>
         <w:instrText xml:space="preserve"> MERGEFIELD </w:instrText>
@@ -3378,6 +3597,7 @@
       <w:r>
         <w:rPr>
           <w:rFonts w:cs="Arial"/>
+          <w:color w:val="E36C0A" w:themeColor="accent6" w:themeShade="BF"/>
           <w:szCs w:val="22"/>
         </w:rPr>
         <w:instrText>agenda_item</w:instrText>
@@ -3385,6 +3605,7 @@
       <w:r>
         <w:rPr>
           <w:rFonts w:cs="Arial"/>
+          <w:color w:val="E36C0A" w:themeColor="accent6" w:themeShade="BF"/>
           <w:szCs w:val="22"/>
         </w:rPr>
         <w:instrText>.</w:instrText>
@@ -3392,6 +3613,7 @@
       <w:r>
         <w:rPr>
           <w:rFonts w:cs="Arial"/>
+          <w:color w:val="E36C0A" w:themeColor="accent6" w:themeShade="BF"/>
           <w:szCs w:val="22"/>
         </w:rPr>
         <w:instrText>decision</w:instrText>
@@ -3399,6 +3621,7 @@
       <w:r>
         <w:rPr>
           <w:rFonts w:cs="Arial"/>
+          <w:color w:val="E36C0A" w:themeColor="accent6" w:themeShade="BF"/>
           <w:szCs w:val="22"/>
         </w:rPr>
         <w:instrText xml:space="preserve">:endIf \* MERGEFORMAT </w:instrText>
@@ -3406,6 +3629,7 @@
       <w:r>
         <w:rPr>
           <w:rFonts w:cs="Arial"/>
+          <w:color w:val="E36C0A" w:themeColor="accent6" w:themeShade="BF"/>
           <w:szCs w:val="22"/>
         </w:rPr>
         <w:fldChar w:fldCharType="separate"/>
@@ -3414,6 +3638,7 @@
         <w:rPr>
           <w:rFonts w:cs="Arial"/>
           <w:noProof/>
+          <w:color w:val="E36C0A" w:themeColor="accent6" w:themeShade="BF"/>
           <w:szCs w:val="22"/>
         </w:rPr>
         <w:t>«agenda_item.decision:endIf»</w:t>
@@ -3421,6 +3646,7 @@
       <w:r>
         <w:rPr>
           <w:rFonts w:cs="Arial"/>
+          <w:color w:val="E36C0A" w:themeColor="accent6" w:themeShade="BF"/>
           <w:szCs w:val="22"/>
         </w:rPr>
         <w:fldChar w:fldCharType="end"/>
@@ -3442,6 +3668,7 @@
       <w:r>
         <w:rPr>
           <w:rFonts w:cs="Arial"/>
+          <w:color w:val="0000FF"/>
           <w:szCs w:val="22"/>
         </w:rPr>
         <w:fldChar w:fldCharType="begin"/>
@@ -3449,6 +3676,7 @@
       <w:r>
         <w:rPr>
           <w:rFonts w:cs="Arial"/>
+          <w:color w:val="0000FF"/>
           <w:szCs w:val="22"/>
         </w:rPr>
         <w:instrText xml:space="preserve"> MERGEF</w:instrText>
@@ -3456,6 +3684,7 @@
       <w:r>
         <w:rPr>
           <w:rFonts w:cs="Arial"/>
+          <w:color w:val="0000FF"/>
           <w:szCs w:val="22"/>
         </w:rPr>
         <w:instrText>IELD agenda_items</w:instrText>
@@ -3463,6 +3692,7 @@
       <w:r>
         <w:rPr>
           <w:rFonts w:cs="Arial"/>
+          <w:color w:val="0000FF"/>
           <w:szCs w:val="22"/>
         </w:rPr>
         <w:instrText xml:space="preserve">:endEach \* MERGEFORMAT </w:instrText>
@@ -3470,6 +3700,7 @@
       <w:r>
         <w:rPr>
           <w:rFonts w:cs="Arial"/>
+          <w:color w:val="0000FF"/>
           <w:szCs w:val="22"/>
         </w:rPr>
         <w:fldChar w:fldCharType="separate"/>
@@ -3478,6 +3709,7 @@
         <w:rPr>
           <w:rFonts w:cs="Arial"/>
           <w:noProof/>
+          <w:color w:val="0000FF"/>
           <w:szCs w:val="22"/>
         </w:rPr>
         <w:t>«agenda_items:endEach»</w:t>
@@ -3485,17 +3717,11 @@
       <w:r>
         <w:rPr>
           <w:rFonts w:cs="Arial"/>
+          <w:color w:val="0000FF"/>
           <w:szCs w:val="22"/>
         </w:rPr>
         <w:fldChar w:fldCharType="end"/>
       </w:r>
-    </w:p>
-    <w:p>
-      <w:pPr>
-        <w:tabs>
-          <w:tab w:val="left" w:pos="2080"/>
-        </w:tabs>
-      </w:pPr>
     </w:p>
     <w:sectPr>
       <w:headerReference w:type="default" r:id="rId13"/>
@@ -7140,7 +7366,7 @@
 </file>
 
 <file path=customXml/itemProps1.xml><?xml version="1.0" encoding="utf-8"?>
-<ds:datastoreItem xmlns:ds="http://schemas.openxmlformats.org/officeDocument/2006/customXml" ds:itemID="{4B942E5B-7EDE-8F44-A172-AD944E5A611E}">
+<ds:datastoreItem xmlns:ds="http://schemas.openxmlformats.org/officeDocument/2006/customXml" ds:itemID="{E77E8F3C-F345-9749-84ED-26A3363A267A}">
   <ds:schemaRefs>
     <ds:schemaRef ds:uri="http://schemas.openxmlformats.org/officeDocument/2006/bibliography"/>
   </ds:schemaRefs>

</xml_diff>

<commit_message>
Use inline conditionals as supported in new sablon 0.0.16.
</commit_message>
<xml_diff>
--- a/opengever/examplecontent/profiles/municipality_content/opengever_content/templates/protokoll.docx
+++ b/opengever/examplecontent/profiles/municipality_content/opengever_content/templates/protokoll.docx
@@ -603,8 +603,6 @@
               <w:fldChar w:fldCharType="end"/>
             </w:r>
           </w:p>
-          <w:bookmarkStart w:id="0" w:name="_GoBack"/>
-          <w:bookmarkEnd w:id="0"/>
           <w:p>
             <w:pPr>
               <w:tabs>
@@ -634,6 +632,13 @@
                 <w:rFonts w:cs="Arial"/>
                 <w:szCs w:val="22"/>
               </w:rPr>
+              <w:instrText>.fullname</w:instrText>
+            </w:r>
+            <w:r>
+              <w:rPr>
+                <w:rFonts w:cs="Arial"/>
+                <w:szCs w:val="22"/>
+              </w:rPr>
               <w:instrText xml:space="preserve"> \* MERGEFORMAT </w:instrText>
             </w:r>
             <w:r>
@@ -649,11 +654,182 @@
                 <w:noProof/>
                 <w:szCs w:val="22"/>
               </w:rPr>
-              <w:t>«=member»</w:t>
-            </w:r>
-            <w:r>
-              <w:rPr>
-                <w:rFonts w:cs="Arial"/>
+              <w:t>«=member.fullname»</w:t>
+            </w:r>
+            <w:r>
+              <w:rPr>
+                <w:rFonts w:cs="Arial"/>
+                <w:szCs w:val="22"/>
+              </w:rPr>
+              <w:fldChar w:fldCharType="end"/>
+            </w:r>
+            <w:r>
+              <w:rPr>
+                <w:rFonts w:cs="Arial"/>
+                <w:color w:val="E36C0A" w:themeColor="accent6" w:themeShade="BF"/>
+                <w:szCs w:val="22"/>
+              </w:rPr>
+              <w:fldChar w:fldCharType="begin"/>
+            </w:r>
+            <w:r>
+              <w:rPr>
+                <w:rFonts w:cs="Arial"/>
+                <w:color w:val="E36C0A" w:themeColor="accent6" w:themeShade="BF"/>
+                <w:szCs w:val="22"/>
+              </w:rPr>
+              <w:instrText xml:space="preserve"> MERGEFIELD member.role</w:instrText>
+            </w:r>
+            <w:r>
+              <w:rPr>
+                <w:rFonts w:cs="Arial"/>
+                <w:color w:val="E36C0A" w:themeColor="accent6" w:themeShade="BF"/>
+                <w:szCs w:val="22"/>
+              </w:rPr>
+              <w:instrText>:if</w:instrText>
+            </w:r>
+            <w:r>
+              <w:rPr>
+                <w:rFonts w:cs="Arial"/>
+                <w:color w:val="E36C0A" w:themeColor="accent6" w:themeShade="BF"/>
+                <w:szCs w:val="22"/>
+              </w:rPr>
+              <w:instrText xml:space="preserve"> \* MERGEFORMAT </w:instrText>
+            </w:r>
+            <w:r>
+              <w:rPr>
+                <w:rFonts w:cs="Arial"/>
+                <w:color w:val="E36C0A" w:themeColor="accent6" w:themeShade="BF"/>
+                <w:szCs w:val="22"/>
+              </w:rPr>
+              <w:fldChar w:fldCharType="separate"/>
+            </w:r>
+            <w:r>
+              <w:rPr>
+                <w:rFonts w:cs="Arial"/>
+                <w:noProof/>
+                <w:color w:val="E36C0A" w:themeColor="accent6" w:themeShade="BF"/>
+                <w:szCs w:val="22"/>
+              </w:rPr>
+              <w:t>«member.role:if»</w:t>
+            </w:r>
+            <w:r>
+              <w:rPr>
+                <w:rFonts w:cs="Arial"/>
+                <w:color w:val="E36C0A" w:themeColor="accent6" w:themeShade="BF"/>
+                <w:szCs w:val="22"/>
+              </w:rPr>
+              <w:fldChar w:fldCharType="end"/>
+            </w:r>
+            <w:r>
+              <w:rPr>
+                <w:rFonts w:cs="Arial"/>
+                <w:szCs w:val="22"/>
+              </w:rPr>
+              <w:t xml:space="preserve">, </w:t>
+            </w:r>
+            <w:r>
+              <w:rPr>
+                <w:rFonts w:cs="Arial"/>
+                <w:szCs w:val="22"/>
+              </w:rPr>
+              <w:fldChar w:fldCharType="begin"/>
+            </w:r>
+            <w:r>
+              <w:rPr>
+                <w:rFonts w:cs="Arial"/>
+                <w:szCs w:val="22"/>
+              </w:rPr>
+              <w:instrText xml:space="preserve"> MERGEFIELD =member.</w:instrText>
+            </w:r>
+            <w:r>
+              <w:rPr>
+                <w:rFonts w:cs="Arial"/>
+                <w:szCs w:val="22"/>
+              </w:rPr>
+              <w:instrText>role</w:instrText>
+            </w:r>
+            <w:r>
+              <w:rPr>
+                <w:rFonts w:cs="Arial"/>
+                <w:szCs w:val="22"/>
+              </w:rPr>
+              <w:instrText xml:space="preserve"> \* MERGEFORMAT </w:instrText>
+            </w:r>
+            <w:r>
+              <w:rPr>
+                <w:rFonts w:cs="Arial"/>
+                <w:szCs w:val="22"/>
+              </w:rPr>
+              <w:fldChar w:fldCharType="separate"/>
+            </w:r>
+            <w:r>
+              <w:rPr>
+                <w:rFonts w:cs="Arial"/>
+                <w:noProof/>
+                <w:szCs w:val="22"/>
+              </w:rPr>
+              <w:t>«=member.role»</w:t>
+            </w:r>
+            <w:r>
+              <w:rPr>
+                <w:rFonts w:cs="Arial"/>
+                <w:szCs w:val="22"/>
+              </w:rPr>
+              <w:fldChar w:fldCharType="end"/>
+            </w:r>
+            <w:r>
+              <w:rPr>
+                <w:rFonts w:cs="Arial"/>
+                <w:color w:val="E36C0A" w:themeColor="accent6" w:themeShade="BF"/>
+                <w:szCs w:val="22"/>
+              </w:rPr>
+              <w:fldChar w:fldCharType="begin"/>
+            </w:r>
+            <w:r>
+              <w:rPr>
+                <w:rFonts w:cs="Arial"/>
+                <w:color w:val="E36C0A" w:themeColor="accent6" w:themeShade="BF"/>
+                <w:szCs w:val="22"/>
+              </w:rPr>
+              <w:instrText xml:space="preserve"> MERGEFIELD member.role</w:instrText>
+            </w:r>
+            <w:r>
+              <w:rPr>
+                <w:rFonts w:cs="Arial"/>
+                <w:color w:val="E36C0A" w:themeColor="accent6" w:themeShade="BF"/>
+                <w:szCs w:val="22"/>
+              </w:rPr>
+              <w:instrText>:endIf</w:instrText>
+            </w:r>
+            <w:r>
+              <w:rPr>
+                <w:rFonts w:cs="Arial"/>
+                <w:color w:val="E36C0A" w:themeColor="accent6" w:themeShade="BF"/>
+                <w:szCs w:val="22"/>
+              </w:rPr>
+              <w:instrText xml:space="preserve"> \* MERGEFORMAT </w:instrText>
+            </w:r>
+            <w:r>
+              <w:rPr>
+                <w:rFonts w:cs="Arial"/>
+                <w:color w:val="E36C0A" w:themeColor="accent6" w:themeShade="BF"/>
+                <w:szCs w:val="22"/>
+              </w:rPr>
+              <w:fldChar w:fldCharType="separate"/>
+            </w:r>
+            <w:r>
+              <w:rPr>
+                <w:rFonts w:cs="Arial"/>
+                <w:noProof/>
+                <w:color w:val="E36C0A" w:themeColor="accent6" w:themeShade="BF"/>
+                <w:szCs w:val="22"/>
+              </w:rPr>
+              <w:t>«member.role:endIf»</w:t>
+            </w:r>
+            <w:r>
+              <w:rPr>
+                <w:rFonts w:cs="Arial"/>
+                <w:color w:val="E36C0A" w:themeColor="accent6" w:themeShade="BF"/>
                 <w:szCs w:val="22"/>
               </w:rPr>
               <w:fldChar w:fldCharType="end"/>
@@ -763,7 +939,19 @@
               <w:rPr>
                 <w:szCs w:val="22"/>
               </w:rPr>
-              <w:t>Weitere Teilnehme</w:t>
+              <w:t>Weitere Tei</w:t>
+            </w:r>
+            <w:r>
+              <w:rPr>
+                <w:szCs w:val="22"/>
+              </w:rPr>
+              <w:t>l</w:t>
+            </w:r>
+            <w:r>
+              <w:rPr>
+                <w:szCs w:val="22"/>
+              </w:rPr>
+              <w:t>nehme</w:t>
             </w:r>
             <w:r>
               <w:rPr>
@@ -879,6 +1067,8 @@
               </w:rPr>
               <w:fldChar w:fldCharType="end"/>
             </w:r>
+            <w:bookmarkStart w:id="0" w:name="_GoBack"/>
+            <w:bookmarkEnd w:id="0"/>
           </w:p>
           <w:p>
             <w:pPr>
@@ -936,6 +1126,9 @@
         </w:tc>
       </w:tr>
       <w:tr>
+        <w:trPr>
+          <w:trHeight w:val="73"/>
+        </w:trPr>
         <w:tc>
           <w:tcPr>
             <w:tcW w:w="3652" w:type="dxa"/>
@@ -7366,7 +7559,7 @@
 </file>
 
 <file path=customXml/itemProps1.xml><?xml version="1.0" encoding="utf-8"?>
-<ds:datastoreItem xmlns:ds="http://schemas.openxmlformats.org/officeDocument/2006/customXml" ds:itemID="{E77E8F3C-F345-9749-84ED-26A3363A267A}">
+<ds:datastoreItem xmlns:ds="http://schemas.openxmlformats.org/officeDocument/2006/customXml" ds:itemID="{7A9337C5-93D7-624C-B090-E44BF01FA054}">
   <ds:schemaRefs>
     <ds:schemaRef ds:uri="http://schemas.openxmlformats.org/officeDocument/2006/bibliography"/>
   </ds:schemaRefs>

</xml_diff>

<commit_message>
Incldue dossier's reference_number in protocol and protocol_excerpt sablon templates.
</commit_message>
<xml_diff>
--- a/opengever/examplecontent/profiles/municipality_content/opengever_content/templates/protokoll.docx
+++ b/opengever/examplecontent/profiles/municipality_content/opengever_content/templates/protokoll.docx
@@ -352,7 +352,7 @@
     </w:p>
     <w:tbl>
       <w:tblPr>
-        <w:tblStyle w:val="TableGrid"/>
+        <w:tblStyle w:val="Tabellenraster"/>
         <w:tblW w:w="0" w:type="auto"/>
         <w:tblBorders>
           <w:top w:val="none" w:sz="0" w:space="0" w:color="auto"/>
@@ -677,23 +677,7 @@
                 <w:color w:val="E36C0A" w:themeColor="accent6" w:themeShade="BF"/>
                 <w:szCs w:val="22"/>
               </w:rPr>
-              <w:instrText xml:space="preserve"> MERGEFIELD member.role</w:instrText>
-            </w:r>
-            <w:r>
-              <w:rPr>
-                <w:rFonts w:cs="Arial"/>
-                <w:color w:val="E36C0A" w:themeColor="accent6" w:themeShade="BF"/>
-                <w:szCs w:val="22"/>
-              </w:rPr>
-              <w:instrText>:if</w:instrText>
-            </w:r>
-            <w:r>
-              <w:rPr>
-                <w:rFonts w:cs="Arial"/>
-                <w:color w:val="E36C0A" w:themeColor="accent6" w:themeShade="BF"/>
-                <w:szCs w:val="22"/>
-              </w:rPr>
-              <w:instrText xml:space="preserve"> \* MERGEFORMAT </w:instrText>
+              <w:instrText xml:space="preserve"> MERGEFIELD member.role:if \* MERGEFORMAT </w:instrText>
             </w:r>
             <w:r>
               <w:rPr>
@@ -739,14 +723,7 @@
                 <w:rFonts w:cs="Arial"/>
                 <w:szCs w:val="22"/>
               </w:rPr>
-              <w:instrText xml:space="preserve"> MERGEFIELD =member.</w:instrText>
-            </w:r>
-            <w:r>
-              <w:rPr>
-                <w:rFonts w:cs="Arial"/>
-                <w:szCs w:val="22"/>
-              </w:rPr>
-              <w:instrText>role</w:instrText>
+              <w:instrText xml:space="preserve"> MERGEFIELD =member.role</w:instrText>
             </w:r>
             <w:r>
               <w:rPr>
@@ -939,19 +916,7 @@
               <w:rPr>
                 <w:szCs w:val="22"/>
               </w:rPr>
-              <w:t>Weitere Tei</w:t>
-            </w:r>
-            <w:r>
-              <w:rPr>
-                <w:szCs w:val="22"/>
-              </w:rPr>
-              <w:t>l</w:t>
-            </w:r>
-            <w:r>
-              <w:rPr>
-                <w:szCs w:val="22"/>
-              </w:rPr>
-              <w:t>nehme</w:t>
+              <w:t>Weitere Teilnehme</w:t>
             </w:r>
             <w:r>
               <w:rPr>
@@ -1067,8 +1032,6 @@
               </w:rPr>
               <w:fldChar w:fldCharType="end"/>
             </w:r>
-            <w:bookmarkStart w:id="0" w:name="_GoBack"/>
-            <w:bookmarkEnd w:id="0"/>
           </w:p>
           <w:p>
             <w:pPr>
@@ -1281,7 +1244,7 @@
     </w:p>
     <w:tbl>
       <w:tblPr>
-        <w:tblStyle w:val="TableGrid"/>
+        <w:tblStyle w:val="Tabellenraster"/>
         <w:tblW w:w="0" w:type="auto"/>
         <w:tblBorders>
           <w:top w:val="none" w:sz="0" w:space="0" w:color="auto"/>
@@ -2258,7 +2221,65 @@
     </w:p>
     <w:p>
       <w:pPr>
-        <w:pStyle w:val="Heading3"/>
+        <w:pBdr>
+          <w:top w:val="single" w:sz="4" w:space="1" w:color="auto"/>
+        </w:pBdr>
+        <w:jc w:val="center"/>
+        <w:rPr>
+          <w:rFonts w:cs="Arial"/>
+          <w:szCs w:val="22"/>
+        </w:rPr>
+      </w:pPr>
+      <w:r>
+        <w:rPr>
+          <w:rFonts w:cs="Arial"/>
+          <w:szCs w:val="22"/>
+        </w:rPr>
+        <w:fldChar w:fldCharType="begin"/>
+      </w:r>
+      <w:r>
+        <w:rPr>
+          <w:rFonts w:cs="Arial"/>
+          <w:szCs w:val="22"/>
+        </w:rPr>
+        <w:instrText xml:space="preserve"> MERGEFIELD =agenda_item.dossier_reference_number \* MERGEFORMAT </w:instrText>
+      </w:r>
+      <w:r>
+        <w:rPr>
+          <w:rFonts w:cs="Arial"/>
+          <w:szCs w:val="22"/>
+        </w:rPr>
+        <w:fldChar w:fldCharType="separate"/>
+      </w:r>
+      <w:r>
+        <w:rPr>
+          <w:rFonts w:cs="Arial"/>
+          <w:noProof/>
+          <w:szCs w:val="22"/>
+        </w:rPr>
+        <w:t>«=agenda_item.dossier_reference_number»</w:t>
+      </w:r>
+      <w:r>
+        <w:rPr>
+          <w:rFonts w:cs="Arial"/>
+          <w:szCs w:val="22"/>
+        </w:rPr>
+        <w:fldChar w:fldCharType="end"/>
+      </w:r>
+    </w:p>
+    <w:p>
+      <w:pPr>
+        <w:jc w:val="both"/>
+        <w:rPr>
+          <w:rFonts w:cs="Arial"/>
+          <w:color w:val="0000FF"/>
+          <w:szCs w:val="22"/>
+        </w:rPr>
+      </w:pPr>
+    </w:p>
+    <w:p>
+      <w:pPr>
+        <w:pStyle w:val="berschrift3"/>
         <w:pBdr>
           <w:bottom w:val="single" w:sz="4" w:space="1" w:color="auto"/>
         </w:pBdr>
@@ -2273,7 +2294,7 @@
       </w:pPr>
       <w:r>
         <w:rPr>
-          <w:rStyle w:val="Strong"/>
+          <w:rStyle w:val="Betont"/>
           <w:rFonts w:ascii="Arial" w:hAnsi="Arial"/>
           <w:b/>
         </w:rPr>
@@ -2281,7 +2302,7 @@
       </w:r>
       <w:r>
         <w:rPr>
-          <w:rStyle w:val="Strong"/>
+          <w:rStyle w:val="Betont"/>
           <w:rFonts w:ascii="Arial" w:hAnsi="Arial"/>
           <w:b/>
         </w:rPr>
@@ -2289,7 +2310,7 @@
       </w:r>
       <w:r>
         <w:rPr>
-          <w:rStyle w:val="Strong"/>
+          <w:rStyle w:val="Betont"/>
           <w:rFonts w:ascii="Arial" w:hAnsi="Arial"/>
           <w:b/>
         </w:rPr>
@@ -2297,7 +2318,7 @@
       </w:r>
       <w:r>
         <w:rPr>
-          <w:rStyle w:val="Strong"/>
+          <w:rStyle w:val="Betont"/>
           <w:rFonts w:ascii="Arial" w:hAnsi="Arial"/>
           <w:b/>
         </w:rPr>
@@ -2305,7 +2326,7 @@
       </w:r>
       <w:r>
         <w:rPr>
-          <w:rStyle w:val="Strong"/>
+          <w:rStyle w:val="Betont"/>
           <w:rFonts w:ascii="Arial" w:hAnsi="Arial"/>
           <w:b/>
         </w:rPr>
@@ -2313,7 +2334,7 @@
       </w:r>
       <w:r>
         <w:rPr>
-          <w:rStyle w:val="Strong"/>
+          <w:rStyle w:val="Betont"/>
           <w:rFonts w:ascii="Arial" w:hAnsi="Arial"/>
           <w:b/>
         </w:rPr>
@@ -2321,7 +2342,7 @@
       </w:r>
       <w:r>
         <w:rPr>
-          <w:rStyle w:val="Strong"/>
+          <w:rStyle w:val="Betont"/>
           <w:rFonts w:ascii="Arial" w:hAnsi="Arial"/>
           <w:b/>
         </w:rPr>
@@ -2329,7 +2350,7 @@
       </w:r>
       <w:r>
         <w:rPr>
-          <w:rStyle w:val="Strong"/>
+          <w:rStyle w:val="Betont"/>
           <w:rFonts w:ascii="Arial" w:hAnsi="Arial"/>
           <w:b/>
         </w:rPr>
@@ -2337,7 +2358,7 @@
       </w:r>
       <w:r>
         <w:rPr>
-          <w:rStyle w:val="Strong"/>
+          <w:rStyle w:val="Betont"/>
           <w:rFonts w:ascii="Arial" w:hAnsi="Arial"/>
           <w:b/>
         </w:rPr>
@@ -2345,7 +2366,7 @@
       </w:r>
       <w:r>
         <w:rPr>
-          <w:rStyle w:val="Strong"/>
+          <w:rStyle w:val="Betont"/>
           <w:rFonts w:ascii="Arial" w:hAnsi="Arial"/>
           <w:b/>
           <w:noProof/>
@@ -2354,7 +2375,7 @@
       </w:r>
       <w:r>
         <w:rPr>
-          <w:rStyle w:val="Strong"/>
+          <w:rStyle w:val="Betont"/>
           <w:rFonts w:ascii="Arial" w:hAnsi="Arial"/>
           <w:b/>
         </w:rPr>
@@ -2629,7 +2650,7 @@
     </w:p>
     <w:p>
       <w:pPr>
-        <w:pStyle w:val="NormalIndent"/>
+        <w:pStyle w:val="Standardeinzug"/>
         <w:ind w:left="0"/>
       </w:pPr>
     </w:p>
@@ -2899,6 +2920,8 @@
           <w:szCs w:val="22"/>
         </w:rPr>
       </w:pPr>
+      <w:bookmarkStart w:id="0" w:name="_GoBack"/>
+      <w:bookmarkEnd w:id="0"/>
     </w:p>
     <w:p>
       <w:pPr>
@@ -3954,7 +3977,7 @@
 <w:ftr xmlns:wpc="http://schemas.microsoft.com/office/word/2010/wordprocessingCanvas" xmlns:mo="http://schemas.microsoft.com/office/mac/office/2008/main" xmlns:mc="http://schemas.openxmlformats.org/markup-compatibility/2006" xmlns:mv="urn:schemas-microsoft-com:mac:vml" xmlns:o="urn:schemas-microsoft-com:office:office" xmlns:r="http://schemas.openxmlformats.org/officeDocument/2006/relationships" xmlns:m="http://schemas.openxmlformats.org/officeDocument/2006/math" xmlns:v="urn:schemas-microsoft-com:vml" xmlns:wp14="http://schemas.microsoft.com/office/word/2010/wordprocessingDrawing" xmlns:wp="http://schemas.openxmlformats.org/drawingml/2006/wordprocessingDrawing" xmlns:w10="urn:schemas-microsoft-com:office:word" xmlns:w="http://schemas.openxmlformats.org/wordprocessingml/2006/main" xmlns:w14="http://schemas.microsoft.com/office/word/2010/wordml" xmlns:wpg="http://schemas.microsoft.com/office/word/2010/wordprocessingGroup" xmlns:wpi="http://schemas.microsoft.com/office/word/2010/wordprocessingInk" xmlns:wne="http://schemas.microsoft.com/office/word/2006/wordml" xmlns:wps="http://schemas.microsoft.com/office/word/2010/wordprocessingShape" mc:Ignorable="w14 wp14">
   <w:p>
     <w:pPr>
-      <w:pStyle w:val="Footer"/>
+      <w:pStyle w:val="Fuzeile"/>
       <w:ind w:right="-1"/>
       <w:rPr>
         <w:sz w:val="20"/>
@@ -3962,35 +3985,35 @@
     </w:pPr>
     <w:r>
       <w:rPr>
-        <w:rStyle w:val="PageNumber"/>
+        <w:rStyle w:val="Seitenzahl"/>
         <w:sz w:val="20"/>
       </w:rPr>
       <w:t xml:space="preserve"> Seite </w:t>
     </w:r>
     <w:r>
       <w:rPr>
-        <w:rStyle w:val="PageNumber"/>
+        <w:rStyle w:val="Seitenzahl"/>
         <w:sz w:val="20"/>
       </w:rPr>
       <w:fldChar w:fldCharType="begin"/>
     </w:r>
     <w:r>
       <w:rPr>
-        <w:rStyle w:val="PageNumber"/>
+        <w:rStyle w:val="Seitenzahl"/>
         <w:sz w:val="20"/>
       </w:rPr>
       <w:instrText xml:space="preserve"> PAGE </w:instrText>
     </w:r>
     <w:r>
       <w:rPr>
-        <w:rStyle w:val="PageNumber"/>
+        <w:rStyle w:val="Seitenzahl"/>
         <w:sz w:val="20"/>
       </w:rPr>
       <w:fldChar w:fldCharType="separate"/>
     </w:r>
     <w:r>
       <w:rPr>
-        <w:rStyle w:val="PageNumber"/>
+        <w:rStyle w:val="Seitenzahl"/>
         <w:noProof/>
         <w:sz w:val="20"/>
       </w:rPr>
@@ -3998,7 +4021,7 @@
     </w:r>
     <w:r>
       <w:rPr>
-        <w:rStyle w:val="PageNumber"/>
+        <w:rStyle w:val="Seitenzahl"/>
         <w:sz w:val="20"/>
       </w:rPr>
       <w:fldChar w:fldCharType="end"/>
@@ -4080,7 +4103,7 @@
 <w:hdr xmlns:wpc="http://schemas.microsoft.com/office/word/2010/wordprocessingCanvas" xmlns:mo="http://schemas.microsoft.com/office/mac/office/2008/main" xmlns:mc="http://schemas.openxmlformats.org/markup-compatibility/2006" xmlns:mv="urn:schemas-microsoft-com:mac:vml" xmlns:o="urn:schemas-microsoft-com:office:office" xmlns:r="http://schemas.openxmlformats.org/officeDocument/2006/relationships" xmlns:m="http://schemas.openxmlformats.org/officeDocument/2006/math" xmlns:v="urn:schemas-microsoft-com:vml" xmlns:wp14="http://schemas.microsoft.com/office/word/2010/wordprocessingDrawing" xmlns:wp="http://schemas.openxmlformats.org/drawingml/2006/wordprocessingDrawing" xmlns:w10="urn:schemas-microsoft-com:office:word" xmlns:w="http://schemas.openxmlformats.org/wordprocessingml/2006/main" xmlns:w14="http://schemas.microsoft.com/office/word/2010/wordml" xmlns:wpg="http://schemas.microsoft.com/office/word/2010/wordprocessingGroup" xmlns:wpi="http://schemas.microsoft.com/office/word/2010/wordprocessingInk" xmlns:wne="http://schemas.microsoft.com/office/word/2006/wordml" xmlns:wps="http://schemas.microsoft.com/office/word/2010/wordprocessingShape" mc:Ignorable="w14 wp14">
   <w:p>
     <w:pPr>
-      <w:pStyle w:val="Header"/>
+      <w:pStyle w:val="Kopfzeile"/>
       <w:ind w:right="-1"/>
       <w:jc w:val="left"/>
     </w:pPr>
@@ -4111,21 +4134,21 @@
   </w:p>
   <w:p>
     <w:pPr>
-      <w:pStyle w:val="Header"/>
+      <w:pStyle w:val="Kopfzeile"/>
       <w:ind w:right="0"/>
       <w:jc w:val="left"/>
     </w:pPr>
   </w:p>
   <w:p>
     <w:pPr>
-      <w:pStyle w:val="Header"/>
+      <w:pStyle w:val="Kopfzeile"/>
       <w:ind w:right="0"/>
       <w:jc w:val="left"/>
     </w:pPr>
   </w:p>
   <w:p>
     <w:pPr>
-      <w:pStyle w:val="Header"/>
+      <w:pStyle w:val="Kopfzeile"/>
       <w:tabs>
         <w:tab w:val="right" w:pos="9072"/>
       </w:tabs>
@@ -4154,14 +4177,14 @@
   </w:p>
   <w:p>
     <w:pPr>
-      <w:pStyle w:val="Header"/>
+      <w:pStyle w:val="Kopfzeile"/>
       <w:ind w:right="-1"/>
       <w:jc w:val="left"/>
     </w:pPr>
   </w:p>
   <w:p>
     <w:pPr>
-      <w:pStyle w:val="Header"/>
+      <w:pStyle w:val="Kopfzeile"/>
       <w:ind w:right="-1"/>
       <w:jc w:val="left"/>
     </w:pPr>
@@ -4204,7 +4227,7 @@
               <w:rFonts w:ascii="Times New Roman" w:hAnsi="Times New Roman"/>
               <w:noProof/>
               <w:sz w:val="20"/>
-              <w:lang w:val="en-US" w:eastAsia="en-US"/>
+              <w:lang w:val="de-DE" w:eastAsia="de-DE"/>
             </w:rPr>
             <w:drawing>
               <wp:inline distT="0" distB="0" distL="0" distR="0" wp14:anchorId="63D86CD2" wp14:editId="427E0C2D">
@@ -4333,7 +4356,7 @@
   </w:tbl>
   <w:p>
     <w:pPr>
-      <w:pStyle w:val="Header"/>
+      <w:pStyle w:val="Kopfzeile"/>
       <w:jc w:val="left"/>
       <w:rPr>
         <w:sz w:val="4"/>
@@ -4347,7 +4370,7 @@
 <w:hdr xmlns:wpc="http://schemas.microsoft.com/office/word/2010/wordprocessingCanvas" xmlns:mo="http://schemas.microsoft.com/office/mac/office/2008/main" xmlns:mc="http://schemas.openxmlformats.org/markup-compatibility/2006" xmlns:mv="urn:schemas-microsoft-com:mac:vml" xmlns:o="urn:schemas-microsoft-com:office:office" xmlns:r="http://schemas.openxmlformats.org/officeDocument/2006/relationships" xmlns:m="http://schemas.openxmlformats.org/officeDocument/2006/math" xmlns:v="urn:schemas-microsoft-com:vml" xmlns:wp14="http://schemas.microsoft.com/office/word/2010/wordprocessingDrawing" xmlns:wp="http://schemas.openxmlformats.org/drawingml/2006/wordprocessingDrawing" xmlns:w10="urn:schemas-microsoft-com:office:word" xmlns:w="http://schemas.openxmlformats.org/wordprocessingml/2006/main" xmlns:w14="http://schemas.microsoft.com/office/word/2010/wordml" xmlns:wpg="http://schemas.microsoft.com/office/word/2010/wordprocessingGroup" xmlns:wpi="http://schemas.microsoft.com/office/word/2010/wordprocessingInk" xmlns:wne="http://schemas.microsoft.com/office/word/2006/wordml" xmlns:wps="http://schemas.microsoft.com/office/word/2010/wordprocessingShape" mc:Ignorable="w14 wp14">
   <w:p>
     <w:pPr>
-      <w:pStyle w:val="Header"/>
+      <w:pStyle w:val="Kopfzeile"/>
       <w:spacing w:after="120"/>
       <w:ind w:right="-1"/>
       <w:rPr>
@@ -4431,7 +4454,7 @@
   </w:p>
   <w:p>
     <w:pPr>
-      <w:pStyle w:val="Header"/>
+      <w:pStyle w:val="Kopfzeile"/>
       <w:spacing w:after="120"/>
       <w:ind w:right="-1"/>
       <w:rPr>
@@ -4715,7 +4738,7 @@
     <w:lvl w:ilvl="0">
       <w:start w:val="1"/>
       <w:numFmt w:val="decimal"/>
-      <w:pStyle w:val="ListNumber"/>
+      <w:pStyle w:val="Listennummer"/>
       <w:lvlText w:val="%1."/>
       <w:lvlJc w:val="left"/>
       <w:pPr>
@@ -4733,7 +4756,7 @@
     <w:lvl w:ilvl="0">
       <w:start w:val="1"/>
       <w:numFmt w:val="bullet"/>
-      <w:pStyle w:val="ListBullet"/>
+      <w:pStyle w:val="Aufzhlungszeichen"/>
       <w:lvlText w:val=""/>
       <w:lvlJc w:val="left"/>
       <w:pPr>
@@ -5616,7 +5639,7 @@
     <w:lsdException w:name="Bibliography" w:uiPriority="37"/>
     <w:lsdException w:name="TOC Heading" w:uiPriority="39" w:qFormat="1"/>
   </w:latentStyles>
-  <w:style w:type="paragraph" w:default="1" w:styleId="Normal">
+  <w:style w:type="paragraph" w:default="1" w:styleId="Standard">
     <w:name w:val="Normal"/>
     <w:qFormat/>
     <w:rsid w:val="008E507E"/>
@@ -5625,10 +5648,10 @@
       <w:sz w:val="22"/>
     </w:rPr>
   </w:style>
-  <w:style w:type="paragraph" w:styleId="Heading1">
+  <w:style w:type="paragraph" w:styleId="berschrift1">
     <w:name w:val="heading 1"/>
-    <w:basedOn w:val="Normal"/>
-    <w:next w:val="Normal"/>
+    <w:basedOn w:val="Standard"/>
+    <w:next w:val="Standard"/>
     <w:qFormat/>
     <w:rsid w:val="008E507E"/>
     <w:pPr>
@@ -5643,10 +5666,10 @@
       <w:b/>
     </w:rPr>
   </w:style>
-  <w:style w:type="paragraph" w:styleId="Heading2">
+  <w:style w:type="paragraph" w:styleId="berschrift2">
     <w:name w:val="heading 2"/>
-    <w:basedOn w:val="Normal"/>
-    <w:next w:val="Normal"/>
+    <w:basedOn w:val="Standard"/>
+    <w:next w:val="Standard"/>
     <w:qFormat/>
     <w:rsid w:val="008E507E"/>
     <w:pPr>
@@ -5658,10 +5681,10 @@
       <w:b/>
     </w:rPr>
   </w:style>
-  <w:style w:type="paragraph" w:styleId="Heading3">
+  <w:style w:type="paragraph" w:styleId="berschrift3">
     <w:name w:val="heading 3"/>
-    <w:basedOn w:val="Normal"/>
-    <w:next w:val="NormalIndent"/>
+    <w:basedOn w:val="Standard"/>
+    <w:next w:val="Standardeinzug"/>
     <w:qFormat/>
     <w:rsid w:val="008E507E"/>
     <w:pPr>
@@ -5674,10 +5697,10 @@
       <w:sz w:val="24"/>
     </w:rPr>
   </w:style>
-  <w:style w:type="paragraph" w:styleId="Heading4">
+  <w:style w:type="paragraph" w:styleId="berschrift4">
     <w:name w:val="heading 4"/>
-    <w:basedOn w:val="Normal"/>
-    <w:next w:val="NormalIndent"/>
+    <w:basedOn w:val="Standard"/>
+    <w:next w:val="Standardeinzug"/>
     <w:qFormat/>
     <w:rsid w:val="008E507E"/>
     <w:pPr>
@@ -5690,10 +5713,10 @@
       <w:u w:val="single"/>
     </w:rPr>
   </w:style>
-  <w:style w:type="paragraph" w:styleId="Heading5">
+  <w:style w:type="paragraph" w:styleId="berschrift5">
     <w:name w:val="heading 5"/>
-    <w:basedOn w:val="Normal"/>
-    <w:next w:val="NormalIndent"/>
+    <w:basedOn w:val="Standard"/>
+    <w:next w:val="Standardeinzug"/>
     <w:qFormat/>
     <w:rsid w:val="008E507E"/>
     <w:pPr>
@@ -5706,10 +5729,10 @@
       <w:sz w:val="20"/>
     </w:rPr>
   </w:style>
-  <w:style w:type="paragraph" w:styleId="Heading6">
+  <w:style w:type="paragraph" w:styleId="berschrift6">
     <w:name w:val="heading 6"/>
-    <w:basedOn w:val="Normal"/>
-    <w:next w:val="NormalIndent"/>
+    <w:basedOn w:val="Standard"/>
+    <w:next w:val="Standardeinzug"/>
     <w:qFormat/>
     <w:rsid w:val="008E507E"/>
     <w:pPr>
@@ -5722,10 +5745,10 @@
       <w:u w:val="single"/>
     </w:rPr>
   </w:style>
-  <w:style w:type="paragraph" w:styleId="Heading7">
+  <w:style w:type="paragraph" w:styleId="berschrift7">
     <w:name w:val="heading 7"/>
-    <w:basedOn w:val="Normal"/>
-    <w:next w:val="NormalIndent"/>
+    <w:basedOn w:val="Standard"/>
+    <w:next w:val="Standardeinzug"/>
     <w:qFormat/>
     <w:rsid w:val="008E507E"/>
     <w:pPr>
@@ -5738,10 +5761,10 @@
       <w:sz w:val="20"/>
     </w:rPr>
   </w:style>
-  <w:style w:type="paragraph" w:styleId="Heading8">
+  <w:style w:type="paragraph" w:styleId="berschrift8">
     <w:name w:val="heading 8"/>
-    <w:basedOn w:val="Heading1"/>
-    <w:next w:val="NormalIndent"/>
+    <w:basedOn w:val="berschrift1"/>
+    <w:next w:val="Standardeinzug"/>
     <w:qFormat/>
     <w:rsid w:val="008E507E"/>
     <w:pPr>
@@ -5755,10 +5778,10 @@
       <w:sz w:val="24"/>
     </w:rPr>
   </w:style>
-  <w:style w:type="paragraph" w:styleId="Heading9">
+  <w:style w:type="paragraph" w:styleId="berschrift9">
     <w:name w:val="heading 9"/>
-    <w:basedOn w:val="Heading1"/>
-    <w:next w:val="Normal"/>
+    <w:basedOn w:val="berschrift1"/>
+    <w:next w:val="Standard"/>
     <w:qFormat/>
     <w:rsid w:val="0084451D"/>
     <w:pPr>
@@ -5766,13 +5789,13 @@
       <w:outlineLvl w:val="8"/>
     </w:pPr>
   </w:style>
-  <w:style w:type="character" w:default="1" w:styleId="DefaultParagraphFont">
+  <w:style w:type="character" w:default="1" w:styleId="Absatzstandardschriftart">
     <w:name w:val="Default Paragraph Font"/>
     <w:uiPriority w:val="1"/>
     <w:semiHidden/>
     <w:unhideWhenUsed/>
   </w:style>
-  <w:style w:type="table" w:default="1" w:styleId="TableNormal">
+  <w:style w:type="table" w:default="1" w:styleId="NormaleTabelle">
     <w:name w:val="Normal Table"/>
     <w:uiPriority w:val="99"/>
     <w:semiHidden/>
@@ -5787,24 +5810,24 @@
       </w:tblCellMar>
     </w:tblPr>
   </w:style>
-  <w:style w:type="numbering" w:default="1" w:styleId="NoList">
+  <w:style w:type="numbering" w:default="1" w:styleId="KeineListe">
     <w:name w:val="No List"/>
     <w:uiPriority w:val="99"/>
     <w:semiHidden/>
     <w:unhideWhenUsed/>
   </w:style>
-  <w:style w:type="paragraph" w:styleId="NormalIndent">
+  <w:style w:type="paragraph" w:styleId="Standardeinzug">
     <w:name w:val="Normal Indent"/>
-    <w:basedOn w:val="Normal"/>
+    <w:basedOn w:val="Standard"/>
     <w:rsid w:val="008E507E"/>
     <w:pPr>
       <w:ind w:left="708"/>
     </w:pPr>
   </w:style>
-  <w:style w:type="paragraph" w:styleId="TOC8">
+  <w:style w:type="paragraph" w:styleId="Verzeichnis8">
     <w:name w:val="toc 8"/>
-    <w:basedOn w:val="TOC1"/>
-    <w:next w:val="Normal"/>
+    <w:basedOn w:val="Verzeichnis1"/>
+    <w:next w:val="Standard"/>
     <w:semiHidden/>
     <w:rsid w:val="008E507E"/>
     <w:pPr>
@@ -5814,10 +5837,10 @@
       </w:tabs>
     </w:pPr>
   </w:style>
-  <w:style w:type="paragraph" w:styleId="TOC1">
+  <w:style w:type="paragraph" w:styleId="Verzeichnis1">
     <w:name w:val="toc 1"/>
-    <w:basedOn w:val="Normal"/>
-    <w:next w:val="Normal"/>
+    <w:basedOn w:val="Standard"/>
+    <w:next w:val="Standard"/>
     <w:uiPriority w:val="39"/>
     <w:rsid w:val="008E507E"/>
     <w:pPr>
@@ -5829,10 +5852,10 @@
       <w:spacing w:after="40"/>
     </w:pPr>
   </w:style>
-  <w:style w:type="paragraph" w:styleId="TOC7">
+  <w:style w:type="paragraph" w:styleId="Verzeichnis7">
     <w:name w:val="toc 7"/>
-    <w:basedOn w:val="Normal"/>
-    <w:next w:val="Normal"/>
+    <w:basedOn w:val="Standard"/>
+    <w:next w:val="Standard"/>
     <w:semiHidden/>
     <w:rsid w:val="008E507E"/>
     <w:pPr>
@@ -5843,10 +5866,10 @@
       <w:ind w:left="4253" w:right="850"/>
     </w:pPr>
   </w:style>
-  <w:style w:type="paragraph" w:styleId="TOC6">
+  <w:style w:type="paragraph" w:styleId="Verzeichnis6">
     <w:name w:val="toc 6"/>
-    <w:basedOn w:val="Normal"/>
-    <w:next w:val="Normal"/>
+    <w:basedOn w:val="Standard"/>
+    <w:next w:val="Standard"/>
     <w:semiHidden/>
     <w:rsid w:val="008E507E"/>
     <w:pPr>
@@ -5857,10 +5880,10 @@
       <w:ind w:left="3544" w:right="850"/>
     </w:pPr>
   </w:style>
-  <w:style w:type="paragraph" w:styleId="TOC5">
+  <w:style w:type="paragraph" w:styleId="Verzeichnis5">
     <w:name w:val="toc 5"/>
-    <w:basedOn w:val="Normal"/>
-    <w:next w:val="Normal"/>
+    <w:basedOn w:val="Standard"/>
+    <w:next w:val="Standard"/>
     <w:semiHidden/>
     <w:rsid w:val="008E507E"/>
     <w:pPr>
@@ -5871,10 +5894,10 @@
       <w:ind w:left="2835" w:right="850"/>
     </w:pPr>
   </w:style>
-  <w:style w:type="paragraph" w:styleId="TOC4">
+  <w:style w:type="paragraph" w:styleId="Verzeichnis4">
     <w:name w:val="toc 4"/>
-    <w:basedOn w:val="Normal"/>
-    <w:next w:val="Normal"/>
+    <w:basedOn w:val="Standard"/>
+    <w:next w:val="Standard"/>
     <w:semiHidden/>
     <w:rsid w:val="008E507E"/>
     <w:pPr>
@@ -5885,10 +5908,10 @@
       <w:ind w:left="2126" w:right="850"/>
     </w:pPr>
   </w:style>
-  <w:style w:type="paragraph" w:styleId="TOC3">
+  <w:style w:type="paragraph" w:styleId="Verzeichnis3">
     <w:name w:val="toc 3"/>
-    <w:basedOn w:val="Normal"/>
-    <w:next w:val="Normal"/>
+    <w:basedOn w:val="Standard"/>
+    <w:next w:val="Standard"/>
     <w:semiHidden/>
     <w:rsid w:val="008E507E"/>
     <w:pPr>
@@ -5899,10 +5922,10 @@
       <w:ind w:left="1418" w:right="850"/>
     </w:pPr>
   </w:style>
-  <w:style w:type="paragraph" w:styleId="TOC2">
+  <w:style w:type="paragraph" w:styleId="Verzeichnis2">
     <w:name w:val="toc 2"/>
-    <w:basedOn w:val="Normal"/>
-    <w:next w:val="Normal"/>
+    <w:basedOn w:val="Standard"/>
+    <w:next w:val="Standard"/>
     <w:uiPriority w:val="39"/>
     <w:rsid w:val="008E507E"/>
     <w:pPr>
@@ -5914,8 +5937,8 @@
   </w:style>
   <w:style w:type="paragraph" w:styleId="Index7">
     <w:name w:val="index 7"/>
-    <w:basedOn w:val="Normal"/>
-    <w:next w:val="Normal"/>
+    <w:basedOn w:val="Standard"/>
+    <w:next w:val="Standard"/>
     <w:semiHidden/>
     <w:rsid w:val="008E507E"/>
     <w:pPr>
@@ -5924,8 +5947,8 @@
   </w:style>
   <w:style w:type="paragraph" w:styleId="Index6">
     <w:name w:val="index 6"/>
-    <w:basedOn w:val="Normal"/>
-    <w:next w:val="Normal"/>
+    <w:basedOn w:val="Standard"/>
+    <w:next w:val="Standard"/>
     <w:semiHidden/>
     <w:rsid w:val="008E507E"/>
     <w:pPr>
@@ -5934,8 +5957,8 @@
   </w:style>
   <w:style w:type="paragraph" w:styleId="Index5">
     <w:name w:val="index 5"/>
-    <w:basedOn w:val="Normal"/>
-    <w:next w:val="Normal"/>
+    <w:basedOn w:val="Standard"/>
+    <w:next w:val="Standard"/>
     <w:semiHidden/>
     <w:rsid w:val="008E507E"/>
     <w:pPr>
@@ -5944,8 +5967,8 @@
   </w:style>
   <w:style w:type="paragraph" w:styleId="Index4">
     <w:name w:val="index 4"/>
-    <w:basedOn w:val="Normal"/>
-    <w:next w:val="Normal"/>
+    <w:basedOn w:val="Standard"/>
+    <w:next w:val="Standard"/>
     <w:semiHidden/>
     <w:rsid w:val="008E507E"/>
     <w:pPr>
@@ -5954,8 +5977,8 @@
   </w:style>
   <w:style w:type="paragraph" w:styleId="Index3">
     <w:name w:val="index 3"/>
-    <w:basedOn w:val="Normal"/>
-    <w:next w:val="Normal"/>
+    <w:basedOn w:val="Standard"/>
+    <w:next w:val="Standard"/>
     <w:semiHidden/>
     <w:rsid w:val="008E507E"/>
     <w:pPr>
@@ -5964,8 +5987,8 @@
   </w:style>
   <w:style w:type="paragraph" w:styleId="Index2">
     <w:name w:val="index 2"/>
-    <w:basedOn w:val="Normal"/>
-    <w:next w:val="Normal"/>
+    <w:basedOn w:val="Standard"/>
+    <w:next w:val="Standard"/>
     <w:semiHidden/>
     <w:rsid w:val="008E507E"/>
     <w:pPr>
@@ -5974,56 +5997,56 @@
   </w:style>
   <w:style w:type="paragraph" w:styleId="Index1">
     <w:name w:val="index 1"/>
-    <w:basedOn w:val="Normal"/>
-    <w:next w:val="Normal"/>
+    <w:basedOn w:val="Standard"/>
+    <w:next w:val="Standard"/>
     <w:semiHidden/>
     <w:rsid w:val="008E507E"/>
   </w:style>
-  <w:style w:type="character" w:styleId="LineNumber">
+  <w:style w:type="character" w:styleId="Zeilennummer">
     <w:name w:val="line number"/>
     <w:rsid w:val="008E507E"/>
   </w:style>
-  <w:style w:type="paragraph" w:styleId="IndexHeading">
+  <w:style w:type="paragraph" w:styleId="Indexberschrift">
     <w:name w:val="index heading"/>
-    <w:basedOn w:val="Normal"/>
+    <w:basedOn w:val="Standard"/>
     <w:next w:val="Index1"/>
     <w:semiHidden/>
     <w:rsid w:val="008E507E"/>
   </w:style>
-  <w:style w:type="paragraph" w:styleId="Footer">
+  <w:style w:type="paragraph" w:styleId="Fuzeile">
     <w:name w:val="footer"/>
-    <w:basedOn w:val="Normal"/>
+    <w:basedOn w:val="Standard"/>
     <w:rsid w:val="008E507E"/>
     <w:pPr>
       <w:ind w:right="964"/>
       <w:jc w:val="center"/>
     </w:pPr>
   </w:style>
-  <w:style w:type="paragraph" w:styleId="Header">
+  <w:style w:type="paragraph" w:styleId="Kopfzeile">
     <w:name w:val="header"/>
-    <w:basedOn w:val="Normal"/>
+    <w:basedOn w:val="Standard"/>
     <w:rsid w:val="008E507E"/>
     <w:pPr>
       <w:ind w:right="964"/>
       <w:jc w:val="center"/>
     </w:pPr>
   </w:style>
-  <w:style w:type="paragraph" w:styleId="FootnoteText">
+  <w:style w:type="paragraph" w:styleId="Funotentext">
     <w:name w:val="footnote text"/>
-    <w:basedOn w:val="Normal"/>
+    <w:basedOn w:val="Standard"/>
     <w:semiHidden/>
     <w:rsid w:val="008E507E"/>
     <w:rPr>
       <w:sz w:val="20"/>
     </w:rPr>
   </w:style>
-  <w:style w:type="character" w:styleId="PageNumber">
+  <w:style w:type="character" w:styleId="Seitenzahl">
     <w:name w:val="page number"/>
     <w:rsid w:val="008E507E"/>
   </w:style>
-  <w:style w:type="paragraph" w:styleId="Signature">
+  <w:style w:type="paragraph" w:styleId="Unterschrift">
     <w:name w:val="Signature"/>
-    <w:basedOn w:val="Normal"/>
+    <w:basedOn w:val="Standard"/>
     <w:rsid w:val="008E507E"/>
     <w:pPr>
       <w:ind w:left="4252"/>
@@ -6031,8 +6054,8 @@
   </w:style>
   <w:style w:type="paragraph" w:customStyle="1" w:styleId="PV-Titel1">
     <w:name w:val="PV-Titel1"/>
-    <w:basedOn w:val="Normal"/>
-    <w:next w:val="Normal"/>
+    <w:basedOn w:val="Standard"/>
+    <w:next w:val="Standard"/>
     <w:rsid w:val="008E507E"/>
     <w:pPr>
       <w:tabs>
@@ -6042,12 +6065,12 @@
   </w:style>
   <w:style w:type="paragraph" w:customStyle="1" w:styleId="KopfBereich">
     <w:name w:val="KopfBereich"/>
-    <w:basedOn w:val="Normal"/>
+    <w:basedOn w:val="Standard"/>
     <w:rsid w:val="008E507E"/>
   </w:style>
   <w:style w:type="paragraph" w:customStyle="1" w:styleId="Verteiler">
     <w:name w:val="Verteiler"/>
-    <w:basedOn w:val="Normal"/>
+    <w:basedOn w:val="Standard"/>
     <w:rsid w:val="008E507E"/>
     <w:pPr>
       <w:tabs>
@@ -6057,8 +6080,8 @@
   </w:style>
   <w:style w:type="paragraph" w:customStyle="1" w:styleId="PV-Titel2">
     <w:name w:val="PV-Titel2"/>
-    <w:basedOn w:val="Normal"/>
-    <w:next w:val="Normal"/>
+    <w:basedOn w:val="Standard"/>
+    <w:next w:val="Standard"/>
     <w:rsid w:val="008E507E"/>
     <w:pPr>
       <w:spacing w:before="120" w:after="60"/>
@@ -6070,7 +6093,7 @@
   </w:style>
   <w:style w:type="paragraph" w:customStyle="1" w:styleId="PV-Titel10">
     <w:name w:val="PV-Titel 1"/>
-    <w:basedOn w:val="Normal"/>
+    <w:basedOn w:val="Standard"/>
     <w:next w:val="PV-Titel20"/>
     <w:link w:val="PV-Titel1Zchn"/>
     <w:rsid w:val="008E507E"/>
@@ -6084,7 +6107,7 @@
   </w:style>
   <w:style w:type="paragraph" w:customStyle="1" w:styleId="traktanden">
     <w:name w:val="traktanden"/>
-    <w:basedOn w:val="Normal"/>
+    <w:basedOn w:val="Standard"/>
     <w:rsid w:val="008E507E"/>
     <w:pPr>
       <w:spacing w:after="120"/>
@@ -6092,7 +6115,7 @@
   </w:style>
   <w:style w:type="paragraph" w:customStyle="1" w:styleId="PV-Titel20">
     <w:name w:val="PV-Titel 2"/>
-    <w:basedOn w:val="Normal"/>
+    <w:basedOn w:val="Standard"/>
     <w:next w:val="PV-Linie"/>
     <w:link w:val="PV-Titel2Char"/>
     <w:rsid w:val="008E507E"/>
@@ -6125,26 +6148,26 @@
   </w:style>
   <w:style w:type="paragraph" w:customStyle="1" w:styleId="PV-Mitteilung">
     <w:name w:val="PV-Mitteilung"/>
-    <w:basedOn w:val="Normal"/>
-    <w:next w:val="Normal"/>
+    <w:basedOn w:val="Standard"/>
+    <w:next w:val="Standard"/>
     <w:rsid w:val="008E507E"/>
   </w:style>
   <w:style w:type="paragraph" w:customStyle="1" w:styleId="PV-VersteckterText">
     <w:name w:val="PV-Versteckter Text"/>
-    <w:basedOn w:val="Normal"/>
-    <w:next w:val="Normal"/>
+    <w:basedOn w:val="Standard"/>
+    <w:next w:val="Standard"/>
     <w:rsid w:val="008E507E"/>
   </w:style>
   <w:style w:type="paragraph" w:customStyle="1" w:styleId="PV-Beschluss">
     <w:name w:val="PV-Beschluss"/>
-    <w:basedOn w:val="Normal"/>
-    <w:next w:val="Normal"/>
+    <w:basedOn w:val="Standard"/>
+    <w:next w:val="Standard"/>
     <w:rsid w:val="008E507E"/>
   </w:style>
   <w:style w:type="paragraph" w:customStyle="1" w:styleId="PV-Linie">
     <w:name w:val="PV-Linie"/>
-    <w:basedOn w:val="Normal"/>
-    <w:next w:val="Normal"/>
+    <w:basedOn w:val="Standard"/>
+    <w:next w:val="Standard"/>
     <w:rsid w:val="008E507E"/>
     <w:pPr>
       <w:pBdr>
@@ -6156,10 +6179,10 @@
       <w:sz w:val="6"/>
     </w:rPr>
   </w:style>
-  <w:style w:type="paragraph" w:styleId="BodyText">
+  <w:style w:type="paragraph" w:styleId="Textkrper">
     <w:name w:val="Body Text"/>
-    <w:basedOn w:val="Normal"/>
-    <w:link w:val="BodyTextChar"/>
+    <w:basedOn w:val="Standard"/>
+    <w:link w:val="TextkrperZeichen"/>
     <w:rsid w:val="008E507E"/>
     <w:rPr>
       <w:rFonts w:cs="Arial"/>
@@ -6167,10 +6190,10 @@
       <w:lang w:val="de-DE"/>
     </w:rPr>
   </w:style>
-  <w:style w:type="paragraph" w:styleId="Caption">
+  <w:style w:type="paragraph" w:styleId="Beschriftung">
     <w:name w:val="caption"/>
-    <w:basedOn w:val="Normal"/>
-    <w:next w:val="Normal"/>
+    <w:basedOn w:val="Standard"/>
+    <w:next w:val="Standard"/>
     <w:semiHidden/>
     <w:unhideWhenUsed/>
     <w:qFormat/>
@@ -6182,9 +6205,9 @@
       <w:lang w:eastAsia="de-DE"/>
     </w:rPr>
   </w:style>
-  <w:style w:type="table" w:styleId="TableGrid">
+  <w:style w:type="table" w:styleId="Tabellenraster">
     <w:name w:val="Table Grid"/>
-    <w:basedOn w:val="TableNormal"/>
+    <w:basedOn w:val="NormaleTabelle"/>
     <w:uiPriority w:val="59"/>
     <w:rsid w:val="008E507E"/>
     <w:tblPr>
@@ -6209,7 +6232,7 @@
     <w:uiPriority w:val="59"/>
     <w:rsid w:val="001405D6"/>
   </w:style>
-  <w:style w:type="character" w:styleId="Hyperlink">
+  <w:style w:type="character" w:styleId="Link">
     <w:name w:val="Hyperlink"/>
     <w:uiPriority w:val="99"/>
     <w:unhideWhenUsed/>
@@ -6219,10 +6242,10 @@
       <w:u w:val="single"/>
     </w:rPr>
   </w:style>
-  <w:style w:type="paragraph" w:styleId="TOCHeading">
+  <w:style w:type="paragraph" w:styleId="Inhaltsverzeichnisberschrift">
     <w:name w:val="TOC Heading"/>
-    <w:basedOn w:val="Heading1"/>
-    <w:next w:val="Normal"/>
+    <w:basedOn w:val="berschrift1"/>
+    <w:next w:val="Standard"/>
     <w:uiPriority w:val="39"/>
     <w:semiHidden/>
     <w:unhideWhenUsed/>
@@ -6247,9 +6270,9 @@
       <w:szCs w:val="28"/>
     </w:rPr>
   </w:style>
-  <w:style w:type="character" w:styleId="IntenseReference">
+  <w:style w:type="character" w:styleId="IntensiverVerweis">
     <w:name w:val="Intense Reference"/>
-    <w:basedOn w:val="DefaultParagraphFont"/>
+    <w:basedOn w:val="Absatzstandardschriftart"/>
     <w:uiPriority w:val="32"/>
     <w:qFormat/>
     <w:rsid w:val="0084451D"/>
@@ -6262,9 +6285,9 @@
       <w:u w:val="single"/>
     </w:rPr>
   </w:style>
-  <w:style w:type="character" w:styleId="Strong">
+  <w:style w:type="character" w:styleId="Betont">
     <w:name w:val="Strong"/>
-    <w:basedOn w:val="DefaultParagraphFont"/>
+    <w:basedOn w:val="Absatzstandardschriftart"/>
     <w:qFormat/>
     <w:rsid w:val="0084451D"/>
     <w:rPr>
@@ -6272,10 +6295,10 @@
       <w:bCs/>
     </w:rPr>
   </w:style>
-  <w:style w:type="paragraph" w:styleId="BalloonText">
+  <w:style w:type="paragraph" w:styleId="Sprechblasentext">
     <w:name w:val="Balloon Text"/>
-    <w:basedOn w:val="Normal"/>
-    <w:link w:val="BalloonTextChar"/>
+    <w:basedOn w:val="Standard"/>
+    <w:link w:val="SprechblasentextZeichen"/>
     <w:semiHidden/>
     <w:unhideWhenUsed/>
     <w:rsid w:val="00C9310B"/>
@@ -6285,10 +6308,10 @@
       <w:szCs w:val="18"/>
     </w:rPr>
   </w:style>
-  <w:style w:type="character" w:customStyle="1" w:styleId="BalloonTextChar">
-    <w:name w:val="Balloon Text Char"/>
-    <w:basedOn w:val="DefaultParagraphFont"/>
-    <w:link w:val="BalloonText"/>
+  <w:style w:type="character" w:customStyle="1" w:styleId="SprechblasentextZeichen">
+    <w:name w:val="Sprechblasentext Zeichen"/>
+    <w:basedOn w:val="Absatzstandardschriftart"/>
+    <w:link w:val="Sprechblasentext"/>
     <w:semiHidden/>
     <w:rsid w:val="00C9310B"/>
     <w:rPr>
@@ -6297,9 +6320,9 @@
       <w:szCs w:val="18"/>
     </w:rPr>
   </w:style>
-  <w:style w:type="paragraph" w:styleId="ListNumber">
+  <w:style w:type="paragraph" w:styleId="Listennummer">
     <w:name w:val="List Number"/>
-    <w:basedOn w:val="Normal"/>
+    <w:basedOn w:val="Standard"/>
     <w:rsid w:val="007F1DFC"/>
     <w:pPr>
       <w:numPr>
@@ -6310,10 +6333,10 @@
       <w:contextualSpacing/>
     </w:pPr>
   </w:style>
-  <w:style w:type="character" w:customStyle="1" w:styleId="BodyTextChar">
-    <w:name w:val="Body Text Char"/>
-    <w:basedOn w:val="DefaultParagraphFont"/>
-    <w:link w:val="BodyText"/>
+  <w:style w:type="character" w:customStyle="1" w:styleId="TextkrperZeichen">
+    <w:name w:val="Textkörper Zeichen"/>
+    <w:basedOn w:val="Absatzstandardschriftart"/>
+    <w:link w:val="Textkrper"/>
     <w:rsid w:val="007F1DFC"/>
     <w:rPr>
       <w:rFonts w:ascii="Arial" w:hAnsi="Arial" w:cs="Arial"/>
@@ -6322,9 +6345,9 @@
       <w:lang w:val="de-DE"/>
     </w:rPr>
   </w:style>
-  <w:style w:type="paragraph" w:styleId="ListParagraph">
+  <w:style w:type="paragraph" w:styleId="Listenabsatz">
     <w:name w:val="List Paragraph"/>
-    <w:basedOn w:val="Normal"/>
+    <w:basedOn w:val="Standard"/>
     <w:uiPriority w:val="34"/>
     <w:qFormat/>
     <w:rsid w:val="00D2213F"/>
@@ -6333,9 +6356,9 @@
       <w:contextualSpacing/>
     </w:pPr>
   </w:style>
-  <w:style w:type="paragraph" w:styleId="ListBullet">
+  <w:style w:type="paragraph" w:styleId="Aufzhlungszeichen">
     <w:name w:val="List Bullet"/>
-    <w:basedOn w:val="Normal"/>
+    <w:basedOn w:val="Standard"/>
     <w:unhideWhenUsed/>
     <w:qFormat/>
     <w:rsid w:val="00145FE6"/>
@@ -6350,7 +6373,7 @@
   </w:style>
   <w:style w:type="paragraph" w:customStyle="1" w:styleId="Paragraph">
     <w:name w:val="Paragraph"/>
-    <w:basedOn w:val="Normal"/>
+    <w:basedOn w:val="Standard"/>
     <w:qFormat/>
     <w:rsid w:val="00921810"/>
     <w:pPr>
@@ -6524,7 +6547,7 @@
     <w:lsdException w:name="Bibliography" w:uiPriority="37"/>
     <w:lsdException w:name="TOC Heading" w:uiPriority="39" w:qFormat="1"/>
   </w:latentStyles>
-  <w:style w:type="paragraph" w:default="1" w:styleId="Normal">
+  <w:style w:type="paragraph" w:default="1" w:styleId="Standard">
     <w:name w:val="Normal"/>
     <w:qFormat/>
     <w:rsid w:val="008E507E"/>
@@ -6533,10 +6556,10 @@
       <w:sz w:val="22"/>
     </w:rPr>
   </w:style>
-  <w:style w:type="paragraph" w:styleId="Heading1">
+  <w:style w:type="paragraph" w:styleId="berschrift1">
     <w:name w:val="heading 1"/>
-    <w:basedOn w:val="Normal"/>
-    <w:next w:val="Normal"/>
+    <w:basedOn w:val="Standard"/>
+    <w:next w:val="Standard"/>
     <w:qFormat/>
     <w:rsid w:val="008E507E"/>
     <w:pPr>
@@ -6551,10 +6574,10 @@
       <w:b/>
     </w:rPr>
   </w:style>
-  <w:style w:type="paragraph" w:styleId="Heading2">
+  <w:style w:type="paragraph" w:styleId="berschrift2">
     <w:name w:val="heading 2"/>
-    <w:basedOn w:val="Normal"/>
-    <w:next w:val="Normal"/>
+    <w:basedOn w:val="Standard"/>
+    <w:next w:val="Standard"/>
     <w:qFormat/>
     <w:rsid w:val="008E507E"/>
     <w:pPr>
@@ -6566,10 +6589,10 @@
       <w:b/>
     </w:rPr>
   </w:style>
-  <w:style w:type="paragraph" w:styleId="Heading3">
+  <w:style w:type="paragraph" w:styleId="berschrift3">
     <w:name w:val="heading 3"/>
-    <w:basedOn w:val="Normal"/>
-    <w:next w:val="NormalIndent"/>
+    <w:basedOn w:val="Standard"/>
+    <w:next w:val="Standardeinzug"/>
     <w:qFormat/>
     <w:rsid w:val="008E507E"/>
     <w:pPr>
@@ -6582,10 +6605,10 @@
       <w:sz w:val="24"/>
     </w:rPr>
   </w:style>
-  <w:style w:type="paragraph" w:styleId="Heading4">
+  <w:style w:type="paragraph" w:styleId="berschrift4">
     <w:name w:val="heading 4"/>
-    <w:basedOn w:val="Normal"/>
-    <w:next w:val="NormalIndent"/>
+    <w:basedOn w:val="Standard"/>
+    <w:next w:val="Standardeinzug"/>
     <w:qFormat/>
     <w:rsid w:val="008E507E"/>
     <w:pPr>
@@ -6598,10 +6621,10 @@
       <w:u w:val="single"/>
     </w:rPr>
   </w:style>
-  <w:style w:type="paragraph" w:styleId="Heading5">
+  <w:style w:type="paragraph" w:styleId="berschrift5">
     <w:name w:val="heading 5"/>
-    <w:basedOn w:val="Normal"/>
-    <w:next w:val="NormalIndent"/>
+    <w:basedOn w:val="Standard"/>
+    <w:next w:val="Standardeinzug"/>
     <w:qFormat/>
     <w:rsid w:val="008E507E"/>
     <w:pPr>
@@ -6614,10 +6637,10 @@
       <w:sz w:val="20"/>
     </w:rPr>
   </w:style>
-  <w:style w:type="paragraph" w:styleId="Heading6">
+  <w:style w:type="paragraph" w:styleId="berschrift6">
     <w:name w:val="heading 6"/>
-    <w:basedOn w:val="Normal"/>
-    <w:next w:val="NormalIndent"/>
+    <w:basedOn w:val="Standard"/>
+    <w:next w:val="Standardeinzug"/>
     <w:qFormat/>
     <w:rsid w:val="008E507E"/>
     <w:pPr>
@@ -6630,10 +6653,10 @@
       <w:u w:val="single"/>
     </w:rPr>
   </w:style>
-  <w:style w:type="paragraph" w:styleId="Heading7">
+  <w:style w:type="paragraph" w:styleId="berschrift7">
     <w:name w:val="heading 7"/>
-    <w:basedOn w:val="Normal"/>
-    <w:next w:val="NormalIndent"/>
+    <w:basedOn w:val="Standard"/>
+    <w:next w:val="Standardeinzug"/>
     <w:qFormat/>
     <w:rsid w:val="008E507E"/>
     <w:pPr>
@@ -6646,10 +6669,10 @@
       <w:sz w:val="20"/>
     </w:rPr>
   </w:style>
-  <w:style w:type="paragraph" w:styleId="Heading8">
+  <w:style w:type="paragraph" w:styleId="berschrift8">
     <w:name w:val="heading 8"/>
-    <w:basedOn w:val="Heading1"/>
-    <w:next w:val="NormalIndent"/>
+    <w:basedOn w:val="berschrift1"/>
+    <w:next w:val="Standardeinzug"/>
     <w:qFormat/>
     <w:rsid w:val="008E507E"/>
     <w:pPr>
@@ -6663,10 +6686,10 @@
       <w:sz w:val="24"/>
     </w:rPr>
   </w:style>
-  <w:style w:type="paragraph" w:styleId="Heading9">
+  <w:style w:type="paragraph" w:styleId="berschrift9">
     <w:name w:val="heading 9"/>
-    <w:basedOn w:val="Heading1"/>
-    <w:next w:val="Normal"/>
+    <w:basedOn w:val="berschrift1"/>
+    <w:next w:val="Standard"/>
     <w:qFormat/>
     <w:rsid w:val="0084451D"/>
     <w:pPr>
@@ -6674,13 +6697,13 @@
       <w:outlineLvl w:val="8"/>
     </w:pPr>
   </w:style>
-  <w:style w:type="character" w:default="1" w:styleId="DefaultParagraphFont">
+  <w:style w:type="character" w:default="1" w:styleId="Absatzstandardschriftart">
     <w:name w:val="Default Paragraph Font"/>
     <w:uiPriority w:val="1"/>
     <w:semiHidden/>
     <w:unhideWhenUsed/>
   </w:style>
-  <w:style w:type="table" w:default="1" w:styleId="TableNormal">
+  <w:style w:type="table" w:default="1" w:styleId="NormaleTabelle">
     <w:name w:val="Normal Table"/>
     <w:uiPriority w:val="99"/>
     <w:semiHidden/>
@@ -6695,24 +6718,24 @@
       </w:tblCellMar>
     </w:tblPr>
   </w:style>
-  <w:style w:type="numbering" w:default="1" w:styleId="NoList">
+  <w:style w:type="numbering" w:default="1" w:styleId="KeineListe">
     <w:name w:val="No List"/>
     <w:uiPriority w:val="99"/>
     <w:semiHidden/>
     <w:unhideWhenUsed/>
   </w:style>
-  <w:style w:type="paragraph" w:styleId="NormalIndent">
+  <w:style w:type="paragraph" w:styleId="Standardeinzug">
     <w:name w:val="Normal Indent"/>
-    <w:basedOn w:val="Normal"/>
+    <w:basedOn w:val="Standard"/>
     <w:rsid w:val="008E507E"/>
     <w:pPr>
       <w:ind w:left="708"/>
     </w:pPr>
   </w:style>
-  <w:style w:type="paragraph" w:styleId="TOC8">
+  <w:style w:type="paragraph" w:styleId="Verzeichnis8">
     <w:name w:val="toc 8"/>
-    <w:basedOn w:val="TOC1"/>
-    <w:next w:val="Normal"/>
+    <w:basedOn w:val="Verzeichnis1"/>
+    <w:next w:val="Standard"/>
     <w:semiHidden/>
     <w:rsid w:val="008E507E"/>
     <w:pPr>
@@ -6722,10 +6745,10 @@
       </w:tabs>
     </w:pPr>
   </w:style>
-  <w:style w:type="paragraph" w:styleId="TOC1">
+  <w:style w:type="paragraph" w:styleId="Verzeichnis1">
     <w:name w:val="toc 1"/>
-    <w:basedOn w:val="Normal"/>
-    <w:next w:val="Normal"/>
+    <w:basedOn w:val="Standard"/>
+    <w:next w:val="Standard"/>
     <w:uiPriority w:val="39"/>
     <w:rsid w:val="008E507E"/>
     <w:pPr>
@@ -6737,10 +6760,10 @@
       <w:spacing w:after="40"/>
     </w:pPr>
   </w:style>
-  <w:style w:type="paragraph" w:styleId="TOC7">
+  <w:style w:type="paragraph" w:styleId="Verzeichnis7">
     <w:name w:val="toc 7"/>
-    <w:basedOn w:val="Normal"/>
-    <w:next w:val="Normal"/>
+    <w:basedOn w:val="Standard"/>
+    <w:next w:val="Standard"/>
     <w:semiHidden/>
     <w:rsid w:val="008E507E"/>
     <w:pPr>
@@ -6751,10 +6774,10 @@
       <w:ind w:left="4253" w:right="850"/>
     </w:pPr>
   </w:style>
-  <w:style w:type="paragraph" w:styleId="TOC6">
+  <w:style w:type="paragraph" w:styleId="Verzeichnis6">
     <w:name w:val="toc 6"/>
-    <w:basedOn w:val="Normal"/>
-    <w:next w:val="Normal"/>
+    <w:basedOn w:val="Standard"/>
+    <w:next w:val="Standard"/>
     <w:semiHidden/>
     <w:rsid w:val="008E507E"/>
     <w:pPr>
@@ -6765,10 +6788,10 @@
       <w:ind w:left="3544" w:right="850"/>
     </w:pPr>
   </w:style>
-  <w:style w:type="paragraph" w:styleId="TOC5">
+  <w:style w:type="paragraph" w:styleId="Verzeichnis5">
     <w:name w:val="toc 5"/>
-    <w:basedOn w:val="Normal"/>
-    <w:next w:val="Normal"/>
+    <w:basedOn w:val="Standard"/>
+    <w:next w:val="Standard"/>
     <w:semiHidden/>
     <w:rsid w:val="008E507E"/>
     <w:pPr>
@@ -6779,10 +6802,10 @@
       <w:ind w:left="2835" w:right="850"/>
     </w:pPr>
   </w:style>
-  <w:style w:type="paragraph" w:styleId="TOC4">
+  <w:style w:type="paragraph" w:styleId="Verzeichnis4">
     <w:name w:val="toc 4"/>
-    <w:basedOn w:val="Normal"/>
-    <w:next w:val="Normal"/>
+    <w:basedOn w:val="Standard"/>
+    <w:next w:val="Standard"/>
     <w:semiHidden/>
     <w:rsid w:val="008E507E"/>
     <w:pPr>
@@ -6793,10 +6816,10 @@
       <w:ind w:left="2126" w:right="850"/>
     </w:pPr>
   </w:style>
-  <w:style w:type="paragraph" w:styleId="TOC3">
+  <w:style w:type="paragraph" w:styleId="Verzeichnis3">
     <w:name w:val="toc 3"/>
-    <w:basedOn w:val="Normal"/>
-    <w:next w:val="Normal"/>
+    <w:basedOn w:val="Standard"/>
+    <w:next w:val="Standard"/>
     <w:semiHidden/>
     <w:rsid w:val="008E507E"/>
     <w:pPr>
@@ -6807,10 +6830,10 @@
       <w:ind w:left="1418" w:right="850"/>
     </w:pPr>
   </w:style>
-  <w:style w:type="paragraph" w:styleId="TOC2">
+  <w:style w:type="paragraph" w:styleId="Verzeichnis2">
     <w:name w:val="toc 2"/>
-    <w:basedOn w:val="Normal"/>
-    <w:next w:val="Normal"/>
+    <w:basedOn w:val="Standard"/>
+    <w:next w:val="Standard"/>
     <w:uiPriority w:val="39"/>
     <w:rsid w:val="008E507E"/>
     <w:pPr>
@@ -6822,8 +6845,8 @@
   </w:style>
   <w:style w:type="paragraph" w:styleId="Index7">
     <w:name w:val="index 7"/>
-    <w:basedOn w:val="Normal"/>
-    <w:next w:val="Normal"/>
+    <w:basedOn w:val="Standard"/>
+    <w:next w:val="Standard"/>
     <w:semiHidden/>
     <w:rsid w:val="008E507E"/>
     <w:pPr>
@@ -6832,8 +6855,8 @@
   </w:style>
   <w:style w:type="paragraph" w:styleId="Index6">
     <w:name w:val="index 6"/>
-    <w:basedOn w:val="Normal"/>
-    <w:next w:val="Normal"/>
+    <w:basedOn w:val="Standard"/>
+    <w:next w:val="Standard"/>
     <w:semiHidden/>
     <w:rsid w:val="008E507E"/>
     <w:pPr>
@@ -6842,8 +6865,8 @@
   </w:style>
   <w:style w:type="paragraph" w:styleId="Index5">
     <w:name w:val="index 5"/>
-    <w:basedOn w:val="Normal"/>
-    <w:next w:val="Normal"/>
+    <w:basedOn w:val="Standard"/>
+    <w:next w:val="Standard"/>
     <w:semiHidden/>
     <w:rsid w:val="008E507E"/>
     <w:pPr>
@@ -6852,8 +6875,8 @@
   </w:style>
   <w:style w:type="paragraph" w:styleId="Index4">
     <w:name w:val="index 4"/>
-    <w:basedOn w:val="Normal"/>
-    <w:next w:val="Normal"/>
+    <w:basedOn w:val="Standard"/>
+    <w:next w:val="Standard"/>
     <w:semiHidden/>
     <w:rsid w:val="008E507E"/>
     <w:pPr>
@@ -6862,8 +6885,8 @@
   </w:style>
   <w:style w:type="paragraph" w:styleId="Index3">
     <w:name w:val="index 3"/>
-    <w:basedOn w:val="Normal"/>
-    <w:next w:val="Normal"/>
+    <w:basedOn w:val="Standard"/>
+    <w:next w:val="Standard"/>
     <w:semiHidden/>
     <w:rsid w:val="008E507E"/>
     <w:pPr>
@@ -6872,8 +6895,8 @@
   </w:style>
   <w:style w:type="paragraph" w:styleId="Index2">
     <w:name w:val="index 2"/>
-    <w:basedOn w:val="Normal"/>
-    <w:next w:val="Normal"/>
+    <w:basedOn w:val="Standard"/>
+    <w:next w:val="Standard"/>
     <w:semiHidden/>
     <w:rsid w:val="008E507E"/>
     <w:pPr>
@@ -6882,56 +6905,56 @@
   </w:style>
   <w:style w:type="paragraph" w:styleId="Index1">
     <w:name w:val="index 1"/>
-    <w:basedOn w:val="Normal"/>
-    <w:next w:val="Normal"/>
+    <w:basedOn w:val="Standard"/>
+    <w:next w:val="Standard"/>
     <w:semiHidden/>
     <w:rsid w:val="008E507E"/>
   </w:style>
-  <w:style w:type="character" w:styleId="LineNumber">
+  <w:style w:type="character" w:styleId="Zeilennummer">
     <w:name w:val="line number"/>
     <w:rsid w:val="008E507E"/>
   </w:style>
-  <w:style w:type="paragraph" w:styleId="IndexHeading">
+  <w:style w:type="paragraph" w:styleId="Indexberschrift">
     <w:name w:val="index heading"/>
-    <w:basedOn w:val="Normal"/>
+    <w:basedOn w:val="Standard"/>
     <w:next w:val="Index1"/>
     <w:semiHidden/>
     <w:rsid w:val="008E507E"/>
   </w:style>
-  <w:style w:type="paragraph" w:styleId="Footer">
+  <w:style w:type="paragraph" w:styleId="Fuzeile">
     <w:name w:val="footer"/>
-    <w:basedOn w:val="Normal"/>
+    <w:basedOn w:val="Standard"/>
     <w:rsid w:val="008E507E"/>
     <w:pPr>
       <w:ind w:right="964"/>
       <w:jc w:val="center"/>
     </w:pPr>
   </w:style>
-  <w:style w:type="paragraph" w:styleId="Header">
+  <w:style w:type="paragraph" w:styleId="Kopfzeile">
     <w:name w:val="header"/>
-    <w:basedOn w:val="Normal"/>
+    <w:basedOn w:val="Standard"/>
     <w:rsid w:val="008E507E"/>
     <w:pPr>
       <w:ind w:right="964"/>
       <w:jc w:val="center"/>
     </w:pPr>
   </w:style>
-  <w:style w:type="paragraph" w:styleId="FootnoteText">
+  <w:style w:type="paragraph" w:styleId="Funotentext">
     <w:name w:val="footnote text"/>
-    <w:basedOn w:val="Normal"/>
+    <w:basedOn w:val="Standard"/>
     <w:semiHidden/>
     <w:rsid w:val="008E507E"/>
     <w:rPr>
       <w:sz w:val="20"/>
     </w:rPr>
   </w:style>
-  <w:style w:type="character" w:styleId="PageNumber">
+  <w:style w:type="character" w:styleId="Seitenzahl">
     <w:name w:val="page number"/>
     <w:rsid w:val="008E507E"/>
   </w:style>
-  <w:style w:type="paragraph" w:styleId="Signature">
+  <w:style w:type="paragraph" w:styleId="Unterschrift">
     <w:name w:val="Signature"/>
-    <w:basedOn w:val="Normal"/>
+    <w:basedOn w:val="Standard"/>
     <w:rsid w:val="008E507E"/>
     <w:pPr>
       <w:ind w:left="4252"/>
@@ -6939,8 +6962,8 @@
   </w:style>
   <w:style w:type="paragraph" w:customStyle="1" w:styleId="PV-Titel1">
     <w:name w:val="PV-Titel1"/>
-    <w:basedOn w:val="Normal"/>
-    <w:next w:val="Normal"/>
+    <w:basedOn w:val="Standard"/>
+    <w:next w:val="Standard"/>
     <w:rsid w:val="008E507E"/>
     <w:pPr>
       <w:tabs>
@@ -6950,12 +6973,12 @@
   </w:style>
   <w:style w:type="paragraph" w:customStyle="1" w:styleId="KopfBereich">
     <w:name w:val="KopfBereich"/>
-    <w:basedOn w:val="Normal"/>
+    <w:basedOn w:val="Standard"/>
     <w:rsid w:val="008E507E"/>
   </w:style>
   <w:style w:type="paragraph" w:customStyle="1" w:styleId="Verteiler">
     <w:name w:val="Verteiler"/>
-    <w:basedOn w:val="Normal"/>
+    <w:basedOn w:val="Standard"/>
     <w:rsid w:val="008E507E"/>
     <w:pPr>
       <w:tabs>
@@ -6965,8 +6988,8 @@
   </w:style>
   <w:style w:type="paragraph" w:customStyle="1" w:styleId="PV-Titel2">
     <w:name w:val="PV-Titel2"/>
-    <w:basedOn w:val="Normal"/>
-    <w:next w:val="Normal"/>
+    <w:basedOn w:val="Standard"/>
+    <w:next w:val="Standard"/>
     <w:rsid w:val="008E507E"/>
     <w:pPr>
       <w:spacing w:before="120" w:after="60"/>
@@ -6978,7 +7001,7 @@
   </w:style>
   <w:style w:type="paragraph" w:customStyle="1" w:styleId="PV-Titel10">
     <w:name w:val="PV-Titel 1"/>
-    <w:basedOn w:val="Normal"/>
+    <w:basedOn w:val="Standard"/>
     <w:next w:val="PV-Titel20"/>
     <w:link w:val="PV-Titel1Zchn"/>
     <w:rsid w:val="008E507E"/>
@@ -6992,7 +7015,7 @@
   </w:style>
   <w:style w:type="paragraph" w:customStyle="1" w:styleId="traktanden">
     <w:name w:val="traktanden"/>
-    <w:basedOn w:val="Normal"/>
+    <w:basedOn w:val="Standard"/>
     <w:rsid w:val="008E507E"/>
     <w:pPr>
       <w:spacing w:after="120"/>
@@ -7000,7 +7023,7 @@
   </w:style>
   <w:style w:type="paragraph" w:customStyle="1" w:styleId="PV-Titel20">
     <w:name w:val="PV-Titel 2"/>
-    <w:basedOn w:val="Normal"/>
+    <w:basedOn w:val="Standard"/>
     <w:next w:val="PV-Linie"/>
     <w:link w:val="PV-Titel2Char"/>
     <w:rsid w:val="008E507E"/>
@@ -7033,26 +7056,26 @@
   </w:style>
   <w:style w:type="paragraph" w:customStyle="1" w:styleId="PV-Mitteilung">
     <w:name w:val="PV-Mitteilung"/>
-    <w:basedOn w:val="Normal"/>
-    <w:next w:val="Normal"/>
+    <w:basedOn w:val="Standard"/>
+    <w:next w:val="Standard"/>
     <w:rsid w:val="008E507E"/>
   </w:style>
   <w:style w:type="paragraph" w:customStyle="1" w:styleId="PV-VersteckterText">
     <w:name w:val="PV-Versteckter Text"/>
-    <w:basedOn w:val="Normal"/>
-    <w:next w:val="Normal"/>
+    <w:basedOn w:val="Standard"/>
+    <w:next w:val="Standard"/>
     <w:rsid w:val="008E507E"/>
   </w:style>
   <w:style w:type="paragraph" w:customStyle="1" w:styleId="PV-Beschluss">
     <w:name w:val="PV-Beschluss"/>
-    <w:basedOn w:val="Normal"/>
-    <w:next w:val="Normal"/>
+    <w:basedOn w:val="Standard"/>
+    <w:next w:val="Standard"/>
     <w:rsid w:val="008E507E"/>
   </w:style>
   <w:style w:type="paragraph" w:customStyle="1" w:styleId="PV-Linie">
     <w:name w:val="PV-Linie"/>
-    <w:basedOn w:val="Normal"/>
-    <w:next w:val="Normal"/>
+    <w:basedOn w:val="Standard"/>
+    <w:next w:val="Standard"/>
     <w:rsid w:val="008E507E"/>
     <w:pPr>
       <w:pBdr>
@@ -7064,10 +7087,10 @@
       <w:sz w:val="6"/>
     </w:rPr>
   </w:style>
-  <w:style w:type="paragraph" w:styleId="BodyText">
+  <w:style w:type="paragraph" w:styleId="Textkrper">
     <w:name w:val="Body Text"/>
-    <w:basedOn w:val="Normal"/>
-    <w:link w:val="BodyTextChar"/>
+    <w:basedOn w:val="Standard"/>
+    <w:link w:val="TextkrperZeichen"/>
     <w:rsid w:val="008E507E"/>
     <w:rPr>
       <w:rFonts w:cs="Arial"/>
@@ -7075,10 +7098,10 @@
       <w:lang w:val="de-DE"/>
     </w:rPr>
   </w:style>
-  <w:style w:type="paragraph" w:styleId="Caption">
+  <w:style w:type="paragraph" w:styleId="Beschriftung">
     <w:name w:val="caption"/>
-    <w:basedOn w:val="Normal"/>
-    <w:next w:val="Normal"/>
+    <w:basedOn w:val="Standard"/>
+    <w:next w:val="Standard"/>
     <w:semiHidden/>
     <w:unhideWhenUsed/>
     <w:qFormat/>
@@ -7090,9 +7113,9 @@
       <w:lang w:eastAsia="de-DE"/>
     </w:rPr>
   </w:style>
-  <w:style w:type="table" w:styleId="TableGrid">
+  <w:style w:type="table" w:styleId="Tabellenraster">
     <w:name w:val="Table Grid"/>
-    <w:basedOn w:val="TableNormal"/>
+    <w:basedOn w:val="NormaleTabelle"/>
     <w:uiPriority w:val="59"/>
     <w:rsid w:val="008E507E"/>
     <w:tblPr>
@@ -7117,7 +7140,7 @@
     <w:uiPriority w:val="59"/>
     <w:rsid w:val="001405D6"/>
   </w:style>
-  <w:style w:type="character" w:styleId="Hyperlink">
+  <w:style w:type="character" w:styleId="Link">
     <w:name w:val="Hyperlink"/>
     <w:uiPriority w:val="99"/>
     <w:unhideWhenUsed/>
@@ -7127,10 +7150,10 @@
       <w:u w:val="single"/>
     </w:rPr>
   </w:style>
-  <w:style w:type="paragraph" w:styleId="TOCHeading">
+  <w:style w:type="paragraph" w:styleId="Inhaltsverzeichnisberschrift">
     <w:name w:val="TOC Heading"/>
-    <w:basedOn w:val="Heading1"/>
-    <w:next w:val="Normal"/>
+    <w:basedOn w:val="berschrift1"/>
+    <w:next w:val="Standard"/>
     <w:uiPriority w:val="39"/>
     <w:semiHidden/>
     <w:unhideWhenUsed/>
@@ -7155,9 +7178,9 @@
       <w:szCs w:val="28"/>
     </w:rPr>
   </w:style>
-  <w:style w:type="character" w:styleId="IntenseReference">
+  <w:style w:type="character" w:styleId="IntensiverVerweis">
     <w:name w:val="Intense Reference"/>
-    <w:basedOn w:val="DefaultParagraphFont"/>
+    <w:basedOn w:val="Absatzstandardschriftart"/>
     <w:uiPriority w:val="32"/>
     <w:qFormat/>
     <w:rsid w:val="0084451D"/>
@@ -7170,9 +7193,9 @@
       <w:u w:val="single"/>
     </w:rPr>
   </w:style>
-  <w:style w:type="character" w:styleId="Strong">
+  <w:style w:type="character" w:styleId="Betont">
     <w:name w:val="Strong"/>
-    <w:basedOn w:val="DefaultParagraphFont"/>
+    <w:basedOn w:val="Absatzstandardschriftart"/>
     <w:qFormat/>
     <w:rsid w:val="0084451D"/>
     <w:rPr>
@@ -7180,10 +7203,10 @@
       <w:bCs/>
     </w:rPr>
   </w:style>
-  <w:style w:type="paragraph" w:styleId="BalloonText">
+  <w:style w:type="paragraph" w:styleId="Sprechblasentext">
     <w:name w:val="Balloon Text"/>
-    <w:basedOn w:val="Normal"/>
-    <w:link w:val="BalloonTextChar"/>
+    <w:basedOn w:val="Standard"/>
+    <w:link w:val="SprechblasentextZeichen"/>
     <w:semiHidden/>
     <w:unhideWhenUsed/>
     <w:rsid w:val="00C9310B"/>
@@ -7193,10 +7216,10 @@
       <w:szCs w:val="18"/>
     </w:rPr>
   </w:style>
-  <w:style w:type="character" w:customStyle="1" w:styleId="BalloonTextChar">
-    <w:name w:val="Balloon Text Char"/>
-    <w:basedOn w:val="DefaultParagraphFont"/>
-    <w:link w:val="BalloonText"/>
+  <w:style w:type="character" w:customStyle="1" w:styleId="SprechblasentextZeichen">
+    <w:name w:val="Sprechblasentext Zeichen"/>
+    <w:basedOn w:val="Absatzstandardschriftart"/>
+    <w:link w:val="Sprechblasentext"/>
     <w:semiHidden/>
     <w:rsid w:val="00C9310B"/>
     <w:rPr>
@@ -7205,9 +7228,9 @@
       <w:szCs w:val="18"/>
     </w:rPr>
   </w:style>
-  <w:style w:type="paragraph" w:styleId="ListNumber">
+  <w:style w:type="paragraph" w:styleId="Listennummer">
     <w:name w:val="List Number"/>
-    <w:basedOn w:val="Normal"/>
+    <w:basedOn w:val="Standard"/>
     <w:rsid w:val="007F1DFC"/>
     <w:pPr>
       <w:numPr>
@@ -7218,10 +7241,10 @@
       <w:contextualSpacing/>
     </w:pPr>
   </w:style>
-  <w:style w:type="character" w:customStyle="1" w:styleId="BodyTextChar">
-    <w:name w:val="Body Text Char"/>
-    <w:basedOn w:val="DefaultParagraphFont"/>
-    <w:link w:val="BodyText"/>
+  <w:style w:type="character" w:customStyle="1" w:styleId="TextkrperZeichen">
+    <w:name w:val="Textkörper Zeichen"/>
+    <w:basedOn w:val="Absatzstandardschriftart"/>
+    <w:link w:val="Textkrper"/>
     <w:rsid w:val="007F1DFC"/>
     <w:rPr>
       <w:rFonts w:ascii="Arial" w:hAnsi="Arial" w:cs="Arial"/>
@@ -7230,9 +7253,9 @@
       <w:lang w:val="de-DE"/>
     </w:rPr>
   </w:style>
-  <w:style w:type="paragraph" w:styleId="ListParagraph">
+  <w:style w:type="paragraph" w:styleId="Listenabsatz">
     <w:name w:val="List Paragraph"/>
-    <w:basedOn w:val="Normal"/>
+    <w:basedOn w:val="Standard"/>
     <w:uiPriority w:val="34"/>
     <w:qFormat/>
     <w:rsid w:val="00D2213F"/>
@@ -7241,9 +7264,9 @@
       <w:contextualSpacing/>
     </w:pPr>
   </w:style>
-  <w:style w:type="paragraph" w:styleId="ListBullet">
+  <w:style w:type="paragraph" w:styleId="Aufzhlungszeichen">
     <w:name w:val="List Bullet"/>
-    <w:basedOn w:val="Normal"/>
+    <w:basedOn w:val="Standard"/>
     <w:unhideWhenUsed/>
     <w:qFormat/>
     <w:rsid w:val="00145FE6"/>
@@ -7258,7 +7281,7 @@
   </w:style>
   <w:style w:type="paragraph" w:customStyle="1" w:styleId="Paragraph">
     <w:name w:val="Paragraph"/>
-    <w:basedOn w:val="Normal"/>
+    <w:basedOn w:val="Standard"/>
     <w:qFormat/>
     <w:rsid w:val="00921810"/>
     <w:pPr>
@@ -7559,7 +7582,7 @@
 </file>
 
 <file path=customXml/itemProps1.xml><?xml version="1.0" encoding="utf-8"?>
-<ds:datastoreItem xmlns:ds="http://schemas.openxmlformats.org/officeDocument/2006/customXml" ds:itemID="{7A9337C5-93D7-624C-B090-E44BF01FA054}">
+<ds:datastoreItem xmlns:ds="http://schemas.openxmlformats.org/officeDocument/2006/customXml" ds:itemID="{7306BA8D-14BB-1941-8556-579882E57C52}">
   <ds:schemaRefs>
     <ds:schemaRef ds:uri="http://schemas.openxmlformats.org/officeDocument/2006/bibliography"/>
   </ds:schemaRefs>

</xml_diff>

<commit_message>
Update sablon templates with decision number.
</commit_message>
<xml_diff>
--- a/opengever/examplecontent/profiles/municipality_content/opengever_content/templates/protokoll.docx
+++ b/opengever/examplecontent/profiles/municipality_content/opengever_content/templates/protokoll.docx
@@ -352,7 +352,7 @@
     </w:p>
     <w:tbl>
       <w:tblPr>
-        <w:tblStyle w:val="Tabellenraster"/>
+        <w:tblStyle w:val="TableGrid"/>
         <w:tblW w:w="0" w:type="auto"/>
         <w:tblBorders>
           <w:top w:val="none" w:sz="0" w:space="0" w:color="auto"/>
@@ -1244,7 +1244,7 @@
     </w:p>
     <w:tbl>
       <w:tblPr>
-        <w:tblStyle w:val="Tabellenraster"/>
+        <w:tblStyle w:val="TableGrid"/>
         <w:tblW w:w="0" w:type="auto"/>
         <w:tblBorders>
           <w:top w:val="none" w:sz="0" w:space="0" w:color="auto"/>
@@ -2279,7 +2279,7 @@
     </w:p>
     <w:p>
       <w:pPr>
-        <w:pStyle w:val="berschrift3"/>
+        <w:pStyle w:val="Heading3"/>
         <w:pBdr>
           <w:bottom w:val="single" w:sz="4" w:space="1" w:color="auto"/>
         </w:pBdr>
@@ -2294,93 +2294,174 @@
       </w:pPr>
       <w:r>
         <w:rPr>
-          <w:rStyle w:val="Betont"/>
+          <w:rStyle w:val="Strong"/>
           <w:rFonts w:ascii="Arial" w:hAnsi="Arial"/>
           <w:b/>
         </w:rPr>
-        <w:tab/>
-      </w:r>
-      <w:r>
-        <w:rPr>
-          <w:rStyle w:val="Betont"/>
+        <w:fldChar w:fldCharType="begin"/>
+      </w:r>
+      <w:r>
+        <w:rPr>
+          <w:rStyle w:val="Strong"/>
           <w:rFonts w:ascii="Arial" w:hAnsi="Arial"/>
           <w:b/>
         </w:rPr>
-        <w:fldChar w:fldCharType="begin"/>
-      </w:r>
-      <w:r>
-        <w:rPr>
-          <w:rStyle w:val="Betont"/>
+        <w:instrText xml:space="preserve"> MERGEFIELD =</w:instrText>
+      </w:r>
+      <w:r>
+        <w:rPr>
+          <w:rStyle w:val="Strong"/>
           <w:rFonts w:ascii="Arial" w:hAnsi="Arial"/>
           <w:b/>
         </w:rPr>
-        <w:instrText xml:space="preserve"> MERGEFIELD </w:instrText>
-      </w:r>
-      <w:r>
-        <w:rPr>
-          <w:rStyle w:val="Betont"/>
+        <w:instrText>agenda_item</w:instrText>
+      </w:r>
+      <w:r>
+        <w:rPr>
+          <w:rStyle w:val="Strong"/>
           <w:rFonts w:ascii="Arial" w:hAnsi="Arial"/>
           <w:b/>
         </w:rPr>
-        <w:instrText>=</w:instrText>
-      </w:r>
-      <w:r>
-        <w:rPr>
-          <w:rStyle w:val="Betont"/>
+        <w:instrText>.</w:instrText>
+      </w:r>
+      <w:r>
+        <w:rPr>
+          <w:rStyle w:val="Strong"/>
           <w:rFonts w:ascii="Arial" w:hAnsi="Arial"/>
           <w:b/>
         </w:rPr>
-        <w:instrText>agenda_item</w:instrText>
-      </w:r>
-      <w:r>
-        <w:rPr>
-          <w:rStyle w:val="Betont"/>
+        <w:instrText>decision_number</w:instrText>
+      </w:r>
+      <w:r>
+        <w:rPr>
+          <w:rStyle w:val="Strong"/>
           <w:rFonts w:ascii="Arial" w:hAnsi="Arial"/>
           <w:b/>
         </w:rPr>
-        <w:instrText>.titl</w:instrText>
-      </w:r>
-      <w:r>
-        <w:rPr>
-          <w:rStyle w:val="Betont"/>
+        <w:instrText xml:space="preserve"> </w:instrText>
+      </w:r>
+      <w:r>
+        <w:rPr>
+          <w:rStyle w:val="Strong"/>
           <w:rFonts w:ascii="Arial" w:hAnsi="Arial"/>
           <w:b/>
         </w:rPr>
-        <w:instrText>e</w:instrText>
-      </w:r>
-      <w:r>
-        <w:rPr>
-          <w:rStyle w:val="Betont"/>
+        <w:instrText xml:space="preserve">\* MERGEFORMAT </w:instrText>
+      </w:r>
+      <w:r>
+        <w:rPr>
+          <w:rStyle w:val="Strong"/>
           <w:rFonts w:ascii="Arial" w:hAnsi="Arial"/>
           <w:b/>
         </w:rPr>
-        <w:instrText xml:space="preserve"> \* MERGEFORMAT </w:instrText>
-      </w:r>
-      <w:r>
-        <w:rPr>
-          <w:rStyle w:val="Betont"/>
-          <w:rFonts w:ascii="Arial" w:hAnsi="Arial"/>
-          <w:b/>
-        </w:rPr>
         <w:fldChar w:fldCharType="separate"/>
       </w:r>
       <w:r>
         <w:rPr>
-          <w:rStyle w:val="Betont"/>
+          <w:rStyle w:val="Strong"/>
           <w:rFonts w:ascii="Arial" w:hAnsi="Arial"/>
           <w:b/>
           <w:noProof/>
         </w:rPr>
-        <w:t>«=agenda_item.title»</w:t>
-      </w:r>
-      <w:r>
-        <w:rPr>
-          <w:rStyle w:val="Betont"/>
+        <w:t>«=agenda_item.decision_number»</w:t>
+      </w:r>
+      <w:r>
+        <w:rPr>
+          <w:rStyle w:val="Strong"/>
           <w:rFonts w:ascii="Arial" w:hAnsi="Arial"/>
           <w:b/>
         </w:rPr>
         <w:fldChar w:fldCharType="end"/>
       </w:r>
+      <w:r>
+        <w:rPr>
+          <w:rFonts w:cs="Arial"/>
+          <w:color w:val="E36C0A" w:themeColor="accent6" w:themeShade="BF"/>
+          <w:szCs w:val="22"/>
+        </w:rPr>
+        <w:tab/>
+      </w:r>
+      <w:r>
+        <w:rPr>
+          <w:rStyle w:val="Strong"/>
+          <w:rFonts w:ascii="Arial" w:hAnsi="Arial"/>
+          <w:b/>
+        </w:rPr>
+        <w:fldChar w:fldCharType="begin"/>
+      </w:r>
+      <w:r>
+        <w:rPr>
+          <w:rStyle w:val="Strong"/>
+          <w:rFonts w:ascii="Arial" w:hAnsi="Arial"/>
+          <w:b/>
+        </w:rPr>
+        <w:instrText xml:space="preserve"> MERGEFIELD </w:instrText>
+      </w:r>
+      <w:r>
+        <w:rPr>
+          <w:rStyle w:val="Strong"/>
+          <w:rFonts w:ascii="Arial" w:hAnsi="Arial"/>
+          <w:b/>
+        </w:rPr>
+        <w:instrText>=</w:instrText>
+      </w:r>
+      <w:r>
+        <w:rPr>
+          <w:rStyle w:val="Strong"/>
+          <w:rFonts w:ascii="Arial" w:hAnsi="Arial"/>
+          <w:b/>
+        </w:rPr>
+        <w:instrText>agenda_item</w:instrText>
+      </w:r>
+      <w:r>
+        <w:rPr>
+          <w:rStyle w:val="Strong"/>
+          <w:rFonts w:ascii="Arial" w:hAnsi="Arial"/>
+          <w:b/>
+        </w:rPr>
+        <w:instrText>.titl</w:instrText>
+      </w:r>
+      <w:r>
+        <w:rPr>
+          <w:rStyle w:val="Strong"/>
+          <w:rFonts w:ascii="Arial" w:hAnsi="Arial"/>
+          <w:b/>
+        </w:rPr>
+        <w:instrText>e</w:instrText>
+      </w:r>
+      <w:r>
+        <w:rPr>
+          <w:rStyle w:val="Strong"/>
+          <w:rFonts w:ascii="Arial" w:hAnsi="Arial"/>
+          <w:b/>
+        </w:rPr>
+        <w:instrText xml:space="preserve"> \* MERGEFORMAT </w:instrText>
+      </w:r>
+      <w:r>
+        <w:rPr>
+          <w:rStyle w:val="Strong"/>
+          <w:rFonts w:ascii="Arial" w:hAnsi="Arial"/>
+          <w:b/>
+        </w:rPr>
+        <w:fldChar w:fldCharType="separate"/>
+      </w:r>
+      <w:r>
+        <w:rPr>
+          <w:rStyle w:val="Strong"/>
+          <w:rFonts w:ascii="Arial" w:hAnsi="Arial"/>
+          <w:b/>
+          <w:noProof/>
+        </w:rPr>
+        <w:t>«=agenda_item.title»</w:t>
+      </w:r>
+      <w:r>
+        <w:rPr>
+          <w:rStyle w:val="Strong"/>
+          <w:rFonts w:ascii="Arial" w:hAnsi="Arial"/>
+          <w:b/>
+        </w:rPr>
+        <w:fldChar w:fldCharType="end"/>
+      </w:r>
     </w:p>
     <w:p>
       <w:pPr>
@@ -2550,6 +2631,8 @@
         </w:rPr>
         <w:fldChar w:fldCharType="end"/>
       </w:r>
+      <w:bookmarkStart w:id="0" w:name="_GoBack"/>
+      <w:bookmarkEnd w:id="0"/>
     </w:p>
     <w:p>
       <w:pPr>
@@ -2650,7 +2733,7 @@
     </w:p>
     <w:p>
       <w:pPr>
-        <w:pStyle w:val="Standardeinzug"/>
+        <w:pStyle w:val="NormalIndent"/>
         <w:ind w:left="0"/>
       </w:pPr>
     </w:p>
@@ -2920,8 +3003,6 @@
           <w:szCs w:val="22"/>
         </w:rPr>
       </w:pPr>
-      <w:bookmarkStart w:id="0" w:name="_GoBack"/>
-      <w:bookmarkEnd w:id="0"/>
     </w:p>
     <w:p>
       <w:pPr>
@@ -3977,7 +4058,7 @@
 <w:ftr xmlns:wpc="http://schemas.microsoft.com/office/word/2010/wordprocessingCanvas" xmlns:mo="http://schemas.microsoft.com/office/mac/office/2008/main" xmlns:mc="http://schemas.openxmlformats.org/markup-compatibility/2006" xmlns:mv="urn:schemas-microsoft-com:mac:vml" xmlns:o="urn:schemas-microsoft-com:office:office" xmlns:r="http://schemas.openxmlformats.org/officeDocument/2006/relationships" xmlns:m="http://schemas.openxmlformats.org/officeDocument/2006/math" xmlns:v="urn:schemas-microsoft-com:vml" xmlns:wp14="http://schemas.microsoft.com/office/word/2010/wordprocessingDrawing" xmlns:wp="http://schemas.openxmlformats.org/drawingml/2006/wordprocessingDrawing" xmlns:w10="urn:schemas-microsoft-com:office:word" xmlns:w="http://schemas.openxmlformats.org/wordprocessingml/2006/main" xmlns:w14="http://schemas.microsoft.com/office/word/2010/wordml" xmlns:wpg="http://schemas.microsoft.com/office/word/2010/wordprocessingGroup" xmlns:wpi="http://schemas.microsoft.com/office/word/2010/wordprocessingInk" xmlns:wne="http://schemas.microsoft.com/office/word/2006/wordml" xmlns:wps="http://schemas.microsoft.com/office/word/2010/wordprocessingShape" mc:Ignorable="w14 wp14">
   <w:p>
     <w:pPr>
-      <w:pStyle w:val="Fuzeile"/>
+      <w:pStyle w:val="Footer"/>
       <w:ind w:right="-1"/>
       <w:rPr>
         <w:sz w:val="20"/>
@@ -3985,35 +4066,35 @@
     </w:pPr>
     <w:r>
       <w:rPr>
-        <w:rStyle w:val="Seitenzahl"/>
+        <w:rStyle w:val="PageNumber"/>
         <w:sz w:val="20"/>
       </w:rPr>
       <w:t xml:space="preserve"> Seite </w:t>
     </w:r>
     <w:r>
       <w:rPr>
-        <w:rStyle w:val="Seitenzahl"/>
+        <w:rStyle w:val="PageNumber"/>
         <w:sz w:val="20"/>
       </w:rPr>
       <w:fldChar w:fldCharType="begin"/>
     </w:r>
     <w:r>
       <w:rPr>
-        <w:rStyle w:val="Seitenzahl"/>
+        <w:rStyle w:val="PageNumber"/>
         <w:sz w:val="20"/>
       </w:rPr>
       <w:instrText xml:space="preserve"> PAGE </w:instrText>
     </w:r>
     <w:r>
       <w:rPr>
-        <w:rStyle w:val="Seitenzahl"/>
+        <w:rStyle w:val="PageNumber"/>
         <w:sz w:val="20"/>
       </w:rPr>
       <w:fldChar w:fldCharType="separate"/>
     </w:r>
     <w:r>
       <w:rPr>
-        <w:rStyle w:val="Seitenzahl"/>
+        <w:rStyle w:val="PageNumber"/>
         <w:noProof/>
         <w:sz w:val="20"/>
       </w:rPr>
@@ -4021,7 +4102,7 @@
     </w:r>
     <w:r>
       <w:rPr>
-        <w:rStyle w:val="Seitenzahl"/>
+        <w:rStyle w:val="PageNumber"/>
         <w:sz w:val="20"/>
       </w:rPr>
       <w:fldChar w:fldCharType="end"/>
@@ -4103,7 +4184,7 @@
 <w:hdr xmlns:wpc="http://schemas.microsoft.com/office/word/2010/wordprocessingCanvas" xmlns:mo="http://schemas.microsoft.com/office/mac/office/2008/main" xmlns:mc="http://schemas.openxmlformats.org/markup-compatibility/2006" xmlns:mv="urn:schemas-microsoft-com:mac:vml" xmlns:o="urn:schemas-microsoft-com:office:office" xmlns:r="http://schemas.openxmlformats.org/officeDocument/2006/relationships" xmlns:m="http://schemas.openxmlformats.org/officeDocument/2006/math" xmlns:v="urn:schemas-microsoft-com:vml" xmlns:wp14="http://schemas.microsoft.com/office/word/2010/wordprocessingDrawing" xmlns:wp="http://schemas.openxmlformats.org/drawingml/2006/wordprocessingDrawing" xmlns:w10="urn:schemas-microsoft-com:office:word" xmlns:w="http://schemas.openxmlformats.org/wordprocessingml/2006/main" xmlns:w14="http://schemas.microsoft.com/office/word/2010/wordml" xmlns:wpg="http://schemas.microsoft.com/office/word/2010/wordprocessingGroup" xmlns:wpi="http://schemas.microsoft.com/office/word/2010/wordprocessingInk" xmlns:wne="http://schemas.microsoft.com/office/word/2006/wordml" xmlns:wps="http://schemas.microsoft.com/office/word/2010/wordprocessingShape" mc:Ignorable="w14 wp14">
   <w:p>
     <w:pPr>
-      <w:pStyle w:val="Kopfzeile"/>
+      <w:pStyle w:val="Header"/>
       <w:ind w:right="-1"/>
       <w:jc w:val="left"/>
     </w:pPr>
@@ -4134,21 +4215,21 @@
   </w:p>
   <w:p>
     <w:pPr>
-      <w:pStyle w:val="Kopfzeile"/>
+      <w:pStyle w:val="Header"/>
       <w:ind w:right="0"/>
       <w:jc w:val="left"/>
     </w:pPr>
   </w:p>
   <w:p>
     <w:pPr>
-      <w:pStyle w:val="Kopfzeile"/>
+      <w:pStyle w:val="Header"/>
       <w:ind w:right="0"/>
       <w:jc w:val="left"/>
     </w:pPr>
   </w:p>
   <w:p>
     <w:pPr>
-      <w:pStyle w:val="Kopfzeile"/>
+      <w:pStyle w:val="Header"/>
       <w:tabs>
         <w:tab w:val="right" w:pos="9072"/>
       </w:tabs>
@@ -4177,14 +4258,14 @@
   </w:p>
   <w:p>
     <w:pPr>
-      <w:pStyle w:val="Kopfzeile"/>
+      <w:pStyle w:val="Header"/>
       <w:ind w:right="-1"/>
       <w:jc w:val="left"/>
     </w:pPr>
   </w:p>
   <w:p>
     <w:pPr>
-      <w:pStyle w:val="Kopfzeile"/>
+      <w:pStyle w:val="Header"/>
       <w:ind w:right="-1"/>
       <w:jc w:val="left"/>
     </w:pPr>
@@ -4227,7 +4308,7 @@
               <w:rFonts w:ascii="Times New Roman" w:hAnsi="Times New Roman"/>
               <w:noProof/>
               <w:sz w:val="20"/>
-              <w:lang w:val="de-DE" w:eastAsia="de-DE"/>
+              <w:lang w:val="en-US" w:eastAsia="en-US"/>
             </w:rPr>
             <w:drawing>
               <wp:inline distT="0" distB="0" distL="0" distR="0" wp14:anchorId="63D86CD2" wp14:editId="427E0C2D">
@@ -4356,7 +4437,7 @@
   </w:tbl>
   <w:p>
     <w:pPr>
-      <w:pStyle w:val="Kopfzeile"/>
+      <w:pStyle w:val="Header"/>
       <w:jc w:val="left"/>
       <w:rPr>
         <w:sz w:val="4"/>
@@ -4370,7 +4451,7 @@
 <w:hdr xmlns:wpc="http://schemas.microsoft.com/office/word/2010/wordprocessingCanvas" xmlns:mo="http://schemas.microsoft.com/office/mac/office/2008/main" xmlns:mc="http://schemas.openxmlformats.org/markup-compatibility/2006" xmlns:mv="urn:schemas-microsoft-com:mac:vml" xmlns:o="urn:schemas-microsoft-com:office:office" xmlns:r="http://schemas.openxmlformats.org/officeDocument/2006/relationships" xmlns:m="http://schemas.openxmlformats.org/officeDocument/2006/math" xmlns:v="urn:schemas-microsoft-com:vml" xmlns:wp14="http://schemas.microsoft.com/office/word/2010/wordprocessingDrawing" xmlns:wp="http://schemas.openxmlformats.org/drawingml/2006/wordprocessingDrawing" xmlns:w10="urn:schemas-microsoft-com:office:word" xmlns:w="http://schemas.openxmlformats.org/wordprocessingml/2006/main" xmlns:w14="http://schemas.microsoft.com/office/word/2010/wordml" xmlns:wpg="http://schemas.microsoft.com/office/word/2010/wordprocessingGroup" xmlns:wpi="http://schemas.microsoft.com/office/word/2010/wordprocessingInk" xmlns:wne="http://schemas.microsoft.com/office/word/2006/wordml" xmlns:wps="http://schemas.microsoft.com/office/word/2010/wordprocessingShape" mc:Ignorable="w14 wp14">
   <w:p>
     <w:pPr>
-      <w:pStyle w:val="Kopfzeile"/>
+      <w:pStyle w:val="Header"/>
       <w:spacing w:after="120"/>
       <w:ind w:right="-1"/>
       <w:rPr>
@@ -4454,7 +4535,7 @@
   </w:p>
   <w:p>
     <w:pPr>
-      <w:pStyle w:val="Kopfzeile"/>
+      <w:pStyle w:val="Header"/>
       <w:spacing w:after="120"/>
       <w:ind w:right="-1"/>
       <w:rPr>
@@ -4738,7 +4819,7 @@
     <w:lvl w:ilvl="0">
       <w:start w:val="1"/>
       <w:numFmt w:val="decimal"/>
-      <w:pStyle w:val="Listennummer"/>
+      <w:pStyle w:val="ListNumber"/>
       <w:lvlText w:val="%1."/>
       <w:lvlJc w:val="left"/>
       <w:pPr>
@@ -4756,7 +4837,7 @@
     <w:lvl w:ilvl="0">
       <w:start w:val="1"/>
       <w:numFmt w:val="bullet"/>
-      <w:pStyle w:val="Aufzhlungszeichen"/>
+      <w:pStyle w:val="ListBullet"/>
       <w:lvlText w:val=""/>
       <w:lvlJc w:val="left"/>
       <w:pPr>
@@ -5639,7 +5720,7 @@
     <w:lsdException w:name="Bibliography" w:uiPriority="37"/>
     <w:lsdException w:name="TOC Heading" w:uiPriority="39" w:qFormat="1"/>
   </w:latentStyles>
-  <w:style w:type="paragraph" w:default="1" w:styleId="Standard">
+  <w:style w:type="paragraph" w:default="1" w:styleId="Normal">
     <w:name w:val="Normal"/>
     <w:qFormat/>
     <w:rsid w:val="008E507E"/>
@@ -5648,10 +5729,10 @@
       <w:sz w:val="22"/>
     </w:rPr>
   </w:style>
-  <w:style w:type="paragraph" w:styleId="berschrift1">
+  <w:style w:type="paragraph" w:styleId="Heading1">
     <w:name w:val="heading 1"/>
-    <w:basedOn w:val="Standard"/>
-    <w:next w:val="Standard"/>
+    <w:basedOn w:val="Normal"/>
+    <w:next w:val="Normal"/>
     <w:qFormat/>
     <w:rsid w:val="008E507E"/>
     <w:pPr>
@@ -5666,10 +5747,10 @@
       <w:b/>
     </w:rPr>
   </w:style>
-  <w:style w:type="paragraph" w:styleId="berschrift2">
+  <w:style w:type="paragraph" w:styleId="Heading2">
     <w:name w:val="heading 2"/>
-    <w:basedOn w:val="Standard"/>
-    <w:next w:val="Standard"/>
+    <w:basedOn w:val="Normal"/>
+    <w:next w:val="Normal"/>
     <w:qFormat/>
     <w:rsid w:val="008E507E"/>
     <w:pPr>
@@ -5681,10 +5762,10 @@
       <w:b/>
     </w:rPr>
   </w:style>
-  <w:style w:type="paragraph" w:styleId="berschrift3">
+  <w:style w:type="paragraph" w:styleId="Heading3">
     <w:name w:val="heading 3"/>
-    <w:basedOn w:val="Standard"/>
-    <w:next w:val="Standardeinzug"/>
+    <w:basedOn w:val="Normal"/>
+    <w:next w:val="NormalIndent"/>
     <w:qFormat/>
     <w:rsid w:val="008E507E"/>
     <w:pPr>
@@ -5697,10 +5778,10 @@
       <w:sz w:val="24"/>
     </w:rPr>
   </w:style>
-  <w:style w:type="paragraph" w:styleId="berschrift4">
+  <w:style w:type="paragraph" w:styleId="Heading4">
     <w:name w:val="heading 4"/>
-    <w:basedOn w:val="Standard"/>
-    <w:next w:val="Standardeinzug"/>
+    <w:basedOn w:val="Normal"/>
+    <w:next w:val="NormalIndent"/>
     <w:qFormat/>
     <w:rsid w:val="008E507E"/>
     <w:pPr>
@@ -5713,10 +5794,10 @@
       <w:u w:val="single"/>
     </w:rPr>
   </w:style>
-  <w:style w:type="paragraph" w:styleId="berschrift5">
+  <w:style w:type="paragraph" w:styleId="Heading5">
     <w:name w:val="heading 5"/>
-    <w:basedOn w:val="Standard"/>
-    <w:next w:val="Standardeinzug"/>
+    <w:basedOn w:val="Normal"/>
+    <w:next w:val="NormalIndent"/>
     <w:qFormat/>
     <w:rsid w:val="008E507E"/>
     <w:pPr>
@@ -5729,10 +5810,10 @@
       <w:sz w:val="20"/>
     </w:rPr>
   </w:style>
-  <w:style w:type="paragraph" w:styleId="berschrift6">
+  <w:style w:type="paragraph" w:styleId="Heading6">
     <w:name w:val="heading 6"/>
-    <w:basedOn w:val="Standard"/>
-    <w:next w:val="Standardeinzug"/>
+    <w:basedOn w:val="Normal"/>
+    <w:next w:val="NormalIndent"/>
     <w:qFormat/>
     <w:rsid w:val="008E507E"/>
     <w:pPr>
@@ -5745,10 +5826,10 @@
       <w:u w:val="single"/>
     </w:rPr>
   </w:style>
-  <w:style w:type="paragraph" w:styleId="berschrift7">
+  <w:style w:type="paragraph" w:styleId="Heading7">
     <w:name w:val="heading 7"/>
-    <w:basedOn w:val="Standard"/>
-    <w:next w:val="Standardeinzug"/>
+    <w:basedOn w:val="Normal"/>
+    <w:next w:val="NormalIndent"/>
     <w:qFormat/>
     <w:rsid w:val="008E507E"/>
     <w:pPr>
@@ -5761,10 +5842,10 @@
       <w:sz w:val="20"/>
     </w:rPr>
   </w:style>
-  <w:style w:type="paragraph" w:styleId="berschrift8">
+  <w:style w:type="paragraph" w:styleId="Heading8">
     <w:name w:val="heading 8"/>
-    <w:basedOn w:val="berschrift1"/>
-    <w:next w:val="Standardeinzug"/>
+    <w:basedOn w:val="Heading1"/>
+    <w:next w:val="NormalIndent"/>
     <w:qFormat/>
     <w:rsid w:val="008E507E"/>
     <w:pPr>
@@ -5778,10 +5859,10 @@
       <w:sz w:val="24"/>
     </w:rPr>
   </w:style>
-  <w:style w:type="paragraph" w:styleId="berschrift9">
+  <w:style w:type="paragraph" w:styleId="Heading9">
     <w:name w:val="heading 9"/>
-    <w:basedOn w:val="berschrift1"/>
-    <w:next w:val="Standard"/>
+    <w:basedOn w:val="Heading1"/>
+    <w:next w:val="Normal"/>
     <w:qFormat/>
     <w:rsid w:val="0084451D"/>
     <w:pPr>
@@ -5789,13 +5870,13 @@
       <w:outlineLvl w:val="8"/>
     </w:pPr>
   </w:style>
-  <w:style w:type="character" w:default="1" w:styleId="Absatzstandardschriftart">
+  <w:style w:type="character" w:default="1" w:styleId="DefaultParagraphFont">
     <w:name w:val="Default Paragraph Font"/>
     <w:uiPriority w:val="1"/>
     <w:semiHidden/>
     <w:unhideWhenUsed/>
   </w:style>
-  <w:style w:type="table" w:default="1" w:styleId="NormaleTabelle">
+  <w:style w:type="table" w:default="1" w:styleId="TableNormal">
     <w:name w:val="Normal Table"/>
     <w:uiPriority w:val="99"/>
     <w:semiHidden/>
@@ -5810,24 +5891,24 @@
       </w:tblCellMar>
     </w:tblPr>
   </w:style>
-  <w:style w:type="numbering" w:default="1" w:styleId="KeineListe">
+  <w:style w:type="numbering" w:default="1" w:styleId="NoList">
     <w:name w:val="No List"/>
     <w:uiPriority w:val="99"/>
     <w:semiHidden/>
     <w:unhideWhenUsed/>
   </w:style>
-  <w:style w:type="paragraph" w:styleId="Standardeinzug">
+  <w:style w:type="paragraph" w:styleId="NormalIndent">
     <w:name w:val="Normal Indent"/>
-    <w:basedOn w:val="Standard"/>
+    <w:basedOn w:val="Normal"/>
     <w:rsid w:val="008E507E"/>
     <w:pPr>
       <w:ind w:left="708"/>
     </w:pPr>
   </w:style>
-  <w:style w:type="paragraph" w:styleId="Verzeichnis8">
+  <w:style w:type="paragraph" w:styleId="TOC8">
     <w:name w:val="toc 8"/>
-    <w:basedOn w:val="Verzeichnis1"/>
-    <w:next w:val="Standard"/>
+    <w:basedOn w:val="TOC1"/>
+    <w:next w:val="Normal"/>
     <w:semiHidden/>
     <w:rsid w:val="008E507E"/>
     <w:pPr>
@@ -5837,10 +5918,10 @@
       </w:tabs>
     </w:pPr>
   </w:style>
-  <w:style w:type="paragraph" w:styleId="Verzeichnis1">
+  <w:style w:type="paragraph" w:styleId="TOC1">
     <w:name w:val="toc 1"/>
-    <w:basedOn w:val="Standard"/>
-    <w:next w:val="Standard"/>
+    <w:basedOn w:val="Normal"/>
+    <w:next w:val="Normal"/>
     <w:uiPriority w:val="39"/>
     <w:rsid w:val="008E507E"/>
     <w:pPr>
@@ -5852,10 +5933,10 @@
       <w:spacing w:after="40"/>
     </w:pPr>
   </w:style>
-  <w:style w:type="paragraph" w:styleId="Verzeichnis7">
+  <w:style w:type="paragraph" w:styleId="TOC7">
     <w:name w:val="toc 7"/>
-    <w:basedOn w:val="Standard"/>
-    <w:next w:val="Standard"/>
+    <w:basedOn w:val="Normal"/>
+    <w:next w:val="Normal"/>
     <w:semiHidden/>
     <w:rsid w:val="008E507E"/>
     <w:pPr>
@@ -5866,10 +5947,10 @@
       <w:ind w:left="4253" w:right="850"/>
     </w:pPr>
   </w:style>
-  <w:style w:type="paragraph" w:styleId="Verzeichnis6">
+  <w:style w:type="paragraph" w:styleId="TOC6">
     <w:name w:val="toc 6"/>
-    <w:basedOn w:val="Standard"/>
-    <w:next w:val="Standard"/>
+    <w:basedOn w:val="Normal"/>
+    <w:next w:val="Normal"/>
     <w:semiHidden/>
     <w:rsid w:val="008E507E"/>
     <w:pPr>
@@ -5880,10 +5961,10 @@
       <w:ind w:left="3544" w:right="850"/>
     </w:pPr>
   </w:style>
-  <w:style w:type="paragraph" w:styleId="Verzeichnis5">
+  <w:style w:type="paragraph" w:styleId="TOC5">
     <w:name w:val="toc 5"/>
-    <w:basedOn w:val="Standard"/>
-    <w:next w:val="Standard"/>
+    <w:basedOn w:val="Normal"/>
+    <w:next w:val="Normal"/>
     <w:semiHidden/>
     <w:rsid w:val="008E507E"/>
     <w:pPr>
@@ -5894,10 +5975,10 @@
       <w:ind w:left="2835" w:right="850"/>
     </w:pPr>
   </w:style>
-  <w:style w:type="paragraph" w:styleId="Verzeichnis4">
+  <w:style w:type="paragraph" w:styleId="TOC4">
     <w:name w:val="toc 4"/>
-    <w:basedOn w:val="Standard"/>
-    <w:next w:val="Standard"/>
+    <w:basedOn w:val="Normal"/>
+    <w:next w:val="Normal"/>
     <w:semiHidden/>
     <w:rsid w:val="008E507E"/>
     <w:pPr>
@@ -5908,10 +5989,10 @@
       <w:ind w:left="2126" w:right="850"/>
     </w:pPr>
   </w:style>
-  <w:style w:type="paragraph" w:styleId="Verzeichnis3">
+  <w:style w:type="paragraph" w:styleId="TOC3">
     <w:name w:val="toc 3"/>
-    <w:basedOn w:val="Standard"/>
-    <w:next w:val="Standard"/>
+    <w:basedOn w:val="Normal"/>
+    <w:next w:val="Normal"/>
     <w:semiHidden/>
     <w:rsid w:val="008E507E"/>
     <w:pPr>
@@ -5922,10 +6003,10 @@
       <w:ind w:left="1418" w:right="850"/>
     </w:pPr>
   </w:style>
-  <w:style w:type="paragraph" w:styleId="Verzeichnis2">
+  <w:style w:type="paragraph" w:styleId="TOC2">
     <w:name w:val="toc 2"/>
-    <w:basedOn w:val="Standard"/>
-    <w:next w:val="Standard"/>
+    <w:basedOn w:val="Normal"/>
+    <w:next w:val="Normal"/>
     <w:uiPriority w:val="39"/>
     <w:rsid w:val="008E507E"/>
     <w:pPr>
@@ -5937,8 +6018,8 @@
   </w:style>
   <w:style w:type="paragraph" w:styleId="Index7">
     <w:name w:val="index 7"/>
-    <w:basedOn w:val="Standard"/>
-    <w:next w:val="Standard"/>
+    <w:basedOn w:val="Normal"/>
+    <w:next w:val="Normal"/>
     <w:semiHidden/>
     <w:rsid w:val="008E507E"/>
     <w:pPr>
@@ -5947,8 +6028,8 @@
   </w:style>
   <w:style w:type="paragraph" w:styleId="Index6">
     <w:name w:val="index 6"/>
-    <w:basedOn w:val="Standard"/>
-    <w:next w:val="Standard"/>
+    <w:basedOn w:val="Normal"/>
+    <w:next w:val="Normal"/>
     <w:semiHidden/>
     <w:rsid w:val="008E507E"/>
     <w:pPr>
@@ -5957,8 +6038,8 @@
   </w:style>
   <w:style w:type="paragraph" w:styleId="Index5">
     <w:name w:val="index 5"/>
-    <w:basedOn w:val="Standard"/>
-    <w:next w:val="Standard"/>
+    <w:basedOn w:val="Normal"/>
+    <w:next w:val="Normal"/>
     <w:semiHidden/>
     <w:rsid w:val="008E507E"/>
     <w:pPr>
@@ -5967,8 +6048,8 @@
   </w:style>
   <w:style w:type="paragraph" w:styleId="Index4">
     <w:name w:val="index 4"/>
-    <w:basedOn w:val="Standard"/>
-    <w:next w:val="Standard"/>
+    <w:basedOn w:val="Normal"/>
+    <w:next w:val="Normal"/>
     <w:semiHidden/>
     <w:rsid w:val="008E507E"/>
     <w:pPr>
@@ -5977,8 +6058,8 @@
   </w:style>
   <w:style w:type="paragraph" w:styleId="Index3">
     <w:name w:val="index 3"/>
-    <w:basedOn w:val="Standard"/>
-    <w:next w:val="Standard"/>
+    <w:basedOn w:val="Normal"/>
+    <w:next w:val="Normal"/>
     <w:semiHidden/>
     <w:rsid w:val="008E507E"/>
     <w:pPr>
@@ -5987,8 +6068,8 @@
   </w:style>
   <w:style w:type="paragraph" w:styleId="Index2">
     <w:name w:val="index 2"/>
-    <w:basedOn w:val="Standard"/>
-    <w:next w:val="Standard"/>
+    <w:basedOn w:val="Normal"/>
+    <w:next w:val="Normal"/>
     <w:semiHidden/>
     <w:rsid w:val="008E507E"/>
     <w:pPr>
@@ -5997,56 +6078,56 @@
   </w:style>
   <w:style w:type="paragraph" w:styleId="Index1">
     <w:name w:val="index 1"/>
-    <w:basedOn w:val="Standard"/>
-    <w:next w:val="Standard"/>
+    <w:basedOn w:val="Normal"/>
+    <w:next w:val="Normal"/>
     <w:semiHidden/>
     <w:rsid w:val="008E507E"/>
   </w:style>
-  <w:style w:type="character" w:styleId="Zeilennummer">
+  <w:style w:type="character" w:styleId="LineNumber">
     <w:name w:val="line number"/>
     <w:rsid w:val="008E507E"/>
   </w:style>
-  <w:style w:type="paragraph" w:styleId="Indexberschrift">
+  <w:style w:type="paragraph" w:styleId="IndexHeading">
     <w:name w:val="index heading"/>
-    <w:basedOn w:val="Standard"/>
+    <w:basedOn w:val="Normal"/>
     <w:next w:val="Index1"/>
     <w:semiHidden/>
     <w:rsid w:val="008E507E"/>
   </w:style>
-  <w:style w:type="paragraph" w:styleId="Fuzeile">
+  <w:style w:type="paragraph" w:styleId="Footer">
     <w:name w:val="footer"/>
-    <w:basedOn w:val="Standard"/>
+    <w:basedOn w:val="Normal"/>
     <w:rsid w:val="008E507E"/>
     <w:pPr>
       <w:ind w:right="964"/>
       <w:jc w:val="center"/>
     </w:pPr>
   </w:style>
-  <w:style w:type="paragraph" w:styleId="Kopfzeile">
+  <w:style w:type="paragraph" w:styleId="Header">
     <w:name w:val="header"/>
-    <w:basedOn w:val="Standard"/>
+    <w:basedOn w:val="Normal"/>
     <w:rsid w:val="008E507E"/>
     <w:pPr>
       <w:ind w:right="964"/>
       <w:jc w:val="center"/>
     </w:pPr>
   </w:style>
-  <w:style w:type="paragraph" w:styleId="Funotentext">
+  <w:style w:type="paragraph" w:styleId="FootnoteText">
     <w:name w:val="footnote text"/>
-    <w:basedOn w:val="Standard"/>
+    <w:basedOn w:val="Normal"/>
     <w:semiHidden/>
     <w:rsid w:val="008E507E"/>
     <w:rPr>
       <w:sz w:val="20"/>
     </w:rPr>
   </w:style>
-  <w:style w:type="character" w:styleId="Seitenzahl">
+  <w:style w:type="character" w:styleId="PageNumber">
     <w:name w:val="page number"/>
     <w:rsid w:val="008E507E"/>
   </w:style>
-  <w:style w:type="paragraph" w:styleId="Unterschrift">
+  <w:style w:type="paragraph" w:styleId="Signature">
     <w:name w:val="Signature"/>
-    <w:basedOn w:val="Standard"/>
+    <w:basedOn w:val="Normal"/>
     <w:rsid w:val="008E507E"/>
     <w:pPr>
       <w:ind w:left="4252"/>
@@ -6054,8 +6135,8 @@
   </w:style>
   <w:style w:type="paragraph" w:customStyle="1" w:styleId="PV-Titel1">
     <w:name w:val="PV-Titel1"/>
-    <w:basedOn w:val="Standard"/>
-    <w:next w:val="Standard"/>
+    <w:basedOn w:val="Normal"/>
+    <w:next w:val="Normal"/>
     <w:rsid w:val="008E507E"/>
     <w:pPr>
       <w:tabs>
@@ -6065,12 +6146,12 @@
   </w:style>
   <w:style w:type="paragraph" w:customStyle="1" w:styleId="KopfBereich">
     <w:name w:val="KopfBereich"/>
-    <w:basedOn w:val="Standard"/>
+    <w:basedOn w:val="Normal"/>
     <w:rsid w:val="008E507E"/>
   </w:style>
   <w:style w:type="paragraph" w:customStyle="1" w:styleId="Verteiler">
     <w:name w:val="Verteiler"/>
-    <w:basedOn w:val="Standard"/>
+    <w:basedOn w:val="Normal"/>
     <w:rsid w:val="008E507E"/>
     <w:pPr>
       <w:tabs>
@@ -6080,8 +6161,8 @@
   </w:style>
   <w:style w:type="paragraph" w:customStyle="1" w:styleId="PV-Titel2">
     <w:name w:val="PV-Titel2"/>
-    <w:basedOn w:val="Standard"/>
-    <w:next w:val="Standard"/>
+    <w:basedOn w:val="Normal"/>
+    <w:next w:val="Normal"/>
     <w:rsid w:val="008E507E"/>
     <w:pPr>
       <w:spacing w:before="120" w:after="60"/>
@@ -6093,7 +6174,7 @@
   </w:style>
   <w:style w:type="paragraph" w:customStyle="1" w:styleId="PV-Titel10">
     <w:name w:val="PV-Titel 1"/>
-    <w:basedOn w:val="Standard"/>
+    <w:basedOn w:val="Normal"/>
     <w:next w:val="PV-Titel20"/>
     <w:link w:val="PV-Titel1Zchn"/>
     <w:rsid w:val="008E507E"/>
@@ -6107,7 +6188,7 @@
   </w:style>
   <w:style w:type="paragraph" w:customStyle="1" w:styleId="traktanden">
     <w:name w:val="traktanden"/>
-    <w:basedOn w:val="Standard"/>
+    <w:basedOn w:val="Normal"/>
     <w:rsid w:val="008E507E"/>
     <w:pPr>
       <w:spacing w:after="120"/>
@@ -6115,7 +6196,7 @@
   </w:style>
   <w:style w:type="paragraph" w:customStyle="1" w:styleId="PV-Titel20">
     <w:name w:val="PV-Titel 2"/>
-    <w:basedOn w:val="Standard"/>
+    <w:basedOn w:val="Normal"/>
     <w:next w:val="PV-Linie"/>
     <w:link w:val="PV-Titel2Char"/>
     <w:rsid w:val="008E507E"/>
@@ -6148,26 +6229,26 @@
   </w:style>
   <w:style w:type="paragraph" w:customStyle="1" w:styleId="PV-Mitteilung">
     <w:name w:val="PV-Mitteilung"/>
-    <w:basedOn w:val="Standard"/>
-    <w:next w:val="Standard"/>
+    <w:basedOn w:val="Normal"/>
+    <w:next w:val="Normal"/>
     <w:rsid w:val="008E507E"/>
   </w:style>
   <w:style w:type="paragraph" w:customStyle="1" w:styleId="PV-VersteckterText">
     <w:name w:val="PV-Versteckter Text"/>
-    <w:basedOn w:val="Standard"/>
-    <w:next w:val="Standard"/>
+    <w:basedOn w:val="Normal"/>
+    <w:next w:val="Normal"/>
     <w:rsid w:val="008E507E"/>
   </w:style>
   <w:style w:type="paragraph" w:customStyle="1" w:styleId="PV-Beschluss">
     <w:name w:val="PV-Beschluss"/>
-    <w:basedOn w:val="Standard"/>
-    <w:next w:val="Standard"/>
+    <w:basedOn w:val="Normal"/>
+    <w:next w:val="Normal"/>
     <w:rsid w:val="008E507E"/>
   </w:style>
   <w:style w:type="paragraph" w:customStyle="1" w:styleId="PV-Linie">
     <w:name w:val="PV-Linie"/>
-    <w:basedOn w:val="Standard"/>
-    <w:next w:val="Standard"/>
+    <w:basedOn w:val="Normal"/>
+    <w:next w:val="Normal"/>
     <w:rsid w:val="008E507E"/>
     <w:pPr>
       <w:pBdr>
@@ -6179,10 +6260,10 @@
       <w:sz w:val="6"/>
     </w:rPr>
   </w:style>
-  <w:style w:type="paragraph" w:styleId="Textkrper">
+  <w:style w:type="paragraph" w:styleId="BodyText">
     <w:name w:val="Body Text"/>
-    <w:basedOn w:val="Standard"/>
-    <w:link w:val="TextkrperZeichen"/>
+    <w:basedOn w:val="Normal"/>
+    <w:link w:val="BodyTextChar"/>
     <w:rsid w:val="008E507E"/>
     <w:rPr>
       <w:rFonts w:cs="Arial"/>
@@ -6190,10 +6271,10 @@
       <w:lang w:val="de-DE"/>
     </w:rPr>
   </w:style>
-  <w:style w:type="paragraph" w:styleId="Beschriftung">
+  <w:style w:type="paragraph" w:styleId="Caption">
     <w:name w:val="caption"/>
-    <w:basedOn w:val="Standard"/>
-    <w:next w:val="Standard"/>
+    <w:basedOn w:val="Normal"/>
+    <w:next w:val="Normal"/>
     <w:semiHidden/>
     <w:unhideWhenUsed/>
     <w:qFormat/>
@@ -6205,9 +6286,9 @@
       <w:lang w:eastAsia="de-DE"/>
     </w:rPr>
   </w:style>
-  <w:style w:type="table" w:styleId="Tabellenraster">
+  <w:style w:type="table" w:styleId="TableGrid">
     <w:name w:val="Table Grid"/>
-    <w:basedOn w:val="NormaleTabelle"/>
+    <w:basedOn w:val="TableNormal"/>
     <w:uiPriority w:val="59"/>
     <w:rsid w:val="008E507E"/>
     <w:tblPr>
@@ -6232,7 +6313,7 @@
     <w:uiPriority w:val="59"/>
     <w:rsid w:val="001405D6"/>
   </w:style>
-  <w:style w:type="character" w:styleId="Link">
+  <w:style w:type="character" w:styleId="Hyperlink">
     <w:name w:val="Hyperlink"/>
     <w:uiPriority w:val="99"/>
     <w:unhideWhenUsed/>
@@ -6242,10 +6323,10 @@
       <w:u w:val="single"/>
     </w:rPr>
   </w:style>
-  <w:style w:type="paragraph" w:styleId="Inhaltsverzeichnisberschrift">
+  <w:style w:type="paragraph" w:styleId="TOCHeading">
     <w:name w:val="TOC Heading"/>
-    <w:basedOn w:val="berschrift1"/>
-    <w:next w:val="Standard"/>
+    <w:basedOn w:val="Heading1"/>
+    <w:next w:val="Normal"/>
     <w:uiPriority w:val="39"/>
     <w:semiHidden/>
     <w:unhideWhenUsed/>
@@ -6270,9 +6351,9 @@
       <w:szCs w:val="28"/>
     </w:rPr>
   </w:style>
-  <w:style w:type="character" w:styleId="IntensiverVerweis">
+  <w:style w:type="character" w:styleId="IntenseReference">
     <w:name w:val="Intense Reference"/>
-    <w:basedOn w:val="Absatzstandardschriftart"/>
+    <w:basedOn w:val="DefaultParagraphFont"/>
     <w:uiPriority w:val="32"/>
     <w:qFormat/>
     <w:rsid w:val="0084451D"/>
@@ -6285,9 +6366,9 @@
       <w:u w:val="single"/>
     </w:rPr>
   </w:style>
-  <w:style w:type="character" w:styleId="Betont">
+  <w:style w:type="character" w:styleId="Strong">
     <w:name w:val="Strong"/>
-    <w:basedOn w:val="Absatzstandardschriftart"/>
+    <w:basedOn w:val="DefaultParagraphFont"/>
     <w:qFormat/>
     <w:rsid w:val="0084451D"/>
     <w:rPr>
@@ -6295,10 +6376,10 @@
       <w:bCs/>
     </w:rPr>
   </w:style>
-  <w:style w:type="paragraph" w:styleId="Sprechblasentext">
+  <w:style w:type="paragraph" w:styleId="BalloonText">
     <w:name w:val="Balloon Text"/>
-    <w:basedOn w:val="Standard"/>
-    <w:link w:val="SprechblasentextZeichen"/>
+    <w:basedOn w:val="Normal"/>
+    <w:link w:val="BalloonTextChar"/>
     <w:semiHidden/>
     <w:unhideWhenUsed/>
     <w:rsid w:val="00C9310B"/>
@@ -6308,10 +6389,10 @@
       <w:szCs w:val="18"/>
     </w:rPr>
   </w:style>
-  <w:style w:type="character" w:customStyle="1" w:styleId="SprechblasentextZeichen">
-    <w:name w:val="Sprechblasentext Zeichen"/>
-    <w:basedOn w:val="Absatzstandardschriftart"/>
-    <w:link w:val="Sprechblasentext"/>
+  <w:style w:type="character" w:customStyle="1" w:styleId="BalloonTextChar">
+    <w:name w:val="Balloon Text Char"/>
+    <w:basedOn w:val="DefaultParagraphFont"/>
+    <w:link w:val="BalloonText"/>
     <w:semiHidden/>
     <w:rsid w:val="00C9310B"/>
     <w:rPr>
@@ -6320,9 +6401,9 @@
       <w:szCs w:val="18"/>
     </w:rPr>
   </w:style>
-  <w:style w:type="paragraph" w:styleId="Listennummer">
+  <w:style w:type="paragraph" w:styleId="ListNumber">
     <w:name w:val="List Number"/>
-    <w:basedOn w:val="Standard"/>
+    <w:basedOn w:val="Normal"/>
     <w:rsid w:val="007F1DFC"/>
     <w:pPr>
       <w:numPr>
@@ -6333,10 +6414,10 @@
       <w:contextualSpacing/>
     </w:pPr>
   </w:style>
-  <w:style w:type="character" w:customStyle="1" w:styleId="TextkrperZeichen">
-    <w:name w:val="Textkörper Zeichen"/>
-    <w:basedOn w:val="Absatzstandardschriftart"/>
-    <w:link w:val="Textkrper"/>
+  <w:style w:type="character" w:customStyle="1" w:styleId="BodyTextChar">
+    <w:name w:val="Body Text Char"/>
+    <w:basedOn w:val="DefaultParagraphFont"/>
+    <w:link w:val="BodyText"/>
     <w:rsid w:val="007F1DFC"/>
     <w:rPr>
       <w:rFonts w:ascii="Arial" w:hAnsi="Arial" w:cs="Arial"/>
@@ -6345,9 +6426,9 @@
       <w:lang w:val="de-DE"/>
     </w:rPr>
   </w:style>
-  <w:style w:type="paragraph" w:styleId="Listenabsatz">
+  <w:style w:type="paragraph" w:styleId="ListParagraph">
     <w:name w:val="List Paragraph"/>
-    <w:basedOn w:val="Standard"/>
+    <w:basedOn w:val="Normal"/>
     <w:uiPriority w:val="34"/>
     <w:qFormat/>
     <w:rsid w:val="00D2213F"/>
@@ -6356,9 +6437,9 @@
       <w:contextualSpacing/>
     </w:pPr>
   </w:style>
-  <w:style w:type="paragraph" w:styleId="Aufzhlungszeichen">
+  <w:style w:type="paragraph" w:styleId="ListBullet">
     <w:name w:val="List Bullet"/>
-    <w:basedOn w:val="Standard"/>
+    <w:basedOn w:val="Normal"/>
     <w:unhideWhenUsed/>
     <w:qFormat/>
     <w:rsid w:val="00145FE6"/>
@@ -6373,7 +6454,7 @@
   </w:style>
   <w:style w:type="paragraph" w:customStyle="1" w:styleId="Paragraph">
     <w:name w:val="Paragraph"/>
-    <w:basedOn w:val="Standard"/>
+    <w:basedOn w:val="Normal"/>
     <w:qFormat/>
     <w:rsid w:val="00921810"/>
     <w:pPr>
@@ -6547,7 +6628,7 @@
     <w:lsdException w:name="Bibliography" w:uiPriority="37"/>
     <w:lsdException w:name="TOC Heading" w:uiPriority="39" w:qFormat="1"/>
   </w:latentStyles>
-  <w:style w:type="paragraph" w:default="1" w:styleId="Standard">
+  <w:style w:type="paragraph" w:default="1" w:styleId="Normal">
     <w:name w:val="Normal"/>
     <w:qFormat/>
     <w:rsid w:val="008E507E"/>
@@ -6556,10 +6637,10 @@
       <w:sz w:val="22"/>
     </w:rPr>
   </w:style>
-  <w:style w:type="paragraph" w:styleId="berschrift1">
+  <w:style w:type="paragraph" w:styleId="Heading1">
     <w:name w:val="heading 1"/>
-    <w:basedOn w:val="Standard"/>
-    <w:next w:val="Standard"/>
+    <w:basedOn w:val="Normal"/>
+    <w:next w:val="Normal"/>
     <w:qFormat/>
     <w:rsid w:val="008E507E"/>
     <w:pPr>
@@ -6574,10 +6655,10 @@
       <w:b/>
     </w:rPr>
   </w:style>
-  <w:style w:type="paragraph" w:styleId="berschrift2">
+  <w:style w:type="paragraph" w:styleId="Heading2">
     <w:name w:val="heading 2"/>
-    <w:basedOn w:val="Standard"/>
-    <w:next w:val="Standard"/>
+    <w:basedOn w:val="Normal"/>
+    <w:next w:val="Normal"/>
     <w:qFormat/>
     <w:rsid w:val="008E507E"/>
     <w:pPr>
@@ -6589,10 +6670,10 @@
       <w:b/>
     </w:rPr>
   </w:style>
-  <w:style w:type="paragraph" w:styleId="berschrift3">
+  <w:style w:type="paragraph" w:styleId="Heading3">
     <w:name w:val="heading 3"/>
-    <w:basedOn w:val="Standard"/>
-    <w:next w:val="Standardeinzug"/>
+    <w:basedOn w:val="Normal"/>
+    <w:next w:val="NormalIndent"/>
     <w:qFormat/>
     <w:rsid w:val="008E507E"/>
     <w:pPr>
@@ -6605,10 +6686,10 @@
       <w:sz w:val="24"/>
     </w:rPr>
   </w:style>
-  <w:style w:type="paragraph" w:styleId="berschrift4">
+  <w:style w:type="paragraph" w:styleId="Heading4">
     <w:name w:val="heading 4"/>
-    <w:basedOn w:val="Standard"/>
-    <w:next w:val="Standardeinzug"/>
+    <w:basedOn w:val="Normal"/>
+    <w:next w:val="NormalIndent"/>
     <w:qFormat/>
     <w:rsid w:val="008E507E"/>
     <w:pPr>
@@ -6621,10 +6702,10 @@
       <w:u w:val="single"/>
     </w:rPr>
   </w:style>
-  <w:style w:type="paragraph" w:styleId="berschrift5">
+  <w:style w:type="paragraph" w:styleId="Heading5">
     <w:name w:val="heading 5"/>
-    <w:basedOn w:val="Standard"/>
-    <w:next w:val="Standardeinzug"/>
+    <w:basedOn w:val="Normal"/>
+    <w:next w:val="NormalIndent"/>
     <w:qFormat/>
     <w:rsid w:val="008E507E"/>
     <w:pPr>
@@ -6637,10 +6718,10 @@
       <w:sz w:val="20"/>
     </w:rPr>
   </w:style>
-  <w:style w:type="paragraph" w:styleId="berschrift6">
+  <w:style w:type="paragraph" w:styleId="Heading6">
     <w:name w:val="heading 6"/>
-    <w:basedOn w:val="Standard"/>
-    <w:next w:val="Standardeinzug"/>
+    <w:basedOn w:val="Normal"/>
+    <w:next w:val="NormalIndent"/>
     <w:qFormat/>
     <w:rsid w:val="008E507E"/>
     <w:pPr>
@@ -6653,10 +6734,10 @@
       <w:u w:val="single"/>
     </w:rPr>
   </w:style>
-  <w:style w:type="paragraph" w:styleId="berschrift7">
+  <w:style w:type="paragraph" w:styleId="Heading7">
     <w:name w:val="heading 7"/>
-    <w:basedOn w:val="Standard"/>
-    <w:next w:val="Standardeinzug"/>
+    <w:basedOn w:val="Normal"/>
+    <w:next w:val="NormalIndent"/>
     <w:qFormat/>
     <w:rsid w:val="008E507E"/>
     <w:pPr>
@@ -6669,10 +6750,10 @@
       <w:sz w:val="20"/>
     </w:rPr>
   </w:style>
-  <w:style w:type="paragraph" w:styleId="berschrift8">
+  <w:style w:type="paragraph" w:styleId="Heading8">
     <w:name w:val="heading 8"/>
-    <w:basedOn w:val="berschrift1"/>
-    <w:next w:val="Standardeinzug"/>
+    <w:basedOn w:val="Heading1"/>
+    <w:next w:val="NormalIndent"/>
     <w:qFormat/>
     <w:rsid w:val="008E507E"/>
     <w:pPr>
@@ -6686,10 +6767,10 @@
       <w:sz w:val="24"/>
     </w:rPr>
   </w:style>
-  <w:style w:type="paragraph" w:styleId="berschrift9">
+  <w:style w:type="paragraph" w:styleId="Heading9">
     <w:name w:val="heading 9"/>
-    <w:basedOn w:val="berschrift1"/>
-    <w:next w:val="Standard"/>
+    <w:basedOn w:val="Heading1"/>
+    <w:next w:val="Normal"/>
     <w:qFormat/>
     <w:rsid w:val="0084451D"/>
     <w:pPr>
@@ -6697,13 +6778,13 @@
       <w:outlineLvl w:val="8"/>
     </w:pPr>
   </w:style>
-  <w:style w:type="character" w:default="1" w:styleId="Absatzstandardschriftart">
+  <w:style w:type="character" w:default="1" w:styleId="DefaultParagraphFont">
     <w:name w:val="Default Paragraph Font"/>
     <w:uiPriority w:val="1"/>
     <w:semiHidden/>
     <w:unhideWhenUsed/>
   </w:style>
-  <w:style w:type="table" w:default="1" w:styleId="NormaleTabelle">
+  <w:style w:type="table" w:default="1" w:styleId="TableNormal">
     <w:name w:val="Normal Table"/>
     <w:uiPriority w:val="99"/>
     <w:semiHidden/>
@@ -6718,24 +6799,24 @@
       </w:tblCellMar>
     </w:tblPr>
   </w:style>
-  <w:style w:type="numbering" w:default="1" w:styleId="KeineListe">
+  <w:style w:type="numbering" w:default="1" w:styleId="NoList">
     <w:name w:val="No List"/>
     <w:uiPriority w:val="99"/>
     <w:semiHidden/>
     <w:unhideWhenUsed/>
   </w:style>
-  <w:style w:type="paragraph" w:styleId="Standardeinzug">
+  <w:style w:type="paragraph" w:styleId="NormalIndent">
     <w:name w:val="Normal Indent"/>
-    <w:basedOn w:val="Standard"/>
+    <w:basedOn w:val="Normal"/>
     <w:rsid w:val="008E507E"/>
     <w:pPr>
       <w:ind w:left="708"/>
     </w:pPr>
   </w:style>
-  <w:style w:type="paragraph" w:styleId="Verzeichnis8">
+  <w:style w:type="paragraph" w:styleId="TOC8">
     <w:name w:val="toc 8"/>
-    <w:basedOn w:val="Verzeichnis1"/>
-    <w:next w:val="Standard"/>
+    <w:basedOn w:val="TOC1"/>
+    <w:next w:val="Normal"/>
     <w:semiHidden/>
     <w:rsid w:val="008E507E"/>
     <w:pPr>
@@ -6745,10 +6826,10 @@
       </w:tabs>
     </w:pPr>
   </w:style>
-  <w:style w:type="paragraph" w:styleId="Verzeichnis1">
+  <w:style w:type="paragraph" w:styleId="TOC1">
     <w:name w:val="toc 1"/>
-    <w:basedOn w:val="Standard"/>
-    <w:next w:val="Standard"/>
+    <w:basedOn w:val="Normal"/>
+    <w:next w:val="Normal"/>
     <w:uiPriority w:val="39"/>
     <w:rsid w:val="008E507E"/>
     <w:pPr>
@@ -6760,10 +6841,10 @@
       <w:spacing w:after="40"/>
     </w:pPr>
   </w:style>
-  <w:style w:type="paragraph" w:styleId="Verzeichnis7">
+  <w:style w:type="paragraph" w:styleId="TOC7">
     <w:name w:val="toc 7"/>
-    <w:basedOn w:val="Standard"/>
-    <w:next w:val="Standard"/>
+    <w:basedOn w:val="Normal"/>
+    <w:next w:val="Normal"/>
     <w:semiHidden/>
     <w:rsid w:val="008E507E"/>
     <w:pPr>
@@ -6774,10 +6855,10 @@
       <w:ind w:left="4253" w:right="850"/>
     </w:pPr>
   </w:style>
-  <w:style w:type="paragraph" w:styleId="Verzeichnis6">
+  <w:style w:type="paragraph" w:styleId="TOC6">
     <w:name w:val="toc 6"/>
-    <w:basedOn w:val="Standard"/>
-    <w:next w:val="Standard"/>
+    <w:basedOn w:val="Normal"/>
+    <w:next w:val="Normal"/>
     <w:semiHidden/>
     <w:rsid w:val="008E507E"/>
     <w:pPr>
@@ -6788,10 +6869,10 @@
       <w:ind w:left="3544" w:right="850"/>
     </w:pPr>
   </w:style>
-  <w:style w:type="paragraph" w:styleId="Verzeichnis5">
+  <w:style w:type="paragraph" w:styleId="TOC5">
     <w:name w:val="toc 5"/>
-    <w:basedOn w:val="Standard"/>
-    <w:next w:val="Standard"/>
+    <w:basedOn w:val="Normal"/>
+    <w:next w:val="Normal"/>
     <w:semiHidden/>
     <w:rsid w:val="008E507E"/>
     <w:pPr>
@@ -6802,10 +6883,10 @@
       <w:ind w:left="2835" w:right="850"/>
     </w:pPr>
   </w:style>
-  <w:style w:type="paragraph" w:styleId="Verzeichnis4">
+  <w:style w:type="paragraph" w:styleId="TOC4">
     <w:name w:val="toc 4"/>
-    <w:basedOn w:val="Standard"/>
-    <w:next w:val="Standard"/>
+    <w:basedOn w:val="Normal"/>
+    <w:next w:val="Normal"/>
     <w:semiHidden/>
     <w:rsid w:val="008E507E"/>
     <w:pPr>
@@ -6816,10 +6897,10 @@
       <w:ind w:left="2126" w:right="850"/>
     </w:pPr>
   </w:style>
-  <w:style w:type="paragraph" w:styleId="Verzeichnis3">
+  <w:style w:type="paragraph" w:styleId="TOC3">
     <w:name w:val="toc 3"/>
-    <w:basedOn w:val="Standard"/>
-    <w:next w:val="Standard"/>
+    <w:basedOn w:val="Normal"/>
+    <w:next w:val="Normal"/>
     <w:semiHidden/>
     <w:rsid w:val="008E507E"/>
     <w:pPr>
@@ -6830,10 +6911,10 @@
       <w:ind w:left="1418" w:right="850"/>
     </w:pPr>
   </w:style>
-  <w:style w:type="paragraph" w:styleId="Verzeichnis2">
+  <w:style w:type="paragraph" w:styleId="TOC2">
     <w:name w:val="toc 2"/>
-    <w:basedOn w:val="Standard"/>
-    <w:next w:val="Standard"/>
+    <w:basedOn w:val="Normal"/>
+    <w:next w:val="Normal"/>
     <w:uiPriority w:val="39"/>
     <w:rsid w:val="008E507E"/>
     <w:pPr>
@@ -6845,8 +6926,8 @@
   </w:style>
   <w:style w:type="paragraph" w:styleId="Index7">
     <w:name w:val="index 7"/>
-    <w:basedOn w:val="Standard"/>
-    <w:next w:val="Standard"/>
+    <w:basedOn w:val="Normal"/>
+    <w:next w:val="Normal"/>
     <w:semiHidden/>
     <w:rsid w:val="008E507E"/>
     <w:pPr>
@@ -6855,8 +6936,8 @@
   </w:style>
   <w:style w:type="paragraph" w:styleId="Index6">
     <w:name w:val="index 6"/>
-    <w:basedOn w:val="Standard"/>
-    <w:next w:val="Standard"/>
+    <w:basedOn w:val="Normal"/>
+    <w:next w:val="Normal"/>
     <w:semiHidden/>
     <w:rsid w:val="008E507E"/>
     <w:pPr>
@@ -6865,8 +6946,8 @@
   </w:style>
   <w:style w:type="paragraph" w:styleId="Index5">
     <w:name w:val="index 5"/>
-    <w:basedOn w:val="Standard"/>
-    <w:next w:val="Standard"/>
+    <w:basedOn w:val="Normal"/>
+    <w:next w:val="Normal"/>
     <w:semiHidden/>
     <w:rsid w:val="008E507E"/>
     <w:pPr>
@@ -6875,8 +6956,8 @@
   </w:style>
   <w:style w:type="paragraph" w:styleId="Index4">
     <w:name w:val="index 4"/>
-    <w:basedOn w:val="Standard"/>
-    <w:next w:val="Standard"/>
+    <w:basedOn w:val="Normal"/>
+    <w:next w:val="Normal"/>
     <w:semiHidden/>
     <w:rsid w:val="008E507E"/>
     <w:pPr>
@@ -6885,8 +6966,8 @@
   </w:style>
   <w:style w:type="paragraph" w:styleId="Index3">
     <w:name w:val="index 3"/>
-    <w:basedOn w:val="Standard"/>
-    <w:next w:val="Standard"/>
+    <w:basedOn w:val="Normal"/>
+    <w:next w:val="Normal"/>
     <w:semiHidden/>
     <w:rsid w:val="008E507E"/>
     <w:pPr>
@@ -6895,8 +6976,8 @@
   </w:style>
   <w:style w:type="paragraph" w:styleId="Index2">
     <w:name w:val="index 2"/>
-    <w:basedOn w:val="Standard"/>
-    <w:next w:val="Standard"/>
+    <w:basedOn w:val="Normal"/>
+    <w:next w:val="Normal"/>
     <w:semiHidden/>
     <w:rsid w:val="008E507E"/>
     <w:pPr>
@@ -6905,56 +6986,56 @@
   </w:style>
   <w:style w:type="paragraph" w:styleId="Index1">
     <w:name w:val="index 1"/>
-    <w:basedOn w:val="Standard"/>
-    <w:next w:val="Standard"/>
+    <w:basedOn w:val="Normal"/>
+    <w:next w:val="Normal"/>
     <w:semiHidden/>
     <w:rsid w:val="008E507E"/>
   </w:style>
-  <w:style w:type="character" w:styleId="Zeilennummer">
+  <w:style w:type="character" w:styleId="LineNumber">
     <w:name w:val="line number"/>
     <w:rsid w:val="008E507E"/>
   </w:style>
-  <w:style w:type="paragraph" w:styleId="Indexberschrift">
+  <w:style w:type="paragraph" w:styleId="IndexHeading">
     <w:name w:val="index heading"/>
-    <w:basedOn w:val="Standard"/>
+    <w:basedOn w:val="Normal"/>
     <w:next w:val="Index1"/>
     <w:semiHidden/>
     <w:rsid w:val="008E507E"/>
   </w:style>
-  <w:style w:type="paragraph" w:styleId="Fuzeile">
+  <w:style w:type="paragraph" w:styleId="Footer">
     <w:name w:val="footer"/>
-    <w:basedOn w:val="Standard"/>
+    <w:basedOn w:val="Normal"/>
     <w:rsid w:val="008E507E"/>
     <w:pPr>
       <w:ind w:right="964"/>
       <w:jc w:val="center"/>
     </w:pPr>
   </w:style>
-  <w:style w:type="paragraph" w:styleId="Kopfzeile">
+  <w:style w:type="paragraph" w:styleId="Header">
     <w:name w:val="header"/>
-    <w:basedOn w:val="Standard"/>
+    <w:basedOn w:val="Normal"/>
     <w:rsid w:val="008E507E"/>
     <w:pPr>
       <w:ind w:right="964"/>
       <w:jc w:val="center"/>
     </w:pPr>
   </w:style>
-  <w:style w:type="paragraph" w:styleId="Funotentext">
+  <w:style w:type="paragraph" w:styleId="FootnoteText">
     <w:name w:val="footnote text"/>
-    <w:basedOn w:val="Standard"/>
+    <w:basedOn w:val="Normal"/>
     <w:semiHidden/>
     <w:rsid w:val="008E507E"/>
     <w:rPr>
       <w:sz w:val="20"/>
     </w:rPr>
   </w:style>
-  <w:style w:type="character" w:styleId="Seitenzahl">
+  <w:style w:type="character" w:styleId="PageNumber">
     <w:name w:val="page number"/>
     <w:rsid w:val="008E507E"/>
   </w:style>
-  <w:style w:type="paragraph" w:styleId="Unterschrift">
+  <w:style w:type="paragraph" w:styleId="Signature">
     <w:name w:val="Signature"/>
-    <w:basedOn w:val="Standard"/>
+    <w:basedOn w:val="Normal"/>
     <w:rsid w:val="008E507E"/>
     <w:pPr>
       <w:ind w:left="4252"/>
@@ -6962,8 +7043,8 @@
   </w:style>
   <w:style w:type="paragraph" w:customStyle="1" w:styleId="PV-Titel1">
     <w:name w:val="PV-Titel1"/>
-    <w:basedOn w:val="Standard"/>
-    <w:next w:val="Standard"/>
+    <w:basedOn w:val="Normal"/>
+    <w:next w:val="Normal"/>
     <w:rsid w:val="008E507E"/>
     <w:pPr>
       <w:tabs>
@@ -6973,12 +7054,12 @@
   </w:style>
   <w:style w:type="paragraph" w:customStyle="1" w:styleId="KopfBereich">
     <w:name w:val="KopfBereich"/>
-    <w:basedOn w:val="Standard"/>
+    <w:basedOn w:val="Normal"/>
     <w:rsid w:val="008E507E"/>
   </w:style>
   <w:style w:type="paragraph" w:customStyle="1" w:styleId="Verteiler">
     <w:name w:val="Verteiler"/>
-    <w:basedOn w:val="Standard"/>
+    <w:basedOn w:val="Normal"/>
     <w:rsid w:val="008E507E"/>
     <w:pPr>
       <w:tabs>
@@ -6988,8 +7069,8 @@
   </w:style>
   <w:style w:type="paragraph" w:customStyle="1" w:styleId="PV-Titel2">
     <w:name w:val="PV-Titel2"/>
-    <w:basedOn w:val="Standard"/>
-    <w:next w:val="Standard"/>
+    <w:basedOn w:val="Normal"/>
+    <w:next w:val="Normal"/>
     <w:rsid w:val="008E507E"/>
     <w:pPr>
       <w:spacing w:before="120" w:after="60"/>
@@ -7001,7 +7082,7 @@
   </w:style>
   <w:style w:type="paragraph" w:customStyle="1" w:styleId="PV-Titel10">
     <w:name w:val="PV-Titel 1"/>
-    <w:basedOn w:val="Standard"/>
+    <w:basedOn w:val="Normal"/>
     <w:next w:val="PV-Titel20"/>
     <w:link w:val="PV-Titel1Zchn"/>
     <w:rsid w:val="008E507E"/>
@@ -7015,7 +7096,7 @@
   </w:style>
   <w:style w:type="paragraph" w:customStyle="1" w:styleId="traktanden">
     <w:name w:val="traktanden"/>
-    <w:basedOn w:val="Standard"/>
+    <w:basedOn w:val="Normal"/>
     <w:rsid w:val="008E507E"/>
     <w:pPr>
       <w:spacing w:after="120"/>
@@ -7023,7 +7104,7 @@
   </w:style>
   <w:style w:type="paragraph" w:customStyle="1" w:styleId="PV-Titel20">
     <w:name w:val="PV-Titel 2"/>
-    <w:basedOn w:val="Standard"/>
+    <w:basedOn w:val="Normal"/>
     <w:next w:val="PV-Linie"/>
     <w:link w:val="PV-Titel2Char"/>
     <w:rsid w:val="008E507E"/>
@@ -7056,26 +7137,26 @@
   </w:style>
   <w:style w:type="paragraph" w:customStyle="1" w:styleId="PV-Mitteilung">
     <w:name w:val="PV-Mitteilung"/>
-    <w:basedOn w:val="Standard"/>
-    <w:next w:val="Standard"/>
+    <w:basedOn w:val="Normal"/>
+    <w:next w:val="Normal"/>
     <w:rsid w:val="008E507E"/>
   </w:style>
   <w:style w:type="paragraph" w:customStyle="1" w:styleId="PV-VersteckterText">
     <w:name w:val="PV-Versteckter Text"/>
-    <w:basedOn w:val="Standard"/>
-    <w:next w:val="Standard"/>
+    <w:basedOn w:val="Normal"/>
+    <w:next w:val="Normal"/>
     <w:rsid w:val="008E507E"/>
   </w:style>
   <w:style w:type="paragraph" w:customStyle="1" w:styleId="PV-Beschluss">
     <w:name w:val="PV-Beschluss"/>
-    <w:basedOn w:val="Standard"/>
-    <w:next w:val="Standard"/>
+    <w:basedOn w:val="Normal"/>
+    <w:next w:val="Normal"/>
     <w:rsid w:val="008E507E"/>
   </w:style>
   <w:style w:type="paragraph" w:customStyle="1" w:styleId="PV-Linie">
     <w:name w:val="PV-Linie"/>
-    <w:basedOn w:val="Standard"/>
-    <w:next w:val="Standard"/>
+    <w:basedOn w:val="Normal"/>
+    <w:next w:val="Normal"/>
     <w:rsid w:val="008E507E"/>
     <w:pPr>
       <w:pBdr>
@@ -7087,10 +7168,10 @@
       <w:sz w:val="6"/>
     </w:rPr>
   </w:style>
-  <w:style w:type="paragraph" w:styleId="Textkrper">
+  <w:style w:type="paragraph" w:styleId="BodyText">
     <w:name w:val="Body Text"/>
-    <w:basedOn w:val="Standard"/>
-    <w:link w:val="TextkrperZeichen"/>
+    <w:basedOn w:val="Normal"/>
+    <w:link w:val="BodyTextChar"/>
     <w:rsid w:val="008E507E"/>
     <w:rPr>
       <w:rFonts w:cs="Arial"/>
@@ -7098,10 +7179,10 @@
       <w:lang w:val="de-DE"/>
     </w:rPr>
   </w:style>
-  <w:style w:type="paragraph" w:styleId="Beschriftung">
+  <w:style w:type="paragraph" w:styleId="Caption">
     <w:name w:val="caption"/>
-    <w:basedOn w:val="Standard"/>
-    <w:next w:val="Standard"/>
+    <w:basedOn w:val="Normal"/>
+    <w:next w:val="Normal"/>
     <w:semiHidden/>
     <w:unhideWhenUsed/>
     <w:qFormat/>
@@ -7113,9 +7194,9 @@
       <w:lang w:eastAsia="de-DE"/>
     </w:rPr>
   </w:style>
-  <w:style w:type="table" w:styleId="Tabellenraster">
+  <w:style w:type="table" w:styleId="TableGrid">
     <w:name w:val="Table Grid"/>
-    <w:basedOn w:val="NormaleTabelle"/>
+    <w:basedOn w:val="TableNormal"/>
     <w:uiPriority w:val="59"/>
     <w:rsid w:val="008E507E"/>
     <w:tblPr>
@@ -7140,7 +7221,7 @@
     <w:uiPriority w:val="59"/>
     <w:rsid w:val="001405D6"/>
   </w:style>
-  <w:style w:type="character" w:styleId="Link">
+  <w:style w:type="character" w:styleId="Hyperlink">
     <w:name w:val="Hyperlink"/>
     <w:uiPriority w:val="99"/>
     <w:unhideWhenUsed/>
@@ -7150,10 +7231,10 @@
       <w:u w:val="single"/>
     </w:rPr>
   </w:style>
-  <w:style w:type="paragraph" w:styleId="Inhaltsverzeichnisberschrift">
+  <w:style w:type="paragraph" w:styleId="TOCHeading">
     <w:name w:val="TOC Heading"/>
-    <w:basedOn w:val="berschrift1"/>
-    <w:next w:val="Standard"/>
+    <w:basedOn w:val="Heading1"/>
+    <w:next w:val="Normal"/>
     <w:uiPriority w:val="39"/>
     <w:semiHidden/>
     <w:unhideWhenUsed/>
@@ -7178,9 +7259,9 @@
       <w:szCs w:val="28"/>
     </w:rPr>
   </w:style>
-  <w:style w:type="character" w:styleId="IntensiverVerweis">
+  <w:style w:type="character" w:styleId="IntenseReference">
     <w:name w:val="Intense Reference"/>
-    <w:basedOn w:val="Absatzstandardschriftart"/>
+    <w:basedOn w:val="DefaultParagraphFont"/>
     <w:uiPriority w:val="32"/>
     <w:qFormat/>
     <w:rsid w:val="0084451D"/>
@@ -7193,9 +7274,9 @@
       <w:u w:val="single"/>
     </w:rPr>
   </w:style>
-  <w:style w:type="character" w:styleId="Betont">
+  <w:style w:type="character" w:styleId="Strong">
     <w:name w:val="Strong"/>
-    <w:basedOn w:val="Absatzstandardschriftart"/>
+    <w:basedOn w:val="DefaultParagraphFont"/>
     <w:qFormat/>
     <w:rsid w:val="0084451D"/>
     <w:rPr>
@@ -7203,10 +7284,10 @@
       <w:bCs/>
     </w:rPr>
   </w:style>
-  <w:style w:type="paragraph" w:styleId="Sprechblasentext">
+  <w:style w:type="paragraph" w:styleId="BalloonText">
     <w:name w:val="Balloon Text"/>
-    <w:basedOn w:val="Standard"/>
-    <w:link w:val="SprechblasentextZeichen"/>
+    <w:basedOn w:val="Normal"/>
+    <w:link w:val="BalloonTextChar"/>
     <w:semiHidden/>
     <w:unhideWhenUsed/>
     <w:rsid w:val="00C9310B"/>
@@ -7216,10 +7297,10 @@
       <w:szCs w:val="18"/>
     </w:rPr>
   </w:style>
-  <w:style w:type="character" w:customStyle="1" w:styleId="SprechblasentextZeichen">
-    <w:name w:val="Sprechblasentext Zeichen"/>
-    <w:basedOn w:val="Absatzstandardschriftart"/>
-    <w:link w:val="Sprechblasentext"/>
+  <w:style w:type="character" w:customStyle="1" w:styleId="BalloonTextChar">
+    <w:name w:val="Balloon Text Char"/>
+    <w:basedOn w:val="DefaultParagraphFont"/>
+    <w:link w:val="BalloonText"/>
     <w:semiHidden/>
     <w:rsid w:val="00C9310B"/>
     <w:rPr>
@@ -7228,9 +7309,9 @@
       <w:szCs w:val="18"/>
     </w:rPr>
   </w:style>
-  <w:style w:type="paragraph" w:styleId="Listennummer">
+  <w:style w:type="paragraph" w:styleId="ListNumber">
     <w:name w:val="List Number"/>
-    <w:basedOn w:val="Standard"/>
+    <w:basedOn w:val="Normal"/>
     <w:rsid w:val="007F1DFC"/>
     <w:pPr>
       <w:numPr>
@@ -7241,10 +7322,10 @@
       <w:contextualSpacing/>
     </w:pPr>
   </w:style>
-  <w:style w:type="character" w:customStyle="1" w:styleId="TextkrperZeichen">
-    <w:name w:val="Textkörper Zeichen"/>
-    <w:basedOn w:val="Absatzstandardschriftart"/>
-    <w:link w:val="Textkrper"/>
+  <w:style w:type="character" w:customStyle="1" w:styleId="BodyTextChar">
+    <w:name w:val="Body Text Char"/>
+    <w:basedOn w:val="DefaultParagraphFont"/>
+    <w:link w:val="BodyText"/>
     <w:rsid w:val="007F1DFC"/>
     <w:rPr>
       <w:rFonts w:ascii="Arial" w:hAnsi="Arial" w:cs="Arial"/>
@@ -7253,9 +7334,9 @@
       <w:lang w:val="de-DE"/>
     </w:rPr>
   </w:style>
-  <w:style w:type="paragraph" w:styleId="Listenabsatz">
+  <w:style w:type="paragraph" w:styleId="ListParagraph">
     <w:name w:val="List Paragraph"/>
-    <w:basedOn w:val="Standard"/>
+    <w:basedOn w:val="Normal"/>
     <w:uiPriority w:val="34"/>
     <w:qFormat/>
     <w:rsid w:val="00D2213F"/>
@@ -7264,9 +7345,9 @@
       <w:contextualSpacing/>
     </w:pPr>
   </w:style>
-  <w:style w:type="paragraph" w:styleId="Aufzhlungszeichen">
+  <w:style w:type="paragraph" w:styleId="ListBullet">
     <w:name w:val="List Bullet"/>
-    <w:basedOn w:val="Standard"/>
+    <w:basedOn w:val="Normal"/>
     <w:unhideWhenUsed/>
     <w:qFormat/>
     <w:rsid w:val="00145FE6"/>
@@ -7281,7 +7362,7 @@
   </w:style>
   <w:style w:type="paragraph" w:customStyle="1" w:styleId="Paragraph">
     <w:name w:val="Paragraph"/>
-    <w:basedOn w:val="Standard"/>
+    <w:basedOn w:val="Normal"/>
     <w:qFormat/>
     <w:rsid w:val="00921810"/>
     <w:pPr>
@@ -7582,7 +7663,7 @@
 </file>
 
 <file path=customXml/itemProps1.xml><?xml version="1.0" encoding="utf-8"?>
-<ds:datastoreItem xmlns:ds="http://schemas.openxmlformats.org/officeDocument/2006/customXml" ds:itemID="{7306BA8D-14BB-1941-8556-579882E57C52}">
+<ds:datastoreItem xmlns:ds="http://schemas.openxmlformats.org/officeDocument/2006/customXml" ds:itemID="{BE4F27FB-38F2-DB49-93A7-1F7EFD909D0A}">
   <ds:schemaRefs>
     <ds:schemaRef ds:uri="http://schemas.openxmlformats.org/officeDocument/2006/bibliography"/>
   </ds:schemaRefs>

</xml_diff>

<commit_message>
Update sablon templates to include meeting numbers.
</commit_message>
<xml_diff>
--- a/opengever/examplecontent/profiles/municipality_content/opengever_content/templates/protokoll.docx
+++ b/opengever/examplecontent/profiles/municipality_content/opengever_content/templates/protokoll.docx
@@ -181,6 +181,22 @@
         <w:ind w:left="-180" w:right="-469" w:firstLine="180"/>
         <w:jc w:val="center"/>
       </w:pPr>
+      <w:bookmarkStart w:id="0" w:name="_GoBack"/>
+      <w:r>
+        <w:t xml:space="preserve">Nummer </w:t>
+      </w:r>
+      <w:fldSimple w:instr=" MERGEFIELD =meeting.number \* MERGEFORMAT ">
+        <w:r>
+          <w:rPr>
+            <w:noProof/>
+          </w:rPr>
+          <w:t>«=meeting.number»</w:t>
+        </w:r>
+      </w:fldSimple>
+      <w:r>
+        <w:t xml:space="preserve"> </w:t>
+      </w:r>
+      <w:bookmarkEnd w:id="0"/>
       <w:r>
         <w:t xml:space="preserve">vom </w:t>
       </w:r>
@@ -2631,8 +2647,6 @@
         </w:rPr>
         <w:fldChar w:fldCharType="end"/>
       </w:r>
-      <w:bookmarkStart w:id="0" w:name="_GoBack"/>
-      <w:bookmarkEnd w:id="0"/>
     </w:p>
     <w:p>
       <w:pPr>
@@ -7663,7 +7677,7 @@
 </file>
 
 <file path=customXml/itemProps1.xml><?xml version="1.0" encoding="utf-8"?>
-<ds:datastoreItem xmlns:ds="http://schemas.openxmlformats.org/officeDocument/2006/customXml" ds:itemID="{BE4F27FB-38F2-DB49-93A7-1F7EFD909D0A}">
+<ds:datastoreItem xmlns:ds="http://schemas.openxmlformats.org/officeDocument/2006/customXml" ds:itemID="{C1157D2E-5D46-9346-BF40-38D8C40E7F76}">
   <ds:schemaRefs>
     <ds:schemaRef ds:uri="http://schemas.openxmlformats.org/officeDocument/2006/bibliography"/>
   </ds:schemaRefs>

</xml_diff>

<commit_message>
Update protocol and excerpt template to cover current sablon features.
- Fix list styling in protocol template.
  The current list styles were not able to handle sablon generated word.

- Fix paragraph styling in protocol template.

- Inline list style definitions.
</commit_message>
<xml_diff>
--- a/opengever/examplecontent/profiles/municipality_content/opengever_content/templates/protokoll.docx
+++ b/opengever/examplecontent/profiles/municipality_content/opengever_content/templates/protokoll.docx
@@ -181,22 +181,33 @@
         <w:ind w:left="-180" w:right="-469" w:firstLine="180"/>
         <w:jc w:val="center"/>
       </w:pPr>
-      <w:bookmarkStart w:id="0" w:name="_GoBack"/>
       <w:r>
         <w:t xml:space="preserve">Nummer </w:t>
       </w:r>
-      <w:fldSimple w:instr=" MERGEFIELD =meeting.number \* MERGEFORMAT ">
-        <w:r>
-          <w:rPr>
-            <w:noProof/>
-          </w:rPr>
-          <w:t>«=meeting.number»</w:t>
-        </w:r>
-      </w:fldSimple>
+      <w:r>
+        <w:fldChar w:fldCharType="begin"/>
+      </w:r>
+      <w:r>
+        <w:instrText xml:space="preserve"> MERGEFIELD =meeting.number \* MERGEFORMAT </w:instrText>
+      </w:r>
+      <w:r>
+        <w:fldChar w:fldCharType="separate"/>
+      </w:r>
+      <w:r>
+        <w:rPr>
+          <w:noProof/>
+        </w:rPr>
+        <w:t>«=meeting.number»</w:t>
+      </w:r>
+      <w:r>
+        <w:rPr>
+          <w:noProof/>
+        </w:rPr>
+        <w:fldChar w:fldCharType="end"/>
+      </w:r>
       <w:r>
         <w:t xml:space="preserve"> </w:t>
       </w:r>
-      <w:bookmarkEnd w:id="0"/>
       <w:r>
         <w:t xml:space="preserve">vom </w:t>
       </w:r>
@@ -1544,7 +1555,6 @@
           </w:tcPr>
           <w:p>
             <w:pPr>
-              <w:ind w:left="709" w:hanging="709"/>
               <w:rPr>
                 <w:rFonts w:cs="Arial"/>
                 <w:szCs w:val="22"/>
@@ -1888,7 +1898,6 @@
           </w:tcPr>
           <w:p>
             <w:pPr>
-              <w:ind w:left="709" w:hanging="709"/>
               <w:rPr>
                 <w:rFonts w:cs="Arial"/>
                 <w:szCs w:val="22"/>
@@ -2140,9 +2149,264 @@
       <w:pPr>
         <w:rPr>
           <w:rFonts w:cs="Arial"/>
-          <w:szCs w:val="22"/>
-        </w:rPr>
-      </w:pPr>
+          <w:color w:val="A6A6A6" w:themeColor="background1" w:themeShade="A6"/>
+          <w:szCs w:val="22"/>
+        </w:rPr>
+      </w:pPr>
+      <w:r>
+        <w:rPr>
+          <w:rFonts w:cs="Arial"/>
+          <w:color w:val="A6A6A6" w:themeColor="background1" w:themeShade="A6"/>
+          <w:szCs w:val="22"/>
+        </w:rPr>
+        <w:fldChar w:fldCharType="begin"/>
+      </w:r>
+      <w:r>
+        <w:rPr>
+          <w:rFonts w:cs="Arial"/>
+          <w:color w:val="A6A6A6" w:themeColor="background1" w:themeShade="A6"/>
+          <w:szCs w:val="22"/>
+        </w:rPr>
+        <w:instrText xml:space="preserve"> MERGEFIELD comment \* MERGEFORMAT </w:instrText>
+      </w:r>
+      <w:r>
+        <w:rPr>
+          <w:rFonts w:cs="Arial"/>
+          <w:color w:val="A6A6A6" w:themeColor="background1" w:themeShade="A6"/>
+          <w:szCs w:val="22"/>
+        </w:rPr>
+        <w:fldChar w:fldCharType="separate"/>
+      </w:r>
+      <w:r>
+        <w:rPr>
+          <w:rFonts w:cs="Arial"/>
+          <w:noProof/>
+          <w:color w:val="A6A6A6" w:themeColor="background1" w:themeShade="A6"/>
+          <w:szCs w:val="22"/>
+        </w:rPr>
+        <w:t>«comment»</w:t>
+      </w:r>
+      <w:r>
+        <w:rPr>
+          <w:rFonts w:cs="Arial"/>
+          <w:color w:val="A6A6A6" w:themeColor="background1" w:themeShade="A6"/>
+          <w:szCs w:val="22"/>
+        </w:rPr>
+        <w:fldChar w:fldCharType="end"/>
+      </w:r>
+    </w:p>
+    <w:p>
+      <w:pPr>
+        <w:rPr>
+          <w:rFonts w:cs="Arial"/>
+          <w:color w:val="A6A6A6" w:themeColor="background1" w:themeShade="A6"/>
+          <w:szCs w:val="22"/>
+        </w:rPr>
+      </w:pPr>
+      <w:r>
+        <w:rPr>
+          <w:rFonts w:cs="Arial"/>
+          <w:color w:val="A6A6A6" w:themeColor="background1" w:themeShade="A6"/>
+          <w:szCs w:val="22"/>
+        </w:rPr>
+        <w:t>Sablon Style Definitionen für die HTML-Insertion.</w:t>
+      </w:r>
+    </w:p>
+    <w:p>
+      <w:pPr>
+        <w:pStyle w:val="ListNumber"/>
+      </w:pPr>
+      <w:r>
+        <w:t>Number</w:t>
+      </w:r>
+    </w:p>
+    <w:p>
+      <w:pPr>
+        <w:pStyle w:val="ListParagraph"/>
+        <w:numPr>
+          <w:ilvl w:val="1"/>
+          <w:numId w:val="29"/>
+        </w:numPr>
+        <w:rPr>
+          <w:rFonts w:cs="Arial"/>
+          <w:szCs w:val="22"/>
+        </w:rPr>
+      </w:pPr>
+      <w:r>
+        <w:rPr>
+          <w:rFonts w:cs="Arial"/>
+          <w:szCs w:val="22"/>
+        </w:rPr>
+        <w:t>Number</w:t>
+      </w:r>
+    </w:p>
+    <w:p>
+      <w:pPr>
+        <w:pStyle w:val="ListParagraph"/>
+        <w:numPr>
+          <w:ilvl w:val="2"/>
+          <w:numId w:val="29"/>
+        </w:numPr>
+        <w:rPr>
+          <w:rFonts w:cs="Arial"/>
+          <w:szCs w:val="22"/>
+        </w:rPr>
+      </w:pPr>
+      <w:r>
+        <w:rPr>
+          <w:rFonts w:cs="Arial"/>
+          <w:szCs w:val="22"/>
+        </w:rPr>
+        <w:t>Number</w:t>
+      </w:r>
+    </w:p>
+    <w:p>
+      <w:pPr>
+        <w:pStyle w:val="ListParagraph"/>
+        <w:numPr>
+          <w:ilvl w:val="3"/>
+          <w:numId w:val="29"/>
+        </w:numPr>
+        <w:rPr>
+          <w:rFonts w:cs="Arial"/>
+          <w:szCs w:val="22"/>
+        </w:rPr>
+      </w:pPr>
+      <w:r>
+        <w:rPr>
+          <w:rFonts w:cs="Arial"/>
+          <w:szCs w:val="22"/>
+        </w:rPr>
+        <w:t>Number</w:t>
+      </w:r>
+    </w:p>
+    <w:p>
+      <w:pPr>
+        <w:pStyle w:val="ListBullet"/>
+      </w:pPr>
+      <w:r>
+        <w:t>Bullet</w:t>
+      </w:r>
+    </w:p>
+    <w:p>
+      <w:pPr>
+        <w:pStyle w:val="ListParagraph"/>
+        <w:numPr>
+          <w:ilvl w:val="1"/>
+          <w:numId w:val="35"/>
+        </w:numPr>
+        <w:rPr>
+          <w:rFonts w:cs="Arial"/>
+          <w:szCs w:val="22"/>
+        </w:rPr>
+      </w:pPr>
+      <w:r>
+        <w:rPr>
+          <w:rFonts w:cs="Arial"/>
+          <w:szCs w:val="22"/>
+        </w:rPr>
+        <w:t>Bullet</w:t>
+      </w:r>
+    </w:p>
+    <w:p>
+      <w:pPr>
+        <w:pStyle w:val="ListParagraph"/>
+        <w:numPr>
+          <w:ilvl w:val="2"/>
+          <w:numId w:val="30"/>
+        </w:numPr>
+        <w:rPr>
+          <w:rFonts w:cs="Arial"/>
+          <w:szCs w:val="22"/>
+        </w:rPr>
+      </w:pPr>
+      <w:r>
+        <w:rPr>
+          <w:rFonts w:cs="Arial"/>
+          <w:szCs w:val="22"/>
+        </w:rPr>
+        <w:t>Bullet</w:t>
+      </w:r>
+    </w:p>
+    <w:p>
+      <w:pPr>
+        <w:pStyle w:val="ListParagraph"/>
+        <w:numPr>
+          <w:ilvl w:val="3"/>
+          <w:numId w:val="30"/>
+        </w:numPr>
+        <w:rPr>
+          <w:rFonts w:cs="Arial"/>
+          <w:szCs w:val="22"/>
+        </w:rPr>
+      </w:pPr>
+      <w:r>
+        <w:rPr>
+          <w:rFonts w:cs="Arial"/>
+          <w:szCs w:val="22"/>
+        </w:rPr>
+        <w:t>Bullet</w:t>
+      </w:r>
+    </w:p>
+    <w:p>
+      <w:pPr>
+        <w:rPr>
+          <w:rFonts w:cs="Arial"/>
+          <w:color w:val="A6A6A6" w:themeColor="background1" w:themeShade="A6"/>
+          <w:szCs w:val="22"/>
+        </w:rPr>
+      </w:pPr>
+      <w:r>
+        <w:rPr>
+          <w:rFonts w:cs="Arial"/>
+          <w:color w:val="A6A6A6" w:themeColor="background1" w:themeShade="A6"/>
+          <w:szCs w:val="22"/>
+        </w:rPr>
+        <w:fldChar w:fldCharType="begin"/>
+      </w:r>
+      <w:r>
+        <w:rPr>
+          <w:rFonts w:cs="Arial"/>
+          <w:color w:val="A6A6A6" w:themeColor="background1" w:themeShade="A6"/>
+          <w:szCs w:val="22"/>
+        </w:rPr>
+        <w:instrText xml:space="preserve"> MERGEFIELD endComment \* MERGEFORMAT </w:instrText>
+      </w:r>
+      <w:r>
+        <w:rPr>
+          <w:rFonts w:cs="Arial"/>
+          <w:color w:val="A6A6A6" w:themeColor="background1" w:themeShade="A6"/>
+          <w:szCs w:val="22"/>
+        </w:rPr>
+        <w:fldChar w:fldCharType="separate"/>
+      </w:r>
+      <w:r>
+        <w:rPr>
+          <w:rFonts w:cs="Arial"/>
+          <w:noProof/>
+          <w:color w:val="A6A6A6" w:themeColor="background1" w:themeShade="A6"/>
+          <w:szCs w:val="22"/>
+        </w:rPr>
+        <w:t>«endComment»</w:t>
+      </w:r>
+      <w:r>
+        <w:rPr>
+          <w:rFonts w:cs="Arial"/>
+          <w:color w:val="A6A6A6" w:themeColor="background1" w:themeShade="A6"/>
+          <w:szCs w:val="22"/>
+        </w:rPr>
+        <w:fldChar w:fldCharType="end"/>
+      </w:r>
+    </w:p>
+    <w:p>
+      <w:pPr>
+        <w:rPr>
+          <w:rFonts w:cs="Arial"/>
+          <w:szCs w:val="22"/>
+        </w:rPr>
+      </w:pPr>
+      <w:bookmarkStart w:id="0" w:name="_GoBack"/>
+      <w:bookmarkEnd w:id="0"/>
       <w:r>
         <w:rPr>
           <w:rFonts w:cs="Arial"/>
@@ -2354,7 +2618,7 @@
           <w:rFonts w:ascii="Arial" w:hAnsi="Arial"/>
           <w:b/>
         </w:rPr>
-        <w:instrText xml:space="preserve"> </w:instrText>
+        <w:instrText xml:space="preserve">:if </w:instrText>
       </w:r>
       <w:r>
         <w:rPr>
@@ -2379,7 +2643,7 @@
           <w:b/>
           <w:noProof/>
         </w:rPr>
-        <w:t>«=agenda_item.decision_number»</w:t>
+        <w:t>«=agenda_item.decision_number:if»</w:t>
       </w:r>
       <w:r>
         <w:rPr>
@@ -2391,14 +2655,6 @@
       </w:r>
       <w:r>
         <w:rPr>
-          <w:rFonts w:cs="Arial"/>
-          <w:color w:val="E36C0A" w:themeColor="accent6" w:themeShade="BF"/>
-          <w:szCs w:val="22"/>
-        </w:rPr>
-        <w:tab/>
-      </w:r>
-      <w:r>
-        <w:rPr>
           <w:rStyle w:val="Strong"/>
           <w:rFonts w:ascii="Arial" w:hAnsi="Arial"/>
           <w:b/>
@@ -2411,7 +2667,7 @@
           <w:rFonts w:ascii="Arial" w:hAnsi="Arial"/>
           <w:b/>
         </w:rPr>
-        <w:instrText xml:space="preserve"> MERGEFIELD </w:instrText>
+        <w:instrText xml:space="preserve"> MERGEFIELD =</w:instrText>
       </w:r>
       <w:r>
         <w:rPr>
@@ -2419,7 +2675,7 @@
           <w:rFonts w:ascii="Arial" w:hAnsi="Arial"/>
           <w:b/>
         </w:rPr>
-        <w:instrText>=</w:instrText>
+        <w:instrText>agenda_item</w:instrText>
       </w:r>
       <w:r>
         <w:rPr>
@@ -2427,7 +2683,7 @@
           <w:rFonts w:ascii="Arial" w:hAnsi="Arial"/>
           <w:b/>
         </w:rPr>
-        <w:instrText>agenda_item</w:instrText>
+        <w:instrText>.</w:instrText>
       </w:r>
       <w:r>
         <w:rPr>
@@ -2435,7 +2691,7 @@
           <w:rFonts w:ascii="Arial" w:hAnsi="Arial"/>
           <w:b/>
         </w:rPr>
-        <w:instrText>.titl</w:instrText>
+        <w:instrText>decision_number</w:instrText>
       </w:r>
       <w:r>
         <w:rPr>
@@ -2443,7 +2699,7 @@
           <w:rFonts w:ascii="Arial" w:hAnsi="Arial"/>
           <w:b/>
         </w:rPr>
-        <w:instrText>e</w:instrText>
+        <w:instrText xml:space="preserve"> </w:instrText>
       </w:r>
       <w:r>
         <w:rPr>
@@ -2451,7 +2707,7 @@
           <w:rFonts w:ascii="Arial" w:hAnsi="Arial"/>
           <w:b/>
         </w:rPr>
-        <w:instrText xml:space="preserve"> \* MERGEFORMAT </w:instrText>
+        <w:instrText xml:space="preserve">\* MERGEFORMAT </w:instrText>
       </w:r>
       <w:r>
         <w:rPr>
@@ -2468,7 +2724,7 @@
           <w:b/>
           <w:noProof/>
         </w:rPr>
-        <w:t>«=agenda_item.title»</w:t>
+        <w:t>«=agenda_item.decision_number»</w:t>
       </w:r>
       <w:r>
         <w:rPr>
@@ -2478,6 +2734,168 @@
         </w:rPr>
         <w:fldChar w:fldCharType="end"/>
       </w:r>
+      <w:r>
+        <w:rPr>
+          <w:rStyle w:val="Strong"/>
+          <w:rFonts w:ascii="Arial" w:hAnsi="Arial"/>
+          <w:b/>
+        </w:rPr>
+        <w:fldChar w:fldCharType="begin"/>
+      </w:r>
+      <w:r>
+        <w:rPr>
+          <w:rStyle w:val="Strong"/>
+          <w:rFonts w:ascii="Arial" w:hAnsi="Arial"/>
+          <w:b/>
+        </w:rPr>
+        <w:instrText xml:space="preserve"> MERGEFIELD =</w:instrText>
+      </w:r>
+      <w:r>
+        <w:rPr>
+          <w:rStyle w:val="Strong"/>
+          <w:rFonts w:ascii="Arial" w:hAnsi="Arial"/>
+          <w:b/>
+        </w:rPr>
+        <w:instrText>agenda_item</w:instrText>
+      </w:r>
+      <w:r>
+        <w:rPr>
+          <w:rStyle w:val="Strong"/>
+          <w:rFonts w:ascii="Arial" w:hAnsi="Arial"/>
+          <w:b/>
+        </w:rPr>
+        <w:instrText>.</w:instrText>
+      </w:r>
+      <w:r>
+        <w:rPr>
+          <w:rStyle w:val="Strong"/>
+          <w:rFonts w:ascii="Arial" w:hAnsi="Arial"/>
+          <w:b/>
+        </w:rPr>
+        <w:instrText>decision_number</w:instrText>
+      </w:r>
+      <w:r>
+        <w:rPr>
+          <w:rStyle w:val="Strong"/>
+          <w:rFonts w:ascii="Arial" w:hAnsi="Arial"/>
+          <w:b/>
+        </w:rPr>
+        <w:instrText xml:space="preserve">:endif </w:instrText>
+      </w:r>
+      <w:r>
+        <w:rPr>
+          <w:rStyle w:val="Strong"/>
+          <w:rFonts w:ascii="Arial" w:hAnsi="Arial"/>
+          <w:b/>
+        </w:rPr>
+        <w:instrText xml:space="preserve">\* MERGEFORMAT </w:instrText>
+      </w:r>
+      <w:r>
+        <w:rPr>
+          <w:rStyle w:val="Strong"/>
+          <w:rFonts w:ascii="Arial" w:hAnsi="Arial"/>
+          <w:b/>
+        </w:rPr>
+        <w:fldChar w:fldCharType="separate"/>
+      </w:r>
+      <w:r>
+        <w:rPr>
+          <w:rStyle w:val="Strong"/>
+          <w:rFonts w:ascii="Arial" w:hAnsi="Arial"/>
+          <w:b/>
+          <w:noProof/>
+        </w:rPr>
+        <w:t>«=agenda_item.decision_number:endif»</w:t>
+      </w:r>
+      <w:r>
+        <w:rPr>
+          <w:rStyle w:val="Strong"/>
+          <w:rFonts w:ascii="Arial" w:hAnsi="Arial"/>
+          <w:b/>
+        </w:rPr>
+        <w:fldChar w:fldCharType="end"/>
+      </w:r>
+      <w:r>
+        <w:rPr>
+          <w:rStyle w:val="Strong"/>
+          <w:rFonts w:ascii="Arial" w:hAnsi="Arial"/>
+          <w:b/>
+        </w:rPr>
+        <w:fldChar w:fldCharType="begin"/>
+      </w:r>
+      <w:r>
+        <w:rPr>
+          <w:rStyle w:val="Strong"/>
+          <w:rFonts w:ascii="Arial" w:hAnsi="Arial"/>
+          <w:b/>
+        </w:rPr>
+        <w:instrText xml:space="preserve"> MERGEFIELD </w:instrText>
+      </w:r>
+      <w:r>
+        <w:rPr>
+          <w:rStyle w:val="Strong"/>
+          <w:rFonts w:ascii="Arial" w:hAnsi="Arial"/>
+          <w:b/>
+        </w:rPr>
+        <w:instrText>=</w:instrText>
+      </w:r>
+      <w:r>
+        <w:rPr>
+          <w:rStyle w:val="Strong"/>
+          <w:rFonts w:ascii="Arial" w:hAnsi="Arial"/>
+          <w:b/>
+        </w:rPr>
+        <w:instrText>agenda_item</w:instrText>
+      </w:r>
+      <w:r>
+        <w:rPr>
+          <w:rStyle w:val="Strong"/>
+          <w:rFonts w:ascii="Arial" w:hAnsi="Arial"/>
+          <w:b/>
+        </w:rPr>
+        <w:instrText>.titl</w:instrText>
+      </w:r>
+      <w:r>
+        <w:rPr>
+          <w:rStyle w:val="Strong"/>
+          <w:rFonts w:ascii="Arial" w:hAnsi="Arial"/>
+          <w:b/>
+        </w:rPr>
+        <w:instrText>e</w:instrText>
+      </w:r>
+      <w:r>
+        <w:rPr>
+          <w:rStyle w:val="Strong"/>
+          <w:rFonts w:ascii="Arial" w:hAnsi="Arial"/>
+          <w:b/>
+        </w:rPr>
+        <w:instrText xml:space="preserve"> \* MERGEFORMAT </w:instrText>
+      </w:r>
+      <w:r>
+        <w:rPr>
+          <w:rStyle w:val="Strong"/>
+          <w:rFonts w:ascii="Arial" w:hAnsi="Arial"/>
+          <w:b/>
+        </w:rPr>
+        <w:fldChar w:fldCharType="separate"/>
+      </w:r>
+      <w:r>
+        <w:rPr>
+          <w:rStyle w:val="Strong"/>
+          <w:rFonts w:ascii="Arial" w:hAnsi="Arial"/>
+          <w:b/>
+          <w:noProof/>
+        </w:rPr>
+        <w:t>«=agenda_item.title»</w:t>
+      </w:r>
+      <w:r>
+        <w:rPr>
+          <w:rStyle w:val="Strong"/>
+          <w:rFonts w:ascii="Arial" w:hAnsi="Arial"/>
+          <w:b/>
+        </w:rPr>
+        <w:fldChar w:fldCharType="end"/>
+      </w:r>
     </w:p>
     <w:p>
       <w:pPr>
@@ -3968,13 +4386,548 @@
         <w:jc w:val="both"/>
         <w:rPr>
           <w:rFonts w:cs="Arial"/>
-          <w:szCs w:val="22"/>
-        </w:rPr>
-      </w:pPr>
+          <w:color w:val="E36C0A" w:themeColor="accent6" w:themeShade="BF"/>
+          <w:szCs w:val="22"/>
+        </w:rPr>
+      </w:pPr>
+      <w:r>
+        <w:rPr>
+          <w:rFonts w:cs="Arial"/>
+          <w:color w:val="E36C0A" w:themeColor="accent6" w:themeShade="BF"/>
+          <w:szCs w:val="22"/>
+        </w:rPr>
+        <w:fldChar w:fldCharType="begin"/>
+      </w:r>
+      <w:r>
+        <w:rPr>
+          <w:rFonts w:cs="Arial"/>
+          <w:color w:val="E36C0A" w:themeColor="accent6" w:themeShade="BF"/>
+          <w:szCs w:val="22"/>
+        </w:rPr>
+        <w:instrText xml:space="preserve"> MERGEFIELD agenda_item.publish_in:if \* MERGEFORMAT </w:instrText>
+      </w:r>
+      <w:r>
+        <w:rPr>
+          <w:rFonts w:cs="Arial"/>
+          <w:color w:val="E36C0A" w:themeColor="accent6" w:themeShade="BF"/>
+          <w:szCs w:val="22"/>
+        </w:rPr>
+        <w:fldChar w:fldCharType="separate"/>
+      </w:r>
+      <w:r>
+        <w:rPr>
+          <w:rFonts w:cs="Arial"/>
+          <w:noProof/>
+          <w:color w:val="E36C0A" w:themeColor="accent6" w:themeShade="BF"/>
+          <w:szCs w:val="22"/>
+        </w:rPr>
+        <w:t>«agenda_item.publish_in:if»</w:t>
+      </w:r>
+      <w:r>
+        <w:rPr>
+          <w:rFonts w:cs="Arial"/>
+          <w:color w:val="E36C0A" w:themeColor="accent6" w:themeShade="BF"/>
+          <w:szCs w:val="22"/>
+        </w:rPr>
+        <w:fldChar w:fldCharType="end"/>
+      </w:r>
     </w:p>
     <w:p>
       <w:pPr>
         <w:jc w:val="both"/>
+        <w:rPr>
+          <w:rFonts w:cs="Arial"/>
+          <w:szCs w:val="22"/>
+        </w:rPr>
+      </w:pPr>
+    </w:p>
+    <w:p>
+      <w:pPr>
+        <w:rPr>
+          <w:rFonts w:cs="Arial"/>
+          <w:b/>
+          <w:szCs w:val="22"/>
+        </w:rPr>
+      </w:pPr>
+      <w:r>
+        <w:rPr>
+          <w:rFonts w:cs="Arial"/>
+          <w:b/>
+          <w:szCs w:val="22"/>
+        </w:rPr>
+        <w:t>Veröffentlichung im</w:t>
+      </w:r>
+    </w:p>
+    <w:p>
+      <w:r>
+        <w:rPr>
+          <w:rFonts w:cs="Arial"/>
+          <w:szCs w:val="22"/>
+        </w:rPr>
+        <w:fldChar w:fldCharType="begin"/>
+      </w:r>
+      <w:r>
+        <w:rPr>
+          <w:rFonts w:cs="Arial"/>
+          <w:szCs w:val="22"/>
+        </w:rPr>
+        <w:instrText xml:space="preserve"> MERGEFIELD =agenda_item.</w:instrText>
+      </w:r>
+      <w:r>
+        <w:rPr>
+          <w:rFonts w:cs="Arial"/>
+          <w:szCs w:val="22"/>
+        </w:rPr>
+        <w:instrText>publish_in</w:instrText>
+      </w:r>
+      <w:r>
+        <w:rPr>
+          <w:rFonts w:cs="Arial"/>
+          <w:szCs w:val="22"/>
+        </w:rPr>
+        <w:instrText xml:space="preserve"> \* MERGEFORMAT </w:instrText>
+      </w:r>
+      <w:r>
+        <w:rPr>
+          <w:rFonts w:cs="Arial"/>
+          <w:szCs w:val="22"/>
+        </w:rPr>
+        <w:fldChar w:fldCharType="separate"/>
+      </w:r>
+      <w:r>
+        <w:rPr>
+          <w:rFonts w:cs="Arial"/>
+          <w:noProof/>
+          <w:szCs w:val="22"/>
+        </w:rPr>
+        <w:t>«=agenda_item.publish_in»</w:t>
+      </w:r>
+      <w:r>
+        <w:rPr>
+          <w:rFonts w:cs="Arial"/>
+          <w:szCs w:val="22"/>
+        </w:rPr>
+        <w:fldChar w:fldCharType="end"/>
+      </w:r>
+    </w:p>
+    <w:p>
+      <w:pPr>
+        <w:jc w:val="both"/>
+        <w:rPr>
+          <w:color w:val="E36C0A" w:themeColor="accent6" w:themeShade="BF"/>
+        </w:rPr>
+      </w:pPr>
+      <w:r>
+        <w:rPr>
+          <w:rFonts w:cs="Arial"/>
+          <w:color w:val="E36C0A" w:themeColor="accent6" w:themeShade="BF"/>
+          <w:szCs w:val="22"/>
+        </w:rPr>
+        <w:fldChar w:fldCharType="begin"/>
+      </w:r>
+      <w:r>
+        <w:rPr>
+          <w:rFonts w:cs="Arial"/>
+          <w:color w:val="E36C0A" w:themeColor="accent6" w:themeShade="BF"/>
+          <w:szCs w:val="22"/>
+        </w:rPr>
+        <w:instrText xml:space="preserve"> MERGEFIELD agenda_item.publish_in:endIf \* MERGEFORMAT </w:instrText>
+      </w:r>
+      <w:r>
+        <w:rPr>
+          <w:rFonts w:cs="Arial"/>
+          <w:color w:val="E36C0A" w:themeColor="accent6" w:themeShade="BF"/>
+          <w:szCs w:val="22"/>
+        </w:rPr>
+        <w:fldChar w:fldCharType="separate"/>
+      </w:r>
+      <w:r>
+        <w:rPr>
+          <w:rFonts w:cs="Arial"/>
+          <w:noProof/>
+          <w:color w:val="E36C0A" w:themeColor="accent6" w:themeShade="BF"/>
+          <w:szCs w:val="22"/>
+        </w:rPr>
+        <w:t>«agenda_item.publish_in:endIf»</w:t>
+      </w:r>
+      <w:r>
+        <w:rPr>
+          <w:rFonts w:cs="Arial"/>
+          <w:color w:val="E36C0A" w:themeColor="accent6" w:themeShade="BF"/>
+          <w:szCs w:val="22"/>
+        </w:rPr>
+        <w:fldChar w:fldCharType="end"/>
+      </w:r>
+    </w:p>
+    <w:p>
+      <w:pPr>
+        <w:jc w:val="both"/>
+        <w:rPr>
+          <w:color w:val="E36C0A" w:themeColor="accent6" w:themeShade="BF"/>
+        </w:rPr>
+      </w:pPr>
+      <w:r>
+        <w:rPr>
+          <w:rFonts w:cs="Arial"/>
+          <w:color w:val="E36C0A" w:themeColor="accent6" w:themeShade="BF"/>
+          <w:szCs w:val="22"/>
+        </w:rPr>
+        <w:fldChar w:fldCharType="begin"/>
+      </w:r>
+      <w:r>
+        <w:rPr>
+          <w:rFonts w:cs="Arial"/>
+          <w:color w:val="E36C0A" w:themeColor="accent6" w:themeShade="BF"/>
+          <w:szCs w:val="22"/>
+        </w:rPr>
+        <w:instrText xml:space="preserve"> MERGEFIELD agenda_item.disclose_to:if \* MERGEFORMAT </w:instrText>
+      </w:r>
+      <w:r>
+        <w:rPr>
+          <w:rFonts w:cs="Arial"/>
+          <w:color w:val="E36C0A" w:themeColor="accent6" w:themeShade="BF"/>
+          <w:szCs w:val="22"/>
+        </w:rPr>
+        <w:fldChar w:fldCharType="separate"/>
+      </w:r>
+      <w:r>
+        <w:rPr>
+          <w:rFonts w:cs="Arial"/>
+          <w:noProof/>
+          <w:color w:val="E36C0A" w:themeColor="accent6" w:themeShade="BF"/>
+          <w:szCs w:val="22"/>
+        </w:rPr>
+        <w:t>«agenda_item.disclose_to:if»</w:t>
+      </w:r>
+      <w:r>
+        <w:rPr>
+          <w:rFonts w:cs="Arial"/>
+          <w:color w:val="E36C0A" w:themeColor="accent6" w:themeShade="BF"/>
+          <w:szCs w:val="22"/>
+        </w:rPr>
+        <w:fldChar w:fldCharType="end"/>
+      </w:r>
+    </w:p>
+    <w:p>
+      <w:pPr>
+        <w:pStyle w:val="ListBullet"/>
+        <w:numPr>
+          <w:ilvl w:val="0"/>
+          <w:numId w:val="0"/>
+        </w:numPr>
+      </w:pPr>
+    </w:p>
+    <w:p>
+      <w:pPr>
+        <w:rPr>
+          <w:rFonts w:cs="Arial"/>
+          <w:b/>
+          <w:szCs w:val="22"/>
+        </w:rPr>
+      </w:pPr>
+      <w:r>
+        <w:rPr>
+          <w:rFonts w:cs="Arial"/>
+          <w:b/>
+          <w:szCs w:val="22"/>
+        </w:rPr>
+        <w:t>Zu eröffnen an</w:t>
+      </w:r>
+    </w:p>
+    <w:p>
+      <w:r>
+        <w:rPr>
+          <w:rFonts w:cs="Arial"/>
+          <w:szCs w:val="22"/>
+        </w:rPr>
+        <w:fldChar w:fldCharType="begin"/>
+      </w:r>
+      <w:r>
+        <w:rPr>
+          <w:rFonts w:cs="Arial"/>
+          <w:szCs w:val="22"/>
+        </w:rPr>
+        <w:instrText xml:space="preserve"> MERGEFIELD =agenda_item.</w:instrText>
+      </w:r>
+      <w:r>
+        <w:rPr>
+          <w:rFonts w:cs="Arial"/>
+          <w:szCs w:val="22"/>
+        </w:rPr>
+        <w:instrText>disclose_to</w:instrText>
+      </w:r>
+      <w:r>
+        <w:rPr>
+          <w:rFonts w:cs="Arial"/>
+          <w:szCs w:val="22"/>
+        </w:rPr>
+        <w:instrText xml:space="preserve"> \* MERGEFORMAT </w:instrText>
+      </w:r>
+      <w:r>
+        <w:rPr>
+          <w:rFonts w:cs="Arial"/>
+          <w:szCs w:val="22"/>
+        </w:rPr>
+        <w:fldChar w:fldCharType="separate"/>
+      </w:r>
+      <w:r>
+        <w:rPr>
+          <w:rFonts w:cs="Arial"/>
+          <w:noProof/>
+          <w:szCs w:val="22"/>
+        </w:rPr>
+        <w:t>«=agenda_item.disclose_to»</w:t>
+      </w:r>
+      <w:r>
+        <w:rPr>
+          <w:rFonts w:cs="Arial"/>
+          <w:szCs w:val="22"/>
+        </w:rPr>
+        <w:fldChar w:fldCharType="end"/>
+      </w:r>
+    </w:p>
+    <w:p>
+      <w:pPr>
+        <w:jc w:val="both"/>
+        <w:rPr>
+          <w:color w:val="E36C0A" w:themeColor="accent6" w:themeShade="BF"/>
+        </w:rPr>
+      </w:pPr>
+      <w:r>
+        <w:rPr>
+          <w:rFonts w:cs="Arial"/>
+          <w:color w:val="E36C0A" w:themeColor="accent6" w:themeShade="BF"/>
+          <w:szCs w:val="22"/>
+        </w:rPr>
+        <w:fldChar w:fldCharType="begin"/>
+      </w:r>
+      <w:r>
+        <w:rPr>
+          <w:rFonts w:cs="Arial"/>
+          <w:color w:val="E36C0A" w:themeColor="accent6" w:themeShade="BF"/>
+          <w:szCs w:val="22"/>
+        </w:rPr>
+        <w:instrText xml:space="preserve"> MERGEFIELD agenda_item.disclose_to:endIf \* MERGEFORMAT </w:instrText>
+      </w:r>
+      <w:r>
+        <w:rPr>
+          <w:rFonts w:cs="Arial"/>
+          <w:color w:val="E36C0A" w:themeColor="accent6" w:themeShade="BF"/>
+          <w:szCs w:val="22"/>
+        </w:rPr>
+        <w:fldChar w:fldCharType="separate"/>
+      </w:r>
+      <w:r>
+        <w:rPr>
+          <w:rFonts w:cs="Arial"/>
+          <w:noProof/>
+          <w:color w:val="E36C0A" w:themeColor="accent6" w:themeShade="BF"/>
+          <w:szCs w:val="22"/>
+        </w:rPr>
+        <w:t>«agenda_item.disclose_to:endIf»</w:t>
+      </w:r>
+      <w:r>
+        <w:rPr>
+          <w:rFonts w:cs="Arial"/>
+          <w:color w:val="E36C0A" w:themeColor="accent6" w:themeShade="BF"/>
+          <w:szCs w:val="22"/>
+        </w:rPr>
+        <w:fldChar w:fldCharType="end"/>
+      </w:r>
+    </w:p>
+    <w:p>
+      <w:pPr>
+        <w:jc w:val="both"/>
+        <w:rPr>
+          <w:color w:val="E36C0A" w:themeColor="accent6" w:themeShade="BF"/>
+        </w:rPr>
+      </w:pPr>
+      <w:r>
+        <w:rPr>
+          <w:rFonts w:cs="Arial"/>
+          <w:color w:val="E36C0A" w:themeColor="accent6" w:themeShade="BF"/>
+          <w:szCs w:val="22"/>
+        </w:rPr>
+        <w:fldChar w:fldCharType="begin"/>
+      </w:r>
+      <w:r>
+        <w:rPr>
+          <w:rFonts w:cs="Arial"/>
+          <w:color w:val="E36C0A" w:themeColor="accent6" w:themeShade="BF"/>
+          <w:szCs w:val="22"/>
+        </w:rPr>
+        <w:instrText xml:space="preserve"> MERGEFIELD agenda_item.copy_for_attention:if \* MERGEFORMAT </w:instrText>
+      </w:r>
+      <w:r>
+        <w:rPr>
+          <w:rFonts w:cs="Arial"/>
+          <w:color w:val="E36C0A" w:themeColor="accent6" w:themeShade="BF"/>
+          <w:szCs w:val="22"/>
+        </w:rPr>
+        <w:fldChar w:fldCharType="separate"/>
+      </w:r>
+      <w:r>
+        <w:rPr>
+          <w:rFonts w:cs="Arial"/>
+          <w:noProof/>
+          <w:color w:val="E36C0A" w:themeColor="accent6" w:themeShade="BF"/>
+          <w:szCs w:val="22"/>
+        </w:rPr>
+        <w:t>«agenda_item.copy_for_attention:if»</w:t>
+      </w:r>
+      <w:r>
+        <w:rPr>
+          <w:rFonts w:cs="Arial"/>
+          <w:color w:val="E36C0A" w:themeColor="accent6" w:themeShade="BF"/>
+          <w:szCs w:val="22"/>
+        </w:rPr>
+        <w:fldChar w:fldCharType="end"/>
+      </w:r>
+    </w:p>
+    <w:p>
+      <w:pPr>
+        <w:pStyle w:val="ListBullet"/>
+        <w:numPr>
+          <w:ilvl w:val="0"/>
+          <w:numId w:val="0"/>
+        </w:numPr>
+      </w:pPr>
+    </w:p>
+    <w:p>
+      <w:pPr>
+        <w:rPr>
+          <w:rFonts w:cs="Arial"/>
+          <w:b/>
+          <w:szCs w:val="22"/>
+        </w:rPr>
+      </w:pPr>
+      <w:r>
+        <w:rPr>
+          <w:rFonts w:cs="Arial"/>
+          <w:b/>
+          <w:szCs w:val="22"/>
+        </w:rPr>
+        <w:t>Kopie z.K.</w:t>
+      </w:r>
+    </w:p>
+    <w:p>
+      <w:r>
+        <w:rPr>
+          <w:rFonts w:cs="Arial"/>
+          <w:szCs w:val="22"/>
+        </w:rPr>
+        <w:fldChar w:fldCharType="begin"/>
+      </w:r>
+      <w:r>
+        <w:rPr>
+          <w:rFonts w:cs="Arial"/>
+          <w:szCs w:val="22"/>
+        </w:rPr>
+        <w:instrText xml:space="preserve"> MERGEFIELD =agenda_item.</w:instrText>
+      </w:r>
+      <w:r>
+        <w:rPr>
+          <w:rFonts w:cs="Arial"/>
+          <w:szCs w:val="22"/>
+        </w:rPr>
+        <w:instrText>copy_for_attention</w:instrText>
+      </w:r>
+      <w:r>
+        <w:rPr>
+          <w:rFonts w:cs="Arial"/>
+          <w:szCs w:val="22"/>
+        </w:rPr>
+        <w:instrText xml:space="preserve"> \* MERGEFORMAT </w:instrText>
+      </w:r>
+      <w:r>
+        <w:rPr>
+          <w:rFonts w:cs="Arial"/>
+          <w:szCs w:val="22"/>
+        </w:rPr>
+        <w:fldChar w:fldCharType="separate"/>
+      </w:r>
+      <w:r>
+        <w:rPr>
+          <w:rFonts w:cs="Arial"/>
+          <w:noProof/>
+          <w:szCs w:val="22"/>
+        </w:rPr>
+        <w:t>«=agenda_item.copy_for_attention»</w:t>
+      </w:r>
+      <w:r>
+        <w:rPr>
+          <w:rFonts w:cs="Arial"/>
+          <w:szCs w:val="22"/>
+        </w:rPr>
+        <w:fldChar w:fldCharType="end"/>
+      </w:r>
+    </w:p>
+    <w:p>
+      <w:pPr>
+        <w:jc w:val="both"/>
+        <w:rPr>
+          <w:color w:val="E36C0A" w:themeColor="accent6" w:themeShade="BF"/>
+        </w:rPr>
+      </w:pPr>
+      <w:r>
+        <w:rPr>
+          <w:rFonts w:cs="Arial"/>
+          <w:color w:val="E36C0A" w:themeColor="accent6" w:themeShade="BF"/>
+          <w:szCs w:val="22"/>
+        </w:rPr>
+        <w:fldChar w:fldCharType="begin"/>
+      </w:r>
+      <w:r>
+        <w:rPr>
+          <w:rFonts w:cs="Arial"/>
+          <w:color w:val="E36C0A" w:themeColor="accent6" w:themeShade="BF"/>
+          <w:szCs w:val="22"/>
+        </w:rPr>
+        <w:instrText xml:space="preserve"> MERGEFIELD agenda_item.copy_for_attention:endIf \* MERGEFORMAT </w:instrText>
+      </w:r>
+      <w:r>
+        <w:rPr>
+          <w:rFonts w:cs="Arial"/>
+          <w:color w:val="E36C0A" w:themeColor="accent6" w:themeShade="BF"/>
+          <w:szCs w:val="22"/>
+        </w:rPr>
+        <w:fldChar w:fldCharType="separate"/>
+      </w:r>
+      <w:r>
+        <w:rPr>
+          <w:rFonts w:cs="Arial"/>
+          <w:noProof/>
+          <w:color w:val="E36C0A" w:themeColor="accent6" w:themeShade="BF"/>
+          <w:szCs w:val="22"/>
+        </w:rPr>
+        <w:t>«agenda_item.copy_for_attention:endIf»</w:t>
+      </w:r>
+      <w:r>
+        <w:rPr>
+          <w:rFonts w:cs="Arial"/>
+          <w:color w:val="E36C0A" w:themeColor="accent6" w:themeShade="BF"/>
+          <w:szCs w:val="22"/>
+        </w:rPr>
+        <w:fldChar w:fldCharType="end"/>
+      </w:r>
+    </w:p>
+    <w:p>
+      <w:pPr>
+        <w:jc w:val="both"/>
+        <w:rPr>
+          <w:rFonts w:cs="Arial"/>
+          <w:szCs w:val="22"/>
+        </w:rPr>
+      </w:pPr>
+    </w:p>
+    <w:p>
+      <w:pPr>
+        <w:jc w:val="both"/>
+        <w:rPr>
+          <w:rFonts w:cs="Arial"/>
+          <w:color w:val="0000FF"/>
+          <w:szCs w:val="22"/>
+        </w:rPr>
       </w:pPr>
       <w:r>
         <w:rPr>
@@ -4218,13 +5171,8 @@
         <w:right w:val="single" w:sz="6" w:space="1" w:color="auto"/>
       </w:pBdr>
     </w:pPr>
-    <w:proofErr w:type="spellStart"/>
     <w:r>
-      <w:t>Gde</w:t>
-    </w:r>
-    <w:proofErr w:type="spellEnd"/>
-    <w:r>
-      <w:t xml:space="preserve"> Wappen</w:t>
+      <w:t>Gde Wappen</w:t>
     </w:r>
   </w:p>
   <w:p>
@@ -4473,37 +5421,12 @@
         <w:szCs w:val="18"/>
       </w:rPr>
     </w:pPr>
-    <w:proofErr w:type="spellStart"/>
     <w:r>
       <w:rPr>
         <w:sz w:val="18"/>
         <w:szCs w:val="18"/>
       </w:rPr>
-      <w:t>OneGov</w:t>
-    </w:r>
-    <w:proofErr w:type="spellEnd"/>
-    <w:r>
-      <w:rPr>
-        <w:sz w:val="18"/>
-        <w:szCs w:val="18"/>
-      </w:rPr>
-      <w:t xml:space="preserve"> </w:t>
-    </w:r>
-    <w:proofErr w:type="spellStart"/>
-    <w:r>
-      <w:rPr>
-        <w:sz w:val="18"/>
-        <w:szCs w:val="18"/>
-      </w:rPr>
-      <w:t>Gever</w:t>
-    </w:r>
-    <w:proofErr w:type="spellEnd"/>
-    <w:r>
-      <w:rPr>
-        <w:sz w:val="18"/>
-        <w:szCs w:val="18"/>
-      </w:rPr>
-      <w:t xml:space="preserve"> </w:t>
+      <w:t xml:space="preserve">OneGov Gever </w:t>
     </w:r>
     <w:r>
       <w:rPr>
@@ -4829,11 +5752,10 @@
   <w:abstractNum w:abstractNumId="5">
     <w:nsid w:val="FFFFFF88"/>
     <w:multiLevelType w:val="singleLevel"/>
-    <w:tmpl w:val="B7E69874"/>
+    <w:tmpl w:val="92ECD6D4"/>
     <w:lvl w:ilvl="0">
       <w:start w:val="1"/>
       <w:numFmt w:val="decimal"/>
-      <w:pStyle w:val="ListNumber"/>
       <w:lvlText w:val="%1."/>
       <w:lvlJc w:val="left"/>
       <w:pPr>
@@ -4847,11 +5769,10 @@
   <w:abstractNum w:abstractNumId="6">
     <w:nsid w:val="FFFFFF89"/>
     <w:multiLevelType w:val="singleLevel"/>
-    <w:tmpl w:val="5A4A5A7C"/>
+    <w:tmpl w:val="D33AFECE"/>
     <w:lvl w:ilvl="0">
       <w:start w:val="1"/>
       <w:numFmt w:val="bullet"/>
-      <w:pStyle w:val="ListBullet"/>
       <w:lvlText w:val=""/>
       <w:lvlJc w:val="left"/>
       <w:pPr>
@@ -4866,6 +5787,345 @@
     </w:lvl>
   </w:abstractNum>
   <w:abstractNum w:abstractNumId="7">
+    <w:nsid w:val="00282814"/>
+    <w:multiLevelType w:val="multilevel"/>
+    <w:tmpl w:val="1CD0D88C"/>
+    <w:lvl w:ilvl="0">
+      <w:start w:val="1"/>
+      <w:numFmt w:val="decimal"/>
+      <w:lvlText w:val="%1."/>
+      <w:lvlJc w:val="left"/>
+      <w:pPr>
+        <w:ind w:left="360" w:hanging="360"/>
+      </w:pPr>
+      <w:rPr>
+        <w:rFonts w:hint="default"/>
+      </w:rPr>
+    </w:lvl>
+    <w:lvl w:ilvl="1">
+      <w:start w:val="1"/>
+      <w:numFmt w:val="decimal"/>
+      <w:lvlText w:val="%1.%2."/>
+      <w:lvlJc w:val="left"/>
+      <w:pPr>
+        <w:ind w:left="792" w:hanging="432"/>
+      </w:pPr>
+      <w:rPr>
+        <w:rFonts w:hint="default"/>
+      </w:rPr>
+    </w:lvl>
+    <w:lvl w:ilvl="2">
+      <w:start w:val="1"/>
+      <w:numFmt w:val="decimal"/>
+      <w:lvlText w:val="%1.%2.%3."/>
+      <w:lvlJc w:val="left"/>
+      <w:pPr>
+        <w:ind w:left="1224" w:hanging="504"/>
+      </w:pPr>
+      <w:rPr>
+        <w:rFonts w:hint="default"/>
+      </w:rPr>
+    </w:lvl>
+    <w:lvl w:ilvl="3">
+      <w:start w:val="1"/>
+      <w:numFmt w:val="decimal"/>
+      <w:lvlText w:val="%1.%2.%3.%4."/>
+      <w:lvlJc w:val="left"/>
+      <w:pPr>
+        <w:ind w:left="1728" w:hanging="648"/>
+      </w:pPr>
+      <w:rPr>
+        <w:rFonts w:hint="default"/>
+      </w:rPr>
+    </w:lvl>
+    <w:lvl w:ilvl="4">
+      <w:start w:val="1"/>
+      <w:numFmt w:val="decimal"/>
+      <w:lvlText w:val="%1.%2.%3.%4.%5."/>
+      <w:lvlJc w:val="left"/>
+      <w:pPr>
+        <w:ind w:left="2232" w:hanging="792"/>
+      </w:pPr>
+      <w:rPr>
+        <w:rFonts w:hint="default"/>
+      </w:rPr>
+    </w:lvl>
+    <w:lvl w:ilvl="5">
+      <w:start w:val="1"/>
+      <w:numFmt w:val="decimal"/>
+      <w:lvlText w:val="%1.%2.%3.%4.%5.%6."/>
+      <w:lvlJc w:val="left"/>
+      <w:pPr>
+        <w:ind w:left="2736" w:hanging="936"/>
+      </w:pPr>
+      <w:rPr>
+        <w:rFonts w:hint="default"/>
+      </w:rPr>
+    </w:lvl>
+    <w:lvl w:ilvl="6">
+      <w:start w:val="1"/>
+      <w:numFmt w:val="decimal"/>
+      <w:lvlText w:val="%1.%2.%3.%4.%5.%6.%7."/>
+      <w:lvlJc w:val="left"/>
+      <w:pPr>
+        <w:ind w:left="3240" w:hanging="1080"/>
+      </w:pPr>
+      <w:rPr>
+        <w:rFonts w:hint="default"/>
+      </w:rPr>
+    </w:lvl>
+    <w:lvl w:ilvl="7">
+      <w:start w:val="1"/>
+      <w:numFmt w:val="decimal"/>
+      <w:lvlText w:val="%1.%2.%3.%4.%5.%6.%7.%8."/>
+      <w:lvlJc w:val="left"/>
+      <w:pPr>
+        <w:ind w:left="3744" w:hanging="1224"/>
+      </w:pPr>
+      <w:rPr>
+        <w:rFonts w:hint="default"/>
+      </w:rPr>
+    </w:lvl>
+    <w:lvl w:ilvl="8">
+      <w:start w:val="1"/>
+      <w:numFmt w:val="decimal"/>
+      <w:lvlText w:val="%1.%2.%3.%4.%5.%6.%7.%8.%9."/>
+      <w:lvlJc w:val="left"/>
+      <w:pPr>
+        <w:ind w:left="4320" w:hanging="1440"/>
+      </w:pPr>
+      <w:rPr>
+        <w:rFonts w:hint="default"/>
+      </w:rPr>
+    </w:lvl>
+  </w:abstractNum>
+  <w:abstractNum w:abstractNumId="8">
+    <w:nsid w:val="06970EF3"/>
+    <w:multiLevelType w:val="multilevel"/>
+    <w:tmpl w:val="04090021"/>
+    <w:lvl w:ilvl="0">
+      <w:start w:val="1"/>
+      <w:numFmt w:val="bullet"/>
+      <w:lvlText w:val=""/>
+      <w:lvlJc w:val="left"/>
+      <w:pPr>
+        <w:ind w:left="360" w:hanging="360"/>
+      </w:pPr>
+      <w:rPr>
+        <w:rFonts w:ascii="Wingdings" w:hAnsi="Wingdings" w:hint="default"/>
+      </w:rPr>
+    </w:lvl>
+    <w:lvl w:ilvl="1">
+      <w:start w:val="1"/>
+      <w:numFmt w:val="bullet"/>
+      <w:lvlText w:val=""/>
+      <w:lvlJc w:val="left"/>
+      <w:pPr>
+        <w:ind w:left="720" w:hanging="360"/>
+      </w:pPr>
+      <w:rPr>
+        <w:rFonts w:ascii="Wingdings" w:hAnsi="Wingdings" w:hint="default"/>
+      </w:rPr>
+    </w:lvl>
+    <w:lvl w:ilvl="2">
+      <w:start w:val="1"/>
+      <w:numFmt w:val="bullet"/>
+      <w:lvlText w:val=""/>
+      <w:lvlJc w:val="left"/>
+      <w:pPr>
+        <w:ind w:left="1080" w:hanging="360"/>
+      </w:pPr>
+      <w:rPr>
+        <w:rFonts w:ascii="Wingdings" w:hAnsi="Wingdings" w:hint="default"/>
+      </w:rPr>
+    </w:lvl>
+    <w:lvl w:ilvl="3">
+      <w:start w:val="1"/>
+      <w:numFmt w:val="bullet"/>
+      <w:lvlText w:val=""/>
+      <w:lvlJc w:val="left"/>
+      <w:pPr>
+        <w:ind w:left="1440" w:hanging="360"/>
+      </w:pPr>
+      <w:rPr>
+        <w:rFonts w:ascii="Symbol" w:hAnsi="Symbol" w:hint="default"/>
+      </w:rPr>
+    </w:lvl>
+    <w:lvl w:ilvl="4">
+      <w:start w:val="1"/>
+      <w:numFmt w:val="bullet"/>
+      <w:lvlText w:val=""/>
+      <w:lvlJc w:val="left"/>
+      <w:pPr>
+        <w:ind w:left="1800" w:hanging="360"/>
+      </w:pPr>
+      <w:rPr>
+        <w:rFonts w:ascii="Symbol" w:hAnsi="Symbol" w:hint="default"/>
+      </w:rPr>
+    </w:lvl>
+    <w:lvl w:ilvl="5">
+      <w:start w:val="1"/>
+      <w:numFmt w:val="bullet"/>
+      <w:lvlText w:val=""/>
+      <w:lvlJc w:val="left"/>
+      <w:pPr>
+        <w:ind w:left="2160" w:hanging="360"/>
+      </w:pPr>
+      <w:rPr>
+        <w:rFonts w:ascii="Wingdings" w:hAnsi="Wingdings" w:hint="default"/>
+      </w:rPr>
+    </w:lvl>
+    <w:lvl w:ilvl="6">
+      <w:start w:val="1"/>
+      <w:numFmt w:val="bullet"/>
+      <w:lvlText w:val=""/>
+      <w:lvlJc w:val="left"/>
+      <w:pPr>
+        <w:ind w:left="2520" w:hanging="360"/>
+      </w:pPr>
+      <w:rPr>
+        <w:rFonts w:ascii="Wingdings" w:hAnsi="Wingdings" w:hint="default"/>
+      </w:rPr>
+    </w:lvl>
+    <w:lvl w:ilvl="7">
+      <w:start w:val="1"/>
+      <w:numFmt w:val="bullet"/>
+      <w:lvlText w:val=""/>
+      <w:lvlJc w:val="left"/>
+      <w:pPr>
+        <w:ind w:left="2880" w:hanging="360"/>
+      </w:pPr>
+      <w:rPr>
+        <w:rFonts w:ascii="Symbol" w:hAnsi="Symbol" w:hint="default"/>
+      </w:rPr>
+    </w:lvl>
+    <w:lvl w:ilvl="8">
+      <w:start w:val="1"/>
+      <w:numFmt w:val="bullet"/>
+      <w:lvlText w:val=""/>
+      <w:lvlJc w:val="left"/>
+      <w:pPr>
+        <w:ind w:left="3240" w:hanging="360"/>
+      </w:pPr>
+      <w:rPr>
+        <w:rFonts w:ascii="Symbol" w:hAnsi="Symbol" w:hint="default"/>
+      </w:rPr>
+    </w:lvl>
+  </w:abstractNum>
+  <w:abstractNum w:abstractNumId="9">
+    <w:nsid w:val="12D82120"/>
+    <w:multiLevelType w:val="multilevel"/>
+    <w:tmpl w:val="04090021"/>
+    <w:lvl w:ilvl="0">
+      <w:start w:val="1"/>
+      <w:numFmt w:val="bullet"/>
+      <w:lvlText w:val=""/>
+      <w:lvlJc w:val="left"/>
+      <w:pPr>
+        <w:ind w:left="360" w:hanging="360"/>
+      </w:pPr>
+      <w:rPr>
+        <w:rFonts w:ascii="Wingdings" w:hAnsi="Wingdings" w:hint="default"/>
+      </w:rPr>
+    </w:lvl>
+    <w:lvl w:ilvl="1">
+      <w:start w:val="1"/>
+      <w:numFmt w:val="bullet"/>
+      <w:lvlText w:val=""/>
+      <w:lvlJc w:val="left"/>
+      <w:pPr>
+        <w:ind w:left="720" w:hanging="360"/>
+      </w:pPr>
+      <w:rPr>
+        <w:rFonts w:ascii="Wingdings" w:hAnsi="Wingdings" w:hint="default"/>
+      </w:rPr>
+    </w:lvl>
+    <w:lvl w:ilvl="2">
+      <w:start w:val="1"/>
+      <w:numFmt w:val="bullet"/>
+      <w:lvlText w:val=""/>
+      <w:lvlJc w:val="left"/>
+      <w:pPr>
+        <w:ind w:left="1080" w:hanging="360"/>
+      </w:pPr>
+      <w:rPr>
+        <w:rFonts w:ascii="Wingdings" w:hAnsi="Wingdings" w:hint="default"/>
+      </w:rPr>
+    </w:lvl>
+    <w:lvl w:ilvl="3">
+      <w:start w:val="1"/>
+      <w:numFmt w:val="bullet"/>
+      <w:lvlText w:val=""/>
+      <w:lvlJc w:val="left"/>
+      <w:pPr>
+        <w:ind w:left="1440" w:hanging="360"/>
+      </w:pPr>
+      <w:rPr>
+        <w:rFonts w:ascii="Symbol" w:hAnsi="Symbol" w:hint="default"/>
+      </w:rPr>
+    </w:lvl>
+    <w:lvl w:ilvl="4">
+      <w:start w:val="1"/>
+      <w:numFmt w:val="bullet"/>
+      <w:lvlText w:val=""/>
+      <w:lvlJc w:val="left"/>
+      <w:pPr>
+        <w:ind w:left="1800" w:hanging="360"/>
+      </w:pPr>
+      <w:rPr>
+        <w:rFonts w:ascii="Symbol" w:hAnsi="Symbol" w:hint="default"/>
+      </w:rPr>
+    </w:lvl>
+    <w:lvl w:ilvl="5">
+      <w:start w:val="1"/>
+      <w:numFmt w:val="bullet"/>
+      <w:lvlText w:val=""/>
+      <w:lvlJc w:val="left"/>
+      <w:pPr>
+        <w:ind w:left="2160" w:hanging="360"/>
+      </w:pPr>
+      <w:rPr>
+        <w:rFonts w:ascii="Wingdings" w:hAnsi="Wingdings" w:hint="default"/>
+      </w:rPr>
+    </w:lvl>
+    <w:lvl w:ilvl="6">
+      <w:start w:val="1"/>
+      <w:numFmt w:val="bullet"/>
+      <w:lvlText w:val=""/>
+      <w:lvlJc w:val="left"/>
+      <w:pPr>
+        <w:ind w:left="2520" w:hanging="360"/>
+      </w:pPr>
+      <w:rPr>
+        <w:rFonts w:ascii="Wingdings" w:hAnsi="Wingdings" w:hint="default"/>
+      </w:rPr>
+    </w:lvl>
+    <w:lvl w:ilvl="7">
+      <w:start w:val="1"/>
+      <w:numFmt w:val="bullet"/>
+      <w:lvlText w:val=""/>
+      <w:lvlJc w:val="left"/>
+      <w:pPr>
+        <w:ind w:left="2880" w:hanging="360"/>
+      </w:pPr>
+      <w:rPr>
+        <w:rFonts w:ascii="Symbol" w:hAnsi="Symbol" w:hint="default"/>
+      </w:rPr>
+    </w:lvl>
+    <w:lvl w:ilvl="8">
+      <w:start w:val="1"/>
+      <w:numFmt w:val="bullet"/>
+      <w:lvlText w:val=""/>
+      <w:lvlJc w:val="left"/>
+      <w:pPr>
+        <w:ind w:left="3240" w:hanging="360"/>
+      </w:pPr>
+      <w:rPr>
+        <w:rFonts w:ascii="Symbol" w:hAnsi="Symbol" w:hint="default"/>
+      </w:rPr>
+    </w:lvl>
+  </w:abstractNum>
+  <w:abstractNum w:abstractNumId="10">
     <w:nsid w:val="1B5073A5"/>
     <w:multiLevelType w:val="hybridMultilevel"/>
     <w:tmpl w:val="7ED8B2DA"/>
@@ -4981,7 +6241,120 @@
       </w:pPr>
     </w:lvl>
   </w:abstractNum>
-  <w:abstractNum w:abstractNumId="8">
+  <w:abstractNum w:abstractNumId="11">
+    <w:nsid w:val="1EC17988"/>
+    <w:multiLevelType w:val="multilevel"/>
+    <w:tmpl w:val="7FD23C20"/>
+    <w:lvl w:ilvl="0">
+      <w:start w:val="1"/>
+      <w:numFmt w:val="bullet"/>
+      <w:lvlText w:val=""/>
+      <w:lvlJc w:val="left"/>
+      <w:pPr>
+        <w:ind w:left="360" w:hanging="360"/>
+      </w:pPr>
+      <w:rPr>
+        <w:rFonts w:ascii="Symbol" w:hAnsi="Symbol" w:hint="default"/>
+      </w:rPr>
+    </w:lvl>
+    <w:lvl w:ilvl="1">
+      <w:start w:val="1"/>
+      <w:numFmt w:val="bullet"/>
+      <w:lvlText w:val=""/>
+      <w:lvlJc w:val="left"/>
+      <w:pPr>
+        <w:ind w:left="720" w:hanging="360"/>
+      </w:pPr>
+      <w:rPr>
+        <w:rFonts w:ascii="Symbol" w:hAnsi="Symbol" w:hint="default"/>
+      </w:rPr>
+    </w:lvl>
+    <w:lvl w:ilvl="2">
+      <w:start w:val="1"/>
+      <w:numFmt w:val="bullet"/>
+      <w:lvlText w:val=""/>
+      <w:lvlJc w:val="left"/>
+      <w:pPr>
+        <w:ind w:left="1080" w:hanging="360"/>
+      </w:pPr>
+      <w:rPr>
+        <w:rFonts w:ascii="Symbol" w:hAnsi="Symbol" w:hint="default"/>
+      </w:rPr>
+    </w:lvl>
+    <w:lvl w:ilvl="3">
+      <w:start w:val="1"/>
+      <w:numFmt w:val="bullet"/>
+      <w:lvlText w:val=""/>
+      <w:lvlJc w:val="left"/>
+      <w:pPr>
+        <w:ind w:left="1440" w:hanging="360"/>
+      </w:pPr>
+      <w:rPr>
+        <w:rFonts w:ascii="Symbol" w:hAnsi="Symbol" w:hint="default"/>
+      </w:rPr>
+    </w:lvl>
+    <w:lvl w:ilvl="4">
+      <w:start w:val="1"/>
+      <w:numFmt w:val="bullet"/>
+      <w:lvlText w:val=""/>
+      <w:lvlJc w:val="left"/>
+      <w:pPr>
+        <w:ind w:left="1800" w:hanging="360"/>
+      </w:pPr>
+      <w:rPr>
+        <w:rFonts w:ascii="Symbol" w:hAnsi="Symbol" w:hint="default"/>
+      </w:rPr>
+    </w:lvl>
+    <w:lvl w:ilvl="5">
+      <w:start w:val="1"/>
+      <w:numFmt w:val="bullet"/>
+      <w:lvlText w:val=""/>
+      <w:lvlJc w:val="left"/>
+      <w:pPr>
+        <w:ind w:left="2160" w:hanging="360"/>
+      </w:pPr>
+      <w:rPr>
+        <w:rFonts w:ascii="Symbol" w:hAnsi="Symbol" w:hint="default"/>
+      </w:rPr>
+    </w:lvl>
+    <w:lvl w:ilvl="6">
+      <w:start w:val="1"/>
+      <w:numFmt w:val="bullet"/>
+      <w:lvlText w:val=""/>
+      <w:lvlJc w:val="left"/>
+      <w:pPr>
+        <w:ind w:left="2520" w:hanging="360"/>
+      </w:pPr>
+      <w:rPr>
+        <w:rFonts w:ascii="Symbol" w:hAnsi="Symbol" w:hint="default"/>
+      </w:rPr>
+    </w:lvl>
+    <w:lvl w:ilvl="7">
+      <w:start w:val="1"/>
+      <w:numFmt w:val="bullet"/>
+      <w:lvlText w:val=""/>
+      <w:lvlJc w:val="left"/>
+      <w:pPr>
+        <w:ind w:left="2880" w:hanging="360"/>
+      </w:pPr>
+      <w:rPr>
+        <w:rFonts w:ascii="Symbol" w:hAnsi="Symbol" w:hint="default"/>
+      </w:rPr>
+    </w:lvl>
+    <w:lvl w:ilvl="8">
+      <w:start w:val="1"/>
+      <w:numFmt w:val="bullet"/>
+      <w:lvlText w:val=""/>
+      <w:lvlJc w:val="left"/>
+      <w:pPr>
+        <w:ind w:left="3240" w:hanging="360"/>
+      </w:pPr>
+      <w:rPr>
+        <w:rFonts w:ascii="Symbol" w:hAnsi="Symbol" w:hint="default"/>
+      </w:rPr>
+    </w:lvl>
+  </w:abstractNum>
+  <w:abstractNum w:abstractNumId="12">
     <w:nsid w:val="27F77B05"/>
     <w:multiLevelType w:val="hybridMultilevel"/>
     <w:tmpl w:val="C882A6C0"/>
@@ -5094,7 +6467,460 @@
       </w:rPr>
     </w:lvl>
   </w:abstractNum>
-  <w:abstractNum w:abstractNumId="9">
+  <w:abstractNum w:abstractNumId="13">
+    <w:nsid w:val="29BF4D8B"/>
+    <w:multiLevelType w:val="multilevel"/>
+    <w:tmpl w:val="130E6D8A"/>
+    <w:lvl w:ilvl="0">
+      <w:start w:val="1"/>
+      <w:numFmt w:val="decimal"/>
+      <w:lvlText w:val="%1."/>
+      <w:lvlJc w:val="left"/>
+      <w:pPr>
+        <w:ind w:left="360" w:hanging="360"/>
+      </w:pPr>
+      <w:rPr>
+        <w:rFonts w:hint="default"/>
+      </w:rPr>
+    </w:lvl>
+    <w:lvl w:ilvl="1">
+      <w:start w:val="1"/>
+      <w:numFmt w:val="decimal"/>
+      <w:lvlText w:val="%1.%2."/>
+      <w:lvlJc w:val="left"/>
+      <w:pPr>
+        <w:ind w:left="792" w:hanging="432"/>
+      </w:pPr>
+      <w:rPr>
+        <w:rFonts w:hint="default"/>
+      </w:rPr>
+    </w:lvl>
+    <w:lvl w:ilvl="2">
+      <w:start w:val="1"/>
+      <w:numFmt w:val="decimal"/>
+      <w:lvlText w:val="%1.%2.%3."/>
+      <w:lvlJc w:val="left"/>
+      <w:pPr>
+        <w:ind w:left="1224" w:hanging="504"/>
+      </w:pPr>
+      <w:rPr>
+        <w:rFonts w:hint="default"/>
+      </w:rPr>
+    </w:lvl>
+    <w:lvl w:ilvl="3">
+      <w:start w:val="1"/>
+      <w:numFmt w:val="decimal"/>
+      <w:lvlText w:val="%1.%2.%3.%4."/>
+      <w:lvlJc w:val="left"/>
+      <w:pPr>
+        <w:ind w:left="1728" w:hanging="648"/>
+      </w:pPr>
+      <w:rPr>
+        <w:rFonts w:hint="default"/>
+      </w:rPr>
+    </w:lvl>
+    <w:lvl w:ilvl="4">
+      <w:start w:val="1"/>
+      <w:numFmt w:val="decimal"/>
+      <w:lvlText w:val="%1.%2.%3.%4.%5."/>
+      <w:lvlJc w:val="left"/>
+      <w:pPr>
+        <w:ind w:left="2232" w:hanging="792"/>
+      </w:pPr>
+      <w:rPr>
+        <w:rFonts w:hint="default"/>
+      </w:rPr>
+    </w:lvl>
+    <w:lvl w:ilvl="5">
+      <w:start w:val="1"/>
+      <w:numFmt w:val="decimal"/>
+      <w:lvlText w:val="%1.%2.%3.%4.%5.%6."/>
+      <w:lvlJc w:val="left"/>
+      <w:pPr>
+        <w:ind w:left="2736" w:hanging="936"/>
+      </w:pPr>
+      <w:rPr>
+        <w:rFonts w:hint="default"/>
+      </w:rPr>
+    </w:lvl>
+    <w:lvl w:ilvl="6">
+      <w:start w:val="1"/>
+      <w:numFmt w:val="decimal"/>
+      <w:lvlText w:val="%1.%2.%3.%4.%5.%6.%7."/>
+      <w:lvlJc w:val="left"/>
+      <w:pPr>
+        <w:ind w:left="3240" w:hanging="1080"/>
+      </w:pPr>
+      <w:rPr>
+        <w:rFonts w:hint="default"/>
+      </w:rPr>
+    </w:lvl>
+    <w:lvl w:ilvl="7">
+      <w:start w:val="1"/>
+      <w:numFmt w:val="decimal"/>
+      <w:lvlText w:val="%1.%2.%3.%4.%5.%6.%7.%8."/>
+      <w:lvlJc w:val="left"/>
+      <w:pPr>
+        <w:ind w:left="3744" w:hanging="1224"/>
+      </w:pPr>
+      <w:rPr>
+        <w:rFonts w:hint="default"/>
+      </w:rPr>
+    </w:lvl>
+    <w:lvl w:ilvl="8">
+      <w:start w:val="1"/>
+      <w:numFmt w:val="decimal"/>
+      <w:lvlText w:val="%1.%2.%3.%4.%5.%6.%7.%8.%9."/>
+      <w:lvlJc w:val="left"/>
+      <w:pPr>
+        <w:ind w:left="4320" w:hanging="1440"/>
+      </w:pPr>
+      <w:rPr>
+        <w:rFonts w:hint="default"/>
+      </w:rPr>
+    </w:lvl>
+  </w:abstractNum>
+  <w:abstractNum w:abstractNumId="14">
+    <w:nsid w:val="319020DF"/>
+    <w:multiLevelType w:val="multilevel"/>
+    <w:tmpl w:val="64D84622"/>
+    <w:lvl w:ilvl="0">
+      <w:start w:val="1"/>
+      <w:numFmt w:val="decimal"/>
+      <w:lvlText w:val="%1."/>
+      <w:lvlJc w:val="left"/>
+      <w:pPr>
+        <w:ind w:left="360" w:hanging="360"/>
+      </w:pPr>
+      <w:rPr>
+        <w:rFonts w:hint="default"/>
+      </w:rPr>
+    </w:lvl>
+    <w:lvl w:ilvl="1">
+      <w:start w:val="1"/>
+      <w:numFmt w:val="decimal"/>
+      <w:lvlText w:val="%1.%2."/>
+      <w:lvlJc w:val="left"/>
+      <w:pPr>
+        <w:ind w:left="792" w:hanging="432"/>
+      </w:pPr>
+      <w:rPr>
+        <w:rFonts w:hint="default"/>
+      </w:rPr>
+    </w:lvl>
+    <w:lvl w:ilvl="2">
+      <w:start w:val="1"/>
+      <w:numFmt w:val="decimal"/>
+      <w:lvlText w:val="%1.%2.%3."/>
+      <w:lvlJc w:val="left"/>
+      <w:pPr>
+        <w:ind w:left="1224" w:hanging="504"/>
+      </w:pPr>
+      <w:rPr>
+        <w:rFonts w:hint="default"/>
+      </w:rPr>
+    </w:lvl>
+    <w:lvl w:ilvl="3">
+      <w:start w:val="1"/>
+      <w:numFmt w:val="decimal"/>
+      <w:lvlText w:val="%1.%2.%3.%4."/>
+      <w:lvlJc w:val="left"/>
+      <w:pPr>
+        <w:ind w:left="1728" w:hanging="648"/>
+      </w:pPr>
+      <w:rPr>
+        <w:rFonts w:hint="default"/>
+      </w:rPr>
+    </w:lvl>
+    <w:lvl w:ilvl="4">
+      <w:start w:val="1"/>
+      <w:numFmt w:val="decimal"/>
+      <w:lvlText w:val="%1.%2.%3.%4.%5."/>
+      <w:lvlJc w:val="left"/>
+      <w:pPr>
+        <w:ind w:left="2232" w:hanging="792"/>
+      </w:pPr>
+      <w:rPr>
+        <w:rFonts w:hint="default"/>
+      </w:rPr>
+    </w:lvl>
+    <w:lvl w:ilvl="5">
+      <w:start w:val="1"/>
+      <w:numFmt w:val="decimal"/>
+      <w:lvlText w:val="%1.%2.%3.%4.%5.%6."/>
+      <w:lvlJc w:val="left"/>
+      <w:pPr>
+        <w:ind w:left="2736" w:hanging="936"/>
+      </w:pPr>
+      <w:rPr>
+        <w:rFonts w:hint="default"/>
+      </w:rPr>
+    </w:lvl>
+    <w:lvl w:ilvl="6">
+      <w:start w:val="1"/>
+      <w:numFmt w:val="decimal"/>
+      <w:lvlText w:val="%1.%2.%3.%4.%5.%6.%7."/>
+      <w:lvlJc w:val="left"/>
+      <w:pPr>
+        <w:ind w:left="3240" w:hanging="1080"/>
+      </w:pPr>
+      <w:rPr>
+        <w:rFonts w:hint="default"/>
+      </w:rPr>
+    </w:lvl>
+    <w:lvl w:ilvl="7">
+      <w:start w:val="1"/>
+      <w:numFmt w:val="decimal"/>
+      <w:lvlText w:val="%1.%2.%3.%4.%5.%6.%7.%8."/>
+      <w:lvlJc w:val="left"/>
+      <w:pPr>
+        <w:ind w:left="3744" w:hanging="1224"/>
+      </w:pPr>
+      <w:rPr>
+        <w:rFonts w:hint="default"/>
+      </w:rPr>
+    </w:lvl>
+    <w:lvl w:ilvl="8">
+      <w:start w:val="1"/>
+      <w:numFmt w:val="decimal"/>
+      <w:lvlText w:val="%1.%2.%3.%4.%5.%6.%7.%8.%9."/>
+      <w:lvlJc w:val="left"/>
+      <w:pPr>
+        <w:ind w:left="4320" w:hanging="1440"/>
+      </w:pPr>
+      <w:rPr>
+        <w:rFonts w:hint="default"/>
+      </w:rPr>
+    </w:lvl>
+  </w:abstractNum>
+  <w:abstractNum w:abstractNumId="15">
+    <w:nsid w:val="32B92E9A"/>
+    <w:multiLevelType w:val="multilevel"/>
+    <w:tmpl w:val="3C3E9FE0"/>
+    <w:lvl w:ilvl="0">
+      <w:start w:val="1"/>
+      <w:numFmt w:val="bullet"/>
+      <w:pStyle w:val="ListBullet"/>
+      <w:lvlText w:val=""/>
+      <w:lvlJc w:val="left"/>
+      <w:pPr>
+        <w:ind w:left="360" w:hanging="360"/>
+      </w:pPr>
+      <w:rPr>
+        <w:rFonts w:ascii="Symbol" w:hAnsi="Symbol" w:hint="default"/>
+      </w:rPr>
+    </w:lvl>
+    <w:lvl w:ilvl="1">
+      <w:start w:val="1"/>
+      <w:numFmt w:val="bullet"/>
+      <w:lvlText w:val=""/>
+      <w:lvlJc w:val="left"/>
+      <w:pPr>
+        <w:ind w:left="720" w:hanging="360"/>
+      </w:pPr>
+      <w:rPr>
+        <w:rFonts w:ascii="Symbol" w:hAnsi="Symbol" w:hint="default"/>
+      </w:rPr>
+    </w:lvl>
+    <w:lvl w:ilvl="2">
+      <w:start w:val="1"/>
+      <w:numFmt w:val="bullet"/>
+      <w:lvlText w:val=""/>
+      <w:lvlJc w:val="left"/>
+      <w:pPr>
+        <w:ind w:left="1080" w:hanging="360"/>
+      </w:pPr>
+      <w:rPr>
+        <w:rFonts w:ascii="Symbol" w:hAnsi="Symbol" w:hint="default"/>
+      </w:rPr>
+    </w:lvl>
+    <w:lvl w:ilvl="3">
+      <w:start w:val="1"/>
+      <w:numFmt w:val="bullet"/>
+      <w:lvlText w:val=""/>
+      <w:lvlJc w:val="left"/>
+      <w:pPr>
+        <w:ind w:left="1440" w:hanging="360"/>
+      </w:pPr>
+      <w:rPr>
+        <w:rFonts w:ascii="Symbol" w:hAnsi="Symbol" w:hint="default"/>
+      </w:rPr>
+    </w:lvl>
+    <w:lvl w:ilvl="4">
+      <w:start w:val="1"/>
+      <w:numFmt w:val="bullet"/>
+      <w:lvlText w:val=""/>
+      <w:lvlJc w:val="left"/>
+      <w:pPr>
+        <w:ind w:left="1800" w:hanging="360"/>
+      </w:pPr>
+      <w:rPr>
+        <w:rFonts w:ascii="Symbol" w:hAnsi="Symbol" w:hint="default"/>
+      </w:rPr>
+    </w:lvl>
+    <w:lvl w:ilvl="5">
+      <w:start w:val="1"/>
+      <w:numFmt w:val="bullet"/>
+      <w:lvlText w:val=""/>
+      <w:lvlJc w:val="left"/>
+      <w:pPr>
+        <w:ind w:left="2160" w:hanging="360"/>
+      </w:pPr>
+      <w:rPr>
+        <w:rFonts w:ascii="Symbol" w:hAnsi="Symbol" w:hint="default"/>
+      </w:rPr>
+    </w:lvl>
+    <w:lvl w:ilvl="6">
+      <w:start w:val="1"/>
+      <w:numFmt w:val="bullet"/>
+      <w:lvlText w:val=""/>
+      <w:lvlJc w:val="left"/>
+      <w:pPr>
+        <w:ind w:left="2520" w:hanging="360"/>
+      </w:pPr>
+      <w:rPr>
+        <w:rFonts w:ascii="Symbol" w:hAnsi="Symbol" w:hint="default"/>
+      </w:rPr>
+    </w:lvl>
+    <w:lvl w:ilvl="7">
+      <w:start w:val="1"/>
+      <w:numFmt w:val="bullet"/>
+      <w:lvlText w:val=""/>
+      <w:lvlJc w:val="left"/>
+      <w:pPr>
+        <w:ind w:left="2880" w:hanging="360"/>
+      </w:pPr>
+      <w:rPr>
+        <w:rFonts w:ascii="Symbol" w:hAnsi="Symbol" w:hint="default"/>
+      </w:rPr>
+    </w:lvl>
+    <w:lvl w:ilvl="8">
+      <w:start w:val="1"/>
+      <w:numFmt w:val="bullet"/>
+      <w:lvlText w:val=""/>
+      <w:lvlJc w:val="left"/>
+      <w:pPr>
+        <w:ind w:left="3240" w:hanging="360"/>
+      </w:pPr>
+      <w:rPr>
+        <w:rFonts w:ascii="Symbol" w:hAnsi="Symbol" w:hint="default"/>
+      </w:rPr>
+    </w:lvl>
+  </w:abstractNum>
+  <w:abstractNum w:abstractNumId="16">
+    <w:nsid w:val="36AA62AD"/>
+    <w:multiLevelType w:val="multilevel"/>
+    <w:tmpl w:val="B4E8B226"/>
+    <w:lvl w:ilvl="0">
+      <w:start w:val="1"/>
+      <w:numFmt w:val="bullet"/>
+      <w:lvlText w:val=""/>
+      <w:lvlJc w:val="left"/>
+      <w:pPr>
+        <w:ind w:left="360" w:hanging="360"/>
+      </w:pPr>
+      <w:rPr>
+        <w:rFonts w:ascii="Symbol" w:hAnsi="Symbol" w:hint="default"/>
+      </w:rPr>
+    </w:lvl>
+    <w:lvl w:ilvl="1">
+      <w:start w:val="1"/>
+      <w:numFmt w:val="bullet"/>
+      <w:lvlText w:val=""/>
+      <w:lvlJc w:val="left"/>
+      <w:pPr>
+        <w:ind w:left="720" w:hanging="360"/>
+      </w:pPr>
+      <w:rPr>
+        <w:rFonts w:ascii="Symbol" w:hAnsi="Symbol" w:hint="default"/>
+      </w:rPr>
+    </w:lvl>
+    <w:lvl w:ilvl="2">
+      <w:start w:val="1"/>
+      <w:numFmt w:val="bullet"/>
+      <w:lvlText w:val=""/>
+      <w:lvlJc w:val="left"/>
+      <w:pPr>
+        <w:ind w:left="1080" w:hanging="360"/>
+      </w:pPr>
+      <w:rPr>
+        <w:rFonts w:ascii="Symbol" w:hAnsi="Symbol" w:hint="default"/>
+      </w:rPr>
+    </w:lvl>
+    <w:lvl w:ilvl="3">
+      <w:start w:val="1"/>
+      <w:numFmt w:val="bullet"/>
+      <w:lvlText w:val=""/>
+      <w:lvlJc w:val="left"/>
+      <w:pPr>
+        <w:ind w:left="1440" w:hanging="360"/>
+      </w:pPr>
+      <w:rPr>
+        <w:rFonts w:ascii="Symbol" w:hAnsi="Symbol" w:hint="default"/>
+      </w:rPr>
+    </w:lvl>
+    <w:lvl w:ilvl="4">
+      <w:start w:val="1"/>
+      <w:numFmt w:val="bullet"/>
+      <w:lvlText w:val=""/>
+      <w:lvlJc w:val="left"/>
+      <w:pPr>
+        <w:ind w:left="1800" w:hanging="360"/>
+      </w:pPr>
+      <w:rPr>
+        <w:rFonts w:ascii="Symbol" w:hAnsi="Symbol" w:hint="default"/>
+      </w:rPr>
+    </w:lvl>
+    <w:lvl w:ilvl="5">
+      <w:start w:val="1"/>
+      <w:numFmt w:val="bullet"/>
+      <w:lvlText w:val=""/>
+      <w:lvlJc w:val="left"/>
+      <w:pPr>
+        <w:ind w:left="2160" w:hanging="360"/>
+      </w:pPr>
+      <w:rPr>
+        <w:rFonts w:ascii="Symbol" w:hAnsi="Symbol" w:hint="default"/>
+      </w:rPr>
+    </w:lvl>
+    <w:lvl w:ilvl="6">
+      <w:start w:val="1"/>
+      <w:numFmt w:val="bullet"/>
+      <w:lvlText w:val=""/>
+      <w:lvlJc w:val="left"/>
+      <w:pPr>
+        <w:ind w:left="2520" w:hanging="360"/>
+      </w:pPr>
+      <w:rPr>
+        <w:rFonts w:ascii="Symbol" w:hAnsi="Symbol" w:hint="default"/>
+      </w:rPr>
+    </w:lvl>
+    <w:lvl w:ilvl="7">
+      <w:start w:val="1"/>
+      <w:numFmt w:val="bullet"/>
+      <w:lvlText w:val=""/>
+      <w:lvlJc w:val="left"/>
+      <w:pPr>
+        <w:ind w:left="2880" w:hanging="360"/>
+      </w:pPr>
+      <w:rPr>
+        <w:rFonts w:ascii="Symbol" w:hAnsi="Symbol" w:hint="default"/>
+      </w:rPr>
+    </w:lvl>
+    <w:lvl w:ilvl="8">
+      <w:start w:val="1"/>
+      <w:numFmt w:val="bullet"/>
+      <w:lvlText w:val=""/>
+      <w:lvlJc w:val="left"/>
+      <w:pPr>
+        <w:ind w:left="3240" w:hanging="360"/>
+      </w:pPr>
+      <w:rPr>
+        <w:rFonts w:ascii="Symbol" w:hAnsi="Symbol" w:hint="default"/>
+      </w:rPr>
+    </w:lvl>
+  </w:abstractNum>
+  <w:abstractNum w:abstractNumId="17">
     <w:nsid w:val="3AAD3C1D"/>
     <w:multiLevelType w:val="hybridMultilevel"/>
     <w:tmpl w:val="AE2C4C02"/>
@@ -5213,7 +7039,206 @@
       </w:pPr>
     </w:lvl>
   </w:abstractNum>
-  <w:abstractNum w:abstractNumId="10">
+  <w:abstractNum w:abstractNumId="18">
+    <w:nsid w:val="409C7310"/>
+    <w:multiLevelType w:val="multilevel"/>
+    <w:tmpl w:val="3C3E9FE0"/>
+    <w:lvl w:ilvl="0">
+      <w:start w:val="1"/>
+      <w:numFmt w:val="bullet"/>
+      <w:lvlText w:val=""/>
+      <w:lvlJc w:val="left"/>
+      <w:pPr>
+        <w:ind w:left="360" w:hanging="360"/>
+      </w:pPr>
+      <w:rPr>
+        <w:rFonts w:ascii="Symbol" w:hAnsi="Symbol" w:hint="default"/>
+      </w:rPr>
+    </w:lvl>
+    <w:lvl w:ilvl="1">
+      <w:start w:val="1"/>
+      <w:numFmt w:val="bullet"/>
+      <w:lvlText w:val=""/>
+      <w:lvlJc w:val="left"/>
+      <w:pPr>
+        <w:ind w:left="720" w:hanging="360"/>
+      </w:pPr>
+      <w:rPr>
+        <w:rFonts w:ascii="Symbol" w:hAnsi="Symbol" w:hint="default"/>
+      </w:rPr>
+    </w:lvl>
+    <w:lvl w:ilvl="2">
+      <w:start w:val="1"/>
+      <w:numFmt w:val="bullet"/>
+      <w:lvlText w:val=""/>
+      <w:lvlJc w:val="left"/>
+      <w:pPr>
+        <w:ind w:left="1080" w:hanging="360"/>
+      </w:pPr>
+      <w:rPr>
+        <w:rFonts w:ascii="Symbol" w:hAnsi="Symbol" w:hint="default"/>
+      </w:rPr>
+    </w:lvl>
+    <w:lvl w:ilvl="3">
+      <w:start w:val="1"/>
+      <w:numFmt w:val="bullet"/>
+      <w:lvlText w:val=""/>
+      <w:lvlJc w:val="left"/>
+      <w:pPr>
+        <w:ind w:left="1440" w:hanging="360"/>
+      </w:pPr>
+      <w:rPr>
+        <w:rFonts w:ascii="Symbol" w:hAnsi="Symbol" w:hint="default"/>
+      </w:rPr>
+    </w:lvl>
+    <w:lvl w:ilvl="4">
+      <w:start w:val="1"/>
+      <w:numFmt w:val="bullet"/>
+      <w:lvlText w:val=""/>
+      <w:lvlJc w:val="left"/>
+      <w:pPr>
+        <w:ind w:left="1800" w:hanging="360"/>
+      </w:pPr>
+      <w:rPr>
+        <w:rFonts w:ascii="Symbol" w:hAnsi="Symbol" w:hint="default"/>
+      </w:rPr>
+    </w:lvl>
+    <w:lvl w:ilvl="5">
+      <w:start w:val="1"/>
+      <w:numFmt w:val="bullet"/>
+      <w:lvlText w:val=""/>
+      <w:lvlJc w:val="left"/>
+      <w:pPr>
+        <w:ind w:left="2160" w:hanging="360"/>
+      </w:pPr>
+      <w:rPr>
+        <w:rFonts w:ascii="Symbol" w:hAnsi="Symbol" w:hint="default"/>
+      </w:rPr>
+    </w:lvl>
+    <w:lvl w:ilvl="6">
+      <w:start w:val="1"/>
+      <w:numFmt w:val="bullet"/>
+      <w:lvlText w:val=""/>
+      <w:lvlJc w:val="left"/>
+      <w:pPr>
+        <w:ind w:left="2520" w:hanging="360"/>
+      </w:pPr>
+      <w:rPr>
+        <w:rFonts w:ascii="Symbol" w:hAnsi="Symbol" w:hint="default"/>
+      </w:rPr>
+    </w:lvl>
+    <w:lvl w:ilvl="7">
+      <w:start w:val="1"/>
+      <w:numFmt w:val="bullet"/>
+      <w:lvlText w:val=""/>
+      <w:lvlJc w:val="left"/>
+      <w:pPr>
+        <w:ind w:left="2880" w:hanging="360"/>
+      </w:pPr>
+      <w:rPr>
+        <w:rFonts w:ascii="Symbol" w:hAnsi="Symbol" w:hint="default"/>
+      </w:rPr>
+    </w:lvl>
+    <w:lvl w:ilvl="8">
+      <w:start w:val="1"/>
+      <w:numFmt w:val="bullet"/>
+      <w:lvlText w:val=""/>
+      <w:lvlJc w:val="left"/>
+      <w:pPr>
+        <w:ind w:left="3240" w:hanging="360"/>
+      </w:pPr>
+      <w:rPr>
+        <w:rFonts w:ascii="Symbol" w:hAnsi="Symbol" w:hint="default"/>
+      </w:rPr>
+    </w:lvl>
+  </w:abstractNum>
+  <w:abstractNum w:abstractNumId="19">
+    <w:nsid w:val="41DA7A21"/>
+    <w:multiLevelType w:val="multilevel"/>
+    <w:tmpl w:val="0409001F"/>
+    <w:lvl w:ilvl="0">
+      <w:start w:val="1"/>
+      <w:numFmt w:val="decimal"/>
+      <w:lvlText w:val="%1."/>
+      <w:lvlJc w:val="left"/>
+      <w:pPr>
+        <w:ind w:left="360" w:hanging="360"/>
+      </w:pPr>
+    </w:lvl>
+    <w:lvl w:ilvl="1">
+      <w:start w:val="1"/>
+      <w:numFmt w:val="decimal"/>
+      <w:lvlText w:val="%1.%2."/>
+      <w:lvlJc w:val="left"/>
+      <w:pPr>
+        <w:ind w:left="792" w:hanging="432"/>
+      </w:pPr>
+    </w:lvl>
+    <w:lvl w:ilvl="2">
+      <w:start w:val="1"/>
+      <w:numFmt w:val="decimal"/>
+      <w:lvlText w:val="%1.%2.%3."/>
+      <w:lvlJc w:val="left"/>
+      <w:pPr>
+        <w:ind w:left="1224" w:hanging="504"/>
+      </w:pPr>
+    </w:lvl>
+    <w:lvl w:ilvl="3">
+      <w:start w:val="1"/>
+      <w:numFmt w:val="decimal"/>
+      <w:lvlText w:val="%1.%2.%3.%4."/>
+      <w:lvlJc w:val="left"/>
+      <w:pPr>
+        <w:ind w:left="1728" w:hanging="648"/>
+      </w:pPr>
+    </w:lvl>
+    <w:lvl w:ilvl="4">
+      <w:start w:val="1"/>
+      <w:numFmt w:val="decimal"/>
+      <w:lvlText w:val="%1.%2.%3.%4.%5."/>
+      <w:lvlJc w:val="left"/>
+      <w:pPr>
+        <w:ind w:left="2232" w:hanging="792"/>
+      </w:pPr>
+    </w:lvl>
+    <w:lvl w:ilvl="5">
+      <w:start w:val="1"/>
+      <w:numFmt w:val="decimal"/>
+      <w:lvlText w:val="%1.%2.%3.%4.%5.%6."/>
+      <w:lvlJc w:val="left"/>
+      <w:pPr>
+        <w:ind w:left="2736" w:hanging="936"/>
+      </w:pPr>
+    </w:lvl>
+    <w:lvl w:ilvl="6">
+      <w:start w:val="1"/>
+      <w:numFmt w:val="decimal"/>
+      <w:lvlText w:val="%1.%2.%3.%4.%5.%6.%7."/>
+      <w:lvlJc w:val="left"/>
+      <w:pPr>
+        <w:ind w:left="3240" w:hanging="1080"/>
+      </w:pPr>
+    </w:lvl>
+    <w:lvl w:ilvl="7">
+      <w:start w:val="1"/>
+      <w:numFmt w:val="decimal"/>
+      <w:lvlText w:val="%1.%2.%3.%4.%5.%6.%7.%8."/>
+      <w:lvlJc w:val="left"/>
+      <w:pPr>
+        <w:ind w:left="3744" w:hanging="1224"/>
+      </w:pPr>
+    </w:lvl>
+    <w:lvl w:ilvl="8">
+      <w:start w:val="1"/>
+      <w:numFmt w:val="decimal"/>
+      <w:lvlText w:val="%1.%2.%3.%4.%5.%6.%7.%8.%9."/>
+      <w:lvlJc w:val="left"/>
+      <w:pPr>
+        <w:ind w:left="4320" w:hanging="1440"/>
+      </w:pPr>
+    </w:lvl>
+  </w:abstractNum>
+  <w:abstractNum w:abstractNumId="20">
     <w:nsid w:val="44732C3E"/>
     <w:multiLevelType w:val="hybridMultilevel"/>
     <w:tmpl w:val="26CA92EE"/>
@@ -5299,7 +7324,120 @@
       </w:pPr>
     </w:lvl>
   </w:abstractNum>
-  <w:abstractNum w:abstractNumId="11">
+  <w:abstractNum w:abstractNumId="21">
+    <w:nsid w:val="541C7723"/>
+    <w:multiLevelType w:val="multilevel"/>
+    <w:tmpl w:val="04090021"/>
+    <w:lvl w:ilvl="0">
+      <w:start w:val="1"/>
+      <w:numFmt w:val="bullet"/>
+      <w:lvlText w:val=""/>
+      <w:lvlJc w:val="left"/>
+      <w:pPr>
+        <w:ind w:left="360" w:hanging="360"/>
+      </w:pPr>
+      <w:rPr>
+        <w:rFonts w:ascii="Wingdings" w:hAnsi="Wingdings" w:hint="default"/>
+      </w:rPr>
+    </w:lvl>
+    <w:lvl w:ilvl="1">
+      <w:start w:val="1"/>
+      <w:numFmt w:val="bullet"/>
+      <w:lvlText w:val=""/>
+      <w:lvlJc w:val="left"/>
+      <w:pPr>
+        <w:ind w:left="720" w:hanging="360"/>
+      </w:pPr>
+      <w:rPr>
+        <w:rFonts w:ascii="Wingdings" w:hAnsi="Wingdings" w:hint="default"/>
+      </w:rPr>
+    </w:lvl>
+    <w:lvl w:ilvl="2">
+      <w:start w:val="1"/>
+      <w:numFmt w:val="bullet"/>
+      <w:lvlText w:val=""/>
+      <w:lvlJc w:val="left"/>
+      <w:pPr>
+        <w:ind w:left="1080" w:hanging="360"/>
+      </w:pPr>
+      <w:rPr>
+        <w:rFonts w:ascii="Wingdings" w:hAnsi="Wingdings" w:hint="default"/>
+      </w:rPr>
+    </w:lvl>
+    <w:lvl w:ilvl="3">
+      <w:start w:val="1"/>
+      <w:numFmt w:val="bullet"/>
+      <w:lvlText w:val=""/>
+      <w:lvlJc w:val="left"/>
+      <w:pPr>
+        <w:ind w:left="1440" w:hanging="360"/>
+      </w:pPr>
+      <w:rPr>
+        <w:rFonts w:ascii="Symbol" w:hAnsi="Symbol" w:hint="default"/>
+      </w:rPr>
+    </w:lvl>
+    <w:lvl w:ilvl="4">
+      <w:start w:val="1"/>
+      <w:numFmt w:val="bullet"/>
+      <w:lvlText w:val=""/>
+      <w:lvlJc w:val="left"/>
+      <w:pPr>
+        <w:ind w:left="1800" w:hanging="360"/>
+      </w:pPr>
+      <w:rPr>
+        <w:rFonts w:ascii="Symbol" w:hAnsi="Symbol" w:hint="default"/>
+      </w:rPr>
+    </w:lvl>
+    <w:lvl w:ilvl="5">
+      <w:start w:val="1"/>
+      <w:numFmt w:val="bullet"/>
+      <w:lvlText w:val=""/>
+      <w:lvlJc w:val="left"/>
+      <w:pPr>
+        <w:ind w:left="2160" w:hanging="360"/>
+      </w:pPr>
+      <w:rPr>
+        <w:rFonts w:ascii="Wingdings" w:hAnsi="Wingdings" w:hint="default"/>
+      </w:rPr>
+    </w:lvl>
+    <w:lvl w:ilvl="6">
+      <w:start w:val="1"/>
+      <w:numFmt w:val="bullet"/>
+      <w:lvlText w:val=""/>
+      <w:lvlJc w:val="left"/>
+      <w:pPr>
+        <w:ind w:left="2520" w:hanging="360"/>
+      </w:pPr>
+      <w:rPr>
+        <w:rFonts w:ascii="Wingdings" w:hAnsi="Wingdings" w:hint="default"/>
+      </w:rPr>
+    </w:lvl>
+    <w:lvl w:ilvl="7">
+      <w:start w:val="1"/>
+      <w:numFmt w:val="bullet"/>
+      <w:lvlText w:val=""/>
+      <w:lvlJc w:val="left"/>
+      <w:pPr>
+        <w:ind w:left="2880" w:hanging="360"/>
+      </w:pPr>
+      <w:rPr>
+        <w:rFonts w:ascii="Symbol" w:hAnsi="Symbol" w:hint="default"/>
+      </w:rPr>
+    </w:lvl>
+    <w:lvl w:ilvl="8">
+      <w:start w:val="1"/>
+      <w:numFmt w:val="bullet"/>
+      <w:lvlText w:val=""/>
+      <w:lvlJc w:val="left"/>
+      <w:pPr>
+        <w:ind w:left="3240" w:hanging="360"/>
+      </w:pPr>
+      <w:rPr>
+        <w:rFonts w:ascii="Symbol" w:hAnsi="Symbol" w:hint="default"/>
+      </w:rPr>
+    </w:lvl>
+  </w:abstractNum>
+  <w:abstractNum w:abstractNumId="22">
     <w:nsid w:val="61565986"/>
     <w:multiLevelType w:val="hybridMultilevel"/>
     <w:tmpl w:val="532C2CDA"/>
@@ -5412,7 +7550,632 @@
       </w:rPr>
     </w:lvl>
   </w:abstractNum>
-  <w:abstractNum w:abstractNumId="12">
+  <w:abstractNum w:abstractNumId="23">
+    <w:nsid w:val="648932A0"/>
+    <w:multiLevelType w:val="multilevel"/>
+    <w:tmpl w:val="0409001F"/>
+    <w:lvl w:ilvl="0">
+      <w:start w:val="1"/>
+      <w:numFmt w:val="decimal"/>
+      <w:lvlText w:val="%1."/>
+      <w:lvlJc w:val="left"/>
+      <w:pPr>
+        <w:ind w:left="360" w:hanging="360"/>
+      </w:pPr>
+    </w:lvl>
+    <w:lvl w:ilvl="1">
+      <w:start w:val="1"/>
+      <w:numFmt w:val="decimal"/>
+      <w:lvlText w:val="%1.%2."/>
+      <w:lvlJc w:val="left"/>
+      <w:pPr>
+        <w:ind w:left="792" w:hanging="432"/>
+      </w:pPr>
+    </w:lvl>
+    <w:lvl w:ilvl="2">
+      <w:start w:val="1"/>
+      <w:numFmt w:val="decimal"/>
+      <w:lvlText w:val="%1.%2.%3."/>
+      <w:lvlJc w:val="left"/>
+      <w:pPr>
+        <w:ind w:left="1224" w:hanging="504"/>
+      </w:pPr>
+    </w:lvl>
+    <w:lvl w:ilvl="3">
+      <w:start w:val="1"/>
+      <w:numFmt w:val="decimal"/>
+      <w:lvlText w:val="%1.%2.%3.%4."/>
+      <w:lvlJc w:val="left"/>
+      <w:pPr>
+        <w:ind w:left="1728" w:hanging="648"/>
+      </w:pPr>
+    </w:lvl>
+    <w:lvl w:ilvl="4">
+      <w:start w:val="1"/>
+      <w:numFmt w:val="decimal"/>
+      <w:lvlText w:val="%1.%2.%3.%4.%5."/>
+      <w:lvlJc w:val="left"/>
+      <w:pPr>
+        <w:ind w:left="2232" w:hanging="792"/>
+      </w:pPr>
+    </w:lvl>
+    <w:lvl w:ilvl="5">
+      <w:start w:val="1"/>
+      <w:numFmt w:val="decimal"/>
+      <w:lvlText w:val="%1.%2.%3.%4.%5.%6."/>
+      <w:lvlJc w:val="left"/>
+      <w:pPr>
+        <w:ind w:left="2736" w:hanging="936"/>
+      </w:pPr>
+    </w:lvl>
+    <w:lvl w:ilvl="6">
+      <w:start w:val="1"/>
+      <w:numFmt w:val="decimal"/>
+      <w:lvlText w:val="%1.%2.%3.%4.%5.%6.%7."/>
+      <w:lvlJc w:val="left"/>
+      <w:pPr>
+        <w:ind w:left="3240" w:hanging="1080"/>
+      </w:pPr>
+    </w:lvl>
+    <w:lvl w:ilvl="7">
+      <w:start w:val="1"/>
+      <w:numFmt w:val="decimal"/>
+      <w:lvlText w:val="%1.%2.%3.%4.%5.%6.%7.%8."/>
+      <w:lvlJc w:val="left"/>
+      <w:pPr>
+        <w:ind w:left="3744" w:hanging="1224"/>
+      </w:pPr>
+    </w:lvl>
+    <w:lvl w:ilvl="8">
+      <w:start w:val="1"/>
+      <w:numFmt w:val="decimal"/>
+      <w:lvlText w:val="%1.%2.%3.%4.%5.%6.%7.%8.%9."/>
+      <w:lvlJc w:val="left"/>
+      <w:pPr>
+        <w:ind w:left="4320" w:hanging="1440"/>
+      </w:pPr>
+    </w:lvl>
+  </w:abstractNum>
+  <w:abstractNum w:abstractNumId="24">
+    <w:nsid w:val="69D263E8"/>
+    <w:multiLevelType w:val="multilevel"/>
+    <w:tmpl w:val="DE18C290"/>
+    <w:lvl w:ilvl="0">
+      <w:start w:val="1"/>
+      <w:numFmt w:val="bullet"/>
+      <w:lvlText w:val=""/>
+      <w:lvlJc w:val="left"/>
+      <w:pPr>
+        <w:ind w:left="360" w:hanging="360"/>
+      </w:pPr>
+      <w:rPr>
+        <w:rFonts w:ascii="Wingdings" w:hAnsi="Wingdings" w:hint="default"/>
+      </w:rPr>
+    </w:lvl>
+    <w:lvl w:ilvl="1">
+      <w:start w:val="1"/>
+      <w:numFmt w:val="bullet"/>
+      <w:lvlText w:val=""/>
+      <w:lvlJc w:val="left"/>
+      <w:pPr>
+        <w:ind w:left="720" w:hanging="360"/>
+      </w:pPr>
+      <w:rPr>
+        <w:rFonts w:ascii="Wingdings" w:hAnsi="Wingdings" w:hint="default"/>
+      </w:rPr>
+    </w:lvl>
+    <w:lvl w:ilvl="2">
+      <w:start w:val="1"/>
+      <w:numFmt w:val="bullet"/>
+      <w:lvlText w:val=""/>
+      <w:lvlJc w:val="left"/>
+      <w:pPr>
+        <w:ind w:left="1080" w:hanging="360"/>
+      </w:pPr>
+      <w:rPr>
+        <w:rFonts w:ascii="Wingdings" w:hAnsi="Wingdings" w:hint="default"/>
+      </w:rPr>
+    </w:lvl>
+    <w:lvl w:ilvl="3">
+      <w:start w:val="1"/>
+      <w:numFmt w:val="bullet"/>
+      <w:lvlText w:val=""/>
+      <w:lvlJc w:val="left"/>
+      <w:pPr>
+        <w:ind w:left="1440" w:hanging="360"/>
+      </w:pPr>
+      <w:rPr>
+        <w:rFonts w:ascii="Symbol" w:hAnsi="Symbol" w:hint="default"/>
+      </w:rPr>
+    </w:lvl>
+    <w:lvl w:ilvl="4">
+      <w:start w:val="1"/>
+      <w:numFmt w:val="bullet"/>
+      <w:lvlText w:val=""/>
+      <w:lvlJc w:val="left"/>
+      <w:pPr>
+        <w:ind w:left="1800" w:hanging="360"/>
+      </w:pPr>
+      <w:rPr>
+        <w:rFonts w:ascii="Symbol" w:hAnsi="Symbol" w:hint="default"/>
+      </w:rPr>
+    </w:lvl>
+    <w:lvl w:ilvl="5">
+      <w:start w:val="1"/>
+      <w:numFmt w:val="bullet"/>
+      <w:lvlText w:val=""/>
+      <w:lvlJc w:val="left"/>
+      <w:pPr>
+        <w:ind w:left="2160" w:hanging="360"/>
+      </w:pPr>
+      <w:rPr>
+        <w:rFonts w:ascii="Wingdings" w:hAnsi="Wingdings" w:hint="default"/>
+      </w:rPr>
+    </w:lvl>
+    <w:lvl w:ilvl="6">
+      <w:start w:val="1"/>
+      <w:numFmt w:val="bullet"/>
+      <w:lvlText w:val=""/>
+      <w:lvlJc w:val="left"/>
+      <w:pPr>
+        <w:ind w:left="2520" w:hanging="360"/>
+      </w:pPr>
+      <w:rPr>
+        <w:rFonts w:ascii="Wingdings" w:hAnsi="Wingdings" w:hint="default"/>
+      </w:rPr>
+    </w:lvl>
+    <w:lvl w:ilvl="7">
+      <w:start w:val="1"/>
+      <w:numFmt w:val="bullet"/>
+      <w:lvlText w:val=""/>
+      <w:lvlJc w:val="left"/>
+      <w:pPr>
+        <w:ind w:left="2880" w:hanging="360"/>
+      </w:pPr>
+      <w:rPr>
+        <w:rFonts w:ascii="Symbol" w:hAnsi="Symbol" w:hint="default"/>
+      </w:rPr>
+    </w:lvl>
+    <w:lvl w:ilvl="8">
+      <w:start w:val="1"/>
+      <w:numFmt w:val="bullet"/>
+      <w:lvlText w:val=""/>
+      <w:lvlJc w:val="left"/>
+      <w:pPr>
+        <w:ind w:left="3240" w:hanging="360"/>
+      </w:pPr>
+      <w:rPr>
+        <w:rFonts w:ascii="Symbol" w:hAnsi="Symbol" w:hint="default"/>
+      </w:rPr>
+    </w:lvl>
+  </w:abstractNum>
+  <w:abstractNum w:abstractNumId="25">
+    <w:nsid w:val="70E723D9"/>
+    <w:multiLevelType w:val="multilevel"/>
+    <w:tmpl w:val="14B49E02"/>
+    <w:lvl w:ilvl="0">
+      <w:start w:val="1"/>
+      <w:numFmt w:val="bullet"/>
+      <w:lvlText w:val=""/>
+      <w:lvlJc w:val="left"/>
+      <w:pPr>
+        <w:ind w:left="360" w:hanging="360"/>
+      </w:pPr>
+      <w:rPr>
+        <w:rFonts w:ascii="Symbol" w:hAnsi="Symbol" w:hint="default"/>
+      </w:rPr>
+    </w:lvl>
+    <w:lvl w:ilvl="1">
+      <w:start w:val="1"/>
+      <w:numFmt w:val="bullet"/>
+      <w:lvlText w:val=""/>
+      <w:lvlJc w:val="left"/>
+      <w:pPr>
+        <w:ind w:left="720" w:hanging="360"/>
+      </w:pPr>
+      <w:rPr>
+        <w:rFonts w:ascii="Symbol" w:hAnsi="Symbol" w:hint="default"/>
+      </w:rPr>
+    </w:lvl>
+    <w:lvl w:ilvl="2">
+      <w:start w:val="1"/>
+      <w:numFmt w:val="bullet"/>
+      <w:lvlText w:val=""/>
+      <w:lvlJc w:val="left"/>
+      <w:pPr>
+        <w:ind w:left="1080" w:hanging="360"/>
+      </w:pPr>
+      <w:rPr>
+        <w:rFonts w:ascii="Symbol" w:hAnsi="Symbol" w:hint="default"/>
+      </w:rPr>
+    </w:lvl>
+    <w:lvl w:ilvl="3">
+      <w:start w:val="1"/>
+      <w:numFmt w:val="bullet"/>
+      <w:lvlText w:val=""/>
+      <w:lvlJc w:val="left"/>
+      <w:pPr>
+        <w:ind w:left="1440" w:hanging="360"/>
+      </w:pPr>
+      <w:rPr>
+        <w:rFonts w:ascii="Symbol" w:hAnsi="Symbol" w:hint="default"/>
+      </w:rPr>
+    </w:lvl>
+    <w:lvl w:ilvl="4">
+      <w:start w:val="1"/>
+      <w:numFmt w:val="bullet"/>
+      <w:lvlText w:val=""/>
+      <w:lvlJc w:val="left"/>
+      <w:pPr>
+        <w:ind w:left="1800" w:hanging="360"/>
+      </w:pPr>
+      <w:rPr>
+        <w:rFonts w:ascii="Symbol" w:hAnsi="Symbol" w:hint="default"/>
+      </w:rPr>
+    </w:lvl>
+    <w:lvl w:ilvl="5">
+      <w:start w:val="1"/>
+      <w:numFmt w:val="bullet"/>
+      <w:lvlText w:val=""/>
+      <w:lvlJc w:val="left"/>
+      <w:pPr>
+        <w:ind w:left="2160" w:hanging="360"/>
+      </w:pPr>
+      <w:rPr>
+        <w:rFonts w:ascii="Symbol" w:hAnsi="Symbol" w:hint="default"/>
+      </w:rPr>
+    </w:lvl>
+    <w:lvl w:ilvl="6">
+      <w:start w:val="1"/>
+      <w:numFmt w:val="bullet"/>
+      <w:lvlText w:val=""/>
+      <w:lvlJc w:val="left"/>
+      <w:pPr>
+        <w:ind w:left="2520" w:hanging="360"/>
+      </w:pPr>
+      <w:rPr>
+        <w:rFonts w:ascii="Symbol" w:hAnsi="Symbol" w:hint="default"/>
+      </w:rPr>
+    </w:lvl>
+    <w:lvl w:ilvl="7">
+      <w:start w:val="1"/>
+      <w:numFmt w:val="bullet"/>
+      <w:lvlText w:val=""/>
+      <w:lvlJc w:val="left"/>
+      <w:pPr>
+        <w:ind w:left="2880" w:hanging="360"/>
+      </w:pPr>
+      <w:rPr>
+        <w:rFonts w:ascii="Symbol" w:hAnsi="Symbol" w:hint="default"/>
+      </w:rPr>
+    </w:lvl>
+    <w:lvl w:ilvl="8">
+      <w:start w:val="1"/>
+      <w:numFmt w:val="bullet"/>
+      <w:lvlText w:val=""/>
+      <w:lvlJc w:val="left"/>
+      <w:pPr>
+        <w:ind w:left="3240" w:hanging="360"/>
+      </w:pPr>
+      <w:rPr>
+        <w:rFonts w:ascii="Symbol" w:hAnsi="Symbol" w:hint="default"/>
+      </w:rPr>
+    </w:lvl>
+  </w:abstractNum>
+  <w:abstractNum w:abstractNumId="26">
+    <w:nsid w:val="713D0825"/>
+    <w:multiLevelType w:val="multilevel"/>
+    <w:tmpl w:val="17D214CE"/>
+    <w:lvl w:ilvl="0">
+      <w:start w:val="1"/>
+      <w:numFmt w:val="decimal"/>
+      <w:pStyle w:val="ListNumber"/>
+      <w:lvlText w:val="%1."/>
+      <w:lvlJc w:val="left"/>
+      <w:pPr>
+        <w:ind w:left="360" w:hanging="360"/>
+      </w:pPr>
+      <w:rPr>
+        <w:rFonts w:hint="default"/>
+      </w:rPr>
+    </w:lvl>
+    <w:lvl w:ilvl="1">
+      <w:start w:val="1"/>
+      <w:numFmt w:val="decimal"/>
+      <w:lvlText w:val="%1.%2."/>
+      <w:lvlJc w:val="left"/>
+      <w:pPr>
+        <w:ind w:left="792" w:hanging="432"/>
+      </w:pPr>
+      <w:rPr>
+        <w:rFonts w:hint="default"/>
+      </w:rPr>
+    </w:lvl>
+    <w:lvl w:ilvl="2">
+      <w:start w:val="1"/>
+      <w:numFmt w:val="decimal"/>
+      <w:lvlText w:val="%1.%2.%3."/>
+      <w:lvlJc w:val="left"/>
+      <w:pPr>
+        <w:ind w:left="1224" w:hanging="504"/>
+      </w:pPr>
+      <w:rPr>
+        <w:rFonts w:hint="default"/>
+      </w:rPr>
+    </w:lvl>
+    <w:lvl w:ilvl="3">
+      <w:start w:val="1"/>
+      <w:numFmt w:val="decimal"/>
+      <w:lvlText w:val="%1.%2.%3.%4."/>
+      <w:lvlJc w:val="left"/>
+      <w:pPr>
+        <w:ind w:left="1728" w:hanging="648"/>
+      </w:pPr>
+      <w:rPr>
+        <w:rFonts w:hint="default"/>
+      </w:rPr>
+    </w:lvl>
+    <w:lvl w:ilvl="4">
+      <w:start w:val="1"/>
+      <w:numFmt w:val="decimal"/>
+      <w:lvlText w:val="%1.%2.%3.%4.%5."/>
+      <w:lvlJc w:val="left"/>
+      <w:pPr>
+        <w:ind w:left="2232" w:hanging="792"/>
+      </w:pPr>
+      <w:rPr>
+        <w:rFonts w:hint="default"/>
+      </w:rPr>
+    </w:lvl>
+    <w:lvl w:ilvl="5">
+      <w:start w:val="1"/>
+      <w:numFmt w:val="decimal"/>
+      <w:lvlText w:val="%1.%2.%3.%4.%5.%6."/>
+      <w:lvlJc w:val="left"/>
+      <w:pPr>
+        <w:ind w:left="2736" w:hanging="936"/>
+      </w:pPr>
+      <w:rPr>
+        <w:rFonts w:hint="default"/>
+      </w:rPr>
+    </w:lvl>
+    <w:lvl w:ilvl="6">
+      <w:start w:val="1"/>
+      <w:numFmt w:val="decimal"/>
+      <w:lvlText w:val="%1.%2.%3.%4.%5.%6.%7."/>
+      <w:lvlJc w:val="left"/>
+      <w:pPr>
+        <w:ind w:left="3240" w:hanging="1080"/>
+      </w:pPr>
+      <w:rPr>
+        <w:rFonts w:hint="default"/>
+      </w:rPr>
+    </w:lvl>
+    <w:lvl w:ilvl="7">
+      <w:start w:val="1"/>
+      <w:numFmt w:val="decimal"/>
+      <w:lvlText w:val="%1.%2.%3.%4.%5.%6.%7.%8."/>
+      <w:lvlJc w:val="left"/>
+      <w:pPr>
+        <w:ind w:left="3744" w:hanging="1224"/>
+      </w:pPr>
+      <w:rPr>
+        <w:rFonts w:hint="default"/>
+      </w:rPr>
+    </w:lvl>
+    <w:lvl w:ilvl="8">
+      <w:start w:val="1"/>
+      <w:numFmt w:val="decimal"/>
+      <w:lvlText w:val="%1.%2.%3.%4.%5.%6.%7.%8.%9."/>
+      <w:lvlJc w:val="left"/>
+      <w:pPr>
+        <w:ind w:left="4320" w:hanging="1440"/>
+      </w:pPr>
+      <w:rPr>
+        <w:rFonts w:hint="default"/>
+      </w:rPr>
+    </w:lvl>
+  </w:abstractNum>
+  <w:abstractNum w:abstractNumId="27">
+    <w:nsid w:val="718308C9"/>
+    <w:multiLevelType w:val="multilevel"/>
+    <w:tmpl w:val="0409001F"/>
+    <w:lvl w:ilvl="0">
+      <w:start w:val="1"/>
+      <w:numFmt w:val="decimal"/>
+      <w:lvlText w:val="%1."/>
+      <w:lvlJc w:val="left"/>
+      <w:pPr>
+        <w:ind w:left="360" w:hanging="360"/>
+      </w:pPr>
+    </w:lvl>
+    <w:lvl w:ilvl="1">
+      <w:start w:val="1"/>
+      <w:numFmt w:val="decimal"/>
+      <w:lvlText w:val="%1.%2."/>
+      <w:lvlJc w:val="left"/>
+      <w:pPr>
+        <w:ind w:left="792" w:hanging="432"/>
+      </w:pPr>
+    </w:lvl>
+    <w:lvl w:ilvl="2">
+      <w:start w:val="1"/>
+      <w:numFmt w:val="decimal"/>
+      <w:lvlText w:val="%1.%2.%3."/>
+      <w:lvlJc w:val="left"/>
+      <w:pPr>
+        <w:ind w:left="1224" w:hanging="504"/>
+      </w:pPr>
+    </w:lvl>
+    <w:lvl w:ilvl="3">
+      <w:start w:val="1"/>
+      <w:numFmt w:val="decimal"/>
+      <w:lvlText w:val="%1.%2.%3.%4."/>
+      <w:lvlJc w:val="left"/>
+      <w:pPr>
+        <w:ind w:left="1728" w:hanging="648"/>
+      </w:pPr>
+    </w:lvl>
+    <w:lvl w:ilvl="4">
+      <w:start w:val="1"/>
+      <w:numFmt w:val="decimal"/>
+      <w:lvlText w:val="%1.%2.%3.%4.%5."/>
+      <w:lvlJc w:val="left"/>
+      <w:pPr>
+        <w:ind w:left="2232" w:hanging="792"/>
+      </w:pPr>
+    </w:lvl>
+    <w:lvl w:ilvl="5">
+      <w:start w:val="1"/>
+      <w:numFmt w:val="decimal"/>
+      <w:lvlText w:val="%1.%2.%3.%4.%5.%6."/>
+      <w:lvlJc w:val="left"/>
+      <w:pPr>
+        <w:ind w:left="2736" w:hanging="936"/>
+      </w:pPr>
+    </w:lvl>
+    <w:lvl w:ilvl="6">
+      <w:start w:val="1"/>
+      <w:numFmt w:val="decimal"/>
+      <w:lvlText w:val="%1.%2.%3.%4.%5.%6.%7."/>
+      <w:lvlJc w:val="left"/>
+      <w:pPr>
+        <w:ind w:left="3240" w:hanging="1080"/>
+      </w:pPr>
+    </w:lvl>
+    <w:lvl w:ilvl="7">
+      <w:start w:val="1"/>
+      <w:numFmt w:val="decimal"/>
+      <w:lvlText w:val="%1.%2.%3.%4.%5.%6.%7.%8."/>
+      <w:lvlJc w:val="left"/>
+      <w:pPr>
+        <w:ind w:left="3744" w:hanging="1224"/>
+      </w:pPr>
+    </w:lvl>
+    <w:lvl w:ilvl="8">
+      <w:start w:val="1"/>
+      <w:numFmt w:val="decimal"/>
+      <w:lvlText w:val="%1.%2.%3.%4.%5.%6.%7.%8.%9."/>
+      <w:lvlJc w:val="left"/>
+      <w:pPr>
+        <w:ind w:left="4320" w:hanging="1440"/>
+      </w:pPr>
+    </w:lvl>
+  </w:abstractNum>
+  <w:abstractNum w:abstractNumId="28">
+    <w:nsid w:val="7471674D"/>
+    <w:multiLevelType w:val="multilevel"/>
+    <w:tmpl w:val="A2B810A0"/>
+    <w:lvl w:ilvl="0">
+      <w:start w:val="1"/>
+      <w:numFmt w:val="bullet"/>
+      <w:lvlText w:val=""/>
+      <w:lvlJc w:val="left"/>
+      <w:pPr>
+        <w:ind w:left="360" w:hanging="360"/>
+      </w:pPr>
+      <w:rPr>
+        <w:rFonts w:ascii="Symbol" w:hAnsi="Symbol" w:hint="default"/>
+      </w:rPr>
+    </w:lvl>
+    <w:lvl w:ilvl="1">
+      <w:start w:val="1"/>
+      <w:numFmt w:val="bullet"/>
+      <w:lvlText w:val=""/>
+      <w:lvlJc w:val="left"/>
+      <w:pPr>
+        <w:ind w:left="720" w:hanging="360"/>
+      </w:pPr>
+      <w:rPr>
+        <w:rFonts w:ascii="Symbol" w:hAnsi="Symbol" w:hint="default"/>
+      </w:rPr>
+    </w:lvl>
+    <w:lvl w:ilvl="2">
+      <w:start w:val="1"/>
+      <w:numFmt w:val="bullet"/>
+      <w:lvlText w:val=""/>
+      <w:lvlJc w:val="left"/>
+      <w:pPr>
+        <w:ind w:left="1080" w:hanging="360"/>
+      </w:pPr>
+      <w:rPr>
+        <w:rFonts w:ascii="Wingdings" w:hAnsi="Wingdings" w:hint="default"/>
+      </w:rPr>
+    </w:lvl>
+    <w:lvl w:ilvl="3">
+      <w:start w:val="1"/>
+      <w:numFmt w:val="bullet"/>
+      <w:lvlText w:val=""/>
+      <w:lvlJc w:val="left"/>
+      <w:pPr>
+        <w:ind w:left="1440" w:hanging="360"/>
+      </w:pPr>
+      <w:rPr>
+        <w:rFonts w:ascii="Symbol" w:hAnsi="Symbol" w:hint="default"/>
+      </w:rPr>
+    </w:lvl>
+    <w:lvl w:ilvl="4">
+      <w:start w:val="1"/>
+      <w:numFmt w:val="bullet"/>
+      <w:lvlText w:val=""/>
+      <w:lvlJc w:val="left"/>
+      <w:pPr>
+        <w:ind w:left="1800" w:hanging="360"/>
+      </w:pPr>
+      <w:rPr>
+        <w:rFonts w:ascii="Symbol" w:hAnsi="Symbol" w:hint="default"/>
+      </w:rPr>
+    </w:lvl>
+    <w:lvl w:ilvl="5">
+      <w:start w:val="1"/>
+      <w:numFmt w:val="bullet"/>
+      <w:lvlText w:val=""/>
+      <w:lvlJc w:val="left"/>
+      <w:pPr>
+        <w:ind w:left="2160" w:hanging="360"/>
+      </w:pPr>
+      <w:rPr>
+        <w:rFonts w:ascii="Wingdings" w:hAnsi="Wingdings" w:hint="default"/>
+      </w:rPr>
+    </w:lvl>
+    <w:lvl w:ilvl="6">
+      <w:start w:val="1"/>
+      <w:numFmt w:val="bullet"/>
+      <w:lvlText w:val=""/>
+      <w:lvlJc w:val="left"/>
+      <w:pPr>
+        <w:ind w:left="2520" w:hanging="360"/>
+      </w:pPr>
+      <w:rPr>
+        <w:rFonts w:ascii="Wingdings" w:hAnsi="Wingdings" w:hint="default"/>
+      </w:rPr>
+    </w:lvl>
+    <w:lvl w:ilvl="7">
+      <w:start w:val="1"/>
+      <w:numFmt w:val="bullet"/>
+      <w:lvlText w:val=""/>
+      <w:lvlJc w:val="left"/>
+      <w:pPr>
+        <w:ind w:left="2880" w:hanging="360"/>
+      </w:pPr>
+      <w:rPr>
+        <w:rFonts w:ascii="Symbol" w:hAnsi="Symbol" w:hint="default"/>
+      </w:rPr>
+    </w:lvl>
+    <w:lvl w:ilvl="8">
+      <w:start w:val="1"/>
+      <w:numFmt w:val="bullet"/>
+      <w:lvlText w:val=""/>
+      <w:lvlJc w:val="left"/>
+      <w:pPr>
+        <w:ind w:left="3240" w:hanging="360"/>
+      </w:pPr>
+      <w:rPr>
+        <w:rFonts w:ascii="Symbol" w:hAnsi="Symbol" w:hint="default"/>
+      </w:rPr>
+    </w:lvl>
+  </w:abstractNum>
+  <w:abstractNum w:abstractNumId="29">
     <w:nsid w:val="76C81864"/>
     <w:multiLevelType w:val="hybridMultilevel"/>
     <w:tmpl w:val="CE02B07C"/>
@@ -5528,17 +8291,130 @@
       </w:pPr>
     </w:lvl>
   </w:abstractNum>
+  <w:abstractNum w:abstractNumId="30">
+    <w:nsid w:val="7F05282D"/>
+    <w:multiLevelType w:val="multilevel"/>
+    <w:tmpl w:val="04090021"/>
+    <w:lvl w:ilvl="0">
+      <w:start w:val="1"/>
+      <w:numFmt w:val="bullet"/>
+      <w:lvlText w:val=""/>
+      <w:lvlJc w:val="left"/>
+      <w:pPr>
+        <w:ind w:left="360" w:hanging="360"/>
+      </w:pPr>
+      <w:rPr>
+        <w:rFonts w:ascii="Wingdings" w:hAnsi="Wingdings" w:hint="default"/>
+      </w:rPr>
+    </w:lvl>
+    <w:lvl w:ilvl="1">
+      <w:start w:val="1"/>
+      <w:numFmt w:val="bullet"/>
+      <w:lvlText w:val=""/>
+      <w:lvlJc w:val="left"/>
+      <w:pPr>
+        <w:ind w:left="720" w:hanging="360"/>
+      </w:pPr>
+      <w:rPr>
+        <w:rFonts w:ascii="Wingdings" w:hAnsi="Wingdings" w:hint="default"/>
+      </w:rPr>
+    </w:lvl>
+    <w:lvl w:ilvl="2">
+      <w:start w:val="1"/>
+      <w:numFmt w:val="bullet"/>
+      <w:lvlText w:val=""/>
+      <w:lvlJc w:val="left"/>
+      <w:pPr>
+        <w:ind w:left="1080" w:hanging="360"/>
+      </w:pPr>
+      <w:rPr>
+        <w:rFonts w:ascii="Wingdings" w:hAnsi="Wingdings" w:hint="default"/>
+      </w:rPr>
+    </w:lvl>
+    <w:lvl w:ilvl="3">
+      <w:start w:val="1"/>
+      <w:numFmt w:val="bullet"/>
+      <w:lvlText w:val=""/>
+      <w:lvlJc w:val="left"/>
+      <w:pPr>
+        <w:ind w:left="1440" w:hanging="360"/>
+      </w:pPr>
+      <w:rPr>
+        <w:rFonts w:ascii="Symbol" w:hAnsi="Symbol" w:hint="default"/>
+      </w:rPr>
+    </w:lvl>
+    <w:lvl w:ilvl="4">
+      <w:start w:val="1"/>
+      <w:numFmt w:val="bullet"/>
+      <w:lvlText w:val=""/>
+      <w:lvlJc w:val="left"/>
+      <w:pPr>
+        <w:ind w:left="1800" w:hanging="360"/>
+      </w:pPr>
+      <w:rPr>
+        <w:rFonts w:ascii="Symbol" w:hAnsi="Symbol" w:hint="default"/>
+      </w:rPr>
+    </w:lvl>
+    <w:lvl w:ilvl="5">
+      <w:start w:val="1"/>
+      <w:numFmt w:val="bullet"/>
+      <w:lvlText w:val=""/>
+      <w:lvlJc w:val="left"/>
+      <w:pPr>
+        <w:ind w:left="2160" w:hanging="360"/>
+      </w:pPr>
+      <w:rPr>
+        <w:rFonts w:ascii="Wingdings" w:hAnsi="Wingdings" w:hint="default"/>
+      </w:rPr>
+    </w:lvl>
+    <w:lvl w:ilvl="6">
+      <w:start w:val="1"/>
+      <w:numFmt w:val="bullet"/>
+      <w:lvlText w:val=""/>
+      <w:lvlJc w:val="left"/>
+      <w:pPr>
+        <w:ind w:left="2520" w:hanging="360"/>
+      </w:pPr>
+      <w:rPr>
+        <w:rFonts w:ascii="Wingdings" w:hAnsi="Wingdings" w:hint="default"/>
+      </w:rPr>
+    </w:lvl>
+    <w:lvl w:ilvl="7">
+      <w:start w:val="1"/>
+      <w:numFmt w:val="bullet"/>
+      <w:lvlText w:val=""/>
+      <w:lvlJc w:val="left"/>
+      <w:pPr>
+        <w:ind w:left="2880" w:hanging="360"/>
+      </w:pPr>
+      <w:rPr>
+        <w:rFonts w:ascii="Symbol" w:hAnsi="Symbol" w:hint="default"/>
+      </w:rPr>
+    </w:lvl>
+    <w:lvl w:ilvl="8">
+      <w:start w:val="1"/>
+      <w:numFmt w:val="bullet"/>
+      <w:lvlText w:val=""/>
+      <w:lvlJc w:val="left"/>
+      <w:pPr>
+        <w:ind w:left="3240" w:hanging="360"/>
+      </w:pPr>
+      <w:rPr>
+        <w:rFonts w:ascii="Symbol" w:hAnsi="Symbol" w:hint="default"/>
+      </w:rPr>
+    </w:lvl>
+  </w:abstractNum>
   <w:num w:numId="1">
-    <w:abstractNumId w:val="12"/>
+    <w:abstractNumId w:val="29"/>
   </w:num>
   <w:num w:numId="2">
-    <w:abstractNumId w:val="7"/>
+    <w:abstractNumId w:val="10"/>
   </w:num>
   <w:num w:numId="3">
-    <w:abstractNumId w:val="9"/>
+    <w:abstractNumId w:val="17"/>
   </w:num>
   <w:num w:numId="4">
-    <w:abstractNumId w:val="8"/>
+    <w:abstractNumId w:val="12"/>
   </w:num>
   <w:num w:numId="5">
     <w:abstractNumId w:val="5"/>
@@ -5553,10 +8429,10 @@
     <w:abstractNumId w:val="6"/>
   </w:num>
   <w:num w:numId="9">
-    <w:abstractNumId w:val="11"/>
+    <w:abstractNumId w:val="22"/>
   </w:num>
   <w:num w:numId="10">
-    <w:abstractNumId w:val="10"/>
+    <w:abstractNumId w:val="20"/>
   </w:num>
   <w:num w:numId="11">
     <w:abstractNumId w:val="4"/>
@@ -5569,6 +8445,180 @@
   </w:num>
   <w:num w:numId="14">
     <w:abstractNumId w:val="1"/>
+  </w:num>
+  <w:num w:numId="15">
+    <w:abstractNumId w:val="23"/>
+  </w:num>
+  <w:num w:numId="16">
+    <w:abstractNumId w:val="27"/>
+  </w:num>
+  <w:num w:numId="17">
+    <w:abstractNumId w:val="14"/>
+  </w:num>
+  <w:num w:numId="18">
+    <w:abstractNumId w:val="13"/>
+  </w:num>
+  <w:num w:numId="19">
+    <w:abstractNumId w:val="7"/>
+  </w:num>
+  <w:num w:numId="20">
+    <w:abstractNumId w:val="8"/>
+  </w:num>
+  <w:num w:numId="21">
+    <w:abstractNumId w:val="30"/>
+  </w:num>
+  <w:num w:numId="22">
+    <w:abstractNumId w:val="25"/>
+  </w:num>
+  <w:num w:numId="23">
+    <w:abstractNumId w:val="11"/>
+  </w:num>
+  <w:num w:numId="24">
+    <w:abstractNumId w:val="16"/>
+  </w:num>
+  <w:num w:numId="25">
+    <w:abstractNumId w:val="9"/>
+  </w:num>
+  <w:num w:numId="26">
+    <w:abstractNumId w:val="16"/>
+    <w:lvlOverride w:ilvl="0">
+      <w:startOverride w:val="1"/>
+    </w:lvlOverride>
+    <w:lvlOverride w:ilvl="1">
+      <w:startOverride w:val="1"/>
+    </w:lvlOverride>
+    <w:lvlOverride w:ilvl="2">
+      <w:startOverride w:val="1"/>
+    </w:lvlOverride>
+    <w:lvlOverride w:ilvl="3">
+      <w:startOverride w:val="1"/>
+    </w:lvlOverride>
+    <w:lvlOverride w:ilvl="4">
+      <w:startOverride w:val="1"/>
+    </w:lvlOverride>
+    <w:lvlOverride w:ilvl="5">
+      <w:startOverride w:val="1"/>
+    </w:lvlOverride>
+    <w:lvlOverride w:ilvl="6">
+      <w:startOverride w:val="1"/>
+    </w:lvlOverride>
+    <w:lvlOverride w:ilvl="7">
+      <w:startOverride w:val="1"/>
+    </w:lvlOverride>
+    <w:lvlOverride w:ilvl="8">
+      <w:startOverride w:val="1"/>
+    </w:lvlOverride>
+  </w:num>
+  <w:num w:numId="27">
+    <w:abstractNumId w:val="28"/>
+  </w:num>
+  <w:num w:numId="28">
+    <w:abstractNumId w:val="16"/>
+    <w:lvlOverride w:ilvl="0">
+      <w:startOverride w:val="1"/>
+    </w:lvlOverride>
+    <w:lvlOverride w:ilvl="1">
+      <w:startOverride w:val="1"/>
+    </w:lvlOverride>
+    <w:lvlOverride w:ilvl="2">
+      <w:startOverride w:val="1"/>
+    </w:lvlOverride>
+    <w:lvlOverride w:ilvl="3">
+      <w:startOverride w:val="1"/>
+    </w:lvlOverride>
+    <w:lvlOverride w:ilvl="4">
+      <w:startOverride w:val="1"/>
+    </w:lvlOverride>
+    <w:lvlOverride w:ilvl="5">
+      <w:startOverride w:val="1"/>
+    </w:lvlOverride>
+    <w:lvlOverride w:ilvl="6">
+      <w:startOverride w:val="1"/>
+    </w:lvlOverride>
+    <w:lvlOverride w:ilvl="7">
+      <w:startOverride w:val="1"/>
+    </w:lvlOverride>
+    <w:lvlOverride w:ilvl="8">
+      <w:startOverride w:val="1"/>
+    </w:lvlOverride>
+  </w:num>
+  <w:num w:numId="29">
+    <w:abstractNumId w:val="26"/>
+  </w:num>
+  <w:num w:numId="30">
+    <w:abstractNumId w:val="15"/>
+  </w:num>
+  <w:num w:numId="31">
+    <w:abstractNumId w:val="19"/>
+  </w:num>
+  <w:num w:numId="32">
+    <w:abstractNumId w:val="21"/>
+  </w:num>
+  <w:num w:numId="33">
+    <w:abstractNumId w:val="15"/>
+    <w:lvlOverride w:ilvl="0">
+      <w:startOverride w:val="1"/>
+    </w:lvlOverride>
+    <w:lvlOverride w:ilvl="1">
+      <w:startOverride w:val="1"/>
+    </w:lvlOverride>
+    <w:lvlOverride w:ilvl="2">
+      <w:startOverride w:val="1"/>
+    </w:lvlOverride>
+    <w:lvlOverride w:ilvl="3">
+      <w:startOverride w:val="1"/>
+    </w:lvlOverride>
+    <w:lvlOverride w:ilvl="4">
+      <w:startOverride w:val="1"/>
+    </w:lvlOverride>
+    <w:lvlOverride w:ilvl="5">
+      <w:startOverride w:val="1"/>
+    </w:lvlOverride>
+    <w:lvlOverride w:ilvl="6">
+      <w:startOverride w:val="1"/>
+    </w:lvlOverride>
+    <w:lvlOverride w:ilvl="7">
+      <w:startOverride w:val="1"/>
+    </w:lvlOverride>
+    <w:lvlOverride w:ilvl="8">
+      <w:startOverride w:val="1"/>
+    </w:lvlOverride>
+  </w:num>
+  <w:num w:numId="34">
+    <w:abstractNumId w:val="24"/>
+  </w:num>
+  <w:num w:numId="35">
+    <w:abstractNumId w:val="15"/>
+    <w:lvlOverride w:ilvl="0">
+      <w:startOverride w:val="1"/>
+    </w:lvlOverride>
+    <w:lvlOverride w:ilvl="1">
+      <w:startOverride w:val="1"/>
+    </w:lvlOverride>
+    <w:lvlOverride w:ilvl="2">
+      <w:startOverride w:val="1"/>
+    </w:lvlOverride>
+    <w:lvlOverride w:ilvl="3">
+      <w:startOverride w:val="1"/>
+    </w:lvlOverride>
+    <w:lvlOverride w:ilvl="4">
+      <w:startOverride w:val="1"/>
+    </w:lvlOverride>
+    <w:lvlOverride w:ilvl="5">
+      <w:startOverride w:val="1"/>
+    </w:lvlOverride>
+    <w:lvlOverride w:ilvl="6">
+      <w:startOverride w:val="1"/>
+    </w:lvlOverride>
+    <w:lvlOverride w:ilvl="7">
+      <w:startOverride w:val="1"/>
+    </w:lvlOverride>
+    <w:lvlOverride w:ilvl="8">
+      <w:startOverride w:val="1"/>
+    </w:lvlOverride>
+  </w:num>
+  <w:num w:numId="36">
+    <w:abstractNumId w:val="18"/>
   </w:num>
 </w:numbering>
 </file>
@@ -6418,13 +9468,11 @@
   <w:style w:type="paragraph" w:styleId="ListNumber">
     <w:name w:val="List Number"/>
     <w:basedOn w:val="Normal"/>
-    <w:rsid w:val="007F1DFC"/>
+    <w:rsid w:val="00782259"/>
     <w:pPr>
       <w:numPr>
-        <w:numId w:val="5"/>
+        <w:numId w:val="29"/>
       </w:numPr>
-      <w:spacing w:after="240"/>
-      <w:ind w:left="357" w:hanging="357"/>
       <w:contextualSpacing/>
     </w:pPr>
   </w:style>
@@ -6456,13 +9504,11 @@
     <w:basedOn w:val="Normal"/>
     <w:unhideWhenUsed/>
     <w:qFormat/>
-    <w:rsid w:val="00145FE6"/>
+    <w:rsid w:val="0032324E"/>
     <w:pPr>
       <w:numPr>
-        <w:numId w:val="7"/>
+        <w:numId w:val="30"/>
       </w:numPr>
-      <w:spacing w:after="240"/>
-      <w:ind w:left="357" w:hanging="357"/>
       <w:contextualSpacing/>
     </w:pPr>
   </w:style>
@@ -7326,13 +10372,11 @@
   <w:style w:type="paragraph" w:styleId="ListNumber">
     <w:name w:val="List Number"/>
     <w:basedOn w:val="Normal"/>
-    <w:rsid w:val="007F1DFC"/>
+    <w:rsid w:val="00782259"/>
     <w:pPr>
       <w:numPr>
-        <w:numId w:val="5"/>
+        <w:numId w:val="29"/>
       </w:numPr>
-      <w:spacing w:after="240"/>
-      <w:ind w:left="357" w:hanging="357"/>
       <w:contextualSpacing/>
     </w:pPr>
   </w:style>
@@ -7364,13 +10408,11 @@
     <w:basedOn w:val="Normal"/>
     <w:unhideWhenUsed/>
     <w:qFormat/>
-    <w:rsid w:val="00145FE6"/>
+    <w:rsid w:val="0032324E"/>
     <w:pPr>
       <w:numPr>
-        <w:numId w:val="7"/>
+        <w:numId w:val="30"/>
       </w:numPr>
-      <w:spacing w:after="240"/>
-      <w:ind w:left="357" w:hanging="357"/>
       <w:contextualSpacing/>
     </w:pPr>
   </w:style>
@@ -7677,7 +10719,7 @@
 </file>
 
 <file path=customXml/itemProps1.xml><?xml version="1.0" encoding="utf-8"?>
-<ds:datastoreItem xmlns:ds="http://schemas.openxmlformats.org/officeDocument/2006/customXml" ds:itemID="{C1157D2E-5D46-9346-BF40-38D8C40E7F76}">
+<ds:datastoreItem xmlns:ds="http://schemas.openxmlformats.org/officeDocument/2006/customXml" ds:itemID="{08885BE8-33D0-8146-A355-00B76526778A}">
   <ds:schemaRefs>
     <ds:schemaRef ds:uri="http://schemas.openxmlformats.org/officeDocument/2006/bibliography"/>
   </ds:schemaRefs>

</xml_diff>

<commit_message>
Include repo folder title in example templates.
</commit_message>
<xml_diff>
--- a/opengever/examplecontent/profiles/municipality_content/opengever_content/templates/protokoll.docx
+++ b/opengever/examplecontent/profiles/municipality_content/opengever_content/templates/protokoll.docx
@@ -184,27 +184,14 @@
       <w:r>
         <w:t xml:space="preserve">Nummer </w:t>
       </w:r>
-      <w:r>
-        <w:fldChar w:fldCharType="begin"/>
-      </w:r>
-      <w:r>
-        <w:instrText xml:space="preserve"> MERGEFIELD =meeting.number \* MERGEFORMAT </w:instrText>
-      </w:r>
-      <w:r>
-        <w:fldChar w:fldCharType="separate"/>
-      </w:r>
-      <w:r>
-        <w:rPr>
-          <w:noProof/>
-        </w:rPr>
-        <w:t>«=meeting.number»</w:t>
-      </w:r>
-      <w:r>
-        <w:rPr>
-          <w:noProof/>
-        </w:rPr>
-        <w:fldChar w:fldCharType="end"/>
-      </w:r>
+      <w:fldSimple w:instr=" MERGEFIELD =meeting.number \* MERGEFORMAT ">
+        <w:r>
+          <w:rPr>
+            <w:noProof/>
+          </w:rPr>
+          <w:t>«=meeting.number»</w:t>
+        </w:r>
+      </w:fldSimple>
       <w:r>
         <w:t xml:space="preserve"> </w:t>
       </w:r>
@@ -2203,22 +2190,34 @@
           <w:szCs w:val="22"/>
         </w:rPr>
       </w:pPr>
+      <w:proofErr w:type="spellStart"/>
       <w:r>
         <w:rPr>
           <w:rFonts w:cs="Arial"/>
           <w:color w:val="A6A6A6" w:themeColor="background1" w:themeShade="A6"/>
           <w:szCs w:val="22"/>
         </w:rPr>
-        <w:t>Sablon Style Definitionen für die HTML-Insertion.</w:t>
+        <w:t>Sablon</w:t>
+      </w:r>
+      <w:proofErr w:type="spellEnd"/>
+      <w:r>
+        <w:rPr>
+          <w:rFonts w:cs="Arial"/>
+          <w:color w:val="A6A6A6" w:themeColor="background1" w:themeShade="A6"/>
+          <w:szCs w:val="22"/>
+        </w:rPr>
+        <w:t xml:space="preserve"> Style Definitionen für die HTML-Insertion.</w:t>
       </w:r>
     </w:p>
     <w:p>
       <w:pPr>
         <w:pStyle w:val="ListNumber"/>
       </w:pPr>
+      <w:proofErr w:type="spellStart"/>
       <w:r>
         <w:t>Number</w:t>
       </w:r>
+      <w:proofErr w:type="spellEnd"/>
     </w:p>
     <w:p>
       <w:pPr>
@@ -2232,6 +2231,7 @@
           <w:szCs w:val="22"/>
         </w:rPr>
       </w:pPr>
+      <w:proofErr w:type="spellStart"/>
       <w:r>
         <w:rPr>
           <w:rFonts w:cs="Arial"/>
@@ -2239,6 +2239,7 @@
         </w:rPr>
         <w:t>Number</w:t>
       </w:r>
+      <w:proofErr w:type="spellEnd"/>
     </w:p>
     <w:p>
       <w:pPr>
@@ -2252,6 +2253,7 @@
           <w:szCs w:val="22"/>
         </w:rPr>
       </w:pPr>
+      <w:proofErr w:type="spellStart"/>
       <w:r>
         <w:rPr>
           <w:rFonts w:cs="Arial"/>
@@ -2259,6 +2261,7 @@
         </w:rPr>
         <w:t>Number</w:t>
       </w:r>
+      <w:proofErr w:type="spellEnd"/>
     </w:p>
     <w:p>
       <w:pPr>
@@ -2272,6 +2275,7 @@
           <w:szCs w:val="22"/>
         </w:rPr>
       </w:pPr>
+      <w:proofErr w:type="spellStart"/>
       <w:r>
         <w:rPr>
           <w:rFonts w:cs="Arial"/>
@@ -2279,6 +2283,7 @@
         </w:rPr>
         <w:t>Number</w:t>
       </w:r>
+      <w:proofErr w:type="spellEnd"/>
     </w:p>
     <w:p>
       <w:pPr>
@@ -2405,8 +2410,6 @@
           <w:szCs w:val="22"/>
         </w:rPr>
       </w:pPr>
-      <w:bookmarkStart w:id="0" w:name="_GoBack"/>
-      <w:bookmarkEnd w:id="0"/>
       <w:r>
         <w:rPr>
           <w:rFonts w:cs="Arial"/>
@@ -2546,6 +2549,65 @@
         </w:rPr>
         <w:fldChar w:fldCharType="end"/>
       </w:r>
+      <w:r>
+        <w:rPr>
+          <w:rFonts w:cs="Arial"/>
+          <w:szCs w:val="22"/>
+        </w:rPr>
+        <w:t xml:space="preserve"> </w:t>
+      </w:r>
+      <w:r>
+        <w:rPr>
+          <w:rFonts w:cs="Arial"/>
+          <w:szCs w:val="22"/>
+        </w:rPr>
+        <w:fldChar w:fldCharType="begin"/>
+      </w:r>
+      <w:r>
+        <w:rPr>
+          <w:rFonts w:cs="Arial"/>
+          <w:szCs w:val="22"/>
+        </w:rPr>
+        <w:instrText xml:space="preserve"> MERGEFIELD =agenda_item.</w:instrText>
+      </w:r>
+      <w:r>
+        <w:rPr>
+          <w:rFonts w:cs="Arial"/>
+          <w:szCs w:val="22"/>
+        </w:rPr>
+        <w:instrText>repository_folder_title</w:instrText>
+      </w:r>
+      <w:r>
+        <w:rPr>
+          <w:rFonts w:cs="Arial"/>
+          <w:szCs w:val="22"/>
+        </w:rPr>
+        <w:instrText xml:space="preserve"> \* MERGEFORMAT </w:instrText>
+      </w:r>
+      <w:r>
+        <w:rPr>
+          <w:rFonts w:cs="Arial"/>
+          <w:szCs w:val="22"/>
+        </w:rPr>
+        <w:fldChar w:fldCharType="separate"/>
+      </w:r>
+      <w:r>
+        <w:rPr>
+          <w:rFonts w:cs="Arial"/>
+          <w:noProof/>
+          <w:szCs w:val="22"/>
+        </w:rPr>
+        <w:t>«=agenda_item.repository_folder_title»</w:t>
+      </w:r>
+      <w:r>
+        <w:rPr>
+          <w:rFonts w:cs="Arial"/>
+          <w:szCs w:val="22"/>
+        </w:rPr>
+        <w:fldChar w:fldCharType="end"/>
+      </w:r>
+      <w:bookmarkStart w:id="0" w:name="_GoBack"/>
+      <w:bookmarkEnd w:id="0"/>
     </w:p>
     <w:p>
       <w:pPr>
@@ -5171,8 +5233,13 @@
         <w:right w:val="single" w:sz="6" w:space="1" w:color="auto"/>
       </w:pBdr>
     </w:pPr>
+    <w:proofErr w:type="spellStart"/>
     <w:r>
-      <w:t>Gde Wappen</w:t>
+      <w:t>Gde</w:t>
+    </w:r>
+    <w:proofErr w:type="spellEnd"/>
+    <w:r>
+      <w:t xml:space="preserve"> Wappen</w:t>
     </w:r>
   </w:p>
   <w:p>
@@ -5421,12 +5488,37 @@
         <w:szCs w:val="18"/>
       </w:rPr>
     </w:pPr>
+    <w:proofErr w:type="spellStart"/>
     <w:r>
       <w:rPr>
         <w:sz w:val="18"/>
         <w:szCs w:val="18"/>
       </w:rPr>
-      <w:t xml:space="preserve">OneGov Gever </w:t>
+      <w:t>OneGov</w:t>
+    </w:r>
+    <w:proofErr w:type="spellEnd"/>
+    <w:r>
+      <w:rPr>
+        <w:sz w:val="18"/>
+        <w:szCs w:val="18"/>
+      </w:rPr>
+      <w:t xml:space="preserve"> </w:t>
+    </w:r>
+    <w:proofErr w:type="spellStart"/>
+    <w:r>
+      <w:rPr>
+        <w:sz w:val="18"/>
+        <w:szCs w:val="18"/>
+      </w:rPr>
+      <w:t>Gever</w:t>
+    </w:r>
+    <w:proofErr w:type="spellEnd"/>
+    <w:r>
+      <w:rPr>
+        <w:sz w:val="18"/>
+        <w:szCs w:val="18"/>
+      </w:rPr>
+      <w:t xml:space="preserve"> </w:t>
     </w:r>
     <w:r>
       <w:rPr>
@@ -10719,7 +10811,7 @@
 </file>
 
 <file path=customXml/itemProps1.xml><?xml version="1.0" encoding="utf-8"?>
-<ds:datastoreItem xmlns:ds="http://schemas.openxmlformats.org/officeDocument/2006/customXml" ds:itemID="{08885BE8-33D0-8146-A355-00B76526778A}">
+<ds:datastoreItem xmlns:ds="http://schemas.openxmlformats.org/officeDocument/2006/customXml" ds:itemID="{744907FF-CD15-0849-A70C-35BB530DDD5E}">
   <ds:schemaRefs>
     <ds:schemaRef ds:uri="http://schemas.openxmlformats.org/officeDocument/2006/bibliography"/>
   </ds:schemaRefs>

</xml_diff>

<commit_message>
Update meeting protocol: add presidency and secretary role:
- Also provide the role for the meetings presidency and secretary in the JSON data.
- Add presidency and secretary role to the example protocol sablon template.
- Harmonize format of all participants (members, presidency, secretary).

Note: Because of the harmonization the former keys `participants.presidency` and `participants.secretary` are no longer available, therefore the Sablontemplates have to be updated after installing this change on production!

Fixes #1655.
</commit_message>
<xml_diff>
--- a/opengever/examplecontent/profiles/municipality_content/opengever_content/templates/protokoll.docx
+++ b/opengever/examplecontent/profiles/municipality_content/opengever_content/templates/protokoll.docx
@@ -382,13 +382,14 @@
         <w:tblLook w:val="04A0" w:firstRow="1" w:lastRow="0" w:firstColumn="1" w:lastColumn="0" w:noHBand="0" w:noVBand="1"/>
       </w:tblPr>
       <w:tblGrid>
-        <w:gridCol w:w="3652"/>
-        <w:gridCol w:w="5635"/>
+        <w:gridCol w:w="2271"/>
+        <w:gridCol w:w="7016"/>
       </w:tblGrid>
       <w:tr>
         <w:tc>
           <w:tcPr>
             <w:tcW w:w="3652" w:type="dxa"/>
+            <w:shd w:val="clear" w:color="auto" w:fill="auto"/>
           </w:tcPr>
           <w:p>
             <w:pPr>
@@ -396,7 +397,6 @@
                 <w:tab w:val="left" w:pos="3402"/>
               </w:tabs>
               <w:rPr>
-                <w:b/>
                 <w:szCs w:val="22"/>
               </w:rPr>
             </w:pPr>
@@ -411,6 +411,7 @@
         <w:tc>
           <w:tcPr>
             <w:tcW w:w="5635" w:type="dxa"/>
+            <w:shd w:val="clear" w:color="auto" w:fill="auto"/>
           </w:tcPr>
           <w:p>
             <w:pPr>
@@ -418,70 +419,225 @@
                 <w:tab w:val="left" w:pos="3402"/>
               </w:tabs>
               <w:rPr>
-                <w:b/>
                 <w:szCs w:val="22"/>
               </w:rPr>
             </w:pPr>
             <w:r>
               <w:rPr>
-                <w:rFonts w:cs="Arial"/>
                 <w:szCs w:val="22"/>
               </w:rPr>
               <w:fldChar w:fldCharType="begin"/>
             </w:r>
             <w:r>
               <w:rPr>
-                <w:rFonts w:cs="Arial"/>
-                <w:szCs w:val="22"/>
-              </w:rPr>
-              <w:instrText xml:space="preserve"> MERGEFIELD =</w:instrText>
-            </w:r>
-            <w:r>
-              <w:rPr>
-                <w:rFonts w:cs="Arial"/>
-                <w:szCs w:val="22"/>
-              </w:rPr>
-              <w:instrText>participants</w:instrText>
-            </w:r>
-            <w:r>
-              <w:rPr>
-                <w:rFonts w:cs="Arial"/>
+                <w:szCs w:val="22"/>
+              </w:rPr>
+              <w:instrText xml:space="preserve"> MERGEFIELD =participants.</w:instrText>
+            </w:r>
+            <w:r>
+              <w:rPr>
+                <w:szCs w:val="22"/>
+              </w:rPr>
+              <w:instrText>presidency</w:instrText>
+            </w:r>
+            <w:r>
+              <w:rPr>
+                <w:szCs w:val="22"/>
+              </w:rPr>
+              <w:instrText xml:space="preserve">.fullname \* MERGEFORMAT </w:instrText>
+            </w:r>
+            <w:r>
+              <w:rPr>
+                <w:szCs w:val="22"/>
+              </w:rPr>
+              <w:fldChar w:fldCharType="separate"/>
+            </w:r>
+            <w:r>
+              <w:rPr>
+                <w:noProof/>
+                <w:szCs w:val="22"/>
+              </w:rPr>
+              <w:t>«=participants.presidency.fullname»</w:t>
+            </w:r>
+            <w:r>
+              <w:rPr>
+                <w:szCs w:val="22"/>
+              </w:rPr>
+              <w:fldChar w:fldCharType="end"/>
+            </w:r>
+            <w:r>
+              <w:rPr>
+                <w:szCs w:val="22"/>
+              </w:rPr>
+              <w:fldChar w:fldCharType="begin"/>
+            </w:r>
+            <w:r>
+              <w:rPr>
+                <w:szCs w:val="22"/>
+              </w:rPr>
+              <w:instrText xml:space="preserve"> MERGEFIELD =participants.</w:instrText>
+            </w:r>
+            <w:r>
+              <w:rPr>
+                <w:szCs w:val="22"/>
+              </w:rPr>
+              <w:instrText>presidency</w:instrText>
+            </w:r>
+            <w:r>
+              <w:rPr>
                 <w:szCs w:val="22"/>
               </w:rPr>
               <w:instrText>.</w:instrText>
             </w:r>
             <w:r>
               <w:rPr>
-                <w:rFonts w:cs="Arial"/>
+                <w:szCs w:val="22"/>
+              </w:rPr>
+              <w:instrText>role:if</w:instrText>
+            </w:r>
+            <w:r>
+              <w:rPr>
+                <w:szCs w:val="22"/>
+              </w:rPr>
+              <w:instrText xml:space="preserve"> \* MERGEFORMAT </w:instrText>
+            </w:r>
+            <w:r>
+              <w:rPr>
+                <w:szCs w:val="22"/>
+              </w:rPr>
+              <w:fldChar w:fldCharType="separate"/>
+            </w:r>
+            <w:r>
+              <w:rPr>
+                <w:noProof/>
+                <w:szCs w:val="22"/>
+              </w:rPr>
+              <w:t>«=participants.presidency.role:if»</w:t>
+            </w:r>
+            <w:r>
+              <w:rPr>
+                <w:szCs w:val="22"/>
+              </w:rPr>
+              <w:fldChar w:fldCharType="end"/>
+            </w:r>
+            <w:r>
+              <w:rPr>
+                <w:szCs w:val="22"/>
+              </w:rPr>
+              <w:t xml:space="preserve">, </w:t>
+            </w:r>
+            <w:r>
+              <w:rPr>
+                <w:szCs w:val="22"/>
+              </w:rPr>
+              <w:fldChar w:fldCharType="begin"/>
+            </w:r>
+            <w:r>
+              <w:rPr>
+                <w:szCs w:val="22"/>
+              </w:rPr>
+              <w:instrText xml:space="preserve"> MERGEFIELD =participants.</w:instrText>
+            </w:r>
+            <w:r>
+              <w:rPr>
                 <w:szCs w:val="22"/>
               </w:rPr>
               <w:instrText>presidency</w:instrText>
             </w:r>
             <w:r>
               <w:rPr>
-                <w:rFonts w:cs="Arial"/>
+                <w:szCs w:val="22"/>
+              </w:rPr>
+              <w:instrText>.</w:instrText>
+            </w:r>
+            <w:r>
+              <w:rPr>
+                <w:szCs w:val="22"/>
+              </w:rPr>
+              <w:instrText>role</w:instrText>
+            </w:r>
+            <w:r>
+              <w:rPr>
                 <w:szCs w:val="22"/>
               </w:rPr>
               <w:instrText xml:space="preserve"> \* MERGEFORMAT </w:instrText>
             </w:r>
             <w:r>
               <w:rPr>
-                <w:rFonts w:cs="Arial"/>
                 <w:szCs w:val="22"/>
               </w:rPr>
               <w:fldChar w:fldCharType="separate"/>
             </w:r>
             <w:r>
               <w:rPr>
-                <w:rFonts w:cs="Arial"/>
                 <w:noProof/>
                 <w:szCs w:val="22"/>
               </w:rPr>
-              <w:t>«=participants.presidency»</w:t>
-            </w:r>
-            <w:r>
-              <w:rPr>
-                <w:rFonts w:cs="Arial"/>
+              <w:t>«=participants.presidency.role»</w:t>
+            </w:r>
+            <w:r>
+              <w:rPr>
+                <w:szCs w:val="22"/>
+              </w:rPr>
+              <w:fldChar w:fldCharType="end"/>
+            </w:r>
+            <w:r>
+              <w:rPr>
+                <w:szCs w:val="22"/>
+              </w:rPr>
+              <w:fldChar w:fldCharType="begin"/>
+            </w:r>
+            <w:r>
+              <w:rPr>
+                <w:szCs w:val="22"/>
+              </w:rPr>
+              <w:instrText xml:space="preserve"> MERGEFIELD =participants.</w:instrText>
+            </w:r>
+            <w:r>
+              <w:rPr>
+                <w:szCs w:val="22"/>
+              </w:rPr>
+              <w:instrText>presidency</w:instrText>
+            </w:r>
+            <w:r>
+              <w:rPr>
+                <w:szCs w:val="22"/>
+              </w:rPr>
+              <w:instrText>.</w:instrText>
+            </w:r>
+            <w:r>
+              <w:rPr>
+                <w:szCs w:val="22"/>
+              </w:rPr>
+              <w:instrText>role:endI</w:instrText>
+            </w:r>
+            <w:r>
+              <w:rPr>
+                <w:szCs w:val="22"/>
+              </w:rPr>
+              <w:instrText>f</w:instrText>
+            </w:r>
+            <w:r>
+              <w:rPr>
+                <w:szCs w:val="22"/>
+              </w:rPr>
+              <w:instrText xml:space="preserve"> \* MERGEFORMAT </w:instrText>
+            </w:r>
+            <w:r>
+              <w:rPr>
+                <w:szCs w:val="22"/>
+              </w:rPr>
+              <w:fldChar w:fldCharType="separate"/>
+            </w:r>
+            <w:r>
+              <w:rPr>
+                <w:noProof/>
+                <w:szCs w:val="22"/>
+              </w:rPr>
+              <w:t>«=participants.presidency.role:endif»</w:t>
+            </w:r>
+            <w:r>
+              <w:rPr>
                 <w:szCs w:val="22"/>
               </w:rPr>
               <w:fldChar w:fldCharType="end"/>
@@ -493,6 +649,7 @@
         <w:tc>
           <w:tcPr>
             <w:tcW w:w="3652" w:type="dxa"/>
+            <w:shd w:val="clear" w:color="auto" w:fill="auto"/>
           </w:tcPr>
           <w:p>
             <w:pPr>
@@ -500,7 +657,6 @@
                 <w:tab w:val="left" w:pos="3402"/>
               </w:tabs>
               <w:rPr>
-                <w:b/>
                 <w:szCs w:val="22"/>
               </w:rPr>
             </w:pPr>
@@ -508,13 +664,26 @@
               <w:rPr>
                 <w:szCs w:val="22"/>
               </w:rPr>
-              <w:t>Teilnehmende</w:t>
+              <w:t>Teilne</w:t>
+            </w:r>
+            <w:r>
+              <w:rPr>
+                <w:szCs w:val="22"/>
+              </w:rPr>
+              <w:t>h</w:t>
+            </w:r>
+            <w:r>
+              <w:rPr>
+                <w:szCs w:val="22"/>
+              </w:rPr>
+              <w:t>mende</w:t>
             </w:r>
           </w:p>
         </w:tc>
         <w:tc>
           <w:tcPr>
             <w:tcW w:w="5635" w:type="dxa"/>
+            <w:shd w:val="clear" w:color="auto" w:fill="auto"/>
           </w:tcPr>
           <w:p>
             <w:pPr>
@@ -523,14 +692,12 @@
               </w:tabs>
               <w:rPr>
                 <w:rFonts w:cs="Arial"/>
-                <w:color w:val="0000FF"/>
                 <w:szCs w:val="22"/>
               </w:rPr>
             </w:pPr>
             <w:r>
               <w:rPr>
                 <w:rFonts w:cs="Arial"/>
-                <w:color w:val="0000FF"/>
                 <w:szCs w:val="22"/>
               </w:rPr>
               <w:fldChar w:fldCharType="begin"/>
@@ -538,7 +705,6 @@
             <w:r>
               <w:rPr>
                 <w:rFonts w:cs="Arial"/>
-                <w:color w:val="0000FF"/>
                 <w:szCs w:val="22"/>
               </w:rPr>
               <w:instrText xml:space="preserve"> MERGEFIELD </w:instrText>
@@ -546,7 +712,6 @@
             <w:r>
               <w:rPr>
                 <w:rFonts w:cs="Arial"/>
-                <w:color w:val="0000FF"/>
                 <w:szCs w:val="22"/>
               </w:rPr>
               <w:instrText>participants</w:instrText>
@@ -554,7 +719,6 @@
             <w:r>
               <w:rPr>
                 <w:rFonts w:cs="Arial"/>
-                <w:color w:val="0000FF"/>
                 <w:szCs w:val="22"/>
               </w:rPr>
               <w:instrText>.</w:instrText>
@@ -562,7 +726,6 @@
             <w:r>
               <w:rPr>
                 <w:rFonts w:cs="Arial"/>
-                <w:color w:val="0000FF"/>
                 <w:szCs w:val="22"/>
               </w:rPr>
               <w:instrText>members</w:instrText>
@@ -570,7 +733,6 @@
             <w:r>
               <w:rPr>
                 <w:rFonts w:cs="Arial"/>
-                <w:color w:val="0000FF"/>
                 <w:szCs w:val="22"/>
               </w:rPr>
               <w:instrText>:each(</w:instrText>
@@ -578,7 +740,6 @@
             <w:r>
               <w:rPr>
                 <w:rFonts w:cs="Arial"/>
-                <w:color w:val="0000FF"/>
                 <w:szCs w:val="22"/>
               </w:rPr>
               <w:instrText>member</w:instrText>
@@ -586,7 +747,6 @@
             <w:r>
               <w:rPr>
                 <w:rFonts w:cs="Arial"/>
-                <w:color w:val="0000FF"/>
                 <w:szCs w:val="22"/>
               </w:rPr>
               <w:instrText xml:space="preserve">) \* MERGEFORMAT </w:instrText>
@@ -594,7 +754,6 @@
             <w:r>
               <w:rPr>
                 <w:rFonts w:cs="Arial"/>
-                <w:color w:val="0000FF"/>
                 <w:szCs w:val="22"/>
               </w:rPr>
               <w:fldChar w:fldCharType="separate"/>
@@ -603,7 +762,6 @@
               <w:rPr>
                 <w:rFonts w:cs="Arial"/>
                 <w:noProof/>
-                <w:color w:val="0000FF"/>
                 <w:szCs w:val="22"/>
               </w:rPr>
               <w:t>«participants.members:each(member)»</w:t>
@@ -611,7 +769,6 @@
             <w:r>
               <w:rPr>
                 <w:rFonts w:cs="Arial"/>
-                <w:color w:val="0000FF"/>
                 <w:szCs w:val="22"/>
               </w:rPr>
               <w:fldChar w:fldCharType="end"/>
@@ -680,7 +837,6 @@
             <w:r>
               <w:rPr>
                 <w:rFonts w:cs="Arial"/>
-                <w:color w:val="E36C0A" w:themeColor="accent6" w:themeShade="BF"/>
                 <w:szCs w:val="22"/>
               </w:rPr>
               <w:fldChar w:fldCharType="begin"/>
@@ -688,7 +844,6 @@
             <w:r>
               <w:rPr>
                 <w:rFonts w:cs="Arial"/>
-                <w:color w:val="E36C0A" w:themeColor="accent6" w:themeShade="BF"/>
                 <w:szCs w:val="22"/>
               </w:rPr>
               <w:instrText xml:space="preserve"> MERGEFIELD member.role:if \* MERGEFORMAT </w:instrText>
@@ -696,7 +851,6 @@
             <w:r>
               <w:rPr>
                 <w:rFonts w:cs="Arial"/>
-                <w:color w:val="E36C0A" w:themeColor="accent6" w:themeShade="BF"/>
                 <w:szCs w:val="22"/>
               </w:rPr>
               <w:fldChar w:fldCharType="separate"/>
@@ -705,7 +859,6 @@
               <w:rPr>
                 <w:rFonts w:cs="Arial"/>
                 <w:noProof/>
-                <w:color w:val="E36C0A" w:themeColor="accent6" w:themeShade="BF"/>
                 <w:szCs w:val="22"/>
               </w:rPr>
               <w:t>«member.role:if»</w:t>
@@ -713,7 +866,6 @@
             <w:r>
               <w:rPr>
                 <w:rFonts w:cs="Arial"/>
-                <w:color w:val="E36C0A" w:themeColor="accent6" w:themeShade="BF"/>
                 <w:szCs w:val="22"/>
               </w:rPr>
               <w:fldChar w:fldCharType="end"/>
@@ -737,7 +889,50 @@
                 <w:rFonts w:cs="Arial"/>
                 <w:szCs w:val="22"/>
               </w:rPr>
-              <w:instrText xml:space="preserve"> MERGEFIELD =member.role</w:instrText>
+              <w:instrText xml:space="preserve"> MERGEFIELD =member.role \* MERGEFORMAT </w:instrText>
+            </w:r>
+            <w:r>
+              <w:rPr>
+                <w:rFonts w:cs="Arial"/>
+                <w:szCs w:val="22"/>
+              </w:rPr>
+              <w:fldChar w:fldCharType="separate"/>
+            </w:r>
+            <w:r>
+              <w:rPr>
+                <w:rFonts w:cs="Arial"/>
+                <w:noProof/>
+                <w:szCs w:val="22"/>
+              </w:rPr>
+              <w:t>«=member.role»</w:t>
+            </w:r>
+            <w:r>
+              <w:rPr>
+                <w:rFonts w:cs="Arial"/>
+                <w:szCs w:val="22"/>
+              </w:rPr>
+              <w:fldChar w:fldCharType="end"/>
+            </w:r>
+            <w:r>
+              <w:rPr>
+                <w:rFonts w:cs="Arial"/>
+                <w:szCs w:val="22"/>
+              </w:rPr>
+              <w:fldChar w:fldCharType="begin"/>
+            </w:r>
+            <w:r>
+              <w:rPr>
+                <w:rFonts w:cs="Arial"/>
+                <w:szCs w:val="22"/>
+              </w:rPr>
+              <w:instrText xml:space="preserve"> MERGEFIELD member.role</w:instrText>
+            </w:r>
+            <w:r>
+              <w:rPr>
+                <w:rFonts w:cs="Arial"/>
+                <w:szCs w:val="22"/>
+              </w:rPr>
+              <w:instrText>:endIf</w:instrText>
             </w:r>
             <w:r>
               <w:rPr>
@@ -759,68 +954,11 @@
                 <w:noProof/>
                 <w:szCs w:val="22"/>
               </w:rPr>
-              <w:t>«=member.role»</w:t>
-            </w:r>
-            <w:r>
-              <w:rPr>
-                <w:rFonts w:cs="Arial"/>
-                <w:szCs w:val="22"/>
-              </w:rPr>
-              <w:fldChar w:fldCharType="end"/>
-            </w:r>
-            <w:r>
-              <w:rPr>
-                <w:rFonts w:cs="Arial"/>
-                <w:color w:val="E36C0A" w:themeColor="accent6" w:themeShade="BF"/>
-                <w:szCs w:val="22"/>
-              </w:rPr>
-              <w:fldChar w:fldCharType="begin"/>
-            </w:r>
-            <w:r>
-              <w:rPr>
-                <w:rFonts w:cs="Arial"/>
-                <w:color w:val="E36C0A" w:themeColor="accent6" w:themeShade="BF"/>
-                <w:szCs w:val="22"/>
-              </w:rPr>
-              <w:instrText xml:space="preserve"> MERGEFIELD member.role</w:instrText>
-            </w:r>
-            <w:r>
-              <w:rPr>
-                <w:rFonts w:cs="Arial"/>
-                <w:color w:val="E36C0A" w:themeColor="accent6" w:themeShade="BF"/>
-                <w:szCs w:val="22"/>
-              </w:rPr>
-              <w:instrText>:endIf</w:instrText>
-            </w:r>
-            <w:r>
-              <w:rPr>
-                <w:rFonts w:cs="Arial"/>
-                <w:color w:val="E36C0A" w:themeColor="accent6" w:themeShade="BF"/>
-                <w:szCs w:val="22"/>
-              </w:rPr>
-              <w:instrText xml:space="preserve"> \* MERGEFORMAT </w:instrText>
-            </w:r>
-            <w:r>
-              <w:rPr>
-                <w:rFonts w:cs="Arial"/>
-                <w:color w:val="E36C0A" w:themeColor="accent6" w:themeShade="BF"/>
-                <w:szCs w:val="22"/>
-              </w:rPr>
-              <w:fldChar w:fldCharType="separate"/>
-            </w:r>
-            <w:r>
-              <w:rPr>
-                <w:rFonts w:cs="Arial"/>
-                <w:noProof/>
-                <w:color w:val="E36C0A" w:themeColor="accent6" w:themeShade="BF"/>
-                <w:szCs w:val="22"/>
-              </w:rPr>
               <w:t>«member.role:endIf»</w:t>
             </w:r>
             <w:r>
               <w:rPr>
                 <w:rFonts w:cs="Arial"/>
-                <w:color w:val="E36C0A" w:themeColor="accent6" w:themeShade="BF"/>
                 <w:szCs w:val="22"/>
               </w:rPr>
               <w:fldChar w:fldCharType="end"/>
@@ -832,14 +970,12 @@
                 <w:tab w:val="left" w:pos="3402"/>
               </w:tabs>
               <w:rPr>
-                <w:color w:val="0000FF"/>
                 <w:szCs w:val="22"/>
               </w:rPr>
             </w:pPr>
             <w:r>
               <w:rPr>
                 <w:rFonts w:cs="Arial"/>
-                <w:color w:val="0000FF"/>
                 <w:szCs w:val="22"/>
               </w:rPr>
               <w:fldChar w:fldCharType="begin"/>
@@ -847,7 +983,6 @@
             <w:r>
               <w:rPr>
                 <w:rFonts w:cs="Arial"/>
-                <w:color w:val="0000FF"/>
                 <w:szCs w:val="22"/>
               </w:rPr>
               <w:instrText xml:space="preserve"> MERGEFIELD </w:instrText>
@@ -855,7 +990,6 @@
             <w:r>
               <w:rPr>
                 <w:rFonts w:cs="Arial"/>
-                <w:color w:val="0000FF"/>
                 <w:szCs w:val="22"/>
               </w:rPr>
               <w:instrText>participants</w:instrText>
@@ -863,7 +997,6 @@
             <w:r>
               <w:rPr>
                 <w:rFonts w:cs="Arial"/>
-                <w:color w:val="0000FF"/>
                 <w:szCs w:val="22"/>
               </w:rPr>
               <w:instrText>.</w:instrText>
@@ -871,7 +1004,6 @@
             <w:r>
               <w:rPr>
                 <w:rFonts w:cs="Arial"/>
-                <w:color w:val="0000FF"/>
                 <w:szCs w:val="22"/>
               </w:rPr>
               <w:instrText>members</w:instrText>
@@ -879,7 +1011,6 @@
             <w:r>
               <w:rPr>
                 <w:rFonts w:cs="Arial"/>
-                <w:color w:val="0000FF"/>
                 <w:szCs w:val="22"/>
               </w:rPr>
               <w:instrText xml:space="preserve">:endEach \* MERGEFORMAT </w:instrText>
@@ -887,7 +1018,6 @@
             <w:r>
               <w:rPr>
                 <w:rFonts w:cs="Arial"/>
-                <w:color w:val="0000FF"/>
                 <w:szCs w:val="22"/>
               </w:rPr>
               <w:fldChar w:fldCharType="separate"/>
@@ -896,7 +1026,6 @@
               <w:rPr>
                 <w:rFonts w:cs="Arial"/>
                 <w:noProof/>
-                <w:color w:val="0000FF"/>
                 <w:szCs w:val="22"/>
               </w:rPr>
               <w:t>«participants.members:endEach»</w:t>
@@ -904,7 +1033,6 @@
             <w:r>
               <w:rPr>
                 <w:rFonts w:cs="Arial"/>
-                <w:color w:val="0000FF"/>
                 <w:szCs w:val="22"/>
               </w:rPr>
               <w:fldChar w:fldCharType="end"/>
@@ -916,6 +1044,7 @@
         <w:tc>
           <w:tcPr>
             <w:tcW w:w="3652" w:type="dxa"/>
+            <w:shd w:val="clear" w:color="auto" w:fill="auto"/>
           </w:tcPr>
           <w:p>
             <w:pPr>
@@ -930,7 +1059,19 @@
               <w:rPr>
                 <w:szCs w:val="22"/>
               </w:rPr>
-              <w:t>Weitere Teilnehme</w:t>
+              <w:t>Weitere Teilne</w:t>
+            </w:r>
+            <w:r>
+              <w:rPr>
+                <w:szCs w:val="22"/>
+              </w:rPr>
+              <w:t>h</w:t>
+            </w:r>
+            <w:r>
+              <w:rPr>
+                <w:szCs w:val="22"/>
+              </w:rPr>
+              <w:t>me</w:t>
             </w:r>
             <w:r>
               <w:rPr>
@@ -943,6 +1084,7 @@
         <w:tc>
           <w:tcPr>
             <w:tcW w:w="5635" w:type="dxa"/>
+            <w:shd w:val="clear" w:color="auto" w:fill="auto"/>
           </w:tcPr>
           <w:p>
             <w:pPr>
@@ -951,14 +1093,12 @@
               </w:tabs>
               <w:rPr>
                 <w:rFonts w:cs="Arial"/>
-                <w:color w:val="0000FF"/>
                 <w:szCs w:val="22"/>
               </w:rPr>
             </w:pPr>
             <w:r>
               <w:rPr>
                 <w:rFonts w:cs="Arial"/>
-                <w:color w:val="0000FF"/>
                 <w:szCs w:val="22"/>
               </w:rPr>
               <w:fldChar w:fldCharType="begin"/>
@@ -966,7 +1106,6 @@
             <w:r>
               <w:rPr>
                 <w:rFonts w:cs="Arial"/>
-                <w:color w:val="0000FF"/>
                 <w:szCs w:val="22"/>
               </w:rPr>
               <w:instrText xml:space="preserve"> MERGEFIELD participants.other:each(member) \* MERGEFORMAT </w:instrText>
@@ -974,7 +1113,6 @@
             <w:r>
               <w:rPr>
                 <w:rFonts w:cs="Arial"/>
-                <w:color w:val="0000FF"/>
                 <w:szCs w:val="22"/>
               </w:rPr>
               <w:fldChar w:fldCharType="separate"/>
@@ -983,7 +1121,6 @@
               <w:rPr>
                 <w:rFonts w:cs="Arial"/>
                 <w:noProof/>
-                <w:color w:val="0000FF"/>
                 <w:szCs w:val="22"/>
               </w:rPr>
               <w:t>«participants.other:each(member)»</w:t>
@@ -991,7 +1128,6 @@
             <w:r>
               <w:rPr>
                 <w:rFonts w:cs="Arial"/>
-                <w:color w:val="0000FF"/>
                 <w:szCs w:val="22"/>
               </w:rPr>
               <w:fldChar w:fldCharType="end"/>
@@ -1010,7 +1146,6 @@
             <w:r>
               <w:rPr>
                 <w:rFonts w:cs="Arial"/>
-                <w:color w:val="0000FF"/>
                 <w:szCs w:val="22"/>
               </w:rPr>
               <w:fldChar w:fldCharType="begin"/>
@@ -1018,7 +1153,6 @@
             <w:r>
               <w:rPr>
                 <w:rFonts w:cs="Arial"/>
-                <w:color w:val="0000FF"/>
                 <w:szCs w:val="22"/>
               </w:rPr>
               <w:instrText xml:space="preserve"> MERGEFIELD =member \* MERGEFORMAT </w:instrText>
@@ -1026,7 +1160,6 @@
             <w:r>
               <w:rPr>
                 <w:rFonts w:cs="Arial"/>
-                <w:color w:val="0000FF"/>
                 <w:szCs w:val="22"/>
               </w:rPr>
               <w:fldChar w:fldCharType="separate"/>
@@ -1054,14 +1187,12 @@
               </w:tabs>
               <w:rPr>
                 <w:rFonts w:cs="Arial"/>
-                <w:color w:val="0000FF"/>
                 <w:szCs w:val="22"/>
               </w:rPr>
             </w:pPr>
             <w:r>
               <w:rPr>
                 <w:rFonts w:cs="Arial"/>
-                <w:color w:val="0000FF"/>
                 <w:szCs w:val="22"/>
               </w:rPr>
               <w:fldChar w:fldCharType="begin"/>
@@ -1069,7 +1200,6 @@
             <w:r>
               <w:rPr>
                 <w:rFonts w:cs="Arial"/>
-                <w:color w:val="0000FF"/>
                 <w:szCs w:val="22"/>
               </w:rPr>
               <w:instrText xml:space="preserve"> MERGEFIELD participants.other:endEach \* MERGEFORMAT </w:instrText>
@@ -1077,7 +1207,6 @@
             <w:r>
               <w:rPr>
                 <w:rFonts w:cs="Arial"/>
-                <w:color w:val="0000FF"/>
                 <w:szCs w:val="22"/>
               </w:rPr>
               <w:fldChar w:fldCharType="separate"/>
@@ -1086,7 +1215,6 @@
               <w:rPr>
                 <w:rFonts w:cs="Arial"/>
                 <w:noProof/>
-                <w:color w:val="0000FF"/>
                 <w:szCs w:val="22"/>
               </w:rPr>
               <w:t>«participants.other:endEach»</w:t>
@@ -1094,7 +1222,6 @@
             <w:r>
               <w:rPr>
                 <w:rFonts w:cs="Arial"/>
-                <w:color w:val="0000FF"/>
                 <w:szCs w:val="22"/>
               </w:rPr>
               <w:fldChar w:fldCharType="end"/>
@@ -1109,6 +1236,7 @@
         <w:tc>
           <w:tcPr>
             <w:tcW w:w="3652" w:type="dxa"/>
+            <w:shd w:val="clear" w:color="auto" w:fill="auto"/>
           </w:tcPr>
           <w:p>
             <w:pPr>
@@ -1116,7 +1244,6 @@
                 <w:tab w:val="left" w:pos="3402"/>
               </w:tabs>
               <w:rPr>
-                <w:b/>
                 <w:szCs w:val="22"/>
               </w:rPr>
             </w:pPr>
@@ -1131,6 +1258,7 @@
         <w:tc>
           <w:tcPr>
             <w:tcW w:w="5635" w:type="dxa"/>
+            <w:shd w:val="clear" w:color="auto" w:fill="auto"/>
           </w:tcPr>
           <w:p>
             <w:pPr>
@@ -1138,7 +1266,6 @@
                 <w:tab w:val="left" w:pos="3402"/>
               </w:tabs>
               <w:rPr>
-                <w:b/>
                 <w:szCs w:val="22"/>
               </w:rPr>
             </w:pPr>
@@ -1170,7 +1297,19 @@
               <w:rPr>
                 <w:szCs w:val="22"/>
               </w:rPr>
-              <w:instrText xml:space="preserve">secretary </w:instrText>
+              <w:instrText>secretary</w:instrText>
+            </w:r>
+            <w:r>
+              <w:rPr>
+                <w:szCs w:val="22"/>
+              </w:rPr>
+              <w:instrText>.fullname</w:instrText>
+            </w:r>
+            <w:r>
+              <w:rPr>
+                <w:szCs w:val="22"/>
+              </w:rPr>
+              <w:instrText xml:space="preserve"> </w:instrText>
             </w:r>
             <w:r>
               <w:rPr>
@@ -1189,10 +1328,211 @@
                 <w:noProof/>
                 <w:szCs w:val="22"/>
               </w:rPr>
-              <w:t>«=participants.secretary»</w:t>
-            </w:r>
-            <w:r>
-              <w:rPr>
+              <w:t>«=participants.secretary.fullname»</w:t>
+            </w:r>
+            <w:r>
+              <w:rPr>
+                <w:szCs w:val="22"/>
+              </w:rPr>
+              <w:fldChar w:fldCharType="end"/>
+            </w:r>
+            <w:r>
+              <w:rPr>
+                <w:rFonts w:cs="Arial"/>
+                <w:szCs w:val="22"/>
+              </w:rPr>
+              <w:fldChar w:fldCharType="begin"/>
+            </w:r>
+            <w:r>
+              <w:rPr>
+                <w:rFonts w:cs="Arial"/>
+                <w:szCs w:val="22"/>
+              </w:rPr>
+              <w:instrText xml:space="preserve"> MERGEFIELD </w:instrText>
+            </w:r>
+            <w:r>
+              <w:rPr>
+                <w:rFonts w:cs="Arial"/>
+                <w:szCs w:val="22"/>
+              </w:rPr>
+              <w:instrText>partic</w:instrText>
+            </w:r>
+            <w:r>
+              <w:rPr>
+                <w:rFonts w:cs="Arial"/>
+                <w:szCs w:val="22"/>
+              </w:rPr>
+              <w:instrText>i</w:instrText>
+            </w:r>
+            <w:r>
+              <w:rPr>
+                <w:rFonts w:cs="Arial"/>
+                <w:szCs w:val="22"/>
+              </w:rPr>
+              <w:instrText>pants.</w:instrText>
+            </w:r>
+            <w:r>
+              <w:rPr>
+                <w:rFonts w:cs="Arial"/>
+                <w:szCs w:val="22"/>
+              </w:rPr>
+              <w:instrText>secretary</w:instrText>
+            </w:r>
+            <w:r>
+              <w:rPr>
+                <w:rFonts w:cs="Arial"/>
+                <w:szCs w:val="22"/>
+              </w:rPr>
+              <w:instrText>.role</w:instrText>
+            </w:r>
+            <w:r>
+              <w:rPr>
+                <w:rFonts w:cs="Arial"/>
+                <w:szCs w:val="22"/>
+              </w:rPr>
+              <w:instrText xml:space="preserve">:if \* MERGEFORMAT </w:instrText>
+            </w:r>
+            <w:r>
+              <w:rPr>
+                <w:rFonts w:cs="Arial"/>
+                <w:szCs w:val="22"/>
+              </w:rPr>
+              <w:fldChar w:fldCharType="separate"/>
+            </w:r>
+            <w:r>
+              <w:rPr>
+                <w:rFonts w:cs="Arial"/>
+                <w:noProof/>
+                <w:szCs w:val="22"/>
+              </w:rPr>
+              <w:t>«member.role:if»</w:t>
+            </w:r>
+            <w:r>
+              <w:rPr>
+                <w:rFonts w:cs="Arial"/>
+                <w:szCs w:val="22"/>
+              </w:rPr>
+              <w:fldChar w:fldCharType="end"/>
+            </w:r>
+            <w:r>
+              <w:rPr>
+                <w:rFonts w:cs="Arial"/>
+                <w:szCs w:val="22"/>
+              </w:rPr>
+              <w:t xml:space="preserve">, </w:t>
+            </w:r>
+            <w:r>
+              <w:rPr>
+                <w:rFonts w:cs="Arial"/>
+                <w:szCs w:val="22"/>
+              </w:rPr>
+              <w:fldChar w:fldCharType="begin"/>
+            </w:r>
+            <w:r>
+              <w:rPr>
+                <w:rFonts w:cs="Arial"/>
+                <w:szCs w:val="22"/>
+              </w:rPr>
+              <w:instrText xml:space="preserve"> MERGEFIELD =</w:instrText>
+            </w:r>
+            <w:r>
+              <w:rPr>
+                <w:rFonts w:cs="Arial"/>
+                <w:szCs w:val="22"/>
+              </w:rPr>
+              <w:instrText>participants.</w:instrText>
+            </w:r>
+            <w:r>
+              <w:rPr>
+                <w:rFonts w:cs="Arial"/>
+                <w:szCs w:val="22"/>
+              </w:rPr>
+              <w:instrText>secretary</w:instrText>
+            </w:r>
+            <w:r>
+              <w:rPr>
+                <w:rFonts w:cs="Arial"/>
+                <w:szCs w:val="22"/>
+              </w:rPr>
+              <w:instrText xml:space="preserve">.role \* MERGEFORMAT </w:instrText>
+            </w:r>
+            <w:r>
+              <w:rPr>
+                <w:rFonts w:cs="Arial"/>
+                <w:szCs w:val="22"/>
+              </w:rPr>
+              <w:fldChar w:fldCharType="separate"/>
+            </w:r>
+            <w:r>
+              <w:rPr>
+                <w:rFonts w:cs="Arial"/>
+                <w:noProof/>
+                <w:szCs w:val="22"/>
+              </w:rPr>
+              <w:t>«=member.role»</w:t>
+            </w:r>
+            <w:r>
+              <w:rPr>
+                <w:rFonts w:cs="Arial"/>
+                <w:szCs w:val="22"/>
+              </w:rPr>
+              <w:fldChar w:fldCharType="end"/>
+            </w:r>
+            <w:r>
+              <w:rPr>
+                <w:rFonts w:cs="Arial"/>
+                <w:szCs w:val="22"/>
+              </w:rPr>
+              <w:fldChar w:fldCharType="begin"/>
+            </w:r>
+            <w:r>
+              <w:rPr>
+                <w:rFonts w:cs="Arial"/>
+                <w:szCs w:val="22"/>
+              </w:rPr>
+              <w:instrText xml:space="preserve"> MERGEFIELD </w:instrText>
+            </w:r>
+            <w:r>
+              <w:rPr>
+                <w:rFonts w:cs="Arial"/>
+                <w:szCs w:val="22"/>
+              </w:rPr>
+              <w:instrText>participants.</w:instrText>
+            </w:r>
+            <w:bookmarkStart w:id="0" w:name="_GoBack"/>
+            <w:bookmarkEnd w:id="0"/>
+            <w:r>
+              <w:rPr>
+                <w:rFonts w:cs="Arial"/>
+                <w:szCs w:val="22"/>
+              </w:rPr>
+              <w:instrText>secretary</w:instrText>
+            </w:r>
+            <w:r>
+              <w:rPr>
+                <w:rFonts w:cs="Arial"/>
+                <w:szCs w:val="22"/>
+              </w:rPr>
+              <w:instrText xml:space="preserve">.role:endIf \* MERGEFORMAT </w:instrText>
+            </w:r>
+            <w:r>
+              <w:rPr>
+                <w:rFonts w:cs="Arial"/>
+                <w:szCs w:val="22"/>
+              </w:rPr>
+              <w:fldChar w:fldCharType="separate"/>
+            </w:r>
+            <w:r>
+              <w:rPr>
+                <w:rFonts w:cs="Arial"/>
+                <w:noProof/>
+                <w:szCs w:val="22"/>
+              </w:rPr>
+              <w:t>«member.role:endIf»</w:t>
+            </w:r>
+            <w:r>
+              <w:rPr>
+                <w:rFonts w:cs="Arial"/>
                 <w:szCs w:val="22"/>
               </w:rPr>
               <w:fldChar w:fldCharType="end"/>
@@ -2310,6 +2650,7 @@
           <w:rFonts w:cs="Arial"/>
           <w:szCs w:val="22"/>
         </w:rPr>
+        <w:lastRenderedPageBreak/>
         <w:t>Bullet</w:t>
       </w:r>
     </w:p>
@@ -2606,8 +2947,6 @@
         </w:rPr>
         <w:fldChar w:fldCharType="end"/>
       </w:r>
-      <w:bookmarkStart w:id="0" w:name="_GoBack"/>
-      <w:bookmarkEnd w:id="0"/>
     </w:p>
     <w:p>
       <w:pPr>
@@ -10811,7 +11150,7 @@
 </file>
 
 <file path=customXml/itemProps1.xml><?xml version="1.0" encoding="utf-8"?>
-<ds:datastoreItem xmlns:ds="http://schemas.openxmlformats.org/officeDocument/2006/customXml" ds:itemID="{744907FF-CD15-0849-A70C-35BB530DDD5E}">
+<ds:datastoreItem xmlns:ds="http://schemas.openxmlformats.org/officeDocument/2006/customXml" ds:itemID="{BFBE38A4-ABE0-5342-AA11-5762CEA55994}">
   <ds:schemaRefs>
     <ds:schemaRef ds:uri="http://schemas.openxmlformats.org/officeDocument/2006/bibliography"/>
   </ds:schemaRefs>

</xml_diff>

<commit_message>
Fix protocol control structures.
Also add "syntax highlighting".
</commit_message>
<xml_diff>
--- a/opengever/examplecontent/profiles/municipality_content/opengever_content/templates/protokoll.docx
+++ b/opengever/examplecontent/profiles/municipality_content/opengever_content/templates/protokoll.docx
@@ -382,8 +382,8 @@
         <w:tblLook w:val="04A0" w:firstRow="1" w:lastRow="0" w:firstColumn="1" w:lastColumn="0" w:noHBand="0" w:noVBand="1"/>
       </w:tblPr>
       <w:tblGrid>
-        <w:gridCol w:w="2271"/>
-        <w:gridCol w:w="7016"/>
+        <w:gridCol w:w="2399"/>
+        <w:gridCol w:w="6888"/>
       </w:tblGrid>
       <w:tr>
         <w:tc>
@@ -467,12 +467,61 @@
             </w:r>
             <w:r>
               <w:rPr>
+                <w:color w:val="FF6600"/>
                 <w:szCs w:val="22"/>
               </w:rPr>
               <w:fldChar w:fldCharType="begin"/>
             </w:r>
             <w:r>
               <w:rPr>
+                <w:color w:val="FF6600"/>
+                <w:szCs w:val="22"/>
+              </w:rPr>
+              <w:instrText xml:space="preserve"> MERGEFIELD </w:instrText>
+            </w:r>
+            <w:r>
+              <w:rPr>
+                <w:color w:val="FF6600"/>
+                <w:szCs w:val="22"/>
+              </w:rPr>
+              <w:instrText xml:space="preserve">participants.presidency.role:if \* MERGEFORMAT </w:instrText>
+            </w:r>
+            <w:r>
+              <w:rPr>
+                <w:color w:val="FF6600"/>
+                <w:szCs w:val="22"/>
+              </w:rPr>
+              <w:fldChar w:fldCharType="separate"/>
+            </w:r>
+            <w:r>
+              <w:rPr>
+                <w:noProof/>
+                <w:color w:val="FF6600"/>
+                <w:szCs w:val="22"/>
+              </w:rPr>
+              <w:t>«participants.presidency.role:if»</w:t>
+            </w:r>
+            <w:r>
+              <w:rPr>
+                <w:color w:val="FF6600"/>
+                <w:szCs w:val="22"/>
+              </w:rPr>
+              <w:fldChar w:fldCharType="end"/>
+            </w:r>
+            <w:r>
+              <w:rPr>
+                <w:szCs w:val="22"/>
+              </w:rPr>
+              <w:t xml:space="preserve">, </w:t>
+            </w:r>
+            <w:r>
+              <w:rPr>
+                <w:szCs w:val="22"/>
+              </w:rPr>
+              <w:fldChar w:fldCharType="begin"/>
+            </w:r>
+            <w:r>
+              <w:rPr>
                 <w:szCs w:val="22"/>
               </w:rPr>
               <w:instrText xml:space="preserve"> MERGEFIELD =participants.</w:instrText>
@@ -493,7 +542,7 @@
               <w:rPr>
                 <w:szCs w:val="22"/>
               </w:rPr>
-              <w:instrText>role:if</w:instrText>
+              <w:instrText>role</w:instrText>
             </w:r>
             <w:r>
               <w:rPr>
@@ -512,7 +561,7 @@
                 <w:noProof/>
                 <w:szCs w:val="22"/>
               </w:rPr>
-              <w:t>«=participants.presidency.role:if»</w:t>
+              <w:t>«=participants.presidency.role»</w:t>
             </w:r>
             <w:r>
               <w:rPr>
@@ -522,48 +571,42 @@
             </w:r>
             <w:r>
               <w:rPr>
-                <w:szCs w:val="22"/>
-              </w:rPr>
-              <w:t xml:space="preserve">, </w:t>
-            </w:r>
-            <w:r>
-              <w:rPr>
+                <w:color w:val="FF6600"/>
                 <w:szCs w:val="22"/>
               </w:rPr>
               <w:fldChar w:fldCharType="begin"/>
             </w:r>
             <w:r>
               <w:rPr>
-                <w:szCs w:val="22"/>
-              </w:rPr>
-              <w:instrText xml:space="preserve"> MERGEFIELD =participants.</w:instrText>
-            </w:r>
-            <w:r>
-              <w:rPr>
-                <w:szCs w:val="22"/>
-              </w:rPr>
-              <w:instrText>presidency</w:instrText>
-            </w:r>
-            <w:r>
-              <w:rPr>
-                <w:szCs w:val="22"/>
-              </w:rPr>
-              <w:instrText>.</w:instrText>
-            </w:r>
-            <w:r>
-              <w:rPr>
-                <w:szCs w:val="22"/>
-              </w:rPr>
-              <w:instrText>role</w:instrText>
-            </w:r>
-            <w:r>
-              <w:rPr>
-                <w:szCs w:val="22"/>
-              </w:rPr>
-              <w:instrText xml:space="preserve"> \* MERGEFORMAT </w:instrText>
-            </w:r>
-            <w:r>
-              <w:rPr>
+                <w:color w:val="FF6600"/>
+                <w:szCs w:val="22"/>
+              </w:rPr>
+              <w:instrText xml:space="preserve"> MERGEFIELD </w:instrText>
+            </w:r>
+            <w:r>
+              <w:rPr>
+                <w:color w:val="FF6600"/>
+                <w:szCs w:val="22"/>
+              </w:rPr>
+              <w:instrText>participants.presidency.</w:instrText>
+            </w:r>
+            <w:r>
+              <w:rPr>
+                <w:color w:val="FF6600"/>
+                <w:szCs w:val="22"/>
+              </w:rPr>
+              <w:instrText>role:endI</w:instrText>
+            </w:r>
+            <w:r>
+              <w:rPr>
+                <w:color w:val="FF6600"/>
+                <w:szCs w:val="22"/>
+              </w:rPr>
+              <w:instrText xml:space="preserve">f \* MERGEFORMAT </w:instrText>
+            </w:r>
+            <w:r>
+              <w:rPr>
+                <w:color w:val="FF6600"/>
                 <w:szCs w:val="22"/>
               </w:rPr>
               <w:fldChar w:fldCharType="separate"/>
@@ -571,73 +614,14 @@
             <w:r>
               <w:rPr>
                 <w:noProof/>
-                <w:szCs w:val="22"/>
-              </w:rPr>
-              <w:t>«=participants.presidency.role»</w:t>
-            </w:r>
-            <w:r>
-              <w:rPr>
-                <w:szCs w:val="22"/>
-              </w:rPr>
-              <w:fldChar w:fldCharType="end"/>
-            </w:r>
-            <w:r>
-              <w:rPr>
-                <w:szCs w:val="22"/>
-              </w:rPr>
-              <w:fldChar w:fldCharType="begin"/>
-            </w:r>
-            <w:r>
-              <w:rPr>
-                <w:szCs w:val="22"/>
-              </w:rPr>
-              <w:instrText xml:space="preserve"> MERGEFIELD =participants.</w:instrText>
-            </w:r>
-            <w:r>
-              <w:rPr>
-                <w:szCs w:val="22"/>
-              </w:rPr>
-              <w:instrText>presidency</w:instrText>
-            </w:r>
-            <w:r>
-              <w:rPr>
-                <w:szCs w:val="22"/>
-              </w:rPr>
-              <w:instrText>.</w:instrText>
-            </w:r>
-            <w:r>
-              <w:rPr>
-                <w:szCs w:val="22"/>
-              </w:rPr>
-              <w:instrText>role:endI</w:instrText>
-            </w:r>
-            <w:r>
-              <w:rPr>
-                <w:szCs w:val="22"/>
-              </w:rPr>
-              <w:instrText>f</w:instrText>
-            </w:r>
-            <w:r>
-              <w:rPr>
-                <w:szCs w:val="22"/>
-              </w:rPr>
-              <w:instrText xml:space="preserve"> \* MERGEFORMAT </w:instrText>
-            </w:r>
-            <w:r>
-              <w:rPr>
-                <w:szCs w:val="22"/>
-              </w:rPr>
-              <w:fldChar w:fldCharType="separate"/>
-            </w:r>
-            <w:r>
-              <w:rPr>
-                <w:noProof/>
-                <w:szCs w:val="22"/>
-              </w:rPr>
-              <w:t>«=participants.presidency.role:endif»</w:t>
-            </w:r>
-            <w:r>
-              <w:rPr>
+                <w:color w:val="FF6600"/>
+                <w:szCs w:val="22"/>
+              </w:rPr>
+              <w:t>«participants.presidency.role:endIf»</w:t>
+            </w:r>
+            <w:r>
+              <w:rPr>
+                <w:color w:val="FF6600"/>
                 <w:szCs w:val="22"/>
               </w:rPr>
               <w:fldChar w:fldCharType="end"/>
@@ -664,19 +648,7 @@
               <w:rPr>
                 <w:szCs w:val="22"/>
               </w:rPr>
-              <w:t>Teilne</w:t>
-            </w:r>
-            <w:r>
-              <w:rPr>
-                <w:szCs w:val="22"/>
-              </w:rPr>
-              <w:t>h</w:t>
-            </w:r>
-            <w:r>
-              <w:rPr>
-                <w:szCs w:val="22"/>
-              </w:rPr>
-              <w:t>mende</w:t>
+              <w:t>Teilnehmende</w:t>
             </w:r>
           </w:p>
         </w:tc>
@@ -692,12 +664,14 @@
               </w:tabs>
               <w:rPr>
                 <w:rFonts w:cs="Arial"/>
+                <w:color w:val="3366FF"/>
                 <w:szCs w:val="22"/>
               </w:rPr>
             </w:pPr>
             <w:r>
               <w:rPr>
                 <w:rFonts w:cs="Arial"/>
+                <w:color w:val="3366FF"/>
                 <w:szCs w:val="22"/>
               </w:rPr>
               <w:fldChar w:fldCharType="begin"/>
@@ -705,6 +679,7 @@
             <w:r>
               <w:rPr>
                 <w:rFonts w:cs="Arial"/>
+                <w:color w:val="3366FF"/>
                 <w:szCs w:val="22"/>
               </w:rPr>
               <w:instrText xml:space="preserve"> MERGEFIELD </w:instrText>
@@ -712,6 +687,7 @@
             <w:r>
               <w:rPr>
                 <w:rFonts w:cs="Arial"/>
+                <w:color w:val="3366FF"/>
                 <w:szCs w:val="22"/>
               </w:rPr>
               <w:instrText>participants</w:instrText>
@@ -719,6 +695,7 @@
             <w:r>
               <w:rPr>
                 <w:rFonts w:cs="Arial"/>
+                <w:color w:val="3366FF"/>
                 <w:szCs w:val="22"/>
               </w:rPr>
               <w:instrText>.</w:instrText>
@@ -726,6 +703,7 @@
             <w:r>
               <w:rPr>
                 <w:rFonts w:cs="Arial"/>
+                <w:color w:val="3366FF"/>
                 <w:szCs w:val="22"/>
               </w:rPr>
               <w:instrText>members</w:instrText>
@@ -733,6 +711,7 @@
             <w:r>
               <w:rPr>
                 <w:rFonts w:cs="Arial"/>
+                <w:color w:val="3366FF"/>
                 <w:szCs w:val="22"/>
               </w:rPr>
               <w:instrText>:each(</w:instrText>
@@ -740,6 +719,7 @@
             <w:r>
               <w:rPr>
                 <w:rFonts w:cs="Arial"/>
+                <w:color w:val="3366FF"/>
                 <w:szCs w:val="22"/>
               </w:rPr>
               <w:instrText>member</w:instrText>
@@ -747,6 +727,7 @@
             <w:r>
               <w:rPr>
                 <w:rFonts w:cs="Arial"/>
+                <w:color w:val="3366FF"/>
                 <w:szCs w:val="22"/>
               </w:rPr>
               <w:instrText xml:space="preserve">) \* MERGEFORMAT </w:instrText>
@@ -754,6 +735,7 @@
             <w:r>
               <w:rPr>
                 <w:rFonts w:cs="Arial"/>
+                <w:color w:val="3366FF"/>
                 <w:szCs w:val="22"/>
               </w:rPr>
               <w:fldChar w:fldCharType="separate"/>
@@ -762,6 +744,7 @@
               <w:rPr>
                 <w:rFonts w:cs="Arial"/>
                 <w:noProof/>
+                <w:color w:val="3366FF"/>
                 <w:szCs w:val="22"/>
               </w:rPr>
               <w:t>«participants.members:each(member)»</w:t>
@@ -769,6 +752,7 @@
             <w:r>
               <w:rPr>
                 <w:rFonts w:cs="Arial"/>
+                <w:color w:val="3366FF"/>
                 <w:szCs w:val="22"/>
               </w:rPr>
               <w:fldChar w:fldCharType="end"/>
@@ -837,6 +821,7 @@
             <w:r>
               <w:rPr>
                 <w:rFonts w:cs="Arial"/>
+                <w:color w:val="FF6600"/>
                 <w:szCs w:val="22"/>
               </w:rPr>
               <w:fldChar w:fldCharType="begin"/>
@@ -844,6 +829,7 @@
             <w:r>
               <w:rPr>
                 <w:rFonts w:cs="Arial"/>
+                <w:color w:val="FF6600"/>
                 <w:szCs w:val="22"/>
               </w:rPr>
               <w:instrText xml:space="preserve"> MERGEFIELD member.role:if \* MERGEFORMAT </w:instrText>
@@ -851,6 +837,7 @@
             <w:r>
               <w:rPr>
                 <w:rFonts w:cs="Arial"/>
+                <w:color w:val="FF6600"/>
                 <w:szCs w:val="22"/>
               </w:rPr>
               <w:fldChar w:fldCharType="separate"/>
@@ -859,6 +846,7 @@
               <w:rPr>
                 <w:rFonts w:cs="Arial"/>
                 <w:noProof/>
+                <w:color w:val="FF6600"/>
                 <w:szCs w:val="22"/>
               </w:rPr>
               <w:t>«member.role:if»</w:t>
@@ -866,6 +854,7 @@
             <w:r>
               <w:rPr>
                 <w:rFonts w:cs="Arial"/>
+                <w:color w:val="FF6600"/>
                 <w:szCs w:val="22"/>
               </w:rPr>
               <w:fldChar w:fldCharType="end"/>
@@ -916,6 +905,7 @@
             <w:r>
               <w:rPr>
                 <w:rFonts w:cs="Arial"/>
+                <w:color w:val="FF6600"/>
                 <w:szCs w:val="22"/>
               </w:rPr>
               <w:fldChar w:fldCharType="begin"/>
@@ -923,6 +913,7 @@
             <w:r>
               <w:rPr>
                 <w:rFonts w:cs="Arial"/>
+                <w:color w:val="FF6600"/>
                 <w:szCs w:val="22"/>
               </w:rPr>
               <w:instrText xml:space="preserve"> MERGEFIELD member.role</w:instrText>
@@ -930,6 +921,7 @@
             <w:r>
               <w:rPr>
                 <w:rFonts w:cs="Arial"/>
+                <w:color w:val="FF6600"/>
                 <w:szCs w:val="22"/>
               </w:rPr>
               <w:instrText>:endIf</w:instrText>
@@ -937,6 +929,7 @@
             <w:r>
               <w:rPr>
                 <w:rFonts w:cs="Arial"/>
+                <w:color w:val="FF6600"/>
                 <w:szCs w:val="22"/>
               </w:rPr>
               <w:instrText xml:space="preserve"> \* MERGEFORMAT </w:instrText>
@@ -944,6 +937,7 @@
             <w:r>
               <w:rPr>
                 <w:rFonts w:cs="Arial"/>
+                <w:color w:val="FF6600"/>
                 <w:szCs w:val="22"/>
               </w:rPr>
               <w:fldChar w:fldCharType="separate"/>
@@ -952,6 +946,7 @@
               <w:rPr>
                 <w:rFonts w:cs="Arial"/>
                 <w:noProof/>
+                <w:color w:val="FF6600"/>
                 <w:szCs w:val="22"/>
               </w:rPr>
               <w:t>«member.role:endIf»</w:t>
@@ -959,6 +954,7 @@
             <w:r>
               <w:rPr>
                 <w:rFonts w:cs="Arial"/>
+                <w:color w:val="FF6600"/>
                 <w:szCs w:val="22"/>
               </w:rPr>
               <w:fldChar w:fldCharType="end"/>
@@ -970,12 +966,14 @@
                 <w:tab w:val="left" w:pos="3402"/>
               </w:tabs>
               <w:rPr>
+                <w:color w:val="3366FF"/>
                 <w:szCs w:val="22"/>
               </w:rPr>
             </w:pPr>
             <w:r>
               <w:rPr>
                 <w:rFonts w:cs="Arial"/>
+                <w:color w:val="3366FF"/>
                 <w:szCs w:val="22"/>
               </w:rPr>
               <w:fldChar w:fldCharType="begin"/>
@@ -983,6 +981,7 @@
             <w:r>
               <w:rPr>
                 <w:rFonts w:cs="Arial"/>
+                <w:color w:val="3366FF"/>
                 <w:szCs w:val="22"/>
               </w:rPr>
               <w:instrText xml:space="preserve"> MERGEFIELD </w:instrText>
@@ -990,6 +989,7 @@
             <w:r>
               <w:rPr>
                 <w:rFonts w:cs="Arial"/>
+                <w:color w:val="3366FF"/>
                 <w:szCs w:val="22"/>
               </w:rPr>
               <w:instrText>participants</w:instrText>
@@ -997,6 +997,7 @@
             <w:r>
               <w:rPr>
                 <w:rFonts w:cs="Arial"/>
+                <w:color w:val="3366FF"/>
                 <w:szCs w:val="22"/>
               </w:rPr>
               <w:instrText>.</w:instrText>
@@ -1004,6 +1005,7 @@
             <w:r>
               <w:rPr>
                 <w:rFonts w:cs="Arial"/>
+                <w:color w:val="3366FF"/>
                 <w:szCs w:val="22"/>
               </w:rPr>
               <w:instrText>members</w:instrText>
@@ -1011,6 +1013,7 @@
             <w:r>
               <w:rPr>
                 <w:rFonts w:cs="Arial"/>
+                <w:color w:val="3366FF"/>
                 <w:szCs w:val="22"/>
               </w:rPr>
               <w:instrText xml:space="preserve">:endEach \* MERGEFORMAT </w:instrText>
@@ -1018,6 +1021,7 @@
             <w:r>
               <w:rPr>
                 <w:rFonts w:cs="Arial"/>
+                <w:color w:val="3366FF"/>
                 <w:szCs w:val="22"/>
               </w:rPr>
               <w:fldChar w:fldCharType="separate"/>
@@ -1026,6 +1030,7 @@
               <w:rPr>
                 <w:rFonts w:cs="Arial"/>
                 <w:noProof/>
+                <w:color w:val="3366FF"/>
                 <w:szCs w:val="22"/>
               </w:rPr>
               <w:t>«participants.members:endEach»</w:t>
@@ -1033,10 +1038,13 @@
             <w:r>
               <w:rPr>
                 <w:rFonts w:cs="Arial"/>
+                <w:color w:val="3366FF"/>
                 <w:szCs w:val="22"/>
               </w:rPr>
               <w:fldChar w:fldCharType="end"/>
             </w:r>
+            <w:bookmarkStart w:id="0" w:name="_GoBack"/>
+            <w:bookmarkEnd w:id="0"/>
           </w:p>
         </w:tc>
       </w:tr>
@@ -1059,25 +1067,19 @@
               <w:rPr>
                 <w:szCs w:val="22"/>
               </w:rPr>
-              <w:t>Weitere Teilne</w:t>
-            </w:r>
-            <w:r>
-              <w:rPr>
-                <w:szCs w:val="22"/>
-              </w:rPr>
-              <w:t>h</w:t>
-            </w:r>
-            <w:r>
-              <w:rPr>
-                <w:szCs w:val="22"/>
-              </w:rPr>
-              <w:t>me</w:t>
-            </w:r>
-            <w:r>
-              <w:rPr>
-                <w:szCs w:val="22"/>
-              </w:rPr>
-              <w:t>nde</w:t>
+              <w:t>Weitere Teilnehme</w:t>
+            </w:r>
+            <w:r>
+              <w:rPr>
+                <w:szCs w:val="22"/>
+              </w:rPr>
+              <w:t>n</w:t>
+            </w:r>
+            <w:r>
+              <w:rPr>
+                <w:szCs w:val="22"/>
+              </w:rPr>
+              <w:t>de</w:t>
             </w:r>
           </w:p>
         </w:tc>
@@ -1093,12 +1095,14 @@
               </w:tabs>
               <w:rPr>
                 <w:rFonts w:cs="Arial"/>
+                <w:color w:val="3366FF"/>
                 <w:szCs w:val="22"/>
               </w:rPr>
             </w:pPr>
             <w:r>
               <w:rPr>
                 <w:rFonts w:cs="Arial"/>
+                <w:color w:val="3366FF"/>
                 <w:szCs w:val="22"/>
               </w:rPr>
               <w:fldChar w:fldCharType="begin"/>
@@ -1106,6 +1110,7 @@
             <w:r>
               <w:rPr>
                 <w:rFonts w:cs="Arial"/>
+                <w:color w:val="3366FF"/>
                 <w:szCs w:val="22"/>
               </w:rPr>
               <w:instrText xml:space="preserve"> MERGEFIELD participants.other:each(member) \* MERGEFORMAT </w:instrText>
@@ -1113,6 +1118,7 @@
             <w:r>
               <w:rPr>
                 <w:rFonts w:cs="Arial"/>
+                <w:color w:val="3366FF"/>
                 <w:szCs w:val="22"/>
               </w:rPr>
               <w:fldChar w:fldCharType="separate"/>
@@ -1121,6 +1127,7 @@
               <w:rPr>
                 <w:rFonts w:cs="Arial"/>
                 <w:noProof/>
+                <w:color w:val="3366FF"/>
                 <w:szCs w:val="22"/>
               </w:rPr>
               <w:t>«participants.other:each(member)»</w:t>
@@ -1128,6 +1135,7 @@
             <w:r>
               <w:rPr>
                 <w:rFonts w:cs="Arial"/>
+                <w:color w:val="3366FF"/>
                 <w:szCs w:val="22"/>
               </w:rPr>
               <w:fldChar w:fldCharType="end"/>
@@ -1187,12 +1195,14 @@
               </w:tabs>
               <w:rPr>
                 <w:rFonts w:cs="Arial"/>
+                <w:color w:val="3366FF"/>
                 <w:szCs w:val="22"/>
               </w:rPr>
             </w:pPr>
             <w:r>
               <w:rPr>
                 <w:rFonts w:cs="Arial"/>
+                <w:color w:val="3366FF"/>
                 <w:szCs w:val="22"/>
               </w:rPr>
               <w:fldChar w:fldCharType="begin"/>
@@ -1200,6 +1210,7 @@
             <w:r>
               <w:rPr>
                 <w:rFonts w:cs="Arial"/>
+                <w:color w:val="3366FF"/>
                 <w:szCs w:val="22"/>
               </w:rPr>
               <w:instrText xml:space="preserve"> MERGEFIELD participants.other:endEach \* MERGEFORMAT </w:instrText>
@@ -1207,6 +1218,7 @@
             <w:r>
               <w:rPr>
                 <w:rFonts w:cs="Arial"/>
+                <w:color w:val="3366FF"/>
                 <w:szCs w:val="22"/>
               </w:rPr>
               <w:fldChar w:fldCharType="separate"/>
@@ -1215,6 +1227,7 @@
               <w:rPr>
                 <w:rFonts w:cs="Arial"/>
                 <w:noProof/>
+                <w:color w:val="3366FF"/>
                 <w:szCs w:val="22"/>
               </w:rPr>
               <w:t>«participants.other:endEach»</w:t>
@@ -1222,6 +1235,7 @@
             <w:r>
               <w:rPr>
                 <w:rFonts w:cs="Arial"/>
+                <w:color w:val="3366FF"/>
                 <w:szCs w:val="22"/>
               </w:rPr>
               <w:fldChar w:fldCharType="end"/>
@@ -1339,6 +1353,7 @@
             <w:r>
               <w:rPr>
                 <w:rFonts w:cs="Arial"/>
+                <w:color w:val="FF6600"/>
                 <w:szCs w:val="22"/>
               </w:rPr>
               <w:fldChar w:fldCharType="begin"/>
@@ -1346,6 +1361,128 @@
             <w:r>
               <w:rPr>
                 <w:rFonts w:cs="Arial"/>
+                <w:color w:val="FF6600"/>
+                <w:szCs w:val="22"/>
+              </w:rPr>
+              <w:instrText xml:space="preserve"> MERGEFIELD participants.</w:instrText>
+            </w:r>
+            <w:r>
+              <w:rPr>
+                <w:rFonts w:cs="Arial"/>
+                <w:color w:val="FF6600"/>
+                <w:szCs w:val="22"/>
+              </w:rPr>
+              <w:instrText>secretary</w:instrText>
+            </w:r>
+            <w:r>
+              <w:rPr>
+                <w:rFonts w:cs="Arial"/>
+                <w:color w:val="FF6600"/>
+                <w:szCs w:val="22"/>
+              </w:rPr>
+              <w:instrText xml:space="preserve">.role:if \* MERGEFORMAT </w:instrText>
+            </w:r>
+            <w:r>
+              <w:rPr>
+                <w:rFonts w:cs="Arial"/>
+                <w:color w:val="FF6600"/>
+                <w:szCs w:val="22"/>
+              </w:rPr>
+              <w:fldChar w:fldCharType="separate"/>
+            </w:r>
+            <w:r>
+              <w:rPr>
+                <w:rFonts w:cs="Arial"/>
+                <w:noProof/>
+                <w:color w:val="FF6600"/>
+                <w:szCs w:val="22"/>
+              </w:rPr>
+              <w:t>«participants.secretary.role:if»</w:t>
+            </w:r>
+            <w:r>
+              <w:rPr>
+                <w:rFonts w:cs="Arial"/>
+                <w:color w:val="FF6600"/>
+                <w:szCs w:val="22"/>
+              </w:rPr>
+              <w:fldChar w:fldCharType="end"/>
+            </w:r>
+            <w:r>
+              <w:rPr>
+                <w:rFonts w:cs="Arial"/>
+                <w:szCs w:val="22"/>
+              </w:rPr>
+              <w:t xml:space="preserve">, </w:t>
+            </w:r>
+            <w:r>
+              <w:rPr>
+                <w:rFonts w:cs="Arial"/>
+                <w:szCs w:val="22"/>
+              </w:rPr>
+              <w:fldChar w:fldCharType="begin"/>
+            </w:r>
+            <w:r>
+              <w:rPr>
+                <w:rFonts w:cs="Arial"/>
+                <w:szCs w:val="22"/>
+              </w:rPr>
+              <w:instrText xml:space="preserve"> MERGEFIELD =</w:instrText>
+            </w:r>
+            <w:r>
+              <w:rPr>
+                <w:rFonts w:cs="Arial"/>
+                <w:szCs w:val="22"/>
+              </w:rPr>
+              <w:instrText>participants.</w:instrText>
+            </w:r>
+            <w:r>
+              <w:rPr>
+                <w:rFonts w:cs="Arial"/>
+                <w:szCs w:val="22"/>
+              </w:rPr>
+              <w:instrText>secretary</w:instrText>
+            </w:r>
+            <w:r>
+              <w:rPr>
+                <w:rFonts w:cs="Arial"/>
+                <w:szCs w:val="22"/>
+              </w:rPr>
+              <w:instrText xml:space="preserve">.role \* MERGEFORMAT </w:instrText>
+            </w:r>
+            <w:r>
+              <w:rPr>
+                <w:rFonts w:cs="Arial"/>
+                <w:szCs w:val="22"/>
+              </w:rPr>
+              <w:fldChar w:fldCharType="separate"/>
+            </w:r>
+            <w:r>
+              <w:rPr>
+                <w:rFonts w:cs="Arial"/>
+                <w:noProof/>
+                <w:szCs w:val="22"/>
+              </w:rPr>
+              <w:t>«=participants.secretary.role»</w:t>
+            </w:r>
+            <w:r>
+              <w:rPr>
+                <w:rFonts w:cs="Arial"/>
+                <w:szCs w:val="22"/>
+              </w:rPr>
+              <w:fldChar w:fldCharType="end"/>
+            </w:r>
+            <w:r>
+              <w:rPr>
+                <w:rFonts w:cs="Arial"/>
+                <w:color w:val="FF6600"/>
+                <w:szCs w:val="22"/>
+              </w:rPr>
+              <w:fldChar w:fldCharType="begin"/>
+            </w:r>
+            <w:r>
+              <w:rPr>
+                <w:rFonts w:cs="Arial"/>
+                <w:color w:val="FF6600"/>
                 <w:szCs w:val="22"/>
               </w:rPr>
               <w:instrText xml:space="preserve"> MERGEFIELD </w:instrText>
@@ -1353,27 +1490,15 @@
             <w:r>
               <w:rPr>
                 <w:rFonts w:cs="Arial"/>
-                <w:szCs w:val="22"/>
-              </w:rPr>
-              <w:instrText>partic</w:instrText>
-            </w:r>
-            <w:r>
-              <w:rPr>
-                <w:rFonts w:cs="Arial"/>
-                <w:szCs w:val="22"/>
-              </w:rPr>
-              <w:instrText>i</w:instrText>
-            </w:r>
-            <w:r>
-              <w:rPr>
-                <w:rFonts w:cs="Arial"/>
-                <w:szCs w:val="22"/>
-              </w:rPr>
-              <w:instrText>pants.</w:instrText>
-            </w:r>
-            <w:r>
-              <w:rPr>
-                <w:rFonts w:cs="Arial"/>
+                <w:color w:val="FF6600"/>
+                <w:szCs w:val="22"/>
+              </w:rPr>
+              <w:instrText>participants.</w:instrText>
+            </w:r>
+            <w:r>
+              <w:rPr>
+                <w:rFonts w:cs="Arial"/>
+                <w:color w:val="FF6600"/>
                 <w:szCs w:val="22"/>
               </w:rPr>
               <w:instrText>secretary</w:instrText>
@@ -1381,20 +1506,15 @@
             <w:r>
               <w:rPr>
                 <w:rFonts w:cs="Arial"/>
-                <w:szCs w:val="22"/>
-              </w:rPr>
-              <w:instrText>.role</w:instrText>
-            </w:r>
-            <w:r>
-              <w:rPr>
-                <w:rFonts w:cs="Arial"/>
-                <w:szCs w:val="22"/>
-              </w:rPr>
-              <w:instrText xml:space="preserve">:if \* MERGEFORMAT </w:instrText>
-            </w:r>
-            <w:r>
-              <w:rPr>
-                <w:rFonts w:cs="Arial"/>
+                <w:color w:val="FF6600"/>
+                <w:szCs w:val="22"/>
+              </w:rPr>
+              <w:instrText xml:space="preserve">.role:endIf \* MERGEFORMAT </w:instrText>
+            </w:r>
+            <w:r>
+              <w:rPr>
+                <w:rFonts w:cs="Arial"/>
+                <w:color w:val="FF6600"/>
                 <w:szCs w:val="22"/>
               </w:rPr>
               <w:fldChar w:fldCharType="separate"/>
@@ -1403,136 +1523,15 @@
               <w:rPr>
                 <w:rFonts w:cs="Arial"/>
                 <w:noProof/>
-                <w:szCs w:val="22"/>
-              </w:rPr>
-              <w:t>«member.role:if»</w:t>
-            </w:r>
-            <w:r>
-              <w:rPr>
-                <w:rFonts w:cs="Arial"/>
-                <w:szCs w:val="22"/>
-              </w:rPr>
-              <w:fldChar w:fldCharType="end"/>
-            </w:r>
-            <w:r>
-              <w:rPr>
-                <w:rFonts w:cs="Arial"/>
-                <w:szCs w:val="22"/>
-              </w:rPr>
-              <w:t xml:space="preserve">, </w:t>
-            </w:r>
-            <w:r>
-              <w:rPr>
-                <w:rFonts w:cs="Arial"/>
-                <w:szCs w:val="22"/>
-              </w:rPr>
-              <w:fldChar w:fldCharType="begin"/>
-            </w:r>
-            <w:r>
-              <w:rPr>
-                <w:rFonts w:cs="Arial"/>
-                <w:szCs w:val="22"/>
-              </w:rPr>
-              <w:instrText xml:space="preserve"> MERGEFIELD =</w:instrText>
-            </w:r>
-            <w:r>
-              <w:rPr>
-                <w:rFonts w:cs="Arial"/>
-                <w:szCs w:val="22"/>
-              </w:rPr>
-              <w:instrText>participants.</w:instrText>
-            </w:r>
-            <w:r>
-              <w:rPr>
-                <w:rFonts w:cs="Arial"/>
-                <w:szCs w:val="22"/>
-              </w:rPr>
-              <w:instrText>secretary</w:instrText>
-            </w:r>
-            <w:r>
-              <w:rPr>
-                <w:rFonts w:cs="Arial"/>
-                <w:szCs w:val="22"/>
-              </w:rPr>
-              <w:instrText xml:space="preserve">.role \* MERGEFORMAT </w:instrText>
-            </w:r>
-            <w:r>
-              <w:rPr>
-                <w:rFonts w:cs="Arial"/>
-                <w:szCs w:val="22"/>
-              </w:rPr>
-              <w:fldChar w:fldCharType="separate"/>
-            </w:r>
-            <w:r>
-              <w:rPr>
-                <w:rFonts w:cs="Arial"/>
-                <w:noProof/>
-                <w:szCs w:val="22"/>
-              </w:rPr>
-              <w:t>«=member.role»</w:t>
-            </w:r>
-            <w:r>
-              <w:rPr>
-                <w:rFonts w:cs="Arial"/>
-                <w:szCs w:val="22"/>
-              </w:rPr>
-              <w:fldChar w:fldCharType="end"/>
-            </w:r>
-            <w:r>
-              <w:rPr>
-                <w:rFonts w:cs="Arial"/>
-                <w:szCs w:val="22"/>
-              </w:rPr>
-              <w:fldChar w:fldCharType="begin"/>
-            </w:r>
-            <w:r>
-              <w:rPr>
-                <w:rFonts w:cs="Arial"/>
-                <w:szCs w:val="22"/>
-              </w:rPr>
-              <w:instrText xml:space="preserve"> MERGEFIELD </w:instrText>
-            </w:r>
-            <w:r>
-              <w:rPr>
-                <w:rFonts w:cs="Arial"/>
-                <w:szCs w:val="22"/>
-              </w:rPr>
-              <w:instrText>participants.</w:instrText>
-            </w:r>
-            <w:bookmarkStart w:id="0" w:name="_GoBack"/>
-            <w:bookmarkEnd w:id="0"/>
-            <w:r>
-              <w:rPr>
-                <w:rFonts w:cs="Arial"/>
-                <w:szCs w:val="22"/>
-              </w:rPr>
-              <w:instrText>secretary</w:instrText>
-            </w:r>
-            <w:r>
-              <w:rPr>
-                <w:rFonts w:cs="Arial"/>
-                <w:szCs w:val="22"/>
-              </w:rPr>
-              <w:instrText xml:space="preserve">.role:endIf \* MERGEFORMAT </w:instrText>
-            </w:r>
-            <w:r>
-              <w:rPr>
-                <w:rFonts w:cs="Arial"/>
-                <w:szCs w:val="22"/>
-              </w:rPr>
-              <w:fldChar w:fldCharType="separate"/>
-            </w:r>
-            <w:r>
-              <w:rPr>
-                <w:rFonts w:cs="Arial"/>
-                <w:noProof/>
-                <w:szCs w:val="22"/>
-              </w:rPr>
-              <w:t>«member.role:endIf»</w:t>
-            </w:r>
-            <w:r>
-              <w:rPr>
-                <w:rFonts w:cs="Arial"/>
+                <w:color w:val="FF6600"/>
+                <w:szCs w:val="22"/>
+              </w:rPr>
+              <w:t>«participants.secretary.role:endIf»</w:t>
+            </w:r>
+            <w:r>
+              <w:rPr>
+                <w:rFonts w:cs="Arial"/>
+                <w:color w:val="FF6600"/>
                 <w:szCs w:val="22"/>
               </w:rPr>
               <w:fldChar w:fldCharType="end"/>
@@ -2650,7 +2649,6 @@
           <w:rFonts w:cs="Arial"/>
           <w:szCs w:val="22"/>
         </w:rPr>
-        <w:lastRenderedPageBreak/>
         <w:t>Bullet</w:t>
       </w:r>
     </w:p>
@@ -2708,6 +2706,7 @@
           <w:color w:val="A6A6A6" w:themeColor="background1" w:themeShade="A6"/>
           <w:szCs w:val="22"/>
         </w:rPr>
+        <w:lastRenderedPageBreak/>
         <w:fldChar w:fldCharType="begin"/>
       </w:r>
       <w:r>
@@ -5466,7 +5465,7 @@
         <w:noProof/>
         <w:sz w:val="20"/>
       </w:rPr>
-      <w:t>2</w:t>
+      <w:t>1</w:t>
     </w:r>
     <w:r>
       <w:rPr>
@@ -5517,7 +5516,7 @@
         <w:noProof/>
         <w:lang w:val="de-DE"/>
       </w:rPr>
-      <w:t>2</w:t>
+      <w:t>3</w:t>
     </w:r>
     <w:r>
       <w:rPr>
@@ -11150,7 +11149,7 @@
 </file>
 
 <file path=customXml/itemProps1.xml><?xml version="1.0" encoding="utf-8"?>
-<ds:datastoreItem xmlns:ds="http://schemas.openxmlformats.org/officeDocument/2006/customXml" ds:itemID="{BFBE38A4-ABE0-5342-AA11-5762CEA55994}">
+<ds:datastoreItem xmlns:ds="http://schemas.openxmlformats.org/officeDocument/2006/customXml" ds:itemID="{8F629807-50FF-D746-A2AD-8C0F67F07C56}">
   <ds:schemaRefs>
     <ds:schemaRef ds:uri="http://schemas.openxmlformats.org/officeDocument/2006/bibliography"/>
   </ds:schemaRefs>

</xml_diff>

<commit_message>
Add missing whitespace to sablon municipality templates.
</commit_message>
<xml_diff>
--- a/opengever/examplecontent/profiles/municipality_content/opengever_content/templates/protokoll.docx
+++ b/opengever/examplecontent/profiles/municipality_content/opengever_content/templates/protokoll.docx
@@ -184,14 +184,27 @@
       <w:r>
         <w:t xml:space="preserve">Nummer </w:t>
       </w:r>
-      <w:fldSimple w:instr=" MERGEFIELD =meeting.number \* MERGEFORMAT ">
-        <w:r>
-          <w:rPr>
-            <w:noProof/>
-          </w:rPr>
-          <w:t>«=meeting.number»</w:t>
-        </w:r>
-      </w:fldSimple>
+      <w:r>
+        <w:fldChar w:fldCharType="begin"/>
+      </w:r>
+      <w:r>
+        <w:instrText xml:space="preserve"> MERGEFIELD =meeting.number \* MERGEFORMAT </w:instrText>
+      </w:r>
+      <w:r>
+        <w:fldChar w:fldCharType="separate"/>
+      </w:r>
+      <w:r>
+        <w:rPr>
+          <w:noProof/>
+        </w:rPr>
+        <w:t>«=meeting.number»</w:t>
+      </w:r>
+      <w:r>
+        <w:rPr>
+          <w:noProof/>
+        </w:rPr>
+        <w:fldChar w:fldCharType="end"/>
+      </w:r>
       <w:r>
         <w:t xml:space="preserve"> </w:t>
       </w:r>
@@ -1043,8 +1056,6 @@
               </w:rPr>
               <w:fldChar w:fldCharType="end"/>
             </w:r>
-            <w:bookmarkStart w:id="0" w:name="_GoBack"/>
-            <w:bookmarkEnd w:id="0"/>
           </w:p>
         </w:tc>
       </w:tr>
@@ -2529,34 +2540,22 @@
           <w:szCs w:val="22"/>
         </w:rPr>
       </w:pPr>
-      <w:proofErr w:type="spellStart"/>
       <w:r>
         <w:rPr>
           <w:rFonts w:cs="Arial"/>
           <w:color w:val="A6A6A6" w:themeColor="background1" w:themeShade="A6"/>
           <w:szCs w:val="22"/>
         </w:rPr>
-        <w:t>Sablon</w:t>
-      </w:r>
-      <w:proofErr w:type="spellEnd"/>
-      <w:r>
-        <w:rPr>
-          <w:rFonts w:cs="Arial"/>
-          <w:color w:val="A6A6A6" w:themeColor="background1" w:themeShade="A6"/>
-          <w:szCs w:val="22"/>
-        </w:rPr>
-        <w:t xml:space="preserve"> Style Definitionen für die HTML-Insertion.</w:t>
+        <w:t>Sablon Style Definitionen für die HTML-Insertion.</w:t>
       </w:r>
     </w:p>
     <w:p>
       <w:pPr>
         <w:pStyle w:val="ListNumber"/>
       </w:pPr>
-      <w:proofErr w:type="spellStart"/>
       <w:r>
         <w:t>Number</w:t>
       </w:r>
-      <w:proofErr w:type="spellEnd"/>
     </w:p>
     <w:p>
       <w:pPr>
@@ -2570,7 +2569,6 @@
           <w:szCs w:val="22"/>
         </w:rPr>
       </w:pPr>
-      <w:proofErr w:type="spellStart"/>
       <w:r>
         <w:rPr>
           <w:rFonts w:cs="Arial"/>
@@ -2578,7 +2576,6 @@
         </w:rPr>
         <w:t>Number</w:t>
       </w:r>
-      <w:proofErr w:type="spellEnd"/>
     </w:p>
     <w:p>
       <w:pPr>
@@ -2592,7 +2589,6 @@
           <w:szCs w:val="22"/>
         </w:rPr>
       </w:pPr>
-      <w:proofErr w:type="spellStart"/>
       <w:r>
         <w:rPr>
           <w:rFonts w:cs="Arial"/>
@@ -2600,7 +2596,6 @@
         </w:rPr>
         <w:t>Number</w:t>
       </w:r>
-      <w:proofErr w:type="spellEnd"/>
     </w:p>
     <w:p>
       <w:pPr>
@@ -2614,7 +2609,6 @@
           <w:szCs w:val="22"/>
         </w:rPr>
       </w:pPr>
-      <w:proofErr w:type="spellStart"/>
       <w:r>
         <w:rPr>
           <w:rFonts w:cs="Arial"/>
@@ -2622,7 +2616,6 @@
         </w:rPr>
         <w:t>Number</w:t>
       </w:r>
-      <w:proofErr w:type="spellEnd"/>
     </w:p>
     <w:p>
       <w:pPr>
@@ -3134,6 +3127,16 @@
         </w:rPr>
         <w:fldChar w:fldCharType="end"/>
       </w:r>
+      <w:r>
+        <w:rPr>
+          <w:rStyle w:val="Strong"/>
+          <w:rFonts w:ascii="Arial" w:hAnsi="Arial"/>
+          <w:b/>
+        </w:rPr>
+        <w:t xml:space="preserve"> </w:t>
+      </w:r>
+      <w:bookmarkStart w:id="0" w:name="_GoBack"/>
+      <w:bookmarkEnd w:id="0"/>
       <w:r>
         <w:rPr>
           <w:rStyle w:val="Strong"/>
@@ -5465,7 +5468,7 @@
         <w:noProof/>
         <w:sz w:val="20"/>
       </w:rPr>
-      <w:t>1</w:t>
+      <w:t>2</w:t>
     </w:r>
     <w:r>
       <w:rPr>
@@ -5571,13 +5574,8 @@
         <w:right w:val="single" w:sz="6" w:space="1" w:color="auto"/>
       </w:pBdr>
     </w:pPr>
-    <w:proofErr w:type="spellStart"/>
     <w:r>
-      <w:t>Gde</w:t>
-    </w:r>
-    <w:proofErr w:type="spellEnd"/>
-    <w:r>
-      <w:t xml:space="preserve"> Wappen</w:t>
+      <w:t>Gde Wappen</w:t>
     </w:r>
   </w:p>
   <w:p>
@@ -5826,37 +5824,12 @@
         <w:szCs w:val="18"/>
       </w:rPr>
     </w:pPr>
-    <w:proofErr w:type="spellStart"/>
     <w:r>
       <w:rPr>
         <w:sz w:val="18"/>
         <w:szCs w:val="18"/>
       </w:rPr>
-      <w:t>OneGov</w:t>
-    </w:r>
-    <w:proofErr w:type="spellEnd"/>
-    <w:r>
-      <w:rPr>
-        <w:sz w:val="18"/>
-        <w:szCs w:val="18"/>
-      </w:rPr>
-      <w:t xml:space="preserve"> </w:t>
-    </w:r>
-    <w:proofErr w:type="spellStart"/>
-    <w:r>
-      <w:rPr>
-        <w:sz w:val="18"/>
-        <w:szCs w:val="18"/>
-      </w:rPr>
-      <w:t>Gever</w:t>
-    </w:r>
-    <w:proofErr w:type="spellEnd"/>
-    <w:r>
-      <w:rPr>
-        <w:sz w:val="18"/>
-        <w:szCs w:val="18"/>
-      </w:rPr>
-      <w:t xml:space="preserve"> </w:t>
+      <w:t xml:space="preserve">OneGov Gever </w:t>
     </w:r>
     <w:r>
       <w:rPr>
@@ -11149,7 +11122,7 @@
 </file>
 
 <file path=customXml/itemProps1.xml><?xml version="1.0" encoding="utf-8"?>
-<ds:datastoreItem xmlns:ds="http://schemas.openxmlformats.org/officeDocument/2006/customXml" ds:itemID="{8F629807-50FF-D746-A2AD-8C0F67F07C56}">
+<ds:datastoreItem xmlns:ds="http://schemas.openxmlformats.org/officeDocument/2006/customXml" ds:itemID="{3A346B4C-F845-C248-BDE4-02CE7B5AE068}">
   <ds:schemaRefs>
     <ds:schemaRef ds:uri="http://schemas.openxmlformats.org/officeDocument/2006/bibliography"/>
   </ds:schemaRefs>

</xml_diff>

<commit_message>
Inlcude meeting location in example sablon templates.
</commit_message>
<xml_diff>
--- a/opengever/examplecontent/profiles/municipality_content/opengever_content/templates/protokoll.docx
+++ b/opengever/examplecontent/profiles/municipality_content/opengever_content/templates/protokoll.docx
@@ -184,11 +184,37 @@
       <w:r>
         <w:t xml:space="preserve">Nummer </w:t>
       </w:r>
+      <w:fldSimple w:instr=" MERGEFIELD =meeting.number \* MERGEFORMAT ">
+        <w:r>
+          <w:rPr>
+            <w:noProof/>
+          </w:rPr>
+          <w:t>«=meeting.number»</w:t>
+        </w:r>
+      </w:fldSimple>
+      <w:r>
+        <w:t xml:space="preserve"> </w:t>
+      </w:r>
+      <w:r>
+        <w:t xml:space="preserve">vom </w:t>
+      </w:r>
       <w:r>
         <w:fldChar w:fldCharType="begin"/>
       </w:r>
       <w:r>
-        <w:instrText xml:space="preserve"> MERGEFIELD =meeting.number \* MERGEFORMAT </w:instrText>
+        <w:instrText xml:space="preserve"> MERGEFIELD =</w:instrText>
+      </w:r>
+      <w:r>
+        <w:instrText>meeting</w:instrText>
+      </w:r>
+      <w:r>
+        <w:instrText>.</w:instrText>
+      </w:r>
+      <w:r>
+        <w:instrText>date</w:instrText>
+      </w:r>
+      <w:r>
+        <w:instrText xml:space="preserve"> \* MERGEFORMAT </w:instrText>
       </w:r>
       <w:r>
         <w:fldChar w:fldCharType="separate"/>
@@ -197,19 +223,61 @@
         <w:rPr>
           <w:noProof/>
         </w:rPr>
-        <w:t>«=meeting.number»</w:t>
+        <w:t>«=meeting.date»</w:t>
+      </w:r>
+      <w:r>
+        <w:fldChar w:fldCharType="end"/>
+      </w:r>
+      <w:r>
+        <w:t>,</w:t>
+      </w:r>
+    </w:p>
+    <w:bookmarkStart w:id="0" w:name="_GoBack"/>
+    <w:bookmarkEnd w:id="0"/>
+    <w:p>
+      <w:pPr>
+        <w:tabs>
+          <w:tab w:val="left" w:pos="360"/>
+          <w:tab w:val="left" w:pos="3544"/>
+        </w:tabs>
+        <w:ind w:left="-180" w:right="-469" w:firstLine="180"/>
+        <w:jc w:val="center"/>
+      </w:pPr>
+      <w:r>
+        <w:fldChar w:fldCharType="begin"/>
+      </w:r>
+      <w:r>
+        <w:instrText xml:space="preserve"> MERGEFIELD =</w:instrText>
+      </w:r>
+      <w:r>
+        <w:instrText>meeting</w:instrText>
+      </w:r>
+      <w:r>
+        <w:instrText>.</w:instrText>
+      </w:r>
+      <w:r>
+        <w:instrText>start_time</w:instrText>
+      </w:r>
+      <w:r>
+        <w:instrText xml:space="preserve"> \* MERGEFORMAT </w:instrText>
+      </w:r>
+      <w:r>
+        <w:fldChar w:fldCharType="separate"/>
       </w:r>
       <w:r>
         <w:rPr>
           <w:noProof/>
         </w:rPr>
+        <w:t>«=meeting.start_time»</w:t>
+      </w:r>
+      <w:r>
         <w:fldChar w:fldCharType="end"/>
       </w:r>
       <w:r>
         <w:t xml:space="preserve"> </w:t>
       </w:r>
       <w:r>
-        <w:t xml:space="preserve">vom </w:t>
+        <w:t xml:space="preserve">bis </w:t>
       </w:r>
       <w:r>
         <w:fldChar w:fldCharType="begin"/>
@@ -218,13 +286,7 @@
         <w:instrText xml:space="preserve"> MERGEFIELD =</w:instrText>
       </w:r>
       <w:r>
-        <w:instrText>meeting</w:instrText>
-      </w:r>
-      <w:r>
-        <w:instrText>.</w:instrText>
-      </w:r>
-      <w:r>
-        <w:instrText>date</w:instrText>
+        <w:instrText>meeting.end_time</w:instrText>
       </w:r>
       <w:r>
         <w:instrText xml:space="preserve"> \* MERGEFORMAT </w:instrText>
@@ -236,28 +298,35 @@
         <w:rPr>
           <w:noProof/>
         </w:rPr>
-        <w:t>«=meeting.date»</w:t>
+        <w:t>«=meeting.end_time»</w:t>
       </w:r>
       <w:r>
         <w:fldChar w:fldCharType="end"/>
       </w:r>
       <w:r>
-        <w:t xml:space="preserve">, </w:t>
-      </w:r>
+        <w:t xml:space="preserve"> Uhr</w:t>
+      </w:r>
+      <w:r>
+        <w:t>,</w:t>
+      </w:r>
+    </w:p>
+    <w:p>
+      <w:pPr>
+        <w:tabs>
+          <w:tab w:val="left" w:pos="360"/>
+          <w:tab w:val="left" w:pos="3544"/>
+        </w:tabs>
+        <w:ind w:left="-180" w:right="-469" w:firstLine="180"/>
+        <w:jc w:val="center"/>
+      </w:pPr>
       <w:r>
         <w:fldChar w:fldCharType="begin"/>
       </w:r>
       <w:r>
-        <w:instrText xml:space="preserve"> MERGEFIELD =</w:instrText>
-      </w:r>
-      <w:r>
-        <w:instrText>meeting</w:instrText>
-      </w:r>
-      <w:r>
-        <w:instrText>.</w:instrText>
-      </w:r>
-      <w:r>
-        <w:instrText>start_time</w:instrText>
+        <w:instrText xml:space="preserve"> MERGEFIELD =meeting.</w:instrText>
+      </w:r>
+      <w:r>
+        <w:instrText>location</w:instrText>
       </w:r>
       <w:r>
         <w:instrText xml:space="preserve"> \* MERGEFORMAT </w:instrText>
@@ -269,43 +338,10 @@
         <w:rPr>
           <w:noProof/>
         </w:rPr>
-        <w:t>«=meeting.start_time»</w:t>
+        <w:t>«=meeting.location»</w:t>
       </w:r>
       <w:r>
         <w:fldChar w:fldCharType="end"/>
-      </w:r>
-      <w:r>
-        <w:t xml:space="preserve"> </w:t>
-      </w:r>
-      <w:r>
-        <w:t xml:space="preserve">bis </w:t>
-      </w:r>
-      <w:r>
-        <w:fldChar w:fldCharType="begin"/>
-      </w:r>
-      <w:r>
-        <w:instrText xml:space="preserve"> MERGEFIELD =</w:instrText>
-      </w:r>
-      <w:r>
-        <w:instrText>meeting.end_time</w:instrText>
-      </w:r>
-      <w:r>
-        <w:instrText xml:space="preserve"> \* MERGEFORMAT </w:instrText>
-      </w:r>
-      <w:r>
-        <w:fldChar w:fldCharType="separate"/>
-      </w:r>
-      <w:r>
-        <w:rPr>
-          <w:noProof/>
-        </w:rPr>
-        <w:t>«=meeting.end_time»</w:t>
-      </w:r>
-      <w:r>
-        <w:fldChar w:fldCharType="end"/>
-      </w:r>
-      <w:r>
-        <w:t xml:space="preserve"> Uhr</w:t>
       </w:r>
     </w:p>
     <w:p>
@@ -2540,22 +2576,34 @@
           <w:szCs w:val="22"/>
         </w:rPr>
       </w:pPr>
+      <w:proofErr w:type="spellStart"/>
       <w:r>
         <w:rPr>
           <w:rFonts w:cs="Arial"/>
           <w:color w:val="A6A6A6" w:themeColor="background1" w:themeShade="A6"/>
           <w:szCs w:val="22"/>
         </w:rPr>
-        <w:t>Sablon Style Definitionen für die HTML-Insertion.</w:t>
+        <w:t>Sablon</w:t>
+      </w:r>
+      <w:proofErr w:type="spellEnd"/>
+      <w:r>
+        <w:rPr>
+          <w:rFonts w:cs="Arial"/>
+          <w:color w:val="A6A6A6" w:themeColor="background1" w:themeShade="A6"/>
+          <w:szCs w:val="22"/>
+        </w:rPr>
+        <w:t xml:space="preserve"> Style Definitionen für die HTML-Insertion.</w:t>
       </w:r>
     </w:p>
     <w:p>
       <w:pPr>
         <w:pStyle w:val="ListNumber"/>
       </w:pPr>
+      <w:proofErr w:type="spellStart"/>
       <w:r>
         <w:t>Number</w:t>
       </w:r>
+      <w:proofErr w:type="spellEnd"/>
     </w:p>
     <w:p>
       <w:pPr>
@@ -2569,6 +2617,7 @@
           <w:szCs w:val="22"/>
         </w:rPr>
       </w:pPr>
+      <w:proofErr w:type="spellStart"/>
       <w:r>
         <w:rPr>
           <w:rFonts w:cs="Arial"/>
@@ -2576,6 +2625,7 @@
         </w:rPr>
         <w:t>Number</w:t>
       </w:r>
+      <w:proofErr w:type="spellEnd"/>
     </w:p>
     <w:p>
       <w:pPr>
@@ -2589,6 +2639,7 @@
           <w:szCs w:val="22"/>
         </w:rPr>
       </w:pPr>
+      <w:proofErr w:type="spellStart"/>
       <w:r>
         <w:rPr>
           <w:rFonts w:cs="Arial"/>
@@ -2596,6 +2647,7 @@
         </w:rPr>
         <w:t>Number</w:t>
       </w:r>
+      <w:proofErr w:type="spellEnd"/>
     </w:p>
     <w:p>
       <w:pPr>
@@ -2609,6 +2661,7 @@
           <w:szCs w:val="22"/>
         </w:rPr>
       </w:pPr>
+      <w:proofErr w:type="spellStart"/>
       <w:r>
         <w:rPr>
           <w:rFonts w:cs="Arial"/>
@@ -2616,6 +2669,7 @@
         </w:rPr>
         <w:t>Number</w:t>
       </w:r>
+      <w:proofErr w:type="spellEnd"/>
     </w:p>
     <w:p>
       <w:pPr>
@@ -2682,6 +2736,7 @@
           <w:rFonts w:cs="Arial"/>
           <w:szCs w:val="22"/>
         </w:rPr>
+        <w:lastRenderedPageBreak/>
         <w:t>Bullet</w:t>
       </w:r>
     </w:p>
@@ -2699,7 +2754,6 @@
           <w:color w:val="A6A6A6" w:themeColor="background1" w:themeShade="A6"/>
           <w:szCs w:val="22"/>
         </w:rPr>
-        <w:lastRenderedPageBreak/>
         <w:fldChar w:fldCharType="begin"/>
       </w:r>
       <w:r>
@@ -3135,8 +3189,6 @@
         </w:rPr>
         <w:t xml:space="preserve"> </w:t>
       </w:r>
-      <w:bookmarkStart w:id="0" w:name="_GoBack"/>
-      <w:bookmarkEnd w:id="0"/>
       <w:r>
         <w:rPr>
           <w:rStyle w:val="Strong"/>
@@ -5519,7 +5571,7 @@
         <w:noProof/>
         <w:lang w:val="de-DE"/>
       </w:rPr>
-      <w:t>3</w:t>
+      <w:t>2</w:t>
     </w:r>
     <w:r>
       <w:rPr>
@@ -5574,8 +5626,13 @@
         <w:right w:val="single" w:sz="6" w:space="1" w:color="auto"/>
       </w:pBdr>
     </w:pPr>
+    <w:proofErr w:type="spellStart"/>
     <w:r>
-      <w:t>Gde Wappen</w:t>
+      <w:t>Gde</w:t>
+    </w:r>
+    <w:proofErr w:type="spellEnd"/>
+    <w:r>
+      <w:t xml:space="preserve"> Wappen</w:t>
     </w:r>
   </w:p>
   <w:p>
@@ -5824,12 +5881,37 @@
         <w:szCs w:val="18"/>
       </w:rPr>
     </w:pPr>
+    <w:proofErr w:type="spellStart"/>
     <w:r>
       <w:rPr>
         <w:sz w:val="18"/>
         <w:szCs w:val="18"/>
       </w:rPr>
-      <w:t xml:space="preserve">OneGov Gever </w:t>
+      <w:t>OneGov</w:t>
+    </w:r>
+    <w:proofErr w:type="spellEnd"/>
+    <w:r>
+      <w:rPr>
+        <w:sz w:val="18"/>
+        <w:szCs w:val="18"/>
+      </w:rPr>
+      <w:t xml:space="preserve"> </w:t>
+    </w:r>
+    <w:proofErr w:type="spellStart"/>
+    <w:r>
+      <w:rPr>
+        <w:sz w:val="18"/>
+        <w:szCs w:val="18"/>
+      </w:rPr>
+      <w:t>Gever</w:t>
+    </w:r>
+    <w:proofErr w:type="spellEnd"/>
+    <w:r>
+      <w:rPr>
+        <w:sz w:val="18"/>
+        <w:szCs w:val="18"/>
+      </w:rPr>
+      <w:t xml:space="preserve"> </w:t>
     </w:r>
     <w:r>
       <w:rPr>
@@ -11122,7 +11204,7 @@
 </file>
 
 <file path=customXml/itemProps1.xml><?xml version="1.0" encoding="utf-8"?>
-<ds:datastoreItem xmlns:ds="http://schemas.openxmlformats.org/officeDocument/2006/customXml" ds:itemID="{3A346B4C-F845-C248-BDE4-02CE7B5AE068}">
+<ds:datastoreItem xmlns:ds="http://schemas.openxmlformats.org/officeDocument/2006/customXml" ds:itemID="{232CDFFF-4D5B-004F-A1BF-5445331F17E6}">
   <ds:schemaRefs>
     <ds:schemaRef ds:uri="http://schemas.openxmlformats.org/officeDocument/2006/bibliography"/>
   </ds:schemaRefs>

</xml_diff>

<commit_message>
Add attachment infos to example protocol file.
</commit_message>
<xml_diff>
--- a/opengever/examplecontent/profiles/municipality_content/opengever_content/templates/protokoll.docx
+++ b/opengever/examplecontent/profiles/municipality_content/opengever_content/templates/protokoll.docx
@@ -184,14 +184,27 @@
       <w:r>
         <w:t xml:space="preserve">Nummer </w:t>
       </w:r>
-      <w:fldSimple w:instr=" MERGEFIELD =meeting.number \* MERGEFORMAT ">
-        <w:r>
-          <w:rPr>
-            <w:noProof/>
-          </w:rPr>
-          <w:t>«=meeting.number»</w:t>
-        </w:r>
-      </w:fldSimple>
+      <w:r>
+        <w:fldChar w:fldCharType="begin"/>
+      </w:r>
+      <w:r>
+        <w:instrText xml:space="preserve"> MERGEFIELD =meeting.number \* MERGEFORMAT </w:instrText>
+      </w:r>
+      <w:r>
+        <w:fldChar w:fldCharType="separate"/>
+      </w:r>
+      <w:r>
+        <w:rPr>
+          <w:noProof/>
+        </w:rPr>
+        <w:t>«=meeting.number»</w:t>
+      </w:r>
+      <w:r>
+        <w:rPr>
+          <w:noProof/>
+        </w:rPr>
+        <w:fldChar w:fldCharType="end"/>
+      </w:r>
       <w:r>
         <w:t xml:space="preserve"> </w:t>
       </w:r>
@@ -232,8 +245,6 @@
         <w:t>,</w:t>
       </w:r>
     </w:p>
-    <w:bookmarkStart w:id="0" w:name="_GoBack"/>
-    <w:bookmarkEnd w:id="0"/>
     <w:p>
       <w:pPr>
         <w:tabs>
@@ -319,30 +330,14 @@
         <w:ind w:left="-180" w:right="-469" w:firstLine="180"/>
         <w:jc w:val="center"/>
       </w:pPr>
-      <w:r>
-        <w:fldChar w:fldCharType="begin"/>
-      </w:r>
-      <w:r>
-        <w:instrText xml:space="preserve"> MERGEFIELD =meeting.</w:instrText>
-      </w:r>
-      <w:r>
-        <w:instrText>location</w:instrText>
-      </w:r>
-      <w:r>
-        <w:instrText xml:space="preserve"> \* MERGEFORMAT </w:instrText>
-      </w:r>
-      <w:r>
-        <w:fldChar w:fldCharType="separate"/>
-      </w:r>
-      <w:r>
-        <w:rPr>
-          <w:noProof/>
-        </w:rPr>
-        <w:t>«=meeting.location»</w:t>
-      </w:r>
-      <w:r>
-        <w:fldChar w:fldCharType="end"/>
-      </w:r>
+      <w:fldSimple w:instr=" MERGEFIELD =meeting.location \* MERGEFORMAT ">
+        <w:r>
+          <w:rPr>
+            <w:noProof/>
+          </w:rPr>
+          <w:t>«=meeting.location»</w:t>
+        </w:r>
+      </w:fldSimple>
     </w:p>
     <w:p>
       <w:pPr>
@@ -5370,6 +5365,405 @@
       <w:pPr>
         <w:jc w:val="both"/>
         <w:rPr>
+          <w:color w:val="E36C0A" w:themeColor="accent6" w:themeShade="BF"/>
+        </w:rPr>
+      </w:pPr>
+      <w:r>
+        <w:rPr>
+          <w:rFonts w:cs="Arial"/>
+          <w:color w:val="E36C0A" w:themeColor="accent6" w:themeShade="BF"/>
+          <w:szCs w:val="22"/>
+        </w:rPr>
+        <w:fldChar w:fldCharType="begin"/>
+      </w:r>
+      <w:r>
+        <w:rPr>
+          <w:rFonts w:cs="Arial"/>
+          <w:color w:val="E36C0A" w:themeColor="accent6" w:themeShade="BF"/>
+          <w:szCs w:val="22"/>
+        </w:rPr>
+        <w:instrText xml:space="preserve"> MERGEFIELD agenda_item.</w:instrText>
+      </w:r>
+      <w:r>
+        <w:rPr>
+          <w:rFonts w:cs="Arial"/>
+          <w:color w:val="E36C0A" w:themeColor="accent6" w:themeShade="BF"/>
+          <w:szCs w:val="22"/>
+        </w:rPr>
+        <w:instrText>attachments</w:instrText>
+      </w:r>
+      <w:r>
+        <w:rPr>
+          <w:rFonts w:cs="Arial"/>
+          <w:color w:val="E36C0A" w:themeColor="accent6" w:themeShade="BF"/>
+          <w:szCs w:val="22"/>
+        </w:rPr>
+        <w:instrText xml:space="preserve">:if \* MERGEFORMAT </w:instrText>
+      </w:r>
+      <w:r>
+        <w:rPr>
+          <w:rFonts w:cs="Arial"/>
+          <w:color w:val="E36C0A" w:themeColor="accent6" w:themeShade="BF"/>
+          <w:szCs w:val="22"/>
+        </w:rPr>
+        <w:fldChar w:fldCharType="separate"/>
+      </w:r>
+      <w:r>
+        <w:rPr>
+          <w:rFonts w:cs="Arial"/>
+          <w:noProof/>
+          <w:color w:val="E36C0A" w:themeColor="accent6" w:themeShade="BF"/>
+          <w:szCs w:val="22"/>
+        </w:rPr>
+        <w:t>«agenda_item.attachments:if»</w:t>
+      </w:r>
+      <w:r>
+        <w:rPr>
+          <w:rFonts w:cs="Arial"/>
+          <w:color w:val="E36C0A" w:themeColor="accent6" w:themeShade="BF"/>
+          <w:szCs w:val="22"/>
+        </w:rPr>
+        <w:fldChar w:fldCharType="end"/>
+      </w:r>
+    </w:p>
+    <w:p>
+      <w:pPr>
+        <w:pStyle w:val="ListBullet"/>
+        <w:numPr>
+          <w:ilvl w:val="0"/>
+          <w:numId w:val="0"/>
+        </w:numPr>
+      </w:pPr>
+    </w:p>
+    <w:p>
+      <w:pPr>
+        <w:rPr>
+          <w:rFonts w:cs="Arial"/>
+          <w:b/>
+          <w:szCs w:val="22"/>
+        </w:rPr>
+      </w:pPr>
+      <w:r>
+        <w:rPr>
+          <w:rFonts w:cs="Arial"/>
+          <w:b/>
+          <w:szCs w:val="22"/>
+        </w:rPr>
+        <w:t>Anhänge</w:t>
+      </w:r>
+    </w:p>
+    <w:p>
+      <w:pPr>
+        <w:jc w:val="both"/>
+        <w:rPr>
+          <w:rFonts w:cs="Arial"/>
+          <w:color w:val="0000FF"/>
+          <w:szCs w:val="22"/>
+        </w:rPr>
+      </w:pPr>
+      <w:r>
+        <w:rPr>
+          <w:rFonts w:cs="Arial"/>
+          <w:color w:val="0000FF"/>
+          <w:szCs w:val="22"/>
+        </w:rPr>
+        <w:fldChar w:fldCharType="begin"/>
+      </w:r>
+      <w:r>
+        <w:rPr>
+          <w:rFonts w:cs="Arial"/>
+          <w:color w:val="0000FF"/>
+          <w:szCs w:val="22"/>
+        </w:rPr>
+        <w:instrText xml:space="preserve"> MERGEFIELD </w:instrText>
+      </w:r>
+      <w:r>
+        <w:rPr>
+          <w:rFonts w:cs="Arial"/>
+          <w:color w:val="E36C0A" w:themeColor="accent6" w:themeShade="BF"/>
+          <w:szCs w:val="22"/>
+        </w:rPr>
+        <w:instrText>agenda_item.</w:instrText>
+      </w:r>
+      <w:r>
+        <w:rPr>
+          <w:rFonts w:cs="Arial"/>
+          <w:color w:val="E36C0A" w:themeColor="accent6" w:themeShade="BF"/>
+          <w:szCs w:val="22"/>
+        </w:rPr>
+        <w:instrText>attachments</w:instrText>
+      </w:r>
+      <w:r>
+        <w:rPr>
+          <w:rFonts w:cs="Arial"/>
+          <w:color w:val="0000FF"/>
+          <w:szCs w:val="22"/>
+        </w:rPr>
+        <w:instrText>:each(</w:instrText>
+      </w:r>
+      <w:r>
+        <w:rPr>
+          <w:rFonts w:cs="Arial"/>
+          <w:color w:val="0000FF"/>
+          <w:szCs w:val="22"/>
+        </w:rPr>
+        <w:instrText>attachment</w:instrText>
+      </w:r>
+      <w:r>
+        <w:rPr>
+          <w:rFonts w:cs="Arial"/>
+          <w:color w:val="0000FF"/>
+          <w:szCs w:val="22"/>
+        </w:rPr>
+        <w:instrText xml:space="preserve">) \* MERGEFORMAT </w:instrText>
+      </w:r>
+      <w:r>
+        <w:rPr>
+          <w:rFonts w:cs="Arial"/>
+          <w:color w:val="0000FF"/>
+          <w:szCs w:val="22"/>
+        </w:rPr>
+        <w:fldChar w:fldCharType="separate"/>
+      </w:r>
+      <w:r>
+        <w:rPr>
+          <w:rFonts w:cs="Arial"/>
+          <w:noProof/>
+          <w:color w:val="0000FF"/>
+          <w:szCs w:val="22"/>
+        </w:rPr>
+        <w:t>«agenda_item.attachments:each(attachment)»</w:t>
+      </w:r>
+      <w:r>
+        <w:rPr>
+          <w:rFonts w:cs="Arial"/>
+          <w:color w:val="0000FF"/>
+          <w:szCs w:val="22"/>
+        </w:rPr>
+        <w:fldChar w:fldCharType="end"/>
+      </w:r>
+    </w:p>
+    <w:p>
+      <w:pPr>
+        <w:rPr>
+          <w:rFonts w:cs="Arial"/>
+          <w:color w:val="0000FF"/>
+          <w:szCs w:val="22"/>
+        </w:rPr>
+      </w:pPr>
+      <w:r>
+        <w:rPr>
+          <w:rFonts w:cs="Arial"/>
+          <w:szCs w:val="22"/>
+        </w:rPr>
+        <w:fldChar w:fldCharType="begin"/>
+      </w:r>
+      <w:r>
+        <w:rPr>
+          <w:rFonts w:cs="Arial"/>
+          <w:szCs w:val="22"/>
+        </w:rPr>
+        <w:instrText xml:space="preserve"> MERGEFIELD =</w:instrText>
+      </w:r>
+      <w:r>
+        <w:rPr>
+          <w:rFonts w:cs="Arial"/>
+          <w:color w:val="0000FF"/>
+          <w:szCs w:val="22"/>
+        </w:rPr>
+        <w:instrText>attachment</w:instrText>
+      </w:r>
+      <w:r>
+        <w:rPr>
+          <w:rFonts w:cs="Arial"/>
+          <w:szCs w:val="22"/>
+        </w:rPr>
+        <w:instrText>.</w:instrText>
+      </w:r>
+      <w:r>
+        <w:rPr>
+          <w:rFonts w:cs="Arial"/>
+          <w:szCs w:val="22"/>
+        </w:rPr>
+        <w:instrText>title</w:instrText>
+      </w:r>
+      <w:r>
+        <w:rPr>
+          <w:rFonts w:cs="Arial"/>
+          <w:szCs w:val="22"/>
+        </w:rPr>
+        <w:instrText xml:space="preserve"> \* MERGEFORMAT </w:instrText>
+      </w:r>
+      <w:r>
+        <w:rPr>
+          <w:rFonts w:cs="Arial"/>
+          <w:szCs w:val="22"/>
+        </w:rPr>
+        <w:fldChar w:fldCharType="separate"/>
+      </w:r>
+      <w:r>
+        <w:rPr>
+          <w:rFonts w:cs="Arial"/>
+          <w:noProof/>
+          <w:szCs w:val="22"/>
+        </w:rPr>
+        <w:t>«=attachment.title»</w:t>
+      </w:r>
+      <w:r>
+        <w:rPr>
+          <w:rFonts w:cs="Arial"/>
+          <w:szCs w:val="22"/>
+        </w:rPr>
+        <w:fldChar w:fldCharType="end"/>
+      </w:r>
+      <w:bookmarkStart w:id="0" w:name="_GoBack"/>
+      <w:bookmarkEnd w:id="0"/>
+    </w:p>
+    <w:p>
+      <w:pPr>
+        <w:jc w:val="both"/>
+        <w:rPr>
+          <w:rFonts w:cs="Arial"/>
+          <w:color w:val="0000FF"/>
+          <w:szCs w:val="22"/>
+        </w:rPr>
+      </w:pPr>
+      <w:r>
+        <w:rPr>
+          <w:rFonts w:cs="Arial"/>
+          <w:color w:val="0000FF"/>
+          <w:szCs w:val="22"/>
+        </w:rPr>
+        <w:fldChar w:fldCharType="begin"/>
+      </w:r>
+      <w:r>
+        <w:rPr>
+          <w:rFonts w:cs="Arial"/>
+          <w:color w:val="0000FF"/>
+          <w:szCs w:val="22"/>
+        </w:rPr>
+        <w:instrText xml:space="preserve"> MERGEFIELD </w:instrText>
+      </w:r>
+      <w:r>
+        <w:rPr>
+          <w:rFonts w:cs="Arial"/>
+          <w:color w:val="E36C0A" w:themeColor="accent6" w:themeShade="BF"/>
+          <w:szCs w:val="22"/>
+        </w:rPr>
+        <w:instrText>agenda_item.</w:instrText>
+      </w:r>
+      <w:r>
+        <w:rPr>
+          <w:rFonts w:cs="Arial"/>
+          <w:color w:val="E36C0A" w:themeColor="accent6" w:themeShade="BF"/>
+          <w:szCs w:val="22"/>
+        </w:rPr>
+        <w:instrText>attachments</w:instrText>
+      </w:r>
+      <w:r>
+        <w:rPr>
+          <w:rFonts w:cs="Arial"/>
+          <w:color w:val="0000FF"/>
+          <w:szCs w:val="22"/>
+        </w:rPr>
+        <w:instrText xml:space="preserve">:endEach \* MERGEFORMAT </w:instrText>
+      </w:r>
+      <w:r>
+        <w:rPr>
+          <w:rFonts w:cs="Arial"/>
+          <w:color w:val="0000FF"/>
+          <w:szCs w:val="22"/>
+        </w:rPr>
+        <w:fldChar w:fldCharType="separate"/>
+      </w:r>
+      <w:r>
+        <w:rPr>
+          <w:rFonts w:cs="Arial"/>
+          <w:noProof/>
+          <w:color w:val="0000FF"/>
+          <w:szCs w:val="22"/>
+        </w:rPr>
+        <w:t>«agenda_item.attachments:endEach»</w:t>
+      </w:r>
+      <w:r>
+        <w:rPr>
+          <w:rFonts w:cs="Arial"/>
+          <w:color w:val="0000FF"/>
+          <w:szCs w:val="22"/>
+        </w:rPr>
+        <w:fldChar w:fldCharType="end"/>
+      </w:r>
+    </w:p>
+    <w:p>
+      <w:pPr>
+        <w:jc w:val="both"/>
+        <w:rPr>
+          <w:color w:val="E36C0A" w:themeColor="accent6" w:themeShade="BF"/>
+        </w:rPr>
+      </w:pPr>
+      <w:r>
+        <w:rPr>
+          <w:rFonts w:cs="Arial"/>
+          <w:color w:val="E36C0A" w:themeColor="accent6" w:themeShade="BF"/>
+          <w:szCs w:val="22"/>
+        </w:rPr>
+        <w:lastRenderedPageBreak/>
+        <w:fldChar w:fldCharType="begin"/>
+      </w:r>
+      <w:r>
+        <w:rPr>
+          <w:rFonts w:cs="Arial"/>
+          <w:color w:val="E36C0A" w:themeColor="accent6" w:themeShade="BF"/>
+          <w:szCs w:val="22"/>
+        </w:rPr>
+        <w:instrText xml:space="preserve"> MERGEFIELD agenda_item.</w:instrText>
+      </w:r>
+      <w:r>
+        <w:rPr>
+          <w:rFonts w:cs="Arial"/>
+          <w:color w:val="E36C0A" w:themeColor="accent6" w:themeShade="BF"/>
+          <w:szCs w:val="22"/>
+        </w:rPr>
+        <w:instrText>attachments</w:instrText>
+      </w:r>
+      <w:r>
+        <w:rPr>
+          <w:rFonts w:cs="Arial"/>
+          <w:color w:val="E36C0A" w:themeColor="accent6" w:themeShade="BF"/>
+          <w:szCs w:val="22"/>
+        </w:rPr>
+        <w:instrText xml:space="preserve">:endIf \* MERGEFORMAT </w:instrText>
+      </w:r>
+      <w:r>
+        <w:rPr>
+          <w:rFonts w:cs="Arial"/>
+          <w:color w:val="E36C0A" w:themeColor="accent6" w:themeShade="BF"/>
+          <w:szCs w:val="22"/>
+        </w:rPr>
+        <w:fldChar w:fldCharType="separate"/>
+      </w:r>
+      <w:r>
+        <w:rPr>
+          <w:rFonts w:cs="Arial"/>
+          <w:noProof/>
+          <w:color w:val="E36C0A" w:themeColor="accent6" w:themeShade="BF"/>
+          <w:szCs w:val="22"/>
+        </w:rPr>
+        <w:t>«agenda_item.attachments:endIf»</w:t>
+      </w:r>
+      <w:r>
+        <w:rPr>
+          <w:rFonts w:cs="Arial"/>
+          <w:color w:val="E36C0A" w:themeColor="accent6" w:themeShade="BF"/>
+          <w:szCs w:val="22"/>
+        </w:rPr>
+        <w:fldChar w:fldCharType="end"/>
+      </w:r>
+    </w:p>
+    <w:p>
+      <w:pPr>
+        <w:jc w:val="both"/>
+        <w:rPr>
           <w:rFonts w:cs="Arial"/>
           <w:szCs w:val="22"/>
         </w:rPr>
@@ -5571,7 +5965,7 @@
         <w:noProof/>
         <w:lang w:val="de-DE"/>
       </w:rPr>
-      <w:t>2</w:t>
+      <w:t>4</w:t>
     </w:r>
     <w:r>
       <w:rPr>
@@ -11204,7 +11598,7 @@
 </file>
 
 <file path=customXml/itemProps1.xml><?xml version="1.0" encoding="utf-8"?>
-<ds:datastoreItem xmlns:ds="http://schemas.openxmlformats.org/officeDocument/2006/customXml" ds:itemID="{232CDFFF-4D5B-004F-A1BF-5445331F17E6}">
+<ds:datastoreItem xmlns:ds="http://schemas.openxmlformats.org/officeDocument/2006/customXml" ds:itemID="{15B9A4F0-304A-0246-9DB6-86E06EA4EFE7}">
   <ds:schemaRefs>
     <ds:schemaRef ds:uri="http://schemas.openxmlformats.org/officeDocument/2006/bibliography"/>
   </ds:schemaRefs>

</xml_diff>

<commit_message>
Add absent members and remove broken fields in example content templates.
</commit_message>
<xml_diff>
--- a/opengever/examplecontent/profiles/municipality_content/opengever_content/templates/protokoll.docx
+++ b/opengever/examplecontent/profiles/municipality_content/opengever_content/templates/protokoll.docx
@@ -120,28 +120,6 @@
           <w:lang w:val="en-US"/>
         </w:rPr>
       </w:pPr>
-      <w:r>
-        <w:rPr>
-          <w:b/>
-          <w:sz w:val="36"/>
-        </w:rPr>
-        <w:fldChar w:fldCharType="begin"/>
-      </w:r>
-      <w:r>
-        <w:rPr>
-          <w:b/>
-          <w:sz w:val="36"/>
-          <w:lang w:val="en-US"/>
-        </w:rPr>
-        <w:instrText xml:space="preserve"> SUBJECT  \* MERGEFORMAT </w:instrText>
-      </w:r>
-      <w:r>
-        <w:rPr>
-          <w:b/>
-          <w:sz w:val="36"/>
-        </w:rPr>
-        <w:fldChar w:fldCharType="end"/>
-      </w:r>
     </w:p>
     <w:p>
       <w:pPr>
@@ -369,13 +347,13 @@
         <w:tblLook w:val="04A0" w:firstRow="1" w:lastRow="0" w:firstColumn="1" w:lastColumn="0" w:noHBand="0" w:noVBand="1"/>
       </w:tblPr>
       <w:tblGrid>
-        <w:gridCol w:w="3530"/>
-        <w:gridCol w:w="5541"/>
+        <w:gridCol w:w="2184"/>
+        <w:gridCol w:w="6887"/>
       </w:tblGrid>
       <w:tr>
         <w:tc>
           <w:tcPr>
-            <w:tcW w:w="3652" w:type="dxa"/>
+            <w:tcW w:w="2184" w:type="dxa"/>
           </w:tcPr>
           <w:p>
             <w:pPr>
@@ -397,7 +375,7 @@
         </w:tc>
         <w:tc>
           <w:tcPr>
-            <w:tcW w:w="5635" w:type="dxa"/>
+            <w:tcW w:w="6887" w:type="dxa"/>
           </w:tcPr>
           <w:p>
             <w:pPr>
@@ -411,36 +389,149 @@
             </w:pPr>
             <w:r>
               <w:rPr>
-                <w:rFonts w:cs="Arial"/>
                 <w:szCs w:val="22"/>
               </w:rPr>
               <w:fldChar w:fldCharType="begin"/>
             </w:r>
             <w:r>
               <w:rPr>
-                <w:rFonts w:cs="Arial"/>
-                <w:szCs w:val="22"/>
-              </w:rPr>
-              <w:instrText xml:space="preserve"> MERGEFIELD =participants.presidency \* MERGEFORMAT </w:instrText>
-            </w:r>
-            <w:r>
-              <w:rPr>
-                <w:rFonts w:cs="Arial"/>
+                <w:szCs w:val="22"/>
+                <w:lang w:val="en-GB"/>
+              </w:rPr>
+              <w:instrText xml:space="preserve"> MERGEFIELD =participants.presidency.fullname \* MERGEFORMAT </w:instrText>
+            </w:r>
+            <w:r>
+              <w:rPr>
                 <w:szCs w:val="22"/>
               </w:rPr>
               <w:fldChar w:fldCharType="separate"/>
             </w:r>
             <w:r>
               <w:rPr>
-                <w:rFonts w:cs="Arial"/>
                 <w:noProof/>
                 <w:szCs w:val="22"/>
-              </w:rPr>
-              <w:t>«=participants.presidency»</w:t>
-            </w:r>
-            <w:r>
-              <w:rPr>
-                <w:rFonts w:cs="Arial"/>
+                <w:lang w:val="en-GB"/>
+              </w:rPr>
+              <w:t>«=participants.presidency.fullname»</w:t>
+            </w:r>
+            <w:r>
+              <w:rPr>
+                <w:szCs w:val="22"/>
+              </w:rPr>
+              <w:fldChar w:fldCharType="end"/>
+            </w:r>
+            <w:r>
+              <w:rPr>
+                <w:color w:val="FF6600"/>
+                <w:szCs w:val="22"/>
+              </w:rPr>
+              <w:fldChar w:fldCharType="begin"/>
+            </w:r>
+            <w:r>
+              <w:rPr>
+                <w:color w:val="FF6600"/>
+                <w:szCs w:val="22"/>
+                <w:lang w:val="en-GB"/>
+              </w:rPr>
+              <w:instrText xml:space="preserve"> MERGEFIELD participants.presidency.role:if \* MERGEFORMAT </w:instrText>
+            </w:r>
+            <w:r>
+              <w:rPr>
+                <w:color w:val="FF6600"/>
+                <w:szCs w:val="22"/>
+              </w:rPr>
+              <w:fldChar w:fldCharType="separate"/>
+            </w:r>
+            <w:r>
+              <w:rPr>
+                <w:noProof/>
+                <w:color w:val="FF6600"/>
+                <w:szCs w:val="22"/>
+                <w:lang w:val="en-GB"/>
+              </w:rPr>
+              <w:t>«participants.presidency.role:if»</w:t>
+            </w:r>
+            <w:r>
+              <w:rPr>
+                <w:color w:val="FF6600"/>
+                <w:szCs w:val="22"/>
+              </w:rPr>
+              <w:fldChar w:fldCharType="end"/>
+            </w:r>
+            <w:r>
+              <w:rPr>
+                <w:szCs w:val="22"/>
+                <w:lang w:val="en-GB"/>
+              </w:rPr>
+              <w:t xml:space="preserve">, </w:t>
+            </w:r>
+            <w:r>
+              <w:rPr>
+                <w:szCs w:val="22"/>
+              </w:rPr>
+              <w:fldChar w:fldCharType="begin"/>
+            </w:r>
+            <w:r>
+              <w:rPr>
+                <w:szCs w:val="22"/>
+                <w:lang w:val="en-GB"/>
+              </w:rPr>
+              <w:instrText xml:space="preserve"> MERGEFIELD =participants.presidency.role \* MERGEFORMAT </w:instrText>
+            </w:r>
+            <w:r>
+              <w:rPr>
+                <w:szCs w:val="22"/>
+              </w:rPr>
+              <w:fldChar w:fldCharType="separate"/>
+            </w:r>
+            <w:r>
+              <w:rPr>
+                <w:noProof/>
+                <w:szCs w:val="22"/>
+                <w:lang w:val="en-GB"/>
+              </w:rPr>
+              <w:t>«=participants.presidency.role»</w:t>
+            </w:r>
+            <w:r>
+              <w:rPr>
+                <w:szCs w:val="22"/>
+              </w:rPr>
+              <w:fldChar w:fldCharType="end"/>
+            </w:r>
+            <w:r>
+              <w:rPr>
+                <w:color w:val="FF6600"/>
+                <w:szCs w:val="22"/>
+              </w:rPr>
+              <w:fldChar w:fldCharType="begin"/>
+            </w:r>
+            <w:r>
+              <w:rPr>
+                <w:color w:val="FF6600"/>
+                <w:szCs w:val="22"/>
+                <w:lang w:val="en-GB"/>
+              </w:rPr>
+              <w:instrText xml:space="preserve"> MERGEFIELD participants.presidency.role:endIf \* MERGEFORMAT </w:instrText>
+            </w:r>
+            <w:r>
+              <w:rPr>
+                <w:color w:val="FF6600"/>
+                <w:szCs w:val="22"/>
+              </w:rPr>
+              <w:fldChar w:fldCharType="separate"/>
+            </w:r>
+            <w:r>
+              <w:rPr>
+                <w:noProof/>
+                <w:color w:val="FF6600"/>
+                <w:szCs w:val="22"/>
+                <w:lang w:val="en-GB"/>
+              </w:rPr>
+              <w:t>«participants.presidency.role:endIf»</w:t>
+            </w:r>
+            <w:r>
+              <w:rPr>
+                <w:color w:val="FF6600"/>
                 <w:szCs w:val="22"/>
               </w:rPr>
               <w:fldChar w:fldCharType="end"/>
@@ -451,7 +542,7 @@
       <w:tr>
         <w:tc>
           <w:tcPr>
-            <w:tcW w:w="3652" w:type="dxa"/>
+            <w:tcW w:w="2184" w:type="dxa"/>
           </w:tcPr>
           <w:p>
             <w:pPr>
@@ -473,7 +564,7 @@
         </w:tc>
         <w:tc>
           <w:tcPr>
-            <w:tcW w:w="5635" w:type="dxa"/>
+            <w:tcW w:w="6887" w:type="dxa"/>
           </w:tcPr>
           <w:p>
             <w:pPr>
@@ -770,7 +861,7 @@
       <w:tr>
         <w:tc>
           <w:tcPr>
-            <w:tcW w:w="3652" w:type="dxa"/>
+            <w:tcW w:w="2184" w:type="dxa"/>
           </w:tcPr>
           <w:p>
             <w:pPr>
@@ -791,7 +882,7 @@
         </w:tc>
         <w:tc>
           <w:tcPr>
-            <w:tcW w:w="5635" w:type="dxa"/>
+            <w:tcW w:w="6887" w:type="dxa"/>
           </w:tcPr>
           <w:p>
             <w:pPr>
@@ -945,6 +1036,395 @@
                 <w:szCs w:val="22"/>
               </w:rPr>
               <w:t>«participants.other:endEach»</w:t>
+            </w:r>
+            <w:r>
+              <w:rPr>
+                <w:rFonts w:cs="Arial"/>
+                <w:color w:val="0000FF"/>
+                <w:szCs w:val="22"/>
+              </w:rPr>
+              <w:fldChar w:fldCharType="end"/>
+            </w:r>
+          </w:p>
+        </w:tc>
+      </w:tr>
+      <w:tr>
+        <w:tc>
+          <w:tcPr>
+            <w:tcW w:w="2184" w:type="dxa"/>
+          </w:tcPr>
+          <w:p>
+            <w:pPr>
+              <w:tabs>
+                <w:tab w:val="left" w:pos="3402"/>
+              </w:tabs>
+              <w:rPr>
+                <w:szCs w:val="22"/>
+              </w:rPr>
+            </w:pPr>
+            <w:r>
+              <w:rPr>
+                <w:szCs w:val="22"/>
+              </w:rPr>
+              <w:t>Abwesende</w:t>
+            </w:r>
+          </w:p>
+        </w:tc>
+        <w:tc>
+          <w:tcPr>
+            <w:tcW w:w="6887" w:type="dxa"/>
+          </w:tcPr>
+          <w:p>
+            <w:pPr>
+              <w:tabs>
+                <w:tab w:val="left" w:pos="3402"/>
+              </w:tabs>
+              <w:rPr>
+                <w:rFonts w:cs="Arial"/>
+                <w:color w:val="0000FF"/>
+                <w:szCs w:val="22"/>
+                <w:lang w:val="en-US"/>
+              </w:rPr>
+            </w:pPr>
+            <w:r>
+              <w:rPr>
+                <w:rFonts w:cs="Arial"/>
+                <w:color w:val="0000FF"/>
+                <w:szCs w:val="22"/>
+              </w:rPr>
+              <w:fldChar w:fldCharType="begin"/>
+            </w:r>
+            <w:r>
+              <w:rPr>
+                <w:rFonts w:cs="Arial"/>
+                <w:color w:val="0000FF"/>
+                <w:szCs w:val="22"/>
+                <w:lang w:val="en-US"/>
+              </w:rPr>
+              <w:instrText xml:space="preserve"> MERGEFIELD participants.</w:instrText>
+            </w:r>
+            <w:r>
+              <w:rPr>
+                <w:rFonts w:cs="Arial"/>
+                <w:color w:val="0000FF"/>
+                <w:szCs w:val="22"/>
+                <w:lang w:val="en-US"/>
+              </w:rPr>
+              <w:instrText>absent</w:instrText>
+            </w:r>
+            <w:r>
+              <w:rPr>
+                <w:rFonts w:cs="Arial"/>
+                <w:color w:val="0000FF"/>
+                <w:szCs w:val="22"/>
+                <w:lang w:val="en-US"/>
+              </w:rPr>
+              <w:instrText>ee</w:instrText>
+            </w:r>
+            <w:r>
+              <w:rPr>
+                <w:rFonts w:cs="Arial"/>
+                <w:color w:val="0000FF"/>
+                <w:szCs w:val="22"/>
+                <w:lang w:val="en-US"/>
+              </w:rPr>
+              <w:instrText>s</w:instrText>
+            </w:r>
+            <w:r>
+              <w:rPr>
+                <w:rFonts w:cs="Arial"/>
+                <w:color w:val="0000FF"/>
+                <w:szCs w:val="22"/>
+                <w:lang w:val="en-US"/>
+              </w:rPr>
+              <w:instrText xml:space="preserve">:each(member) \* MERGEFORMAT </w:instrText>
+            </w:r>
+            <w:r>
+              <w:rPr>
+                <w:rFonts w:cs="Arial"/>
+                <w:color w:val="0000FF"/>
+                <w:szCs w:val="22"/>
+              </w:rPr>
+              <w:fldChar w:fldCharType="separate"/>
+            </w:r>
+            <w:r>
+              <w:rPr>
+                <w:rFonts w:cs="Arial"/>
+                <w:noProof/>
+                <w:color w:val="0000FF"/>
+                <w:szCs w:val="22"/>
+                <w:lang w:val="en-US"/>
+              </w:rPr>
+              <w:t>«participants.absents:each(member)»</w:t>
+            </w:r>
+            <w:r>
+              <w:rPr>
+                <w:rFonts w:cs="Arial"/>
+                <w:color w:val="0000FF"/>
+                <w:szCs w:val="22"/>
+              </w:rPr>
+              <w:fldChar w:fldCharType="end"/>
+            </w:r>
+          </w:p>
+          <w:p>
+            <w:pPr>
+              <w:tabs>
+                <w:tab w:val="left" w:pos="3402"/>
+              </w:tabs>
+              <w:rPr>
+                <w:rFonts w:cs="Arial"/>
+                <w:szCs w:val="22"/>
+                <w:lang w:val="en-US"/>
+              </w:rPr>
+            </w:pPr>
+            <w:r>
+              <w:rPr>
+                <w:rFonts w:cs="Arial"/>
+                <w:szCs w:val="22"/>
+              </w:rPr>
+              <w:fldChar w:fldCharType="begin"/>
+            </w:r>
+            <w:r>
+              <w:rPr>
+                <w:rFonts w:cs="Arial"/>
+                <w:szCs w:val="22"/>
+                <w:lang w:val="en-US"/>
+              </w:rPr>
+              <w:instrText xml:space="preserve"> MERGEFIELD =member.fullname \* MERGEFORMAT </w:instrText>
+            </w:r>
+            <w:r>
+              <w:rPr>
+                <w:rFonts w:cs="Arial"/>
+                <w:szCs w:val="22"/>
+              </w:rPr>
+              <w:fldChar w:fldCharType="separate"/>
+            </w:r>
+            <w:r>
+              <w:rPr>
+                <w:rFonts w:cs="Arial"/>
+                <w:noProof/>
+                <w:szCs w:val="22"/>
+                <w:lang w:val="en-US"/>
+              </w:rPr>
+              <w:t>«=member.fullname»</w:t>
+            </w:r>
+            <w:r>
+              <w:rPr>
+                <w:rFonts w:cs="Arial"/>
+                <w:szCs w:val="22"/>
+              </w:rPr>
+              <w:fldChar w:fldCharType="end"/>
+            </w:r>
+            <w:r>
+              <w:rPr>
+                <w:rFonts w:cs="Arial"/>
+                <w:color w:val="538135" w:themeColor="accent6" w:themeShade="BF"/>
+                <w:szCs w:val="22"/>
+              </w:rPr>
+              <w:fldChar w:fldCharType="begin"/>
+            </w:r>
+            <w:r>
+              <w:rPr>
+                <w:rFonts w:cs="Arial"/>
+                <w:color w:val="538135" w:themeColor="accent6" w:themeShade="BF"/>
+                <w:szCs w:val="22"/>
+                <w:lang w:val="en-US"/>
+              </w:rPr>
+              <w:instrText xml:space="preserve"> MERGEFIELD member.role:if \* MERGEFORMAT </w:instrText>
+            </w:r>
+            <w:r>
+              <w:rPr>
+                <w:rFonts w:cs="Arial"/>
+                <w:color w:val="538135" w:themeColor="accent6" w:themeShade="BF"/>
+                <w:szCs w:val="22"/>
+              </w:rPr>
+              <w:fldChar w:fldCharType="separate"/>
+            </w:r>
+            <w:r>
+              <w:rPr>
+                <w:rFonts w:cs="Arial"/>
+                <w:noProof/>
+                <w:color w:val="538135" w:themeColor="accent6" w:themeShade="BF"/>
+                <w:szCs w:val="22"/>
+                <w:lang w:val="en-US"/>
+              </w:rPr>
+              <w:t>«member.role:if»</w:t>
+            </w:r>
+            <w:r>
+              <w:rPr>
+                <w:rFonts w:cs="Arial"/>
+                <w:color w:val="538135" w:themeColor="accent6" w:themeShade="BF"/>
+                <w:szCs w:val="22"/>
+              </w:rPr>
+              <w:fldChar w:fldCharType="end"/>
+            </w:r>
+            <w:r>
+              <w:rPr>
+                <w:rFonts w:cs="Arial"/>
+                <w:szCs w:val="22"/>
+                <w:lang w:val="en-US"/>
+              </w:rPr>
+              <w:t xml:space="preserve">, </w:t>
+            </w:r>
+            <w:r>
+              <w:rPr>
+                <w:rFonts w:cs="Arial"/>
+                <w:szCs w:val="22"/>
+              </w:rPr>
+              <w:fldChar w:fldCharType="begin"/>
+            </w:r>
+            <w:r>
+              <w:rPr>
+                <w:rFonts w:cs="Arial"/>
+                <w:szCs w:val="22"/>
+                <w:lang w:val="en-US"/>
+              </w:rPr>
+              <w:instrText xml:space="preserve"> MERGEFIELD =member.role \* MERGEFORMAT </w:instrText>
+            </w:r>
+            <w:r>
+              <w:rPr>
+                <w:rFonts w:cs="Arial"/>
+                <w:szCs w:val="22"/>
+              </w:rPr>
+              <w:fldChar w:fldCharType="separate"/>
+            </w:r>
+            <w:r>
+              <w:rPr>
+                <w:rFonts w:cs="Arial"/>
+                <w:noProof/>
+                <w:szCs w:val="22"/>
+                <w:lang w:val="en-US"/>
+              </w:rPr>
+              <w:t>«=member.role»</w:t>
+            </w:r>
+            <w:r>
+              <w:rPr>
+                <w:rFonts w:cs="Arial"/>
+                <w:szCs w:val="22"/>
+              </w:rPr>
+              <w:fldChar w:fldCharType="end"/>
+            </w:r>
+            <w:r>
+              <w:rPr>
+                <w:rFonts w:cs="Arial"/>
+                <w:color w:val="538135" w:themeColor="accent6" w:themeShade="BF"/>
+                <w:szCs w:val="22"/>
+              </w:rPr>
+              <w:fldChar w:fldCharType="begin"/>
+            </w:r>
+            <w:r>
+              <w:rPr>
+                <w:rFonts w:cs="Arial"/>
+                <w:color w:val="538135" w:themeColor="accent6" w:themeShade="BF"/>
+                <w:szCs w:val="22"/>
+                <w:lang w:val="en-US"/>
+              </w:rPr>
+              <w:instrText xml:space="preserve"> MERGEFIELD member.role:endIf \* MERGEFORMAT </w:instrText>
+            </w:r>
+            <w:r>
+              <w:rPr>
+                <w:rFonts w:cs="Arial"/>
+                <w:color w:val="538135" w:themeColor="accent6" w:themeShade="BF"/>
+                <w:szCs w:val="22"/>
+              </w:rPr>
+              <w:fldChar w:fldCharType="separate"/>
+            </w:r>
+            <w:r>
+              <w:rPr>
+                <w:rFonts w:cs="Arial"/>
+                <w:noProof/>
+                <w:color w:val="538135" w:themeColor="accent6" w:themeShade="BF"/>
+                <w:szCs w:val="22"/>
+                <w:lang w:val="en-US"/>
+              </w:rPr>
+              <w:t>«member.role:endIf»</w:t>
+            </w:r>
+            <w:r>
+              <w:rPr>
+                <w:rFonts w:cs="Arial"/>
+                <w:color w:val="538135" w:themeColor="accent6" w:themeShade="BF"/>
+                <w:szCs w:val="22"/>
+              </w:rPr>
+              <w:fldChar w:fldCharType="end"/>
+            </w:r>
+          </w:p>
+          <w:p>
+            <w:pPr>
+              <w:tabs>
+                <w:tab w:val="left" w:pos="3402"/>
+              </w:tabs>
+              <w:rPr>
+                <w:rFonts w:cs="Arial"/>
+                <w:color w:val="0000FF"/>
+                <w:szCs w:val="22"/>
+              </w:rPr>
+            </w:pPr>
+            <w:r>
+              <w:rPr>
+                <w:rFonts w:cs="Arial"/>
+                <w:color w:val="0000FF"/>
+                <w:szCs w:val="22"/>
+              </w:rPr>
+              <w:fldChar w:fldCharType="begin"/>
+            </w:r>
+            <w:r>
+              <w:rPr>
+                <w:rFonts w:cs="Arial"/>
+                <w:color w:val="0000FF"/>
+                <w:szCs w:val="22"/>
+              </w:rPr>
+              <w:instrText xml:space="preserve"> MERGEFIELD participants.</w:instrText>
+            </w:r>
+            <w:r>
+              <w:rPr>
+                <w:rFonts w:cs="Arial"/>
+                <w:color w:val="0000FF"/>
+                <w:szCs w:val="22"/>
+              </w:rPr>
+              <w:instrText>absent</w:instrText>
+            </w:r>
+            <w:r>
+              <w:rPr>
+                <w:rFonts w:cs="Arial"/>
+                <w:color w:val="0000FF"/>
+                <w:szCs w:val="22"/>
+              </w:rPr>
+              <w:instrText>ee</w:instrText>
+            </w:r>
+            <w:bookmarkStart w:id="0" w:name="_GoBack"/>
+            <w:bookmarkEnd w:id="0"/>
+            <w:r>
+              <w:rPr>
+                <w:rFonts w:cs="Arial"/>
+                <w:color w:val="0000FF"/>
+                <w:szCs w:val="22"/>
+              </w:rPr>
+              <w:instrText>s</w:instrText>
+            </w:r>
+            <w:r>
+              <w:rPr>
+                <w:rFonts w:cs="Arial"/>
+                <w:color w:val="0000FF"/>
+                <w:szCs w:val="22"/>
+              </w:rPr>
+              <w:instrText xml:space="preserve">:endEach \* MERGEFORMAT </w:instrText>
+            </w:r>
+            <w:r>
+              <w:rPr>
+                <w:rFonts w:cs="Arial"/>
+                <w:color w:val="0000FF"/>
+                <w:szCs w:val="22"/>
+              </w:rPr>
+              <w:fldChar w:fldCharType="separate"/>
+            </w:r>
+            <w:r>
+              <w:rPr>
+                <w:rFonts w:cs="Arial"/>
+                <w:noProof/>
+                <w:color w:val="0000FF"/>
+                <w:szCs w:val="22"/>
+              </w:rPr>
+              <w:t>«participants.absents:endEach»</w:t>
             </w:r>
             <w:r>
               <w:rPr>
@@ -963,7 +1443,7 @@
         </w:trPr>
         <w:tc>
           <w:tcPr>
-            <w:tcW w:w="3652" w:type="dxa"/>
+            <w:tcW w:w="2184" w:type="dxa"/>
           </w:tcPr>
           <w:p>
             <w:pPr>
@@ -985,7 +1465,7 @@
         </w:tc>
         <w:tc>
           <w:tcPr>
-            <w:tcW w:w="5635" w:type="dxa"/>
+            <w:tcW w:w="6887" w:type="dxa"/>
           </w:tcPr>
           <w:p>
             <w:pPr>
@@ -993,8 +1473,8 @@
                 <w:tab w:val="left" w:pos="3402"/>
               </w:tabs>
               <w:rPr>
-                <w:b/>
-                <w:szCs w:val="22"/>
+                <w:szCs w:val="22"/>
+                <w:lang w:val="en-GB"/>
               </w:rPr>
             </w:pPr>
             <w:r>
@@ -1006,8 +1486,9 @@
             <w:r>
               <w:rPr>
                 <w:szCs w:val="22"/>
-              </w:rPr>
-              <w:instrText xml:space="preserve"> MERGEFIELD =participants.secretary \* MERGEFORMAT </w:instrText>
+                <w:lang w:val="en-GB"/>
+              </w:rPr>
+              <w:instrText xml:space="preserve"> MERGEFIELD =participants.secretary.fullname \* MERGEFORMAT </w:instrText>
             </w:r>
             <w:r>
               <w:rPr>
@@ -1019,11 +1500,144 @@
               <w:rPr>
                 <w:noProof/>
                 <w:szCs w:val="22"/>
-              </w:rPr>
-              <w:t>«=participants.secretary»</w:t>
-            </w:r>
-            <w:r>
-              <w:rPr>
+                <w:lang w:val="en-GB"/>
+              </w:rPr>
+              <w:t>«=participants.secretary.fullname»</w:t>
+            </w:r>
+            <w:r>
+              <w:rPr>
+                <w:szCs w:val="22"/>
+              </w:rPr>
+              <w:fldChar w:fldCharType="end"/>
+            </w:r>
+            <w:r>
+              <w:rPr>
+                <w:rFonts w:cs="Arial"/>
+                <w:color w:val="FF6600"/>
+                <w:szCs w:val="22"/>
+              </w:rPr>
+              <w:fldChar w:fldCharType="begin"/>
+            </w:r>
+            <w:r>
+              <w:rPr>
+                <w:rFonts w:cs="Arial"/>
+                <w:color w:val="FF6600"/>
+                <w:szCs w:val="22"/>
+                <w:lang w:val="en-GB"/>
+              </w:rPr>
+              <w:instrText xml:space="preserve"> MERGEFIELD participants.secretary.role:if \* MERGEFORMAT </w:instrText>
+            </w:r>
+            <w:r>
+              <w:rPr>
+                <w:rFonts w:cs="Arial"/>
+                <w:color w:val="FF6600"/>
+                <w:szCs w:val="22"/>
+              </w:rPr>
+              <w:fldChar w:fldCharType="separate"/>
+            </w:r>
+            <w:r>
+              <w:rPr>
+                <w:rFonts w:cs="Arial"/>
+                <w:noProof/>
+                <w:color w:val="FF6600"/>
+                <w:szCs w:val="22"/>
+                <w:lang w:val="en-GB"/>
+              </w:rPr>
+              <w:t>«participants.secretary.role:if»</w:t>
+            </w:r>
+            <w:r>
+              <w:rPr>
+                <w:rFonts w:cs="Arial"/>
+                <w:color w:val="FF6600"/>
+                <w:szCs w:val="22"/>
+              </w:rPr>
+              <w:fldChar w:fldCharType="end"/>
+            </w:r>
+            <w:r>
+              <w:rPr>
+                <w:rFonts w:cs="Arial"/>
+                <w:szCs w:val="22"/>
+                <w:lang w:val="en-GB"/>
+              </w:rPr>
+              <w:t xml:space="preserve">, </w:t>
+            </w:r>
+            <w:r>
+              <w:rPr>
+                <w:rFonts w:cs="Arial"/>
+                <w:szCs w:val="22"/>
+              </w:rPr>
+              <w:fldChar w:fldCharType="begin"/>
+            </w:r>
+            <w:r>
+              <w:rPr>
+                <w:rFonts w:cs="Arial"/>
+                <w:szCs w:val="22"/>
+                <w:lang w:val="en-GB"/>
+              </w:rPr>
+              <w:instrText xml:space="preserve"> MERGEFIELD =participants.secretary.role \* MERGEFORMAT </w:instrText>
+            </w:r>
+            <w:r>
+              <w:rPr>
+                <w:rFonts w:cs="Arial"/>
+                <w:szCs w:val="22"/>
+              </w:rPr>
+              <w:fldChar w:fldCharType="separate"/>
+            </w:r>
+            <w:r>
+              <w:rPr>
+                <w:rFonts w:cs="Arial"/>
+                <w:noProof/>
+                <w:szCs w:val="22"/>
+                <w:lang w:val="en-GB"/>
+              </w:rPr>
+              <w:t>«=participants.secretary.role»</w:t>
+            </w:r>
+            <w:r>
+              <w:rPr>
+                <w:rFonts w:cs="Arial"/>
+                <w:szCs w:val="22"/>
+              </w:rPr>
+              <w:fldChar w:fldCharType="end"/>
+            </w:r>
+            <w:r>
+              <w:rPr>
+                <w:rFonts w:cs="Arial"/>
+                <w:color w:val="FF6600"/>
+                <w:szCs w:val="22"/>
+              </w:rPr>
+              <w:fldChar w:fldCharType="begin"/>
+            </w:r>
+            <w:r>
+              <w:rPr>
+                <w:rFonts w:cs="Arial"/>
+                <w:color w:val="FF6600"/>
+                <w:szCs w:val="22"/>
+                <w:lang w:val="en-GB"/>
+              </w:rPr>
+              <w:instrText xml:space="preserve"> MERGEFIELD participants.secretary.role:endIf \* MERGEFORMAT </w:instrText>
+            </w:r>
+            <w:r>
+              <w:rPr>
+                <w:rFonts w:cs="Arial"/>
+                <w:color w:val="FF6600"/>
+                <w:szCs w:val="22"/>
+              </w:rPr>
+              <w:fldChar w:fldCharType="separate"/>
+            </w:r>
+            <w:r>
+              <w:rPr>
+                <w:rFonts w:cs="Arial"/>
+                <w:noProof/>
+                <w:color w:val="FF6600"/>
+                <w:szCs w:val="22"/>
+                <w:lang w:val="en-GB"/>
+              </w:rPr>
+              <w:t>«participants.secretary.role:endIf»</w:t>
+            </w:r>
+            <w:r>
+              <w:rPr>
+                <w:rFonts w:cs="Arial"/>
+                <w:color w:val="FF6600"/>
                 <w:szCs w:val="22"/>
               </w:rPr>
               <w:fldChar w:fldCharType="end"/>
@@ -1303,6 +1917,7 @@
                 <w:rFonts w:cs="Arial"/>
                 <w:szCs w:val="22"/>
               </w:rPr>
+              <w:lastRenderedPageBreak/>
               <w:fldChar w:fldCharType="begin"/>
             </w:r>
             <w:r>
@@ -1435,7 +2050,7 @@
                 <w:szCs w:val="22"/>
                 <w:lang w:val="en-US"/>
               </w:rPr>
-              <w:t>«=agenda_item.description»</w:t>
+              <w:t>«=agenda_item.title»</w:t>
             </w:r>
             <w:r>
               <w:rPr>
@@ -1664,7 +2279,6 @@
                 <w:rFonts w:cs="Arial"/>
                 <w:szCs w:val="22"/>
               </w:rPr>
-              <w:lastRenderedPageBreak/>
               <w:fldChar w:fldCharType="begin"/>
             </w:r>
             <w:r>
@@ -1767,8 +2381,6 @@
               </w:rPr>
               <w:instrText>title</w:instrText>
             </w:r>
-            <w:bookmarkStart w:id="0" w:name="_GoBack"/>
-            <w:bookmarkEnd w:id="0"/>
             <w:r>
               <w:rPr>
                 <w:rFonts w:cs="Arial"/>
@@ -1792,7 +2404,7 @@
                 <w:noProof/>
                 <w:szCs w:val="22"/>
               </w:rPr>
-              <w:t>«=agenda_item.description»</w:t>
+              <w:t>«=agenda_item.title»</w:t>
             </w:r>
             <w:r>
               <w:rPr>
@@ -4557,7 +5169,7 @@
               <wp:inline distT="0" distB="0" distL="0" distR="0" wp14:anchorId="75538DF2" wp14:editId="21797FB4">
                 <wp:extent cx="1521968" cy="271780"/>
                 <wp:effectExtent l="0" t="0" r="2540" b="7620"/>
-                <wp:docPr id="3" name="Picture 3" descr="Macintosh HD:Users:deif:Downloads:onegovgever.jpeg"/>
+                <wp:docPr id="1" name="Picture 1" descr="Macintosh HD:Users:deif:Downloads:onegovgever.jpeg"/>
                 <wp:cNvGraphicFramePr>
                   <a:graphicFrameLocks xmlns:a="http://schemas.openxmlformats.org/drawingml/2006/main" noChangeAspect="1"/>
                 </wp:cNvGraphicFramePr>

</xml_diff>